<commit_message>
Se implementó el guardado de juego para los modos de Juego General y Auto Juego Simple
</commit_message>
<xml_diff>
--- a/Practica3-C3S2/Sprint5-C3S2.docx
+++ b/Practica3-C3S2/Sprint5-C3S2.docx
@@ -7335,10 +7335,66 @@
         <w:rPr/>
       </w:r>
     </w:p>
+    <w:p>
+      <w:pPr>
+        <w:pStyle w:val="Normal1"/>
+        <w:rPr>
+          <w:rFonts w:ascii="Times New Roman" w:hAnsi="Times New Roman" w:eastAsia="Times New Roman" w:cs="Times New Roman"/>
+        </w:rPr>
+      </w:pPr>
+      <w:r>
+        <w:rPr/>
+        <w:drawing>
+          <wp:anchor behindDoc="0" distT="0" distB="0" distL="0" distR="0" simplePos="0" locked="0" layoutInCell="0" allowOverlap="1" relativeHeight="19">
+            <wp:simplePos x="0" y="0"/>
+            <wp:positionH relativeFrom="column">
+              <wp:align>center</wp:align>
+            </wp:positionH>
+            <wp:positionV relativeFrom="paragraph">
+              <wp:posOffset>635</wp:posOffset>
+            </wp:positionV>
+            <wp:extent cx="5686425" cy="3600450"/>
+            <wp:effectExtent l="0" t="0" r="0" b="0"/>
+            <wp:wrapSquare wrapText="largest"/>
+            <wp:docPr id="18" name="Image1" descr=""/>
+            <wp:cNvGraphicFramePr>
+              <a:graphicFrameLocks xmlns:a="http://schemas.openxmlformats.org/drawingml/2006/main" noChangeAspect="1"/>
+            </wp:cNvGraphicFramePr>
+            <a:graphic xmlns:a="http://schemas.openxmlformats.org/drawingml/2006/main">
+              <a:graphicData uri="http://schemas.openxmlformats.org/drawingml/2006/picture">
+                <pic:pic xmlns:pic="http://schemas.openxmlformats.org/drawingml/2006/picture">
+                  <pic:nvPicPr>
+                    <pic:cNvPr id="18" name="Image1" descr=""/>
+                    <pic:cNvPicPr>
+                      <a:picLocks noChangeAspect="1" noChangeArrowheads="1"/>
+                    </pic:cNvPicPr>
+                  </pic:nvPicPr>
+                  <pic:blipFill>
+                    <a:blip r:embed="rId13"/>
+                    <a:stretch>
+                      <a:fillRect/>
+                    </a:stretch>
+                  </pic:blipFill>
+                  <pic:spPr bwMode="auto">
+                    <a:xfrm>
+                      <a:off x="0" y="0"/>
+                      <a:ext cx="5686425" cy="3600450"/>
+                    </a:xfrm>
+                    <a:prstGeom prst="rect">
+                      <a:avLst/>
+                    </a:prstGeom>
+                  </pic:spPr>
+                </pic:pic>
+              </a:graphicData>
+            </a:graphic>
+          </wp:anchor>
+        </w:drawing>
+      </w:r>
+    </w:p>
     <w:sectPr>
-      <w:footerReference w:type="even" r:id="rId13"/>
-      <w:footerReference w:type="default" r:id="rId14"/>
-      <w:footerReference w:type="first" r:id="rId15"/>
+      <w:footerReference w:type="even" r:id="rId14"/>
+      <w:footerReference w:type="default" r:id="rId15"/>
+      <w:footerReference w:type="first" r:id="rId16"/>
       <w:footnotePr>
         <w:numFmt w:val="decimal"/>
       </w:footnotePr>

</xml_diff>

<commit_message>
Se actualizó el reporte del sprint 5 y se corrigieron algunos errores de código
</commit_message>
<xml_diff>
--- a/Practica3-C3S2/Sprint5-C3S2.docx
+++ b/Practica3-C3S2/Sprint5-C3S2.docx
@@ -4,7 +4,7 @@
   <w:body>
     <w:p>
       <w:pPr>
-        <w:pStyle w:val="Normal1"/>
+        <w:pStyle w:val="LOnormal1"/>
         <w:jc w:val="center"/>
         <w:rPr>
           <w:rFonts w:ascii="Times New Roman" w:hAnsi="Times New Roman" w:eastAsia="Times New Roman" w:cs="Times New Roman"/>
@@ -26,7 +26,7 @@
     </w:p>
     <w:p>
       <w:pPr>
-        <w:pStyle w:val="Normal1"/>
+        <w:pStyle w:val="LOnormal1"/>
         <w:jc w:val="center"/>
         <w:rPr>
           <w:rFonts w:ascii="Times New Roman" w:hAnsi="Times New Roman" w:eastAsia="Times New Roman" w:cs="Times New Roman"/>
@@ -40,7 +40,7 @@
     </w:p>
     <w:p>
       <w:pPr>
-        <w:pStyle w:val="Normal1"/>
+        <w:pStyle w:val="LOnormal1"/>
         <w:rPr>
           <w:rFonts w:ascii="Times New Roman" w:hAnsi="Times New Roman" w:eastAsia="Times New Roman" w:cs="Times New Roman"/>
         </w:rPr>
@@ -54,7 +54,7 @@
     </w:p>
     <w:p>
       <w:pPr>
-        <w:pStyle w:val="Normal1"/>
+        <w:pStyle w:val="LOnormal1"/>
         <w:rPr>
           <w:rFonts w:ascii="Times New Roman" w:hAnsi="Times New Roman" w:eastAsia="Times New Roman" w:cs="Times New Roman"/>
         </w:rPr>
@@ -67,7 +67,7 @@
     </w:p>
     <w:p>
       <w:pPr>
-        <w:pStyle w:val="Normal1"/>
+        <w:pStyle w:val="LOnormal1"/>
         <w:numPr>
           <w:ilvl w:val="0"/>
           <w:numId w:val="1"/>
@@ -87,7 +87,7 @@
     </w:p>
     <w:p>
       <w:pPr>
-        <w:pStyle w:val="Normal1"/>
+        <w:pStyle w:val="LOnormal1"/>
         <w:numPr>
           <w:ilvl w:val="0"/>
           <w:numId w:val="1"/>
@@ -107,7 +107,7 @@
     </w:p>
     <w:p>
       <w:pPr>
-        <w:pStyle w:val="Normal1"/>
+        <w:pStyle w:val="LOnormal1"/>
         <w:numPr>
           <w:ilvl w:val="0"/>
           <w:numId w:val="1"/>
@@ -127,7 +127,7 @@
     </w:p>
     <w:p>
       <w:pPr>
-        <w:pStyle w:val="Normal1"/>
+        <w:pStyle w:val="LOnormal1"/>
         <w:ind w:left="0" w:hanging="0"/>
         <w:rPr>
           <w:rFonts w:ascii="Times New Roman" w:hAnsi="Times New Roman" w:eastAsia="Times New Roman" w:cs="Times New Roman"/>
@@ -141,7 +141,7 @@
     </w:p>
     <w:p>
       <w:pPr>
-        <w:pStyle w:val="Normal1"/>
+        <w:pStyle w:val="LOnormal1"/>
         <w:ind w:left="0" w:hanging="0"/>
         <w:rPr>
           <w:rFonts w:ascii="Times New Roman" w:hAnsi="Times New Roman" w:eastAsia="Times New Roman" w:cs="Times New Roman"/>
@@ -156,7 +156,7 @@
     </w:p>
     <w:p>
       <w:pPr>
-        <w:pStyle w:val="Normal1"/>
+        <w:pStyle w:val="LOnormal1"/>
         <w:ind w:left="0" w:hanging="0"/>
         <w:rPr>
           <w:rFonts w:ascii="Times New Roman" w:hAnsi="Times New Roman" w:eastAsia="Times New Roman" w:cs="Times New Roman"/>
@@ -170,7 +170,7 @@
     </w:p>
     <w:p>
       <w:pPr>
-        <w:pStyle w:val="Normal1"/>
+        <w:pStyle w:val="LOnormal1"/>
         <w:ind w:left="0" w:hanging="0"/>
         <w:rPr>
           <w:rFonts w:ascii="Times New Roman" w:hAnsi="Times New Roman" w:eastAsia="Times New Roman" w:cs="Times New Roman"/>
@@ -188,7 +188,7 @@
     </w:p>
     <w:p>
       <w:pPr>
-        <w:pStyle w:val="Normal1"/>
+        <w:pStyle w:val="LOnormal1"/>
         <w:rPr>
           <w:rFonts w:ascii="Times New Roman" w:hAnsi="Times New Roman" w:eastAsia="Times New Roman" w:cs="Times New Roman"/>
         </w:rPr>
@@ -201,7 +201,7 @@
     </w:p>
     <w:p>
       <w:pPr>
-        <w:pStyle w:val="Normal1"/>
+        <w:pStyle w:val="LOnormal1"/>
         <w:rPr>
           <w:rFonts w:ascii="Times New Roman" w:hAnsi="Times New Roman" w:eastAsia="Times New Roman" w:cs="Times New Roman"/>
         </w:rPr>
@@ -247,7 +247,7 @@
           </w:tcPr>
           <w:p>
             <w:pPr>
-              <w:pStyle w:val="Normal1"/>
+              <w:pStyle w:val="LOnormal1"/>
               <w:widowControl w:val="false"/>
               <w:spacing w:lineRule="auto" w:line="240" w:before="120" w:after="240"/>
               <w:rPr/>
@@ -341,11 +341,10 @@
               </w:drawing>
             </w:r>
             <w:r>
-              <w:rPr/>
               <mc:AlternateContent>
                 <mc:Choice Requires="wps">
                   <w:drawing>
-                    <wp:anchor behindDoc="0" distT="0" distB="0" distL="0" distR="0" simplePos="0" locked="0" layoutInCell="0" allowOverlap="1" relativeHeight="3">
+                    <wp:anchor behindDoc="0" distT="5080" distB="5080" distL="5715" distR="4445" simplePos="0" locked="0" layoutInCell="0" allowOverlap="1" relativeHeight="13">
                       <wp:simplePos x="0" y="0"/>
                       <wp:positionH relativeFrom="column">
                         <wp:posOffset>3759200</wp:posOffset>
@@ -485,7 +484,7 @@
           </w:tcPr>
           <w:p>
             <w:pPr>
-              <w:pStyle w:val="Normal1"/>
+              <w:pStyle w:val="LOnormal1"/>
               <w:widowControl w:val="false"/>
               <w:jc w:val="center"/>
               <w:rPr/>
@@ -496,7 +495,7 @@
           </w:p>
           <w:p>
             <w:pPr>
-              <w:pStyle w:val="Normal1"/>
+              <w:pStyle w:val="LOnormal1"/>
               <w:widowControl w:val="false"/>
               <w:rPr/>
             </w:pPr>
@@ -507,7 +506,7 @@
           </w:p>
           <w:p>
             <w:pPr>
-              <w:pStyle w:val="Normal1"/>
+              <w:pStyle w:val="LOnormal1"/>
               <w:widowControl w:val="false"/>
               <w:jc w:val="center"/>
               <w:rPr/>
@@ -518,7 +517,7 @@
           </w:p>
           <w:p>
             <w:pPr>
-              <w:pStyle w:val="Normal1"/>
+              <w:pStyle w:val="LOnormal1"/>
               <w:widowControl w:val="false"/>
               <w:rPr/>
             </w:pPr>
@@ -573,7 +572,7 @@
           </w:p>
           <w:p>
             <w:pPr>
-              <w:pStyle w:val="Normal1"/>
+              <w:pStyle w:val="LOnormal1"/>
               <w:widowControl w:val="false"/>
               <w:ind w:left="432" w:hanging="0"/>
               <w:rPr/>
@@ -629,7 +628,7 @@
           </w:p>
           <w:p>
             <w:pPr>
-              <w:pStyle w:val="Normal1"/>
+              <w:pStyle w:val="LOnormal1"/>
               <w:widowControl w:val="false"/>
               <w:ind w:left="432" w:hanging="0"/>
               <w:rPr/>
@@ -685,7 +684,7 @@
           </w:p>
           <w:p>
             <w:pPr>
-              <w:pStyle w:val="Normal1"/>
+              <w:pStyle w:val="LOnormal1"/>
               <w:widowControl w:val="false"/>
               <w:rPr/>
             </w:pPr>
@@ -740,7 +739,7 @@
           </w:p>
           <w:p>
             <w:pPr>
-              <w:pStyle w:val="Normal1"/>
+              <w:pStyle w:val="LOnormal1"/>
               <w:widowControl w:val="false"/>
               <w:rPr/>
             </w:pPr>
@@ -750,7 +749,7 @@
           </w:p>
           <w:p>
             <w:pPr>
-              <w:pStyle w:val="Normal1"/>
+              <w:pStyle w:val="LOnormal1"/>
               <w:widowControl w:val="false"/>
               <w:jc w:val="center"/>
               <w:rPr/>
@@ -761,7 +760,7 @@
           </w:p>
           <w:p>
             <w:pPr>
-              <w:pStyle w:val="Normal1"/>
+              <w:pStyle w:val="LOnormal1"/>
               <w:widowControl w:val="false"/>
               <w:rPr/>
             </w:pPr>
@@ -777,7 +776,7 @@
           </w:tcPr>
           <w:p>
             <w:pPr>
-              <w:pStyle w:val="Normal1"/>
+              <w:pStyle w:val="LOnormal1"/>
               <w:widowControl w:val="false"/>
               <w:rPr/>
             </w:pPr>
@@ -832,7 +831,7 @@
           </w:tcPr>
           <w:p>
             <w:pPr>
-              <w:pStyle w:val="Normal1"/>
+              <w:pStyle w:val="LOnormal1"/>
               <w:widowControl w:val="false"/>
               <w:jc w:val="center"/>
               <w:rPr/>
@@ -843,7 +842,7 @@
           </w:p>
           <w:p>
             <w:pPr>
-              <w:pStyle w:val="Normal1"/>
+              <w:pStyle w:val="LOnormal1"/>
               <w:widowControl w:val="false"/>
               <w:rPr/>
             </w:pPr>
@@ -858,7 +857,7 @@
           </w:p>
           <w:p>
             <w:pPr>
-              <w:pStyle w:val="Normal1"/>
+              <w:pStyle w:val="LOnormal1"/>
               <w:widowControl w:val="false"/>
               <w:jc w:val="center"/>
               <w:rPr/>
@@ -869,7 +868,7 @@
           </w:p>
           <w:p>
             <w:pPr>
-              <w:pStyle w:val="Normal1"/>
+              <w:pStyle w:val="LOnormal1"/>
               <w:widowControl w:val="false"/>
               <w:ind w:left="288" w:hanging="0"/>
               <w:rPr/>
@@ -925,7 +924,7 @@
           </w:p>
           <w:p>
             <w:pPr>
-              <w:pStyle w:val="Normal1"/>
+              <w:pStyle w:val="LOnormal1"/>
               <w:widowControl w:val="false"/>
               <w:ind w:left="720" w:hanging="0"/>
               <w:rPr/>
@@ -981,7 +980,7 @@
           </w:p>
           <w:p>
             <w:pPr>
-              <w:pStyle w:val="Normal1"/>
+              <w:pStyle w:val="LOnormal1"/>
               <w:widowControl w:val="false"/>
               <w:ind w:left="720" w:hanging="0"/>
               <w:rPr/>
@@ -1037,7 +1036,7 @@
           </w:p>
           <w:p>
             <w:pPr>
-              <w:pStyle w:val="Normal1"/>
+              <w:pStyle w:val="LOnormal1"/>
               <w:widowControl w:val="false"/>
               <w:ind w:left="288" w:hanging="0"/>
               <w:rPr/>
@@ -1093,7 +1092,7 @@
           </w:p>
           <w:p>
             <w:pPr>
-              <w:pStyle w:val="Normal1"/>
+              <w:pStyle w:val="LOnormal1"/>
               <w:widowControl w:val="false"/>
               <w:ind w:left="288" w:hanging="0"/>
               <w:rPr/>
@@ -1103,7 +1102,7 @@
               <mc:AlternateContent>
                 <mc:Choice Requires="wps">
                   <w:drawing>
-                    <wp:anchor behindDoc="0" distT="0" distB="0" distL="0" distR="0" simplePos="0" locked="0" layoutInCell="0" allowOverlap="1" relativeHeight="16">
+                    <wp:anchor behindDoc="0" distT="6350" distB="6350" distL="6985" distR="5715" simplePos="0" locked="0" layoutInCell="0" allowOverlap="1" relativeHeight="17">
                       <wp:simplePos x="0" y="0"/>
                       <wp:positionH relativeFrom="column">
                         <wp:posOffset>165100</wp:posOffset>
@@ -1242,7 +1241,7 @@
           </w:tcPr>
           <w:p>
             <w:pPr>
-              <w:pStyle w:val="Normal1"/>
+              <w:pStyle w:val="LOnormal1"/>
               <w:widowControl w:val="false"/>
               <w:spacing w:lineRule="auto" w:line="240" w:before="120" w:after="120"/>
               <w:rPr/>
@@ -1266,7 +1265,7 @@
           </w:tcPr>
           <w:p>
             <w:pPr>
-              <w:pStyle w:val="Normal1"/>
+              <w:pStyle w:val="LOnormal1"/>
               <w:widowControl w:val="false"/>
               <w:spacing w:lineRule="auto" w:line="240" w:before="120" w:after="120"/>
               <w:jc w:val="center"/>
@@ -1288,7 +1287,7 @@
           </w:tcPr>
           <w:p>
             <w:pPr>
-              <w:pStyle w:val="Normal1"/>
+              <w:pStyle w:val="LOnormal1"/>
               <w:widowControl w:val="false"/>
               <w:spacing w:lineRule="auto" w:line="240" w:before="120" w:after="120"/>
               <w:rPr/>
@@ -1298,7 +1297,7 @@
               <mc:AlternateContent>
                 <mc:Choice Requires="wps">
                   <w:drawing>
-                    <wp:anchor behindDoc="0" distT="0" distB="0" distL="0" distR="0" simplePos="0" locked="0" layoutInCell="0" allowOverlap="1" relativeHeight="14">
+                    <wp:anchor behindDoc="0" distT="6350" distB="6350" distL="6985" distR="5715" simplePos="0" locked="0" layoutInCell="0" allowOverlap="1" relativeHeight="15">
                       <wp:simplePos x="0" y="0"/>
                       <wp:positionH relativeFrom="column">
                         <wp:posOffset>165100</wp:posOffset>
@@ -1426,7 +1425,7 @@
     </w:tbl>
     <w:p>
       <w:pPr>
-        <w:pStyle w:val="Normal1"/>
+        <w:pStyle w:val="LOnormal1"/>
         <w:spacing w:lineRule="auto" w:line="240" w:before="120" w:after="0"/>
         <w:rPr>
           <w:rFonts w:ascii="Times New Roman" w:hAnsi="Times New Roman" w:eastAsia="Times New Roman" w:cs="Times New Roman"/>
@@ -1446,7 +1445,7 @@
     </w:p>
     <w:p>
       <w:pPr>
-        <w:pStyle w:val="Normal1"/>
+        <w:pStyle w:val="LOnormal1"/>
         <w:spacing w:lineRule="auto" w:line="240" w:before="120" w:after="0"/>
         <w:rPr/>
       </w:pPr>
@@ -1456,7 +1455,7 @@
     </w:p>
     <w:p>
       <w:pPr>
-        <w:pStyle w:val="Normal1"/>
+        <w:pStyle w:val="LOnormal1"/>
         <w:spacing w:lineRule="auto" w:line="240" w:before="120" w:after="0"/>
         <w:rPr>
           <w:rFonts w:ascii="Times New Roman" w:hAnsi="Times New Roman" w:eastAsia="Times New Roman" w:cs="Times New Roman"/>
@@ -1474,7 +1473,7 @@
     </w:p>
     <w:p>
       <w:pPr>
-        <w:pStyle w:val="Normal1"/>
+        <w:pStyle w:val="LOnormal1"/>
         <w:rPr>
           <w:rFonts w:ascii="Times New Roman" w:hAnsi="Times New Roman" w:eastAsia="Times New Roman" w:cs="Times New Roman"/>
         </w:rPr>
@@ -1487,7 +1486,7 @@
     </w:p>
     <w:p>
       <w:pPr>
-        <w:pStyle w:val="Normal1"/>
+        <w:pStyle w:val="LOnormal1"/>
         <w:keepNext w:val="false"/>
         <w:keepLines w:val="false"/>
         <w:pageBreakBefore w:val="false"/>
@@ -1496,7 +1495,6 @@
           <w:ilvl w:val="0"/>
           <w:numId w:val="3"/>
         </w:numPr>
-        <w:pBdr/>
         <w:shd w:val="clear" w:fill="auto"/>
         <w:spacing w:lineRule="auto" w:line="240" w:before="0" w:after="0"/>
         <w:ind w:left="360" w:right="0" w:hanging="360"/>
@@ -1605,7 +1603,7 @@
     </w:p>
     <w:p>
       <w:pPr>
-        <w:pStyle w:val="Normal1"/>
+        <w:pStyle w:val="LOnormal1"/>
         <w:ind w:left="0" w:hanging="0"/>
         <w:rPr>
           <w:rFonts w:ascii="Times New Roman" w:hAnsi="Times New Roman" w:eastAsia="Times New Roman" w:cs="Times New Roman"/>
@@ -1619,7 +1617,7 @@
     </w:p>
     <w:p>
       <w:pPr>
-        <w:pStyle w:val="Normal1"/>
+        <w:pStyle w:val="LOnormal1"/>
         <w:ind w:left="360" w:hanging="0"/>
         <w:rPr>
           <w:rFonts w:ascii="Times New Roman" w:hAnsi="Times New Roman" w:eastAsia="Times New Roman" w:cs="Times New Roman"/>
@@ -1645,12 +1643,11 @@
     </w:p>
     <w:p>
       <w:pPr>
-        <w:pStyle w:val="Normal1"/>
+        <w:pStyle w:val="LOnormal1"/>
         <w:keepNext w:val="false"/>
         <w:keepLines w:val="false"/>
         <w:pageBreakBefore w:val="false"/>
         <w:widowControl/>
-        <w:pBdr/>
         <w:shd w:val="clear" w:fill="auto"/>
         <w:spacing w:lineRule="auto" w:line="240" w:before="0" w:after="0"/>
         <w:ind w:left="1080" w:right="0" w:hanging="0"/>
@@ -1711,28 +1708,27 @@
         <w:tblLook w:val="0400"/>
       </w:tblPr>
       <w:tblGrid>
-        <w:gridCol w:w="629"/>
-        <w:gridCol w:w="7290"/>
+        <w:gridCol w:w="628"/>
+        <w:gridCol w:w="7291"/>
       </w:tblGrid>
       <w:tr>
         <w:trPr/>
         <w:tc>
           <w:tcPr>
-            <w:tcW w:w="629" w:type="dxa"/>
-            <w:tcBorders>
-              <w:top w:val="single" w:sz="4" w:space="0" w:color="000000"/>
-              <w:left w:val="single" w:sz="4" w:space="0" w:color="000000"/>
-              <w:bottom w:val="single" w:sz="4" w:space="0" w:color="000000"/>
-              <w:right w:val="single" w:sz="4" w:space="0" w:color="000000"/>
-            </w:tcBorders>
-          </w:tcPr>
-          <w:p>
-            <w:pPr>
-              <w:pStyle w:val="Normal1"/>
+            <w:tcW w:w="628" w:type="dxa"/>
+            <w:tcBorders>
+              <w:top w:val="single" w:sz="4" w:space="0" w:color="000000"/>
+              <w:left w:val="single" w:sz="4" w:space="0" w:color="000000"/>
+              <w:bottom w:val="single" w:sz="4" w:space="0" w:color="000000"/>
+              <w:right w:val="single" w:sz="4" w:space="0" w:color="000000"/>
+            </w:tcBorders>
+          </w:tcPr>
+          <w:p>
+            <w:pPr>
+              <w:pStyle w:val="LOnormal1"/>
               <w:keepNext w:val="false"/>
               <w:keepLines w:val="false"/>
               <w:widowControl w:val="false"/>
-              <w:pBdr/>
               <w:shd w:val="clear" w:fill="auto"/>
               <w:spacing w:lineRule="auto" w:line="240" w:before="0" w:after="0"/>
               <w:ind w:left="0" w:right="0" w:hanging="0"/>
@@ -1780,21 +1776,20 @@
         </w:tc>
         <w:tc>
           <w:tcPr>
-            <w:tcW w:w="7290" w:type="dxa"/>
-            <w:tcBorders>
-              <w:top w:val="single" w:sz="4" w:space="0" w:color="000000"/>
-              <w:left w:val="single" w:sz="4" w:space="0" w:color="000000"/>
-              <w:bottom w:val="single" w:sz="4" w:space="0" w:color="000000"/>
-              <w:right w:val="single" w:sz="4" w:space="0" w:color="000000"/>
-            </w:tcBorders>
-          </w:tcPr>
-          <w:p>
-            <w:pPr>
-              <w:pStyle w:val="Normal1"/>
+            <w:tcW w:w="7291" w:type="dxa"/>
+            <w:tcBorders>
+              <w:top w:val="single" w:sz="4" w:space="0" w:color="000000"/>
+              <w:left w:val="single" w:sz="4" w:space="0" w:color="000000"/>
+              <w:bottom w:val="single" w:sz="4" w:space="0" w:color="000000"/>
+              <w:right w:val="single" w:sz="4" w:space="0" w:color="000000"/>
+            </w:tcBorders>
+          </w:tcPr>
+          <w:p>
+            <w:pPr>
+              <w:pStyle w:val="LOnormal1"/>
               <w:keepNext w:val="false"/>
               <w:keepLines w:val="false"/>
               <w:widowControl w:val="false"/>
-              <w:pBdr/>
               <w:shd w:val="clear" w:fill="auto"/>
               <w:spacing w:lineRule="auto" w:line="240" w:before="0" w:after="0"/>
               <w:ind w:left="0" w:right="0" w:hanging="0"/>
@@ -1848,17 +1843,17 @@
         </w:trPr>
         <w:tc>
           <w:tcPr>
-            <w:tcW w:w="629" w:type="dxa"/>
-            <w:tcBorders>
-              <w:top w:val="single" w:sz="4" w:space="0" w:color="000000"/>
-              <w:left w:val="single" w:sz="4" w:space="0" w:color="000000"/>
-              <w:bottom w:val="single" w:sz="4" w:space="0" w:color="000000"/>
-              <w:right w:val="single" w:sz="4" w:space="0" w:color="000000"/>
-            </w:tcBorders>
-          </w:tcPr>
-          <w:p>
-            <w:pPr>
-              <w:pStyle w:val="Normal1"/>
+            <w:tcW w:w="628" w:type="dxa"/>
+            <w:tcBorders>
+              <w:top w:val="single" w:sz="4" w:space="0" w:color="000000"/>
+              <w:left w:val="single" w:sz="4" w:space="0" w:color="000000"/>
+              <w:bottom w:val="single" w:sz="4" w:space="0" w:color="000000"/>
+              <w:right w:val="single" w:sz="4" w:space="0" w:color="000000"/>
+            </w:tcBorders>
+          </w:tcPr>
+          <w:p>
+            <w:pPr>
+              <w:pStyle w:val="LOnormal1"/>
               <w:widowControl w:val="false"/>
               <w:jc w:val="center"/>
               <w:rPr>
@@ -1879,17 +1874,17 @@
         </w:tc>
         <w:tc>
           <w:tcPr>
-            <w:tcW w:w="7290" w:type="dxa"/>
-            <w:tcBorders>
-              <w:top w:val="single" w:sz="4" w:space="0" w:color="000000"/>
-              <w:left w:val="single" w:sz="4" w:space="0" w:color="000000"/>
-              <w:bottom w:val="single" w:sz="4" w:space="0" w:color="000000"/>
-              <w:right w:val="single" w:sz="4" w:space="0" w:color="000000"/>
-            </w:tcBorders>
-          </w:tcPr>
-          <w:p>
-            <w:pPr>
-              <w:pStyle w:val="Normal1"/>
+            <w:tcW w:w="7291" w:type="dxa"/>
+            <w:tcBorders>
+              <w:top w:val="single" w:sz="4" w:space="0" w:color="000000"/>
+              <w:left w:val="single" w:sz="4" w:space="0" w:color="000000"/>
+              <w:bottom w:val="single" w:sz="4" w:space="0" w:color="000000"/>
+              <w:right w:val="single" w:sz="4" w:space="0" w:color="000000"/>
+            </w:tcBorders>
+          </w:tcPr>
+          <w:p>
+            <w:pPr>
+              <w:pStyle w:val="LOnormal1"/>
               <w:widowControl w:val="false"/>
               <w:rPr>
                 <w:rFonts w:ascii="Times New Roman" w:hAnsi="Times New Roman" w:eastAsia="Times New Roman" w:cs="Times New Roman"/>
@@ -1912,21 +1907,20 @@
         <w:trPr/>
         <w:tc>
           <w:tcPr>
-            <w:tcW w:w="629" w:type="dxa"/>
-            <w:tcBorders>
-              <w:top w:val="single" w:sz="4" w:space="0" w:color="000000"/>
-              <w:left w:val="single" w:sz="4" w:space="0" w:color="000000"/>
-              <w:bottom w:val="single" w:sz="4" w:space="0" w:color="000000"/>
-              <w:right w:val="single" w:sz="4" w:space="0" w:color="000000"/>
-            </w:tcBorders>
-          </w:tcPr>
-          <w:p>
-            <w:pPr>
-              <w:pStyle w:val="Normal1"/>
+            <w:tcW w:w="628" w:type="dxa"/>
+            <w:tcBorders>
+              <w:top w:val="single" w:sz="4" w:space="0" w:color="000000"/>
+              <w:left w:val="single" w:sz="4" w:space="0" w:color="000000"/>
+              <w:bottom w:val="single" w:sz="4" w:space="0" w:color="000000"/>
+              <w:right w:val="single" w:sz="4" w:space="0" w:color="000000"/>
+            </w:tcBorders>
+          </w:tcPr>
+          <w:p>
+            <w:pPr>
+              <w:pStyle w:val="LOnormal1"/>
               <w:keepNext w:val="false"/>
               <w:keepLines w:val="false"/>
               <w:widowControl w:val="false"/>
-              <w:pBdr/>
               <w:shd w:val="clear" w:fill="auto"/>
               <w:spacing w:lineRule="auto" w:line="240" w:before="0" w:after="0"/>
               <w:ind w:left="0" w:right="0" w:hanging="0"/>
@@ -1975,17 +1969,17 @@
         </w:tc>
         <w:tc>
           <w:tcPr>
-            <w:tcW w:w="7290" w:type="dxa"/>
-            <w:tcBorders>
-              <w:top w:val="single" w:sz="4" w:space="0" w:color="000000"/>
-              <w:left w:val="single" w:sz="4" w:space="0" w:color="000000"/>
-              <w:bottom w:val="single" w:sz="4" w:space="0" w:color="000000"/>
-              <w:right w:val="single" w:sz="4" w:space="0" w:color="000000"/>
-            </w:tcBorders>
-          </w:tcPr>
-          <w:p>
-            <w:pPr>
-              <w:pStyle w:val="Normal1"/>
+            <w:tcW w:w="7291" w:type="dxa"/>
+            <w:tcBorders>
+              <w:top w:val="single" w:sz="4" w:space="0" w:color="000000"/>
+              <w:left w:val="single" w:sz="4" w:space="0" w:color="000000"/>
+              <w:bottom w:val="single" w:sz="4" w:space="0" w:color="000000"/>
+              <w:right w:val="single" w:sz="4" w:space="0" w:color="000000"/>
+            </w:tcBorders>
+          </w:tcPr>
+          <w:p>
+            <w:pPr>
+              <w:pStyle w:val="LOnormal1"/>
               <w:widowControl w:val="false"/>
               <w:rPr>
                 <w:rFonts w:ascii="Times New Roman" w:hAnsi="Times New Roman" w:eastAsia="Times New Roman" w:cs="Times New Roman"/>
@@ -2008,17 +2002,17 @@
         <w:trPr/>
         <w:tc>
           <w:tcPr>
-            <w:tcW w:w="629" w:type="dxa"/>
-            <w:tcBorders>
-              <w:top w:val="single" w:sz="4" w:space="0" w:color="000000"/>
-              <w:left w:val="single" w:sz="4" w:space="0" w:color="000000"/>
-              <w:bottom w:val="single" w:sz="4" w:space="0" w:color="000000"/>
-              <w:right w:val="single" w:sz="4" w:space="0" w:color="000000"/>
-            </w:tcBorders>
-          </w:tcPr>
-          <w:p>
-            <w:pPr>
-              <w:pStyle w:val="Normal1"/>
+            <w:tcW w:w="628" w:type="dxa"/>
+            <w:tcBorders>
+              <w:top w:val="single" w:sz="4" w:space="0" w:color="000000"/>
+              <w:left w:val="single" w:sz="4" w:space="0" w:color="000000"/>
+              <w:bottom w:val="single" w:sz="4" w:space="0" w:color="000000"/>
+              <w:right w:val="single" w:sz="4" w:space="0" w:color="000000"/>
+            </w:tcBorders>
+          </w:tcPr>
+          <w:p>
+            <w:pPr>
+              <w:pStyle w:val="LOnormal1"/>
               <w:widowControl w:val="false"/>
               <w:jc w:val="center"/>
               <w:rPr>
@@ -2039,17 +2033,17 @@
         </w:tc>
         <w:tc>
           <w:tcPr>
-            <w:tcW w:w="7290" w:type="dxa"/>
-            <w:tcBorders>
-              <w:top w:val="single" w:sz="4" w:space="0" w:color="000000"/>
-              <w:left w:val="single" w:sz="4" w:space="0" w:color="000000"/>
-              <w:bottom w:val="single" w:sz="4" w:space="0" w:color="000000"/>
-              <w:right w:val="single" w:sz="4" w:space="0" w:color="000000"/>
-            </w:tcBorders>
-          </w:tcPr>
-          <w:p>
-            <w:pPr>
-              <w:pStyle w:val="Normal1"/>
+            <w:tcW w:w="7291" w:type="dxa"/>
+            <w:tcBorders>
+              <w:top w:val="single" w:sz="4" w:space="0" w:color="000000"/>
+              <w:left w:val="single" w:sz="4" w:space="0" w:color="000000"/>
+              <w:bottom w:val="single" w:sz="4" w:space="0" w:color="000000"/>
+              <w:right w:val="single" w:sz="4" w:space="0" w:color="000000"/>
+            </w:tcBorders>
+          </w:tcPr>
+          <w:p>
+            <w:pPr>
+              <w:pStyle w:val="LOnormal1"/>
               <w:widowControl w:val="false"/>
               <w:rPr>
                 <w:rFonts w:ascii="Times New Roman" w:hAnsi="Times New Roman" w:eastAsia="Times New Roman" w:cs="Times New Roman"/>
@@ -2072,17 +2066,17 @@
         <w:trPr/>
         <w:tc>
           <w:tcPr>
-            <w:tcW w:w="629" w:type="dxa"/>
-            <w:tcBorders>
-              <w:top w:val="single" w:sz="4" w:space="0" w:color="000000"/>
-              <w:left w:val="single" w:sz="4" w:space="0" w:color="000000"/>
-              <w:bottom w:val="single" w:sz="4" w:space="0" w:color="000000"/>
-              <w:right w:val="single" w:sz="4" w:space="0" w:color="000000"/>
-            </w:tcBorders>
-          </w:tcPr>
-          <w:p>
-            <w:pPr>
-              <w:pStyle w:val="Normal1"/>
+            <w:tcW w:w="628" w:type="dxa"/>
+            <w:tcBorders>
+              <w:top w:val="single" w:sz="4" w:space="0" w:color="000000"/>
+              <w:left w:val="single" w:sz="4" w:space="0" w:color="000000"/>
+              <w:bottom w:val="single" w:sz="4" w:space="0" w:color="000000"/>
+              <w:right w:val="single" w:sz="4" w:space="0" w:color="000000"/>
+            </w:tcBorders>
+          </w:tcPr>
+          <w:p>
+            <w:pPr>
+              <w:pStyle w:val="LOnormal1"/>
               <w:widowControl w:val="false"/>
               <w:jc w:val="center"/>
               <w:rPr>
@@ -2103,17 +2097,17 @@
         </w:tc>
         <w:tc>
           <w:tcPr>
-            <w:tcW w:w="7290" w:type="dxa"/>
-            <w:tcBorders>
-              <w:top w:val="single" w:sz="4" w:space="0" w:color="000000"/>
-              <w:left w:val="single" w:sz="4" w:space="0" w:color="000000"/>
-              <w:bottom w:val="single" w:sz="4" w:space="0" w:color="000000"/>
-              <w:right w:val="single" w:sz="4" w:space="0" w:color="000000"/>
-            </w:tcBorders>
-          </w:tcPr>
-          <w:p>
-            <w:pPr>
-              <w:pStyle w:val="Normal1"/>
+            <w:tcW w:w="7291" w:type="dxa"/>
+            <w:tcBorders>
+              <w:top w:val="single" w:sz="4" w:space="0" w:color="000000"/>
+              <w:left w:val="single" w:sz="4" w:space="0" w:color="000000"/>
+              <w:bottom w:val="single" w:sz="4" w:space="0" w:color="000000"/>
+              <w:right w:val="single" w:sz="4" w:space="0" w:color="000000"/>
+            </w:tcBorders>
+          </w:tcPr>
+          <w:p>
+            <w:pPr>
+              <w:pStyle w:val="LOnormal1"/>
               <w:widowControl w:val="false"/>
               <w:rPr>
                 <w:rFonts w:ascii="Times New Roman" w:hAnsi="Times New Roman" w:eastAsia="Times New Roman" w:cs="Times New Roman"/>
@@ -2136,21 +2130,20 @@
         <w:trPr/>
         <w:tc>
           <w:tcPr>
-            <w:tcW w:w="629" w:type="dxa"/>
-            <w:tcBorders>
-              <w:top w:val="single" w:sz="4" w:space="0" w:color="000000"/>
-              <w:left w:val="single" w:sz="4" w:space="0" w:color="000000"/>
-              <w:bottom w:val="single" w:sz="4" w:space="0" w:color="000000"/>
-              <w:right w:val="single" w:sz="4" w:space="0" w:color="000000"/>
-            </w:tcBorders>
-          </w:tcPr>
-          <w:p>
-            <w:pPr>
-              <w:pStyle w:val="Normal1"/>
+            <w:tcW w:w="628" w:type="dxa"/>
+            <w:tcBorders>
+              <w:top w:val="single" w:sz="4" w:space="0" w:color="000000"/>
+              <w:left w:val="single" w:sz="4" w:space="0" w:color="000000"/>
+              <w:bottom w:val="single" w:sz="4" w:space="0" w:color="000000"/>
+              <w:right w:val="single" w:sz="4" w:space="0" w:color="000000"/>
+            </w:tcBorders>
+          </w:tcPr>
+          <w:p>
+            <w:pPr>
+              <w:pStyle w:val="LOnormal1"/>
               <w:keepNext w:val="false"/>
               <w:keepLines w:val="false"/>
               <w:widowControl w:val="false"/>
-              <w:pBdr/>
               <w:shd w:val="clear" w:fill="auto"/>
               <w:spacing w:lineRule="auto" w:line="240" w:before="0" w:after="0"/>
               <w:ind w:left="0" w:right="0" w:hanging="0"/>
@@ -2199,17 +2192,17 @@
         </w:tc>
         <w:tc>
           <w:tcPr>
-            <w:tcW w:w="7290" w:type="dxa"/>
-            <w:tcBorders>
-              <w:top w:val="single" w:sz="4" w:space="0" w:color="000000"/>
-              <w:left w:val="single" w:sz="4" w:space="0" w:color="000000"/>
-              <w:bottom w:val="single" w:sz="4" w:space="0" w:color="000000"/>
-              <w:right w:val="single" w:sz="4" w:space="0" w:color="000000"/>
-            </w:tcBorders>
-          </w:tcPr>
-          <w:p>
-            <w:pPr>
-              <w:pStyle w:val="Normal1"/>
+            <w:tcW w:w="7291" w:type="dxa"/>
+            <w:tcBorders>
+              <w:top w:val="single" w:sz="4" w:space="0" w:color="000000"/>
+              <w:left w:val="single" w:sz="4" w:space="0" w:color="000000"/>
+              <w:bottom w:val="single" w:sz="4" w:space="0" w:color="000000"/>
+              <w:right w:val="single" w:sz="4" w:space="0" w:color="000000"/>
+            </w:tcBorders>
+          </w:tcPr>
+          <w:p>
+            <w:pPr>
+              <w:pStyle w:val="LOnormal1"/>
               <w:widowControl w:val="false"/>
               <w:rPr>
                 <w:rFonts w:ascii="Times New Roman" w:hAnsi="Times New Roman" w:eastAsia="Times New Roman" w:cs="Times New Roman"/>
@@ -2232,21 +2225,20 @@
         <w:trPr/>
         <w:tc>
           <w:tcPr>
-            <w:tcW w:w="629" w:type="dxa"/>
-            <w:tcBorders>
-              <w:top w:val="single" w:sz="4" w:space="0" w:color="000000"/>
-              <w:left w:val="single" w:sz="4" w:space="0" w:color="000000"/>
-              <w:bottom w:val="single" w:sz="4" w:space="0" w:color="000000"/>
-              <w:right w:val="single" w:sz="4" w:space="0" w:color="000000"/>
-            </w:tcBorders>
-          </w:tcPr>
-          <w:p>
-            <w:pPr>
-              <w:pStyle w:val="Normal1"/>
+            <w:tcW w:w="628" w:type="dxa"/>
+            <w:tcBorders>
+              <w:top w:val="single" w:sz="4" w:space="0" w:color="000000"/>
+              <w:left w:val="single" w:sz="4" w:space="0" w:color="000000"/>
+              <w:bottom w:val="single" w:sz="4" w:space="0" w:color="000000"/>
+              <w:right w:val="single" w:sz="4" w:space="0" w:color="000000"/>
+            </w:tcBorders>
+          </w:tcPr>
+          <w:p>
+            <w:pPr>
+              <w:pStyle w:val="LOnormal1"/>
               <w:keepNext w:val="false"/>
               <w:keepLines w:val="false"/>
               <w:widowControl w:val="false"/>
-              <w:pBdr/>
               <w:shd w:val="clear" w:fill="auto"/>
               <w:spacing w:lineRule="auto" w:line="240" w:before="0" w:after="0"/>
               <w:ind w:left="0" w:right="0" w:hanging="0"/>
@@ -2295,17 +2287,17 @@
         </w:tc>
         <w:tc>
           <w:tcPr>
-            <w:tcW w:w="7290" w:type="dxa"/>
-            <w:tcBorders>
-              <w:top w:val="single" w:sz="4" w:space="0" w:color="000000"/>
-              <w:left w:val="single" w:sz="4" w:space="0" w:color="000000"/>
-              <w:bottom w:val="single" w:sz="4" w:space="0" w:color="000000"/>
-              <w:right w:val="single" w:sz="4" w:space="0" w:color="000000"/>
-            </w:tcBorders>
-          </w:tcPr>
-          <w:p>
-            <w:pPr>
-              <w:pStyle w:val="Normal1"/>
+            <w:tcW w:w="7291" w:type="dxa"/>
+            <w:tcBorders>
+              <w:top w:val="single" w:sz="4" w:space="0" w:color="000000"/>
+              <w:left w:val="single" w:sz="4" w:space="0" w:color="000000"/>
+              <w:bottom w:val="single" w:sz="4" w:space="0" w:color="000000"/>
+              <w:right w:val="single" w:sz="4" w:space="0" w:color="000000"/>
+            </w:tcBorders>
+          </w:tcPr>
+          <w:p>
+            <w:pPr>
+              <w:pStyle w:val="LOnormal1"/>
               <w:widowControl w:val="false"/>
               <w:rPr>
                 <w:rFonts w:ascii="Times New Roman" w:hAnsi="Times New Roman" w:eastAsia="Times New Roman" w:cs="Times New Roman"/>
@@ -2324,11 +2316,10 @@
           </w:p>
           <w:p>
             <w:pPr>
-              <w:pStyle w:val="Normal1"/>
+              <w:pStyle w:val="LOnormal1"/>
               <w:keepNext w:val="false"/>
               <w:keepLines w:val="false"/>
               <w:widowControl w:val="false"/>
-              <w:pBdr/>
               <w:shd w:val="clear" w:fill="auto"/>
               <w:spacing w:lineRule="auto" w:line="240" w:before="0" w:after="0"/>
               <w:ind w:left="0" w:right="0" w:hanging="0"/>
@@ -2352,7 +2343,7 @@
     </w:tbl>
     <w:p>
       <w:pPr>
-        <w:pStyle w:val="Normal1"/>
+        <w:pStyle w:val="LOnormal1"/>
         <w:rPr>
           <w:rFonts w:ascii="Times New Roman" w:hAnsi="Times New Roman" w:eastAsia="Times New Roman" w:cs="Times New Roman"/>
         </w:rPr>
@@ -2365,7 +2356,7 @@
     </w:p>
     <w:p>
       <w:pPr>
-        <w:pStyle w:val="Normal1"/>
+        <w:pStyle w:val="LOnormal1"/>
         <w:ind w:left="360" w:hanging="0"/>
         <w:rPr>
           <w:rFonts w:ascii="Times New Roman" w:hAnsi="Times New Roman" w:eastAsia="Times New Roman" w:cs="Times New Roman"/>
@@ -2380,7 +2371,7 @@
     </w:p>
     <w:p>
       <w:pPr>
-        <w:pStyle w:val="Normal1"/>
+        <w:pStyle w:val="LOnormal1"/>
         <w:ind w:left="0" w:hanging="0"/>
         <w:rPr>
           <w:rFonts w:ascii="Times New Roman" w:hAnsi="Times New Roman" w:eastAsia="Times New Roman" w:cs="Times New Roman"/>
@@ -2394,7 +2385,7 @@
     </w:p>
     <w:p>
       <w:pPr>
-        <w:pStyle w:val="Normal1"/>
+        <w:pStyle w:val="LOnormal1"/>
         <w:rPr>
           <w:rFonts w:ascii="Times New Roman" w:hAnsi="Times New Roman" w:eastAsia="Times New Roman" w:cs="Times New Roman"/>
         </w:rPr>
@@ -2407,7 +2398,7 @@
     </w:p>
     <w:p>
       <w:pPr>
-        <w:pStyle w:val="Normal1"/>
+        <w:pStyle w:val="LOnormal1"/>
         <w:keepNext w:val="false"/>
         <w:keepLines w:val="false"/>
         <w:pageBreakBefore w:val="false"/>
@@ -2416,7 +2407,6 @@
           <w:ilvl w:val="0"/>
           <w:numId w:val="3"/>
         </w:numPr>
-        <w:pBdr/>
         <w:shd w:val="clear" w:fill="auto"/>
         <w:spacing w:lineRule="auto" w:line="240" w:before="0" w:after="0"/>
         <w:ind w:left="360" w:right="0" w:hanging="360"/>
@@ -2451,7 +2441,7 @@
     </w:p>
     <w:p>
       <w:pPr>
-        <w:pStyle w:val="Normal1"/>
+        <w:pStyle w:val="LOnormal1"/>
         <w:rPr>
           <w:rFonts w:ascii="Times New Roman" w:hAnsi="Times New Roman" w:eastAsia="Times New Roman" w:cs="Times New Roman"/>
         </w:rPr>
@@ -2464,7 +2454,7 @@
     </w:p>
     <w:p>
       <w:pPr>
-        <w:pStyle w:val="Normal1"/>
+        <w:pStyle w:val="LOnormal1"/>
         <w:rPr>
           <w:rFonts w:ascii="Times New Roman" w:hAnsi="Times New Roman" w:eastAsia="Times New Roman" w:cs="Times New Roman"/>
         </w:rPr>
@@ -2485,7 +2475,7 @@
     </w:p>
     <w:p>
       <w:pPr>
-        <w:pStyle w:val="Normal1"/>
+        <w:pStyle w:val="LOnormal1"/>
         <w:rPr>
           <w:rFonts w:ascii="Times New Roman" w:hAnsi="Times New Roman" w:eastAsia="Times New Roman" w:cs="Times New Roman"/>
         </w:rPr>
@@ -2498,7 +2488,7 @@
     </w:p>
     <w:p>
       <w:pPr>
-        <w:pStyle w:val="Normal1"/>
+        <w:pStyle w:val="LOnormal1"/>
         <w:rPr>
           <w:rFonts w:ascii="Times New Roman" w:hAnsi="Times New Roman" w:eastAsia="Times New Roman" w:cs="Times New Roman"/>
         </w:rPr>
@@ -2512,7 +2502,7 @@
     </w:p>
     <w:p>
       <w:pPr>
-        <w:pStyle w:val="Normal1"/>
+        <w:pStyle w:val="LOnormal1"/>
         <w:rPr>
           <w:rFonts w:ascii="Times New Roman" w:hAnsi="Times New Roman" w:eastAsia="Times New Roman" w:cs="Times New Roman"/>
         </w:rPr>
@@ -2539,27 +2529,27 @@
         <w:tblLook w:val="0400"/>
       </w:tblPr>
       <w:tblGrid>
-        <w:gridCol w:w="539"/>
+        <w:gridCol w:w="538"/>
         <w:gridCol w:w="2100"/>
         <w:gridCol w:w="4845"/>
-        <w:gridCol w:w="1335"/>
+        <w:gridCol w:w="1336"/>
         <w:gridCol w:w="1441"/>
       </w:tblGrid>
       <w:tr>
         <w:trPr/>
         <w:tc>
           <w:tcPr>
-            <w:tcW w:w="539" w:type="dxa"/>
-            <w:tcBorders>
-              <w:top w:val="single" w:sz="4" w:space="0" w:color="000000"/>
-              <w:left w:val="single" w:sz="4" w:space="0" w:color="000000"/>
-              <w:bottom w:val="single" w:sz="4" w:space="0" w:color="000000"/>
-              <w:right w:val="single" w:sz="4" w:space="0" w:color="000000"/>
-            </w:tcBorders>
-          </w:tcPr>
-          <w:p>
-            <w:pPr>
-              <w:pStyle w:val="Normal1"/>
+            <w:tcW w:w="538" w:type="dxa"/>
+            <w:tcBorders>
+              <w:top w:val="single" w:sz="4" w:space="0" w:color="000000"/>
+              <w:left w:val="single" w:sz="4" w:space="0" w:color="000000"/>
+              <w:bottom w:val="single" w:sz="4" w:space="0" w:color="000000"/>
+              <w:right w:val="single" w:sz="4" w:space="0" w:color="000000"/>
+            </w:tcBorders>
+          </w:tcPr>
+          <w:p>
+            <w:pPr>
+              <w:pStyle w:val="LOnormal1"/>
               <w:widowControl w:val="false"/>
               <w:rPr>
                 <w:rFonts w:ascii="Times New Roman" w:hAnsi="Times New Roman" w:eastAsia="Times New Roman" w:cs="Times New Roman"/>
@@ -2592,7 +2582,7 @@
           </w:tcPr>
           <w:p>
             <w:pPr>
-              <w:pStyle w:val="Normal1"/>
+              <w:pStyle w:val="LOnormal1"/>
               <w:widowControl w:val="false"/>
               <w:rPr>
                 <w:rFonts w:ascii="Times New Roman" w:hAnsi="Times New Roman" w:eastAsia="Times New Roman" w:cs="Times New Roman"/>
@@ -2625,7 +2615,7 @@
           </w:tcPr>
           <w:p>
             <w:pPr>
-              <w:pStyle w:val="Normal1"/>
+              <w:pStyle w:val="LOnormal1"/>
               <w:widowControl w:val="false"/>
               <w:rPr>
                 <w:rFonts w:ascii="Times New Roman" w:hAnsi="Times New Roman" w:eastAsia="Times New Roman" w:cs="Times New Roman"/>
@@ -2648,17 +2638,17 @@
         </w:tc>
         <w:tc>
           <w:tcPr>
-            <w:tcW w:w="1335" w:type="dxa"/>
-            <w:tcBorders>
-              <w:top w:val="single" w:sz="4" w:space="0" w:color="000000"/>
-              <w:left w:val="single" w:sz="4" w:space="0" w:color="000000"/>
-              <w:bottom w:val="single" w:sz="4" w:space="0" w:color="000000"/>
-              <w:right w:val="single" w:sz="4" w:space="0" w:color="000000"/>
-            </w:tcBorders>
-          </w:tcPr>
-          <w:p>
-            <w:pPr>
-              <w:pStyle w:val="Normal1"/>
+            <w:tcW w:w="1336" w:type="dxa"/>
+            <w:tcBorders>
+              <w:top w:val="single" w:sz="4" w:space="0" w:color="000000"/>
+              <w:left w:val="single" w:sz="4" w:space="0" w:color="000000"/>
+              <w:bottom w:val="single" w:sz="4" w:space="0" w:color="000000"/>
+              <w:right w:val="single" w:sz="4" w:space="0" w:color="000000"/>
+            </w:tcBorders>
+          </w:tcPr>
+          <w:p>
+            <w:pPr>
+              <w:pStyle w:val="LOnormal1"/>
               <w:widowControl w:val="false"/>
               <w:rPr>
                 <w:rFonts w:ascii="Times New Roman" w:hAnsi="Times New Roman" w:eastAsia="Times New Roman" w:cs="Times New Roman"/>
@@ -2691,7 +2681,7 @@
           </w:tcPr>
           <w:p>
             <w:pPr>
-              <w:pStyle w:val="Normal1"/>
+              <w:pStyle w:val="LOnormal1"/>
               <w:widowControl w:val="false"/>
               <w:rPr>
                 <w:rFonts w:ascii="Times New Roman" w:hAnsi="Times New Roman" w:eastAsia="Times New Roman" w:cs="Times New Roman"/>
@@ -2717,17 +2707,17 @@
         <w:trPr/>
         <w:tc>
           <w:tcPr>
-            <w:tcW w:w="539" w:type="dxa"/>
-            <w:tcBorders>
-              <w:top w:val="single" w:sz="4" w:space="0" w:color="000000"/>
-              <w:left w:val="single" w:sz="4" w:space="0" w:color="000000"/>
-              <w:bottom w:val="single" w:sz="4" w:space="0" w:color="000000"/>
-              <w:right w:val="single" w:sz="4" w:space="0" w:color="000000"/>
-            </w:tcBorders>
-          </w:tcPr>
-          <w:p>
-            <w:pPr>
-              <w:pStyle w:val="Normal1"/>
+            <w:tcW w:w="538" w:type="dxa"/>
+            <w:tcBorders>
+              <w:top w:val="single" w:sz="4" w:space="0" w:color="000000"/>
+              <w:left w:val="single" w:sz="4" w:space="0" w:color="000000"/>
+              <w:bottom w:val="single" w:sz="4" w:space="0" w:color="000000"/>
+              <w:right w:val="single" w:sz="4" w:space="0" w:color="000000"/>
+            </w:tcBorders>
+          </w:tcPr>
+          <w:p>
+            <w:pPr>
+              <w:pStyle w:val="LOnormal1"/>
               <w:widowControl w:val="false"/>
               <w:jc w:val="center"/>
               <w:rPr>
@@ -2758,7 +2748,7 @@
           </w:tcPr>
           <w:p>
             <w:pPr>
-              <w:pStyle w:val="Normal1"/>
+              <w:pStyle w:val="LOnormal1"/>
               <w:widowControl w:val="false"/>
               <w:rPr>
                 <w:rFonts w:ascii="Times New Roman" w:hAnsi="Times New Roman" w:eastAsia="Times New Roman" w:cs="Times New Roman"/>
@@ -2788,7 +2778,7 @@
           </w:tcPr>
           <w:p>
             <w:pPr>
-              <w:pStyle w:val="Normal1"/>
+              <w:pStyle w:val="LOnormal1"/>
               <w:widowControl w:val="false"/>
               <w:rPr>
                 <w:rFonts w:ascii="Times New Roman" w:hAnsi="Times New Roman" w:eastAsia="Times New Roman" w:cs="Times New Roman"/>
@@ -2808,7 +2798,7 @@
         </w:tc>
         <w:tc>
           <w:tcPr>
-            <w:tcW w:w="1335" w:type="dxa"/>
+            <w:tcW w:w="1336" w:type="dxa"/>
             <w:tcBorders>
               <w:top w:val="single" w:sz="4" w:space="0" w:color="000000"/>
               <w:left w:val="single" w:sz="4" w:space="0" w:color="000000"/>
@@ -2841,15 +2831,7 @@
                 <w:sz w:val="21"/>
                 <w:szCs w:val="21"/>
               </w:rPr>
-              <w:t>debe</w:t>
-            </w:r>
-            <w:r>
-              <w:rPr>
-                <w:rFonts w:eastAsia="Times New Roman" w:cs="Times New Roman" w:ascii="Times New Roman" w:hAnsi="Times New Roman"/>
-                <w:sz w:val="21"/>
-                <w:szCs w:val="21"/>
-              </w:rPr>
-              <w:t>r</w:t>
+              <w:t>deber</w:t>
             </w:r>
             <w:r>
               <w:rPr>
@@ -2884,7 +2866,7 @@
           </w:tcPr>
           <w:p>
             <w:pPr>
-              <w:pStyle w:val="Normal1"/>
+              <w:pStyle w:val="LOnormal1"/>
               <w:widowControl w:val="false"/>
               <w:jc w:val="center"/>
               <w:rPr>
@@ -2899,7 +2881,7 @@
                 <w:sz w:val="21"/>
                 <w:szCs w:val="21"/>
               </w:rPr>
-              <w:t>3</w:t>
+              <w:t>4</w:t>
             </w:r>
           </w:p>
         </w:tc>
@@ -2908,17 +2890,17 @@
         <w:trPr/>
         <w:tc>
           <w:tcPr>
-            <w:tcW w:w="539" w:type="dxa"/>
-            <w:tcBorders>
-              <w:top w:val="single" w:sz="4" w:space="0" w:color="000000"/>
-              <w:left w:val="single" w:sz="4" w:space="0" w:color="000000"/>
-              <w:bottom w:val="single" w:sz="4" w:space="0" w:color="000000"/>
-              <w:right w:val="single" w:sz="4" w:space="0" w:color="000000"/>
-            </w:tcBorders>
-          </w:tcPr>
-          <w:p>
-            <w:pPr>
-              <w:pStyle w:val="Normal1"/>
+            <w:tcW w:w="538" w:type="dxa"/>
+            <w:tcBorders>
+              <w:top w:val="single" w:sz="4" w:space="0" w:color="000000"/>
+              <w:left w:val="single" w:sz="4" w:space="0" w:color="000000"/>
+              <w:bottom w:val="single" w:sz="4" w:space="0" w:color="000000"/>
+              <w:right w:val="single" w:sz="4" w:space="0" w:color="000000"/>
+            </w:tcBorders>
+          </w:tcPr>
+          <w:p>
+            <w:pPr>
+              <w:pStyle w:val="LOnormal1"/>
               <w:widowControl w:val="false"/>
               <w:jc w:val="center"/>
               <w:rPr>
@@ -2949,7 +2931,7 @@
           </w:tcPr>
           <w:p>
             <w:pPr>
-              <w:pStyle w:val="Normal1"/>
+              <w:pStyle w:val="LOnormal1"/>
               <w:widowControl w:val="false"/>
               <w:rPr>
                 <w:rFonts w:ascii="Times New Roman" w:hAnsi="Times New Roman" w:eastAsia="Times New Roman" w:cs="Times New Roman"/>
@@ -2979,7 +2961,7 @@
           </w:tcPr>
           <w:p>
             <w:pPr>
-              <w:pStyle w:val="Normal1"/>
+              <w:pStyle w:val="LOnormal1"/>
               <w:widowControl w:val="false"/>
               <w:rPr>
                 <w:rFonts w:ascii="Times New Roman" w:hAnsi="Times New Roman" w:eastAsia="Times New Roman" w:cs="Times New Roman"/>
@@ -2999,17 +2981,17 @@
         </w:tc>
         <w:tc>
           <w:tcPr>
-            <w:tcW w:w="1335" w:type="dxa"/>
-            <w:tcBorders>
-              <w:top w:val="single" w:sz="4" w:space="0" w:color="000000"/>
-              <w:left w:val="single" w:sz="4" w:space="0" w:color="000000"/>
-              <w:bottom w:val="single" w:sz="4" w:space="0" w:color="000000"/>
-              <w:right w:val="single" w:sz="4" w:space="0" w:color="000000"/>
-            </w:tcBorders>
-          </w:tcPr>
-          <w:p>
-            <w:pPr>
-              <w:pStyle w:val="Normal1"/>
+            <w:tcW w:w="1336" w:type="dxa"/>
+            <w:tcBorders>
+              <w:top w:val="single" w:sz="4" w:space="0" w:color="000000"/>
+              <w:left w:val="single" w:sz="4" w:space="0" w:color="000000"/>
+              <w:bottom w:val="single" w:sz="4" w:space="0" w:color="000000"/>
+              <w:right w:val="single" w:sz="4" w:space="0" w:color="000000"/>
+            </w:tcBorders>
+          </w:tcPr>
+          <w:p>
+            <w:pPr>
+              <w:pStyle w:val="LOnormal1"/>
               <w:widowControl w:val="false"/>
               <w:jc w:val="center"/>
               <w:rPr>
@@ -3048,7 +3030,7 @@
           </w:tcPr>
           <w:p>
             <w:pPr>
-              <w:pStyle w:val="Normal1"/>
+              <w:pStyle w:val="LOnormal1"/>
               <w:widowControl w:val="false"/>
               <w:jc w:val="center"/>
               <w:rPr>
@@ -3063,7 +3045,7 @@
                 <w:sz w:val="21"/>
                 <w:szCs w:val="21"/>
               </w:rPr>
-              <w:t>3</w:t>
+              <w:t>4</w:t>
             </w:r>
           </w:p>
         </w:tc>
@@ -3071,7 +3053,7 @@
     </w:tbl>
     <w:p>
       <w:pPr>
-        <w:pStyle w:val="Normal1"/>
+        <w:pStyle w:val="LOnormal1"/>
         <w:rPr>
           <w:rFonts w:ascii="Times New Roman" w:hAnsi="Times New Roman" w:eastAsia="Times New Roman" w:cs="Times New Roman"/>
         </w:rPr>
@@ -3084,7 +3066,7 @@
     </w:p>
     <w:p>
       <w:pPr>
-        <w:pStyle w:val="Normal1"/>
+        <w:pStyle w:val="LOnormal1"/>
         <w:rPr>
           <w:rFonts w:ascii="Times New Roman" w:hAnsi="Times New Roman" w:eastAsia="Times New Roman" w:cs="Times New Roman"/>
         </w:rPr>
@@ -3130,7 +3112,7 @@
           </w:tcPr>
           <w:p>
             <w:pPr>
-              <w:pStyle w:val="Normal1"/>
+              <w:pStyle w:val="LOnormal1"/>
               <w:widowControl w:val="false"/>
               <w:rPr>
                 <w:rFonts w:ascii="Times New Roman" w:hAnsi="Times New Roman" w:eastAsia="Times New Roman" w:cs="Times New Roman"/>
@@ -3163,7 +3145,7 @@
           </w:tcPr>
           <w:p>
             <w:pPr>
-              <w:pStyle w:val="Normal1"/>
+              <w:pStyle w:val="LOnormal1"/>
               <w:widowControl w:val="false"/>
               <w:rPr>
                 <w:rFonts w:ascii="Times New Roman" w:hAnsi="Times New Roman" w:eastAsia="Times New Roman" w:cs="Times New Roman"/>
@@ -3185,7 +3167,7 @@
           </w:p>
           <w:p>
             <w:pPr>
-              <w:pStyle w:val="Normal1"/>
+              <w:pStyle w:val="LOnormal1"/>
               <w:widowControl w:val="false"/>
               <w:rPr>
                 <w:rFonts w:ascii="Times New Roman" w:hAnsi="Times New Roman" w:eastAsia="Times New Roman" w:cs="Times New Roman"/>
@@ -3218,7 +3200,7 @@
           </w:tcPr>
           <w:p>
             <w:pPr>
-              <w:pStyle w:val="Normal1"/>
+              <w:pStyle w:val="LOnormal1"/>
               <w:widowControl w:val="false"/>
               <w:rPr>
                 <w:rFonts w:ascii="Times New Roman" w:hAnsi="Times New Roman" w:eastAsia="Times New Roman" w:cs="Times New Roman"/>
@@ -3251,7 +3233,7 @@
           </w:tcPr>
           <w:p>
             <w:pPr>
-              <w:pStyle w:val="Normal1"/>
+              <w:pStyle w:val="LOnormal1"/>
               <w:widowControl w:val="false"/>
               <w:rPr>
                 <w:rFonts w:ascii="Times New Roman" w:hAnsi="Times New Roman" w:eastAsia="Times New Roman" w:cs="Times New Roman"/>
@@ -3287,7 +3269,7 @@
           </w:tcPr>
           <w:p>
             <w:pPr>
-              <w:pStyle w:val="Normal1"/>
+              <w:pStyle w:val="LOnormal1"/>
               <w:widowControl w:val="false"/>
               <w:rPr>
                 <w:rFonts w:ascii="Times New Roman" w:hAnsi="Times New Roman" w:eastAsia="Times New Roman" w:cs="Times New Roman"/>
@@ -3301,69 +3283,72 @@
                 <w:sz w:val="21"/>
                 <w:szCs w:val="21"/>
               </w:rPr>
-              <w:t>1</w:t>
-            </w:r>
-            <w:r>
-              <w:rPr>
-                <w:rFonts w:eastAsia="Times New Roman" w:cs="Times New Roman" w:ascii="Times New Roman" w:hAnsi="Times New Roman"/>
+              <w:t>14. Grabar un juego</w:t>
+            </w:r>
+          </w:p>
+        </w:tc>
+        <w:tc>
+          <w:tcPr>
+            <w:tcW w:w="702" w:type="dxa"/>
+            <w:tcBorders>
+              <w:top w:val="single" w:sz="4" w:space="0" w:color="000000"/>
+              <w:left w:val="single" w:sz="4" w:space="0" w:color="000000"/>
+              <w:bottom w:val="single" w:sz="4" w:space="0" w:color="000000"/>
+              <w:right w:val="single" w:sz="4" w:space="0" w:color="000000"/>
+            </w:tcBorders>
+          </w:tcPr>
+          <w:p>
+            <w:pPr>
+              <w:pStyle w:val="LOnormal1"/>
+              <w:widowControl w:val="false"/>
+              <w:rPr>
+                <w:rFonts w:ascii="Times New Roman" w:hAnsi="Times New Roman" w:eastAsia="Times New Roman" w:cs="Times New Roman"/>
                 <w:sz w:val="21"/>
                 <w:szCs w:val="21"/>
               </w:rPr>
-              <w:t>4. Grabar un juego</w:t>
-            </w:r>
-          </w:p>
-        </w:tc>
-        <w:tc>
-          <w:tcPr>
-            <w:tcW w:w="702" w:type="dxa"/>
-            <w:tcBorders>
-              <w:top w:val="single" w:sz="4" w:space="0" w:color="000000"/>
-              <w:left w:val="single" w:sz="4" w:space="0" w:color="000000"/>
-              <w:bottom w:val="single" w:sz="4" w:space="0" w:color="000000"/>
-              <w:right w:val="single" w:sz="4" w:space="0" w:color="000000"/>
-            </w:tcBorders>
-          </w:tcPr>
-          <w:p>
-            <w:pPr>
-              <w:pStyle w:val="Normal1"/>
-              <w:widowControl w:val="false"/>
-              <w:rPr>
-                <w:rFonts w:ascii="Times New Roman" w:hAnsi="Times New Roman" w:eastAsia="Times New Roman" w:cs="Times New Roman"/>
+            </w:pPr>
+            <w:r>
+              <w:rPr>
+                <w:rFonts w:eastAsia="Times New Roman" w:cs="Times New Roman" w:ascii="Times New Roman" w:hAnsi="Times New Roman"/>
                 <w:sz w:val="21"/>
                 <w:szCs w:val="21"/>
               </w:rPr>
-            </w:pPr>
-            <w:r>
-              <w:rPr>
-                <w:rFonts w:eastAsia="Times New Roman" w:cs="Times New Roman" w:ascii="Times New Roman" w:hAnsi="Times New Roman"/>
+              <w:t>14.1</w:t>
+            </w:r>
+          </w:p>
+        </w:tc>
+        <w:tc>
+          <w:tcPr>
+            <w:tcW w:w="5997" w:type="dxa"/>
+            <w:tcBorders>
+              <w:top w:val="single" w:sz="4" w:space="0" w:color="000000"/>
+              <w:left w:val="single" w:sz="4" w:space="0" w:color="000000"/>
+              <w:bottom w:val="single" w:sz="4" w:space="0" w:color="000000"/>
+              <w:right w:val="single" w:sz="4" w:space="0" w:color="000000"/>
+            </w:tcBorders>
+          </w:tcPr>
+          <w:p>
+            <w:pPr>
+              <w:pStyle w:val="LOnormal1"/>
+              <w:widowControl w:val="false"/>
+              <w:rPr>
+                <w:rFonts w:ascii="Times New Roman" w:hAnsi="Times New Roman" w:eastAsia="Times New Roman" w:cs="Times New Roman"/>
                 <w:sz w:val="21"/>
                 <w:szCs w:val="21"/>
               </w:rPr>
-              <w:t>14.</w:t>
-            </w:r>
+            </w:pPr>
             <w:r>
               <w:rPr>
                 <w:rFonts w:eastAsia="Times New Roman" w:cs="Times New Roman" w:ascii="Times New Roman" w:hAnsi="Times New Roman"/>
                 <w:sz w:val="21"/>
                 <w:szCs w:val="21"/>
               </w:rPr>
-              <w:t>1</w:t>
-            </w:r>
-          </w:p>
-        </w:tc>
-        <w:tc>
-          <w:tcPr>
-            <w:tcW w:w="5997" w:type="dxa"/>
-            <w:tcBorders>
-              <w:top w:val="single" w:sz="4" w:space="0" w:color="000000"/>
-              <w:left w:val="single" w:sz="4" w:space="0" w:color="000000"/>
-              <w:bottom w:val="single" w:sz="4" w:space="0" w:color="000000"/>
-              <w:right w:val="single" w:sz="4" w:space="0" w:color="000000"/>
-            </w:tcBorders>
-          </w:tcPr>
-          <w:p>
-            <w:pPr>
-              <w:pStyle w:val="Normal1"/>
+              <w:t>AC 14.1 Guardado de un juego en un archivo de texto</w:t>
+            </w:r>
+          </w:p>
+          <w:p>
+            <w:pPr>
+              <w:pStyle w:val="LOnormal1"/>
               <w:widowControl w:val="false"/>
               <w:rPr>
                 <w:rFonts w:ascii="Times New Roman" w:hAnsi="Times New Roman" w:eastAsia="Times New Roman" w:cs="Times New Roman"/>
@@ -3377,118 +3362,75 @@
                 <w:sz w:val="21"/>
                 <w:szCs w:val="21"/>
               </w:rPr>
-              <w:t xml:space="preserve">AC </w:t>
-            </w:r>
-            <w:r>
-              <w:rPr>
-                <w:rFonts w:eastAsia="Times New Roman" w:cs="Times New Roman" w:ascii="Times New Roman" w:hAnsi="Times New Roman"/>
+              <w:t>Dado que aún no comienza el juego y se ha seleccionado la opción para grabar el juego</w:t>
+            </w:r>
+          </w:p>
+          <w:p>
+            <w:pPr>
+              <w:pStyle w:val="LOnormal1"/>
+              <w:widowControl w:val="false"/>
+              <w:rPr>
+                <w:rFonts w:ascii="Times New Roman" w:hAnsi="Times New Roman" w:eastAsia="Times New Roman" w:cs="Times New Roman"/>
                 <w:sz w:val="21"/>
                 <w:szCs w:val="21"/>
               </w:rPr>
-              <w:t>14.1 Guardado de un juego en un archivo de texto</w:t>
-            </w:r>
-          </w:p>
-          <w:p>
-            <w:pPr>
-              <w:pStyle w:val="Normal1"/>
-              <w:widowControl w:val="false"/>
-              <w:rPr>
-                <w:rFonts w:ascii="Times New Roman" w:hAnsi="Times New Roman" w:eastAsia="Times New Roman" w:cs="Times New Roman"/>
+            </w:pPr>
+            <w:r>
+              <w:rPr>
+                <w:rFonts w:eastAsia="Times New Roman" w:cs="Times New Roman" w:ascii="Times New Roman" w:hAnsi="Times New Roman"/>
                 <w:sz w:val="21"/>
                 <w:szCs w:val="21"/>
               </w:rPr>
-            </w:pPr>
-            <w:r>
-              <w:rPr>
-                <w:rFonts w:eastAsia="Times New Roman" w:cs="Times New Roman" w:ascii="Times New Roman" w:hAnsi="Times New Roman"/>
+              <w:t>Cuando se inicie el juego</w:t>
+            </w:r>
+          </w:p>
+          <w:p>
+            <w:pPr>
+              <w:pStyle w:val="LOnormal1"/>
+              <w:widowControl w:val="false"/>
+              <w:rPr>
+                <w:rFonts w:ascii="Times New Roman" w:hAnsi="Times New Roman" w:eastAsia="Times New Roman" w:cs="Times New Roman"/>
                 <w:sz w:val="21"/>
                 <w:szCs w:val="21"/>
               </w:rPr>
-              <w:t>Dado que aún no comienza el juego</w:t>
-            </w:r>
+            </w:pPr>
             <w:r>
               <w:rPr>
                 <w:rFonts w:eastAsia="Times New Roman" w:cs="Times New Roman" w:ascii="Times New Roman" w:hAnsi="Times New Roman"/>
                 <w:sz w:val="21"/>
                 <w:szCs w:val="21"/>
               </w:rPr>
-              <w:t xml:space="preserve"> </w:t>
-            </w:r>
-            <w:r>
-              <w:rPr>
-                <w:rFonts w:eastAsia="Times New Roman" w:cs="Times New Roman" w:ascii="Times New Roman" w:hAnsi="Times New Roman"/>
+              <w:t>Entonces cada jugada será guardad en un archivo de texto</w:t>
+            </w:r>
+          </w:p>
+        </w:tc>
+        <w:tc>
+          <w:tcPr>
+            <w:tcW w:w="2023" w:type="dxa"/>
+            <w:tcBorders>
+              <w:top w:val="single" w:sz="4" w:space="0" w:color="000000"/>
+              <w:left w:val="single" w:sz="4" w:space="0" w:color="000000"/>
+              <w:bottom w:val="single" w:sz="4" w:space="0" w:color="000000"/>
+              <w:right w:val="single" w:sz="4" w:space="0" w:color="000000"/>
+            </w:tcBorders>
+          </w:tcPr>
+          <w:p>
+            <w:pPr>
+              <w:pStyle w:val="LOnormal1"/>
+              <w:widowControl w:val="false"/>
+              <w:rPr>
+                <w:rFonts w:ascii="Times New Roman" w:hAnsi="Times New Roman" w:eastAsia="Times New Roman" w:cs="Times New Roman"/>
                 <w:sz w:val="21"/>
                 <w:szCs w:val="21"/>
               </w:rPr>
-              <w:t>y se ha seleccionado la opción para grabar el juego</w:t>
-            </w:r>
-          </w:p>
-          <w:p>
-            <w:pPr>
-              <w:pStyle w:val="Normal1"/>
-              <w:widowControl w:val="false"/>
-              <w:rPr>
-                <w:rFonts w:ascii="Times New Roman" w:hAnsi="Times New Roman" w:eastAsia="Times New Roman" w:cs="Times New Roman"/>
+            </w:pPr>
+            <w:r>
+              <w:rPr>
+                <w:rFonts w:eastAsia="Times New Roman" w:cs="Times New Roman" w:ascii="Times New Roman" w:hAnsi="Times New Roman"/>
                 <w:sz w:val="21"/>
                 <w:szCs w:val="21"/>
               </w:rPr>
-            </w:pPr>
-            <w:r>
-              <w:rPr>
-                <w:rFonts w:eastAsia="Times New Roman" w:cs="Times New Roman" w:ascii="Times New Roman" w:hAnsi="Times New Roman"/>
-                <w:sz w:val="21"/>
-                <w:szCs w:val="21"/>
-              </w:rPr>
-              <w:t>Cuando se inicie el juego</w:t>
-            </w:r>
-          </w:p>
-          <w:p>
-            <w:pPr>
-              <w:pStyle w:val="Normal1"/>
-              <w:widowControl w:val="false"/>
-              <w:rPr>
-                <w:rFonts w:ascii="Times New Roman" w:hAnsi="Times New Roman" w:eastAsia="Times New Roman" w:cs="Times New Roman"/>
-                <w:sz w:val="21"/>
-                <w:szCs w:val="21"/>
-              </w:rPr>
-            </w:pPr>
-            <w:r>
-              <w:rPr>
-                <w:rFonts w:eastAsia="Times New Roman" w:cs="Times New Roman" w:ascii="Times New Roman" w:hAnsi="Times New Roman"/>
-                <w:sz w:val="21"/>
-                <w:szCs w:val="21"/>
-              </w:rPr>
-              <w:t>Entonces cada jugada será guardad en un archivo de texto</w:t>
-            </w:r>
-          </w:p>
-        </w:tc>
-        <w:tc>
-          <w:tcPr>
-            <w:tcW w:w="2023" w:type="dxa"/>
-            <w:tcBorders>
-              <w:top w:val="single" w:sz="4" w:space="0" w:color="000000"/>
-              <w:left w:val="single" w:sz="4" w:space="0" w:color="000000"/>
-              <w:bottom w:val="single" w:sz="4" w:space="0" w:color="000000"/>
-              <w:right w:val="single" w:sz="4" w:space="0" w:color="000000"/>
-            </w:tcBorders>
-          </w:tcPr>
-          <w:p>
-            <w:pPr>
-              <w:pStyle w:val="Normal1"/>
-              <w:widowControl w:val="false"/>
-              <w:rPr>
-                <w:rFonts w:ascii="Times New Roman" w:hAnsi="Times New Roman" w:eastAsia="Times New Roman" w:cs="Times New Roman"/>
-                <w:sz w:val="21"/>
-                <w:szCs w:val="21"/>
-              </w:rPr>
-            </w:pPr>
-            <w:r>
-              <w:rPr>
-                <w:rFonts w:eastAsia="Times New Roman" w:cs="Times New Roman" w:ascii="Times New Roman" w:hAnsi="Times New Roman"/>
-                <w:sz w:val="21"/>
-                <w:szCs w:val="21"/>
-              </w:rPr>
-              <w:t>Por hacer</w:t>
+              <w:t>Completado</w:t>
             </w:r>
           </w:p>
         </w:tc>
@@ -3507,7 +3449,7 @@
           </w:tcPr>
           <w:p>
             <w:pPr>
-              <w:pStyle w:val="Normal1"/>
+              <w:pStyle w:val="LOnormal1"/>
               <w:widowControl w:val="false"/>
               <w:rPr>
                 <w:rFonts w:ascii="Times New Roman" w:hAnsi="Times New Roman" w:eastAsia="Times New Roman" w:cs="Times New Roman"/>
@@ -3537,7 +3479,7 @@
           </w:tcPr>
           <w:p>
             <w:pPr>
-              <w:pStyle w:val="Normal1"/>
+              <w:pStyle w:val="LOnormal1"/>
               <w:widowControl w:val="false"/>
               <w:rPr>
                 <w:rFonts w:ascii="Times New Roman" w:hAnsi="Times New Roman" w:eastAsia="Times New Roman" w:cs="Times New Roman"/>
@@ -3551,74 +3493,80 @@
                 <w:sz w:val="21"/>
                 <w:szCs w:val="21"/>
               </w:rPr>
-              <w:t>15</w:t>
-            </w:r>
-            <w:r>
-              <w:rPr>
-                <w:rFonts w:eastAsia="Times New Roman" w:cs="Times New Roman" w:ascii="Times New Roman" w:hAnsi="Times New Roman"/>
+              <w:t>15.1</w:t>
+            </w:r>
+          </w:p>
+        </w:tc>
+        <w:tc>
+          <w:tcPr>
+            <w:tcW w:w="5997" w:type="dxa"/>
+            <w:tcBorders>
+              <w:top w:val="single" w:sz="4" w:space="0" w:color="000000"/>
+              <w:left w:val="single" w:sz="4" w:space="0" w:color="000000"/>
+              <w:bottom w:val="single" w:sz="4" w:space="0" w:color="000000"/>
+              <w:right w:val="single" w:sz="4" w:space="0" w:color="000000"/>
+            </w:tcBorders>
+          </w:tcPr>
+          <w:p>
+            <w:pPr>
+              <w:pStyle w:val="LOnormal1"/>
+              <w:widowControl w:val="false"/>
+              <w:rPr>
+                <w:rFonts w:ascii="Times New Roman" w:hAnsi="Times New Roman" w:eastAsia="Times New Roman" w:cs="Times New Roman"/>
                 <w:sz w:val="21"/>
                 <w:szCs w:val="21"/>
               </w:rPr>
-              <w:t>.1</w:t>
-            </w:r>
-          </w:p>
-        </w:tc>
-        <w:tc>
-          <w:tcPr>
-            <w:tcW w:w="5997" w:type="dxa"/>
-            <w:tcBorders>
-              <w:top w:val="single" w:sz="4" w:space="0" w:color="000000"/>
-              <w:left w:val="single" w:sz="4" w:space="0" w:color="000000"/>
-              <w:bottom w:val="single" w:sz="4" w:space="0" w:color="000000"/>
-              <w:right w:val="single" w:sz="4" w:space="0" w:color="000000"/>
-            </w:tcBorders>
-          </w:tcPr>
-          <w:p>
-            <w:pPr>
-              <w:pStyle w:val="Normal1"/>
-              <w:widowControl w:val="false"/>
-              <w:rPr>
-                <w:rFonts w:ascii="Times New Roman" w:hAnsi="Times New Roman" w:eastAsia="Times New Roman" w:cs="Times New Roman"/>
+            </w:pPr>
+            <w:r>
+              <w:rPr>
+                <w:rFonts w:eastAsia="Times New Roman" w:cs="Times New Roman" w:ascii="Times New Roman" w:hAnsi="Times New Roman"/>
                 <w:sz w:val="21"/>
                 <w:szCs w:val="21"/>
               </w:rPr>
-            </w:pPr>
-            <w:r>
-              <w:rPr>
-                <w:rFonts w:eastAsia="Times New Roman" w:cs="Times New Roman" w:ascii="Times New Roman" w:hAnsi="Times New Roman"/>
+              <w:t>AC 15.1  Reproducciñon de un juego guardado</w:t>
+            </w:r>
+          </w:p>
+          <w:p>
+            <w:pPr>
+              <w:pStyle w:val="LOnormal1"/>
+              <w:widowControl w:val="false"/>
+              <w:rPr>
+                <w:rFonts w:ascii="Times New Roman" w:hAnsi="Times New Roman" w:eastAsia="Times New Roman" w:cs="Times New Roman"/>
                 <w:sz w:val="21"/>
                 <w:szCs w:val="21"/>
               </w:rPr>
-              <w:t xml:space="preserve">AC </w:t>
-            </w:r>
+            </w:pPr>
             <w:r>
               <w:rPr>
                 <w:rFonts w:eastAsia="Times New Roman" w:cs="Times New Roman" w:ascii="Times New Roman" w:hAnsi="Times New Roman"/>
                 <w:sz w:val="21"/>
                 <w:szCs w:val="21"/>
               </w:rPr>
-              <w:t>15.1</w:t>
-            </w:r>
-            <w:r>
-              <w:rPr>
-                <w:rFonts w:eastAsia="Times New Roman" w:cs="Times New Roman" w:ascii="Times New Roman" w:hAnsi="Times New Roman"/>
+              <w:t>Dado que aún no comienza el juego y existiendo un juego guardado en un archivo de texto</w:t>
+            </w:r>
+          </w:p>
+          <w:p>
+            <w:pPr>
+              <w:pStyle w:val="LOnormal1"/>
+              <w:widowControl w:val="false"/>
+              <w:rPr>
+                <w:rFonts w:ascii="Times New Roman" w:hAnsi="Times New Roman" w:eastAsia="Times New Roman" w:cs="Times New Roman"/>
                 <w:sz w:val="21"/>
                 <w:szCs w:val="21"/>
               </w:rPr>
-              <w:t xml:space="preserve">  </w:t>
-            </w:r>
+            </w:pPr>
             <w:r>
               <w:rPr>
                 <w:rFonts w:eastAsia="Times New Roman" w:cs="Times New Roman" w:ascii="Times New Roman" w:hAnsi="Times New Roman"/>
                 <w:sz w:val="21"/>
                 <w:szCs w:val="21"/>
               </w:rPr>
-              <w:t>Reproducciñon de un juego guardado</w:t>
-            </w:r>
-          </w:p>
-          <w:p>
-            <w:pPr>
-              <w:pStyle w:val="Normal1"/>
+              <w:t>Cuando se presione el botón reproducir</w:t>
+            </w:r>
+          </w:p>
+          <w:p>
+            <w:pPr>
+              <w:pStyle w:val="LOnormal1"/>
               <w:widowControl w:val="false"/>
               <w:rPr>
                 <w:rFonts w:ascii="Times New Roman" w:hAnsi="Times New Roman" w:eastAsia="Times New Roman" w:cs="Times New Roman"/>
@@ -3632,44 +3580,6 @@
                 <w:sz w:val="21"/>
                 <w:szCs w:val="21"/>
               </w:rPr>
-              <w:t>Dado que aún no comienza el juego y existiendo un juego guardado en un archivo de texto</w:t>
-            </w:r>
-          </w:p>
-          <w:p>
-            <w:pPr>
-              <w:pStyle w:val="Normal1"/>
-              <w:widowControl w:val="false"/>
-              <w:rPr>
-                <w:rFonts w:ascii="Times New Roman" w:hAnsi="Times New Roman" w:eastAsia="Times New Roman" w:cs="Times New Roman"/>
-                <w:sz w:val="21"/>
-                <w:szCs w:val="21"/>
-              </w:rPr>
-            </w:pPr>
-            <w:r>
-              <w:rPr>
-                <w:rFonts w:eastAsia="Times New Roman" w:cs="Times New Roman" w:ascii="Times New Roman" w:hAnsi="Times New Roman"/>
-                <w:sz w:val="21"/>
-                <w:szCs w:val="21"/>
-              </w:rPr>
-              <w:t>Cuando se presione el botón reproducir</w:t>
-            </w:r>
-          </w:p>
-          <w:p>
-            <w:pPr>
-              <w:pStyle w:val="Normal1"/>
-              <w:widowControl w:val="false"/>
-              <w:rPr>
-                <w:rFonts w:ascii="Times New Roman" w:hAnsi="Times New Roman" w:eastAsia="Times New Roman" w:cs="Times New Roman"/>
-                <w:sz w:val="21"/>
-                <w:szCs w:val="21"/>
-              </w:rPr>
-            </w:pPr>
-            <w:r>
-              <w:rPr>
-                <w:rFonts w:eastAsia="Times New Roman" w:cs="Times New Roman" w:ascii="Times New Roman" w:hAnsi="Times New Roman"/>
-                <w:sz w:val="21"/>
-                <w:szCs w:val="21"/>
-              </w:rPr>
               <w:t>Entonces se ejecutarán los movimientos del juego guardado y se mostrarán en el tablero</w:t>
             </w:r>
           </w:p>
@@ -3686,7 +3596,7 @@
           </w:tcPr>
           <w:p>
             <w:pPr>
-              <w:pStyle w:val="Normal1"/>
+              <w:pStyle w:val="LOnormal1"/>
               <w:widowControl w:val="false"/>
               <w:rPr>
                 <w:rFonts w:ascii="Times New Roman" w:hAnsi="Times New Roman" w:eastAsia="Times New Roman" w:cs="Times New Roman"/>
@@ -3708,7 +3618,7 @@
     </w:tbl>
     <w:p>
       <w:pPr>
-        <w:pStyle w:val="Normal1"/>
+        <w:pStyle w:val="LOnormal1"/>
         <w:rPr>
           <w:rFonts w:ascii="Times New Roman" w:hAnsi="Times New Roman" w:eastAsia="Times New Roman" w:cs="Times New Roman"/>
         </w:rPr>
@@ -3721,7 +3631,7 @@
     </w:p>
     <w:p>
       <w:pPr>
-        <w:pStyle w:val="Normal1"/>
+        <w:pStyle w:val="LOnormal1"/>
         <w:ind w:left="0" w:hanging="0"/>
         <w:rPr>
           <w:rFonts w:ascii="Times New Roman" w:hAnsi="Times New Roman" w:eastAsia="Times New Roman" w:cs="Times New Roman"/>
@@ -3739,7 +3649,7 @@
     </w:p>
     <w:p>
       <w:pPr>
-        <w:pStyle w:val="Normal1"/>
+        <w:pStyle w:val="LOnormal1"/>
         <w:ind w:left="0" w:hanging="0"/>
         <w:rPr>
           <w:rFonts w:ascii="Times New Roman" w:hAnsi="Times New Roman" w:eastAsia="Times New Roman" w:cs="Times New Roman"/>
@@ -3757,7 +3667,7 @@
     </w:p>
     <w:p>
       <w:pPr>
-        <w:pStyle w:val="Normal1"/>
+        <w:pStyle w:val="LOnormal1"/>
         <w:ind w:left="0" w:hanging="0"/>
         <w:rPr>
           <w:rFonts w:ascii="Times New Roman" w:hAnsi="Times New Roman" w:eastAsia="Times New Roman" w:cs="Times New Roman"/>
@@ -3772,7 +3682,7 @@
     </w:p>
     <w:p>
       <w:pPr>
-        <w:pStyle w:val="Normal1"/>
+        <w:pStyle w:val="LOnormal1"/>
         <w:ind w:left="0" w:hanging="0"/>
         <w:rPr>
           <w:rFonts w:ascii="Times New Roman" w:hAnsi="Times New Roman" w:eastAsia="Times New Roman" w:cs="Times New Roman"/>
@@ -3786,7 +3696,7 @@
     </w:p>
     <w:p>
       <w:pPr>
-        <w:pStyle w:val="Normal1"/>
+        <w:pStyle w:val="LOnormal1"/>
         <w:ind w:left="0" w:hanging="0"/>
         <w:rPr>
           <w:rFonts w:ascii="Times New Roman" w:hAnsi="Times New Roman" w:eastAsia="Times New Roman" w:cs="Times New Roman"/>
@@ -3801,7 +3711,7 @@
     </w:p>
     <w:p>
       <w:pPr>
-        <w:pStyle w:val="Normal1"/>
+        <w:pStyle w:val="LOnormal1"/>
         <w:ind w:left="0" w:hanging="0"/>
         <w:rPr>
           <w:rFonts w:ascii="Times New Roman" w:hAnsi="Times New Roman" w:eastAsia="Times New Roman" w:cs="Times New Roman"/>
@@ -3816,7 +3726,7 @@
     </w:p>
     <w:p>
       <w:pPr>
-        <w:pStyle w:val="Normal1"/>
+        <w:pStyle w:val="LOnormal1"/>
         <w:ind w:left="0" w:hanging="0"/>
         <w:rPr>
           <w:rFonts w:ascii="Times New Roman" w:hAnsi="Times New Roman" w:eastAsia="Times New Roman" w:cs="Times New Roman"/>
@@ -3831,7 +3741,7 @@
     </w:p>
     <w:p>
       <w:pPr>
-        <w:pStyle w:val="Normal1"/>
+        <w:pStyle w:val="LOnormal1"/>
         <w:ind w:left="0" w:hanging="0"/>
         <w:rPr>
           <w:rFonts w:ascii="Times New Roman" w:hAnsi="Times New Roman" w:eastAsia="Times New Roman" w:cs="Times New Roman"/>
@@ -3849,7 +3759,7 @@
     </w:p>
     <w:p>
       <w:pPr>
-        <w:pStyle w:val="Normal1"/>
+        <w:pStyle w:val="LOnormal1"/>
         <w:ind w:left="720" w:hanging="0"/>
         <w:rPr>
           <w:rFonts w:ascii="Times New Roman" w:hAnsi="Times New Roman" w:eastAsia="Times New Roman" w:cs="Times New Roman"/>
@@ -3883,8 +3793,8 @@
       <w:tblGrid>
         <w:gridCol w:w="1440"/>
         <w:gridCol w:w="3794"/>
-        <w:gridCol w:w="1876"/>
-        <w:gridCol w:w="3509"/>
+        <w:gridCol w:w="1877"/>
+        <w:gridCol w:w="3508"/>
       </w:tblGrid>
       <w:tr>
         <w:trPr/>
@@ -3900,7 +3810,7 @@
           </w:tcPr>
           <w:p>
             <w:pPr>
-              <w:pStyle w:val="Normal1"/>
+              <w:pStyle w:val="LOnormal1"/>
               <w:widowControl w:val="false"/>
               <w:jc w:val="center"/>
               <w:rPr>
@@ -3934,7 +3844,7 @@
           </w:tcPr>
           <w:p>
             <w:pPr>
-              <w:pStyle w:val="Normal1"/>
+              <w:pStyle w:val="LOnormal1"/>
               <w:widowControl w:val="false"/>
               <w:jc w:val="center"/>
               <w:rPr>
@@ -3969,7 +3879,7 @@
           </w:tcPr>
           <w:p>
             <w:pPr>
-              <w:pStyle w:val="Normal1"/>
+              <w:pStyle w:val="LOnormal1"/>
               <w:widowControl w:val="false"/>
               <w:jc w:val="center"/>
               <w:rPr>
@@ -4007,7 +3917,7 @@
           </w:tcPr>
           <w:p>
             <w:pPr>
-              <w:pStyle w:val="Normal1"/>
+              <w:pStyle w:val="LOnormal1"/>
               <w:widowControl w:val="false"/>
               <w:jc w:val="center"/>
               <w:rPr>
@@ -4038,7 +3948,7 @@
           </w:tcPr>
           <w:p>
             <w:pPr>
-              <w:pStyle w:val="Normal1"/>
+              <w:pStyle w:val="LOnormal1"/>
               <w:widowControl w:val="false"/>
               <w:rPr>
                 <w:rFonts w:ascii="Times New Roman" w:hAnsi="Times New Roman" w:eastAsia="Times New Roman" w:cs="Times New Roman"/>
@@ -4069,7 +3979,7 @@
           </w:tcPr>
           <w:p>
             <w:pPr>
-              <w:pStyle w:val="Normal1"/>
+              <w:pStyle w:val="LOnormal1"/>
               <w:widowControl w:val="false"/>
               <w:rPr>
                 <w:rFonts w:ascii="Times New Roman" w:hAnsi="Times New Roman" w:eastAsia="Times New Roman" w:cs="Times New Roman"/>
@@ -4102,7 +4012,7 @@
           </w:tcPr>
           <w:p>
             <w:pPr>
-              <w:pStyle w:val="Normal1"/>
+              <w:pStyle w:val="LOnormal1"/>
               <w:widowControl w:val="false"/>
               <w:spacing w:lineRule="auto" w:line="276"/>
               <w:rPr>
@@ -4132,7 +4042,7 @@
           </w:tcPr>
           <w:p>
             <w:pPr>
-              <w:pStyle w:val="Normal1"/>
+              <w:pStyle w:val="LOnormal1"/>
               <w:widowControl w:val="false"/>
               <w:rPr>
                 <w:rFonts w:ascii="Times New Roman" w:hAnsi="Times New Roman" w:eastAsia="Times New Roman" w:cs="Times New Roman"/>
@@ -4163,7 +4073,7 @@
           </w:tcPr>
           <w:p>
             <w:pPr>
-              <w:pStyle w:val="Normal1"/>
+              <w:pStyle w:val="LOnormal1"/>
               <w:widowControl w:val="false"/>
               <w:rPr>
                 <w:rFonts w:ascii="Times New Roman" w:hAnsi="Times New Roman" w:eastAsia="Times New Roman" w:cs="Times New Roman"/>
@@ -4196,7 +4106,7 @@
           </w:tcPr>
           <w:p>
             <w:pPr>
-              <w:pStyle w:val="Normal1"/>
+              <w:pStyle w:val="LOnormal1"/>
               <w:widowControl w:val="false"/>
               <w:spacing w:lineRule="auto" w:line="276"/>
               <w:rPr>
@@ -4226,7 +4136,7 @@
           </w:tcPr>
           <w:p>
             <w:pPr>
-              <w:pStyle w:val="Normal1"/>
+              <w:pStyle w:val="LOnormal1"/>
               <w:widowControl w:val="false"/>
               <w:rPr>
                 <w:rFonts w:ascii="Times New Roman" w:hAnsi="Times New Roman" w:eastAsia="Times New Roman" w:cs="Times New Roman"/>
@@ -4257,7 +4167,7 @@
           </w:tcPr>
           <w:p>
             <w:pPr>
-              <w:pStyle w:val="Normal1"/>
+              <w:pStyle w:val="LOnormal1"/>
               <w:widowControl w:val="false"/>
               <w:rPr>
                 <w:rFonts w:ascii="Times New Roman" w:hAnsi="Times New Roman" w:eastAsia="Times New Roman" w:cs="Times New Roman"/>
@@ -4290,7 +4200,7 @@
           </w:tcPr>
           <w:p>
             <w:pPr>
-              <w:pStyle w:val="Normal1"/>
+              <w:pStyle w:val="LOnormal1"/>
               <w:widowControl w:val="false"/>
               <w:spacing w:lineRule="auto" w:line="276"/>
               <w:rPr>
@@ -4320,7 +4230,7 @@
           </w:tcPr>
           <w:p>
             <w:pPr>
-              <w:pStyle w:val="Normal1"/>
+              <w:pStyle w:val="LOnormal1"/>
               <w:widowControl w:val="false"/>
               <w:rPr>
                 <w:rFonts w:ascii="Times New Roman" w:hAnsi="Times New Roman" w:eastAsia="Times New Roman" w:cs="Times New Roman"/>
@@ -4351,7 +4261,7 @@
           </w:tcPr>
           <w:p>
             <w:pPr>
-              <w:pStyle w:val="Normal1"/>
+              <w:pStyle w:val="LOnormal1"/>
               <w:widowControl w:val="false"/>
               <w:rPr>
                 <w:rFonts w:ascii="Times New Roman" w:hAnsi="Times New Roman" w:eastAsia="Times New Roman" w:cs="Times New Roman"/>
@@ -4384,7 +4294,7 @@
           </w:tcPr>
           <w:p>
             <w:pPr>
-              <w:pStyle w:val="Normal1"/>
+              <w:pStyle w:val="LOnormal1"/>
               <w:widowControl w:val="false"/>
               <w:spacing w:lineRule="auto" w:line="276"/>
               <w:rPr>
@@ -4414,7 +4324,7 @@
           </w:tcPr>
           <w:p>
             <w:pPr>
-              <w:pStyle w:val="Normal1"/>
+              <w:pStyle w:val="LOnormal1"/>
               <w:widowControl w:val="false"/>
               <w:rPr>
                 <w:rFonts w:ascii="Times New Roman" w:hAnsi="Times New Roman" w:eastAsia="Times New Roman" w:cs="Times New Roman"/>
@@ -4445,7 +4355,7 @@
           </w:tcPr>
           <w:p>
             <w:pPr>
-              <w:pStyle w:val="Normal1"/>
+              <w:pStyle w:val="LOnormal1"/>
               <w:widowControl w:val="false"/>
               <w:rPr>
                 <w:rFonts w:ascii="Times New Roman" w:hAnsi="Times New Roman" w:eastAsia="Times New Roman" w:cs="Times New Roman"/>
@@ -4478,7 +4388,7 @@
           </w:tcPr>
           <w:p>
             <w:pPr>
-              <w:pStyle w:val="Normal1"/>
+              <w:pStyle w:val="LOnormal1"/>
               <w:widowControl w:val="false"/>
               <w:spacing w:lineRule="auto" w:line="276"/>
               <w:rPr>
@@ -4508,7 +4418,7 @@
           </w:tcPr>
           <w:p>
             <w:pPr>
-              <w:pStyle w:val="Normal1"/>
+              <w:pStyle w:val="LOnormal1"/>
               <w:widowControl w:val="false"/>
               <w:rPr>
                 <w:rFonts w:ascii="Times New Roman" w:hAnsi="Times New Roman" w:eastAsia="Times New Roman" w:cs="Times New Roman"/>
@@ -4539,7 +4449,7 @@
           </w:tcPr>
           <w:p>
             <w:pPr>
-              <w:pStyle w:val="Normal1"/>
+              <w:pStyle w:val="LOnormal1"/>
               <w:widowControl w:val="false"/>
               <w:rPr>
                 <w:rFonts w:ascii="Times New Roman" w:hAnsi="Times New Roman" w:eastAsia="Times New Roman" w:cs="Times New Roman"/>
@@ -4572,7 +4482,7 @@
           </w:tcPr>
           <w:p>
             <w:pPr>
-              <w:pStyle w:val="Normal1"/>
+              <w:pStyle w:val="LOnormal1"/>
               <w:widowControl w:val="false"/>
               <w:jc w:val="center"/>
               <w:rPr>
@@ -4603,7 +4513,7 @@
           </w:tcPr>
           <w:p>
             <w:pPr>
-              <w:pStyle w:val="Normal1"/>
+              <w:pStyle w:val="LOnormal1"/>
               <w:widowControl w:val="false"/>
               <w:rPr>
                 <w:rFonts w:ascii="Times New Roman" w:hAnsi="Times New Roman" w:eastAsia="Times New Roman" w:cs="Times New Roman"/>
@@ -4634,7 +4544,7 @@
           </w:tcPr>
           <w:p>
             <w:pPr>
-              <w:pStyle w:val="Normal1"/>
+              <w:pStyle w:val="LOnormal1"/>
               <w:widowControl w:val="false"/>
               <w:rPr>
                 <w:rFonts w:ascii="Times New Roman" w:hAnsi="Times New Roman" w:eastAsia="Times New Roman" w:cs="Times New Roman"/>
@@ -4667,7 +4577,7 @@
           </w:tcPr>
           <w:p>
             <w:pPr>
-              <w:pStyle w:val="Normal1"/>
+              <w:pStyle w:val="LOnormal1"/>
               <w:widowControl w:val="false"/>
               <w:spacing w:lineRule="auto" w:line="276"/>
               <w:rPr>
@@ -4697,7 +4607,7 @@
           </w:tcPr>
           <w:p>
             <w:pPr>
-              <w:pStyle w:val="Normal1"/>
+              <w:pStyle w:val="LOnormal1"/>
               <w:widowControl w:val="false"/>
               <w:rPr>
                 <w:rFonts w:ascii="Times New Roman" w:hAnsi="Times New Roman" w:eastAsia="Times New Roman" w:cs="Times New Roman"/>
@@ -4728,7 +4638,7 @@
           </w:tcPr>
           <w:p>
             <w:pPr>
-              <w:pStyle w:val="Normal1"/>
+              <w:pStyle w:val="LOnormal1"/>
               <w:widowControl w:val="false"/>
               <w:rPr>
                 <w:rFonts w:ascii="Times New Roman" w:hAnsi="Times New Roman" w:eastAsia="Times New Roman" w:cs="Times New Roman"/>
@@ -4761,7 +4671,7 @@
           </w:tcPr>
           <w:p>
             <w:pPr>
-              <w:pStyle w:val="Normal1"/>
+              <w:pStyle w:val="LOnormal1"/>
               <w:widowControl w:val="false"/>
               <w:spacing w:lineRule="auto" w:line="276"/>
               <w:rPr>
@@ -4791,7 +4701,7 @@
           </w:tcPr>
           <w:p>
             <w:pPr>
-              <w:pStyle w:val="Normal1"/>
+              <w:pStyle w:val="LOnormal1"/>
               <w:widowControl w:val="false"/>
               <w:rPr>
                 <w:rFonts w:ascii="Times New Roman" w:hAnsi="Times New Roman" w:eastAsia="Times New Roman" w:cs="Times New Roman"/>
@@ -4822,7 +4732,7 @@
           </w:tcPr>
           <w:p>
             <w:pPr>
-              <w:pStyle w:val="Normal1"/>
+              <w:pStyle w:val="LOnormal1"/>
               <w:widowControl w:val="false"/>
               <w:rPr>
                 <w:rFonts w:ascii="Times New Roman" w:hAnsi="Times New Roman" w:eastAsia="Times New Roman" w:cs="Times New Roman"/>
@@ -4855,7 +4765,7 @@
           </w:tcPr>
           <w:p>
             <w:pPr>
-              <w:pStyle w:val="Normal1"/>
+              <w:pStyle w:val="LOnormal1"/>
               <w:widowControl w:val="false"/>
               <w:spacing w:lineRule="auto" w:line="276"/>
               <w:rPr>
@@ -4885,7 +4795,7 @@
           </w:tcPr>
           <w:p>
             <w:pPr>
-              <w:pStyle w:val="Normal1"/>
+              <w:pStyle w:val="LOnormal1"/>
               <w:widowControl w:val="false"/>
               <w:rPr>
                 <w:rFonts w:ascii="Times New Roman" w:hAnsi="Times New Roman" w:eastAsia="Times New Roman" w:cs="Times New Roman"/>
@@ -4916,7 +4826,7 @@
           </w:tcPr>
           <w:p>
             <w:pPr>
-              <w:pStyle w:val="Normal1"/>
+              <w:pStyle w:val="LOnormal1"/>
               <w:widowControl w:val="false"/>
               <w:rPr>
                 <w:rFonts w:ascii="Times New Roman" w:hAnsi="Times New Roman" w:eastAsia="Times New Roman" w:cs="Times New Roman"/>
@@ -4949,7 +4859,7 @@
           </w:tcPr>
           <w:p>
             <w:pPr>
-              <w:pStyle w:val="Normal1"/>
+              <w:pStyle w:val="LOnormal1"/>
               <w:widowControl w:val="false"/>
               <w:spacing w:lineRule="auto" w:line="276"/>
               <w:rPr>
@@ -4979,7 +4889,7 @@
           </w:tcPr>
           <w:p>
             <w:pPr>
-              <w:pStyle w:val="Normal1"/>
+              <w:pStyle w:val="LOnormal1"/>
               <w:widowControl w:val="false"/>
               <w:rPr>
                 <w:rFonts w:ascii="Times New Roman" w:hAnsi="Times New Roman" w:eastAsia="Times New Roman" w:cs="Times New Roman"/>
@@ -5010,7 +4920,7 @@
           </w:tcPr>
           <w:p>
             <w:pPr>
-              <w:pStyle w:val="Normal1"/>
+              <w:pStyle w:val="LOnormal1"/>
               <w:widowControl w:val="false"/>
               <w:rPr>
                 <w:rFonts w:ascii="Times New Roman" w:hAnsi="Times New Roman" w:eastAsia="Times New Roman" w:cs="Times New Roman"/>
@@ -5043,7 +4953,7 @@
           </w:tcPr>
           <w:p>
             <w:pPr>
-              <w:pStyle w:val="Normal1"/>
+              <w:pStyle w:val="LOnormal1"/>
               <w:widowControl w:val="false"/>
               <w:spacing w:lineRule="auto" w:line="276"/>
               <w:rPr>
@@ -5073,7 +4983,7 @@
           </w:tcPr>
           <w:p>
             <w:pPr>
-              <w:pStyle w:val="Normal1"/>
+              <w:pStyle w:val="LOnormal1"/>
               <w:widowControl w:val="false"/>
               <w:rPr>
                 <w:rFonts w:ascii="Times New Roman" w:hAnsi="Times New Roman" w:eastAsia="Times New Roman" w:cs="Times New Roman"/>
@@ -5122,7 +5032,7 @@
           </w:tcPr>
           <w:p>
             <w:pPr>
-              <w:pStyle w:val="Normal1"/>
+              <w:pStyle w:val="LOnormal1"/>
               <w:widowControl w:val="false"/>
               <w:rPr>
                 <w:rFonts w:ascii="Times New Roman" w:hAnsi="Times New Roman" w:eastAsia="Times New Roman" w:cs="Times New Roman"/>
@@ -5155,7 +5065,7 @@
           </w:tcPr>
           <w:p>
             <w:pPr>
-              <w:pStyle w:val="Normal1"/>
+              <w:pStyle w:val="LOnormal1"/>
               <w:widowControl w:val="false"/>
               <w:rPr>
                 <w:rFonts w:ascii="Times New Roman" w:hAnsi="Times New Roman" w:eastAsia="Times New Roman" w:cs="Times New Roman"/>
@@ -5185,7 +5095,7 @@
           </w:tcPr>
           <w:p>
             <w:pPr>
-              <w:pStyle w:val="Normal1"/>
+              <w:pStyle w:val="LOnormal1"/>
               <w:widowControl w:val="false"/>
               <w:rPr>
                 <w:rFonts w:ascii="Times New Roman" w:hAnsi="Times New Roman" w:eastAsia="Times New Roman" w:cs="Times New Roman"/>
@@ -5216,7 +5126,7 @@
           </w:tcPr>
           <w:p>
             <w:pPr>
-              <w:pStyle w:val="Normal1"/>
+              <w:pStyle w:val="LOnormal1"/>
               <w:widowControl w:val="false"/>
               <w:rPr>
                 <w:rFonts w:ascii="Times New Roman" w:hAnsi="Times New Roman" w:eastAsia="Times New Roman" w:cs="Times New Roman"/>
@@ -5249,7 +5159,7 @@
           </w:tcPr>
           <w:p>
             <w:pPr>
-              <w:pStyle w:val="Normal1"/>
+              <w:pStyle w:val="LOnormal1"/>
               <w:widowControl w:val="false"/>
               <w:spacing w:lineRule="auto" w:line="276"/>
               <w:rPr>
@@ -5279,7 +5189,7 @@
           </w:tcPr>
           <w:p>
             <w:pPr>
-              <w:pStyle w:val="Normal1"/>
+              <w:pStyle w:val="LOnormal1"/>
               <w:widowControl w:val="false"/>
               <w:rPr>
                 <w:rFonts w:ascii="Times New Roman" w:hAnsi="Times New Roman" w:eastAsia="Times New Roman" w:cs="Times New Roman"/>
@@ -5310,7 +5220,7 @@
           </w:tcPr>
           <w:p>
             <w:pPr>
-              <w:pStyle w:val="Normal1"/>
+              <w:pStyle w:val="LOnormal1"/>
               <w:widowControl w:val="false"/>
               <w:rPr>
                 <w:rFonts w:ascii="Times New Roman" w:hAnsi="Times New Roman" w:eastAsia="Times New Roman" w:cs="Times New Roman"/>
@@ -5343,7 +5253,7 @@
           </w:tcPr>
           <w:p>
             <w:pPr>
-              <w:pStyle w:val="Normal1"/>
+              <w:pStyle w:val="LOnormal1"/>
               <w:widowControl w:val="false"/>
               <w:spacing w:lineRule="auto" w:line="276"/>
               <w:rPr>
@@ -5373,7 +5283,7 @@
           </w:tcPr>
           <w:p>
             <w:pPr>
-              <w:pStyle w:val="Normal1"/>
+              <w:pStyle w:val="LOnormal1"/>
               <w:widowControl w:val="false"/>
               <w:rPr>
                 <w:rFonts w:ascii="Times New Roman" w:hAnsi="Times New Roman" w:eastAsia="Times New Roman" w:cs="Times New Roman"/>
@@ -5404,7 +5314,7 @@
           </w:tcPr>
           <w:p>
             <w:pPr>
-              <w:pStyle w:val="Normal1"/>
+              <w:pStyle w:val="LOnormal1"/>
               <w:widowControl w:val="false"/>
               <w:rPr>
                 <w:rFonts w:ascii="Times New Roman" w:hAnsi="Times New Roman" w:eastAsia="Times New Roman" w:cs="Times New Roman"/>
@@ -5437,7 +5347,7 @@
           </w:tcPr>
           <w:p>
             <w:pPr>
-              <w:pStyle w:val="Normal1"/>
+              <w:pStyle w:val="LOnormal1"/>
               <w:widowControl w:val="false"/>
               <w:spacing w:lineRule="auto" w:line="276"/>
               <w:rPr>
@@ -5467,7 +5377,7 @@
           </w:tcPr>
           <w:p>
             <w:pPr>
-              <w:pStyle w:val="Normal1"/>
+              <w:pStyle w:val="LOnormal1"/>
               <w:widowControl w:val="false"/>
               <w:rPr>
                 <w:rFonts w:ascii="Times New Roman" w:hAnsi="Times New Roman" w:eastAsia="Times New Roman" w:cs="Times New Roman"/>
@@ -5498,7 +5408,7 @@
           </w:tcPr>
           <w:p>
             <w:pPr>
-              <w:pStyle w:val="Normal1"/>
+              <w:pStyle w:val="LOnormal1"/>
               <w:widowControl w:val="false"/>
               <w:rPr>
                 <w:rFonts w:ascii="Times New Roman" w:hAnsi="Times New Roman" w:eastAsia="Times New Roman" w:cs="Times New Roman"/>
@@ -5531,7 +5441,7 @@
           </w:tcPr>
           <w:p>
             <w:pPr>
-              <w:pStyle w:val="Normal1"/>
+              <w:pStyle w:val="LOnormal1"/>
               <w:widowControl w:val="false"/>
               <w:spacing w:lineRule="auto" w:line="276"/>
               <w:rPr>
@@ -5561,7 +5471,7 @@
           </w:tcPr>
           <w:p>
             <w:pPr>
-              <w:pStyle w:val="Normal1"/>
+              <w:pStyle w:val="LOnormal1"/>
               <w:widowControl w:val="false"/>
               <w:rPr>
                 <w:rFonts w:ascii="Times New Roman" w:hAnsi="Times New Roman" w:eastAsia="Times New Roman" w:cs="Times New Roman"/>
@@ -5592,7 +5502,7 @@
           </w:tcPr>
           <w:p>
             <w:pPr>
-              <w:pStyle w:val="Normal1"/>
+              <w:pStyle w:val="LOnormal1"/>
               <w:widowControl w:val="false"/>
               <w:rPr>
                 <w:rFonts w:ascii="Times New Roman" w:hAnsi="Times New Roman" w:eastAsia="Times New Roman" w:cs="Times New Roman"/>
@@ -5625,7 +5535,7 @@
           </w:tcPr>
           <w:p>
             <w:pPr>
-              <w:pStyle w:val="Normal1"/>
+              <w:pStyle w:val="LOnormal1"/>
               <w:widowControl w:val="false"/>
               <w:spacing w:lineRule="auto" w:line="276"/>
               <w:rPr>
@@ -5655,7 +5565,7 @@
           </w:tcPr>
           <w:p>
             <w:pPr>
-              <w:pStyle w:val="Normal1"/>
+              <w:pStyle w:val="LOnormal1"/>
               <w:widowControl w:val="false"/>
               <w:rPr>
                 <w:rFonts w:ascii="Times New Roman" w:hAnsi="Times New Roman" w:eastAsia="Times New Roman" w:cs="Times New Roman"/>
@@ -5686,7 +5596,7 @@
           </w:tcPr>
           <w:p>
             <w:pPr>
-              <w:pStyle w:val="Normal1"/>
+              <w:pStyle w:val="LOnormal1"/>
               <w:widowControl w:val="false"/>
               <w:rPr>
                 <w:rFonts w:ascii="Times New Roman" w:hAnsi="Times New Roman" w:eastAsia="Times New Roman" w:cs="Times New Roman"/>
@@ -5719,7 +5629,7 @@
           </w:tcPr>
           <w:p>
             <w:pPr>
-              <w:pStyle w:val="Normal1"/>
+              <w:pStyle w:val="LOnormal1"/>
               <w:widowControl w:val="false"/>
               <w:spacing w:lineRule="auto" w:line="276"/>
               <w:rPr>
@@ -5749,7 +5659,7 @@
           </w:tcPr>
           <w:p>
             <w:pPr>
-              <w:pStyle w:val="Normal1"/>
+              <w:pStyle w:val="LOnormal1"/>
               <w:widowControl w:val="false"/>
               <w:rPr>
                 <w:rFonts w:ascii="Times New Roman" w:hAnsi="Times New Roman" w:eastAsia="Times New Roman" w:cs="Times New Roman"/>
@@ -5780,7 +5690,7 @@
           </w:tcPr>
           <w:p>
             <w:pPr>
-              <w:pStyle w:val="Normal1"/>
+              <w:pStyle w:val="LOnormal1"/>
               <w:widowControl w:val="false"/>
               <w:rPr>
                 <w:rFonts w:ascii="Times New Roman" w:hAnsi="Times New Roman" w:eastAsia="Times New Roman" w:cs="Times New Roman"/>
@@ -5813,7 +5723,7 @@
           </w:tcPr>
           <w:p>
             <w:pPr>
-              <w:pStyle w:val="Normal1"/>
+              <w:pStyle w:val="LOnormal1"/>
               <w:widowControl w:val="false"/>
               <w:spacing w:lineRule="auto" w:line="276"/>
               <w:rPr>
@@ -5843,7 +5753,7 @@
           </w:tcPr>
           <w:p>
             <w:pPr>
-              <w:pStyle w:val="Normal1"/>
+              <w:pStyle w:val="LOnormal1"/>
               <w:widowControl w:val="false"/>
               <w:rPr>
                 <w:rFonts w:ascii="Times New Roman" w:hAnsi="Times New Roman" w:eastAsia="Times New Roman" w:cs="Times New Roman"/>
@@ -5874,7 +5784,7 @@
           </w:tcPr>
           <w:p>
             <w:pPr>
-              <w:pStyle w:val="Normal1"/>
+              <w:pStyle w:val="LOnormal1"/>
               <w:widowControl w:val="false"/>
               <w:rPr>
                 <w:rFonts w:ascii="Times New Roman" w:hAnsi="Times New Roman" w:eastAsia="Times New Roman" w:cs="Times New Roman"/>
@@ -5907,7 +5817,7 @@
           </w:tcPr>
           <w:p>
             <w:pPr>
-              <w:pStyle w:val="Normal1"/>
+              <w:pStyle w:val="LOnormal1"/>
               <w:widowControl w:val="false"/>
               <w:spacing w:lineRule="auto" w:line="276"/>
               <w:rPr>
@@ -5937,7 +5847,7 @@
           </w:tcPr>
           <w:p>
             <w:pPr>
-              <w:pStyle w:val="Normal1"/>
+              <w:pStyle w:val="LOnormal1"/>
               <w:widowControl w:val="false"/>
               <w:rPr>
                 <w:rFonts w:ascii="Times New Roman" w:hAnsi="Times New Roman" w:eastAsia="Times New Roman" w:cs="Times New Roman"/>
@@ -5968,7 +5878,7 @@
           </w:tcPr>
           <w:p>
             <w:pPr>
-              <w:pStyle w:val="Normal1"/>
+              <w:pStyle w:val="LOnormal1"/>
               <w:widowControl w:val="false"/>
               <w:rPr>
                 <w:rFonts w:ascii="Times New Roman" w:hAnsi="Times New Roman" w:eastAsia="Times New Roman" w:cs="Times New Roman"/>
@@ -6001,7 +5911,7 @@
           </w:tcPr>
           <w:p>
             <w:pPr>
-              <w:pStyle w:val="Normal1"/>
+              <w:pStyle w:val="LOnormal1"/>
               <w:widowControl w:val="false"/>
               <w:spacing w:lineRule="auto" w:line="276"/>
               <w:rPr>
@@ -6031,7 +5941,7 @@
           </w:tcPr>
           <w:p>
             <w:pPr>
-              <w:pStyle w:val="Normal1"/>
+              <w:pStyle w:val="LOnormal1"/>
               <w:widowControl w:val="false"/>
               <w:rPr>
                 <w:rFonts w:ascii="Times New Roman" w:hAnsi="Times New Roman" w:eastAsia="Times New Roman" w:cs="Times New Roman"/>
@@ -6062,7 +5972,7 @@
           </w:tcPr>
           <w:p>
             <w:pPr>
-              <w:pStyle w:val="Normal1"/>
+              <w:pStyle w:val="LOnormal1"/>
               <w:widowControl w:val="false"/>
               <w:rPr>
                 <w:rFonts w:ascii="Times New Roman" w:hAnsi="Times New Roman" w:eastAsia="Times New Roman" w:cs="Times New Roman"/>
@@ -6095,7 +6005,7 @@
           </w:tcPr>
           <w:p>
             <w:pPr>
-              <w:pStyle w:val="Normal1"/>
+              <w:pStyle w:val="LOnormal1"/>
               <w:widowControl w:val="false"/>
               <w:rPr>
                 <w:rFonts w:ascii="Times New Roman" w:hAnsi="Times New Roman" w:eastAsia="Times New Roman" w:cs="Times New Roman"/>
@@ -6128,7 +6038,7 @@
           </w:tcPr>
           <w:p>
             <w:pPr>
-              <w:pStyle w:val="Normal1"/>
+              <w:pStyle w:val="LOnormal1"/>
               <w:widowControl w:val="false"/>
               <w:rPr>
                 <w:rFonts w:ascii="Times New Roman" w:hAnsi="Times New Roman" w:eastAsia="Times New Roman" w:cs="Times New Roman"/>
@@ -6151,17 +6061,17 @@
         </w:tc>
         <w:tc>
           <w:tcPr>
-            <w:tcW w:w="1876" w:type="dxa"/>
-            <w:tcBorders>
-              <w:top w:val="single" w:sz="4" w:space="0" w:color="000000"/>
-              <w:left w:val="single" w:sz="4" w:space="0" w:color="000000"/>
-              <w:bottom w:val="single" w:sz="4" w:space="0" w:color="000000"/>
-              <w:right w:val="single" w:sz="4" w:space="0" w:color="000000"/>
-            </w:tcBorders>
-          </w:tcPr>
-          <w:p>
-            <w:pPr>
-              <w:pStyle w:val="Normal1"/>
+            <w:tcW w:w="1877" w:type="dxa"/>
+            <w:tcBorders>
+              <w:top w:val="single" w:sz="4" w:space="0" w:color="000000"/>
+              <w:left w:val="single" w:sz="4" w:space="0" w:color="000000"/>
+              <w:bottom w:val="single" w:sz="4" w:space="0" w:color="000000"/>
+              <w:right w:val="single" w:sz="4" w:space="0" w:color="000000"/>
+            </w:tcBorders>
+          </w:tcPr>
+          <w:p>
+            <w:pPr>
+              <w:pStyle w:val="LOnormal1"/>
               <w:widowControl w:val="false"/>
               <w:rPr>
                 <w:rFonts w:ascii="Times New Roman" w:hAnsi="Times New Roman" w:eastAsia="Times New Roman" w:cs="Times New Roman"/>
@@ -6184,17 +6094,17 @@
         </w:tc>
         <w:tc>
           <w:tcPr>
-            <w:tcW w:w="3509" w:type="dxa"/>
-            <w:tcBorders>
-              <w:top w:val="single" w:sz="4" w:space="0" w:color="000000"/>
-              <w:left w:val="single" w:sz="4" w:space="0" w:color="000000"/>
-              <w:bottom w:val="single" w:sz="4" w:space="0" w:color="000000"/>
-              <w:right w:val="single" w:sz="4" w:space="0" w:color="000000"/>
-            </w:tcBorders>
-          </w:tcPr>
-          <w:p>
-            <w:pPr>
-              <w:pStyle w:val="Normal1"/>
+            <w:tcW w:w="3508" w:type="dxa"/>
+            <w:tcBorders>
+              <w:top w:val="single" w:sz="4" w:space="0" w:color="000000"/>
+              <w:left w:val="single" w:sz="4" w:space="0" w:color="000000"/>
+              <w:bottom w:val="single" w:sz="4" w:space="0" w:color="000000"/>
+              <w:right w:val="single" w:sz="4" w:space="0" w:color="000000"/>
+            </w:tcBorders>
+          </w:tcPr>
+          <w:p>
+            <w:pPr>
+              <w:pStyle w:val="LOnormal1"/>
               <w:widowControl w:val="false"/>
               <w:rPr>
                 <w:rFonts w:ascii="Times New Roman" w:hAnsi="Times New Roman" w:eastAsia="Times New Roman" w:cs="Times New Roman"/>
@@ -6231,7 +6141,7 @@
           </w:tcPr>
           <w:p>
             <w:pPr>
-              <w:pStyle w:val="Normal1"/>
+              <w:pStyle w:val="LOnormal1"/>
               <w:widowControl w:val="false"/>
               <w:spacing w:lineRule="auto" w:line="276"/>
               <w:rPr>
@@ -6264,65 +6174,65 @@
           </w:tcPr>
           <w:p>
             <w:pPr>
-              <w:pStyle w:val="Normal1"/>
-              <w:widowControl w:val="false"/>
-              <w:rPr>
-                <w:rFonts w:ascii="Times New Roman" w:hAnsi="Times New Roman" w:eastAsia="Times New Roman" w:cs="Times New Roman"/>
-                <w:sz w:val="20"/>
-                <w:szCs w:val="20"/>
-              </w:rPr>
-            </w:pPr>
-            <w:r>
-              <w:rPr>
-                <w:rFonts w:eastAsia="Times New Roman" w:cs="Times New Roman" w:ascii="Times New Roman" w:hAnsi="Times New Roman"/>
-                <w:sz w:val="20"/>
-                <w:szCs w:val="20"/>
-              </w:rPr>
-            </w:r>
-          </w:p>
-        </w:tc>
-        <w:tc>
-          <w:tcPr>
-            <w:tcW w:w="1876" w:type="dxa"/>
-            <w:tcBorders>
-              <w:top w:val="single" w:sz="4" w:space="0" w:color="000000"/>
-              <w:left w:val="single" w:sz="4" w:space="0" w:color="000000"/>
-              <w:bottom w:val="single" w:sz="4" w:space="0" w:color="000000"/>
-              <w:right w:val="single" w:sz="4" w:space="0" w:color="000000"/>
-            </w:tcBorders>
-          </w:tcPr>
-          <w:p>
-            <w:pPr>
-              <w:pStyle w:val="Normal1"/>
-              <w:widowControl w:val="false"/>
-              <w:rPr>
-                <w:rFonts w:ascii="Times New Roman" w:hAnsi="Times New Roman" w:eastAsia="Times New Roman" w:cs="Times New Roman"/>
-                <w:sz w:val="20"/>
-                <w:szCs w:val="20"/>
-              </w:rPr>
-            </w:pPr>
-            <w:r>
-              <w:rPr>
-                <w:rFonts w:eastAsia="Times New Roman" w:cs="Times New Roman" w:ascii="Times New Roman" w:hAnsi="Times New Roman"/>
-                <w:sz w:val="20"/>
-                <w:szCs w:val="20"/>
-              </w:rPr>
-            </w:r>
-          </w:p>
-        </w:tc>
-        <w:tc>
-          <w:tcPr>
-            <w:tcW w:w="3509" w:type="dxa"/>
-            <w:tcBorders>
-              <w:top w:val="single" w:sz="4" w:space="0" w:color="000000"/>
-              <w:left w:val="single" w:sz="4" w:space="0" w:color="000000"/>
-              <w:bottom w:val="single" w:sz="4" w:space="0" w:color="000000"/>
-              <w:right w:val="single" w:sz="4" w:space="0" w:color="000000"/>
-            </w:tcBorders>
-          </w:tcPr>
-          <w:p>
-            <w:pPr>
-              <w:pStyle w:val="Normal1"/>
+              <w:pStyle w:val="LOnormal1"/>
+              <w:widowControl w:val="false"/>
+              <w:rPr>
+                <w:rFonts w:ascii="Times New Roman" w:hAnsi="Times New Roman" w:eastAsia="Times New Roman" w:cs="Times New Roman"/>
+                <w:sz w:val="20"/>
+                <w:szCs w:val="20"/>
+              </w:rPr>
+            </w:pPr>
+            <w:r>
+              <w:rPr>
+                <w:rFonts w:eastAsia="Times New Roman" w:cs="Times New Roman" w:ascii="Times New Roman" w:hAnsi="Times New Roman"/>
+                <w:sz w:val="20"/>
+                <w:szCs w:val="20"/>
+              </w:rPr>
+            </w:r>
+          </w:p>
+        </w:tc>
+        <w:tc>
+          <w:tcPr>
+            <w:tcW w:w="1877" w:type="dxa"/>
+            <w:tcBorders>
+              <w:top w:val="single" w:sz="4" w:space="0" w:color="000000"/>
+              <w:left w:val="single" w:sz="4" w:space="0" w:color="000000"/>
+              <w:bottom w:val="single" w:sz="4" w:space="0" w:color="000000"/>
+              <w:right w:val="single" w:sz="4" w:space="0" w:color="000000"/>
+            </w:tcBorders>
+          </w:tcPr>
+          <w:p>
+            <w:pPr>
+              <w:pStyle w:val="LOnormal1"/>
+              <w:widowControl w:val="false"/>
+              <w:rPr>
+                <w:rFonts w:ascii="Times New Roman" w:hAnsi="Times New Roman" w:eastAsia="Times New Roman" w:cs="Times New Roman"/>
+                <w:sz w:val="20"/>
+                <w:szCs w:val="20"/>
+              </w:rPr>
+            </w:pPr>
+            <w:r>
+              <w:rPr>
+                <w:rFonts w:eastAsia="Times New Roman" w:cs="Times New Roman" w:ascii="Times New Roman" w:hAnsi="Times New Roman"/>
+                <w:sz w:val="20"/>
+                <w:szCs w:val="20"/>
+              </w:rPr>
+            </w:r>
+          </w:p>
+        </w:tc>
+        <w:tc>
+          <w:tcPr>
+            <w:tcW w:w="3508" w:type="dxa"/>
+            <w:tcBorders>
+              <w:top w:val="single" w:sz="4" w:space="0" w:color="000000"/>
+              <w:left w:val="single" w:sz="4" w:space="0" w:color="000000"/>
+              <w:bottom w:val="single" w:sz="4" w:space="0" w:color="000000"/>
+              <w:right w:val="single" w:sz="4" w:space="0" w:color="000000"/>
+            </w:tcBorders>
+          </w:tcPr>
+          <w:p>
+            <w:pPr>
+              <w:pStyle w:val="LOnormal1"/>
               <w:widowControl w:val="false"/>
               <w:rPr>
                 <w:rFonts w:ascii="Times New Roman" w:hAnsi="Times New Roman" w:eastAsia="Times New Roman" w:cs="Times New Roman"/>
@@ -6355,7 +6265,7 @@
           </w:tcPr>
           <w:p>
             <w:pPr>
-              <w:pStyle w:val="Normal1"/>
+              <w:pStyle w:val="LOnormal1"/>
               <w:widowControl w:val="false"/>
               <w:spacing w:lineRule="auto" w:line="276"/>
               <w:rPr>
@@ -6385,65 +6295,65 @@
           </w:tcPr>
           <w:p>
             <w:pPr>
-              <w:pStyle w:val="Normal1"/>
-              <w:widowControl w:val="false"/>
-              <w:rPr>
-                <w:rFonts w:ascii="Times New Roman" w:hAnsi="Times New Roman" w:eastAsia="Times New Roman" w:cs="Times New Roman"/>
-                <w:sz w:val="20"/>
-                <w:szCs w:val="20"/>
-              </w:rPr>
-            </w:pPr>
-            <w:r>
-              <w:rPr>
-                <w:rFonts w:eastAsia="Times New Roman" w:cs="Times New Roman" w:ascii="Times New Roman" w:hAnsi="Times New Roman"/>
-                <w:sz w:val="20"/>
-                <w:szCs w:val="20"/>
-              </w:rPr>
-            </w:r>
-          </w:p>
-        </w:tc>
-        <w:tc>
-          <w:tcPr>
-            <w:tcW w:w="1876" w:type="dxa"/>
-            <w:tcBorders>
-              <w:top w:val="single" w:sz="4" w:space="0" w:color="000000"/>
-              <w:left w:val="single" w:sz="4" w:space="0" w:color="000000"/>
-              <w:bottom w:val="single" w:sz="4" w:space="0" w:color="000000"/>
-              <w:right w:val="single" w:sz="4" w:space="0" w:color="000000"/>
-            </w:tcBorders>
-          </w:tcPr>
-          <w:p>
-            <w:pPr>
-              <w:pStyle w:val="Normal1"/>
-              <w:widowControl w:val="false"/>
-              <w:rPr>
-                <w:rFonts w:ascii="Times New Roman" w:hAnsi="Times New Roman" w:eastAsia="Times New Roman" w:cs="Times New Roman"/>
-                <w:sz w:val="20"/>
-                <w:szCs w:val="20"/>
-              </w:rPr>
-            </w:pPr>
-            <w:r>
-              <w:rPr>
-                <w:rFonts w:eastAsia="Times New Roman" w:cs="Times New Roman" w:ascii="Times New Roman" w:hAnsi="Times New Roman"/>
-                <w:sz w:val="20"/>
-                <w:szCs w:val="20"/>
-              </w:rPr>
-            </w:r>
-          </w:p>
-        </w:tc>
-        <w:tc>
-          <w:tcPr>
-            <w:tcW w:w="3509" w:type="dxa"/>
-            <w:tcBorders>
-              <w:top w:val="single" w:sz="4" w:space="0" w:color="000000"/>
-              <w:left w:val="single" w:sz="4" w:space="0" w:color="000000"/>
-              <w:bottom w:val="single" w:sz="4" w:space="0" w:color="000000"/>
-              <w:right w:val="single" w:sz="4" w:space="0" w:color="000000"/>
-            </w:tcBorders>
-          </w:tcPr>
-          <w:p>
-            <w:pPr>
-              <w:pStyle w:val="Normal1"/>
+              <w:pStyle w:val="LOnormal1"/>
+              <w:widowControl w:val="false"/>
+              <w:rPr>
+                <w:rFonts w:ascii="Times New Roman" w:hAnsi="Times New Roman" w:eastAsia="Times New Roman" w:cs="Times New Roman"/>
+                <w:sz w:val="20"/>
+                <w:szCs w:val="20"/>
+              </w:rPr>
+            </w:pPr>
+            <w:r>
+              <w:rPr>
+                <w:rFonts w:eastAsia="Times New Roman" w:cs="Times New Roman" w:ascii="Times New Roman" w:hAnsi="Times New Roman"/>
+                <w:sz w:val="20"/>
+                <w:szCs w:val="20"/>
+              </w:rPr>
+            </w:r>
+          </w:p>
+        </w:tc>
+        <w:tc>
+          <w:tcPr>
+            <w:tcW w:w="1877" w:type="dxa"/>
+            <w:tcBorders>
+              <w:top w:val="single" w:sz="4" w:space="0" w:color="000000"/>
+              <w:left w:val="single" w:sz="4" w:space="0" w:color="000000"/>
+              <w:bottom w:val="single" w:sz="4" w:space="0" w:color="000000"/>
+              <w:right w:val="single" w:sz="4" w:space="0" w:color="000000"/>
+            </w:tcBorders>
+          </w:tcPr>
+          <w:p>
+            <w:pPr>
+              <w:pStyle w:val="LOnormal1"/>
+              <w:widowControl w:val="false"/>
+              <w:rPr>
+                <w:rFonts w:ascii="Times New Roman" w:hAnsi="Times New Roman" w:eastAsia="Times New Roman" w:cs="Times New Roman"/>
+                <w:sz w:val="20"/>
+                <w:szCs w:val="20"/>
+              </w:rPr>
+            </w:pPr>
+            <w:r>
+              <w:rPr>
+                <w:rFonts w:eastAsia="Times New Roman" w:cs="Times New Roman" w:ascii="Times New Roman" w:hAnsi="Times New Roman"/>
+                <w:sz w:val="20"/>
+                <w:szCs w:val="20"/>
+              </w:rPr>
+            </w:r>
+          </w:p>
+        </w:tc>
+        <w:tc>
+          <w:tcPr>
+            <w:tcW w:w="3508" w:type="dxa"/>
+            <w:tcBorders>
+              <w:top w:val="single" w:sz="4" w:space="0" w:color="000000"/>
+              <w:left w:val="single" w:sz="4" w:space="0" w:color="000000"/>
+              <w:bottom w:val="single" w:sz="4" w:space="0" w:color="000000"/>
+              <w:right w:val="single" w:sz="4" w:space="0" w:color="000000"/>
+            </w:tcBorders>
+          </w:tcPr>
+          <w:p>
+            <w:pPr>
+              <w:pStyle w:val="LOnormal1"/>
               <w:widowControl w:val="false"/>
               <w:rPr>
                 <w:rFonts w:ascii="Times New Roman" w:hAnsi="Times New Roman" w:eastAsia="Times New Roman" w:cs="Times New Roman"/>
@@ -6476,7 +6386,7 @@
           </w:tcPr>
           <w:p>
             <w:pPr>
-              <w:pStyle w:val="Normal1"/>
+              <w:pStyle w:val="LOnormal1"/>
               <w:widowControl w:val="false"/>
               <w:spacing w:lineRule="auto" w:line="276"/>
               <w:rPr>
@@ -6506,65 +6416,65 @@
           </w:tcPr>
           <w:p>
             <w:pPr>
-              <w:pStyle w:val="Normal1"/>
-              <w:widowControl w:val="false"/>
-              <w:rPr>
-                <w:rFonts w:ascii="Times New Roman" w:hAnsi="Times New Roman" w:eastAsia="Times New Roman" w:cs="Times New Roman"/>
-                <w:sz w:val="20"/>
-                <w:szCs w:val="20"/>
-              </w:rPr>
-            </w:pPr>
-            <w:r>
-              <w:rPr>
-                <w:rFonts w:eastAsia="Times New Roman" w:cs="Times New Roman" w:ascii="Times New Roman" w:hAnsi="Times New Roman"/>
-                <w:sz w:val="20"/>
-                <w:szCs w:val="20"/>
-              </w:rPr>
-            </w:r>
-          </w:p>
-        </w:tc>
-        <w:tc>
-          <w:tcPr>
-            <w:tcW w:w="1876" w:type="dxa"/>
-            <w:tcBorders>
-              <w:top w:val="single" w:sz="4" w:space="0" w:color="000000"/>
-              <w:left w:val="single" w:sz="4" w:space="0" w:color="000000"/>
-              <w:bottom w:val="single" w:sz="4" w:space="0" w:color="000000"/>
-              <w:right w:val="single" w:sz="4" w:space="0" w:color="000000"/>
-            </w:tcBorders>
-          </w:tcPr>
-          <w:p>
-            <w:pPr>
-              <w:pStyle w:val="Normal1"/>
-              <w:widowControl w:val="false"/>
-              <w:rPr>
-                <w:rFonts w:ascii="Times New Roman" w:hAnsi="Times New Roman" w:eastAsia="Times New Roman" w:cs="Times New Roman"/>
-                <w:sz w:val="20"/>
-                <w:szCs w:val="20"/>
-              </w:rPr>
-            </w:pPr>
-            <w:r>
-              <w:rPr>
-                <w:rFonts w:eastAsia="Times New Roman" w:cs="Times New Roman" w:ascii="Times New Roman" w:hAnsi="Times New Roman"/>
-                <w:sz w:val="20"/>
-                <w:szCs w:val="20"/>
-              </w:rPr>
-            </w:r>
-          </w:p>
-        </w:tc>
-        <w:tc>
-          <w:tcPr>
-            <w:tcW w:w="3509" w:type="dxa"/>
-            <w:tcBorders>
-              <w:top w:val="single" w:sz="4" w:space="0" w:color="000000"/>
-              <w:left w:val="single" w:sz="4" w:space="0" w:color="000000"/>
-              <w:bottom w:val="single" w:sz="4" w:space="0" w:color="000000"/>
-              <w:right w:val="single" w:sz="4" w:space="0" w:color="000000"/>
-            </w:tcBorders>
-          </w:tcPr>
-          <w:p>
-            <w:pPr>
-              <w:pStyle w:val="Normal1"/>
+              <w:pStyle w:val="LOnormal1"/>
+              <w:widowControl w:val="false"/>
+              <w:rPr>
+                <w:rFonts w:ascii="Times New Roman" w:hAnsi="Times New Roman" w:eastAsia="Times New Roman" w:cs="Times New Roman"/>
+                <w:sz w:val="20"/>
+                <w:szCs w:val="20"/>
+              </w:rPr>
+            </w:pPr>
+            <w:r>
+              <w:rPr>
+                <w:rFonts w:eastAsia="Times New Roman" w:cs="Times New Roman" w:ascii="Times New Roman" w:hAnsi="Times New Roman"/>
+                <w:sz w:val="20"/>
+                <w:szCs w:val="20"/>
+              </w:rPr>
+            </w:r>
+          </w:p>
+        </w:tc>
+        <w:tc>
+          <w:tcPr>
+            <w:tcW w:w="1877" w:type="dxa"/>
+            <w:tcBorders>
+              <w:top w:val="single" w:sz="4" w:space="0" w:color="000000"/>
+              <w:left w:val="single" w:sz="4" w:space="0" w:color="000000"/>
+              <w:bottom w:val="single" w:sz="4" w:space="0" w:color="000000"/>
+              <w:right w:val="single" w:sz="4" w:space="0" w:color="000000"/>
+            </w:tcBorders>
+          </w:tcPr>
+          <w:p>
+            <w:pPr>
+              <w:pStyle w:val="LOnormal1"/>
+              <w:widowControl w:val="false"/>
+              <w:rPr>
+                <w:rFonts w:ascii="Times New Roman" w:hAnsi="Times New Roman" w:eastAsia="Times New Roman" w:cs="Times New Roman"/>
+                <w:sz w:val="20"/>
+                <w:szCs w:val="20"/>
+              </w:rPr>
+            </w:pPr>
+            <w:r>
+              <w:rPr>
+                <w:rFonts w:eastAsia="Times New Roman" w:cs="Times New Roman" w:ascii="Times New Roman" w:hAnsi="Times New Roman"/>
+                <w:sz w:val="20"/>
+                <w:szCs w:val="20"/>
+              </w:rPr>
+            </w:r>
+          </w:p>
+        </w:tc>
+        <w:tc>
+          <w:tcPr>
+            <w:tcW w:w="3508" w:type="dxa"/>
+            <w:tcBorders>
+              <w:top w:val="single" w:sz="4" w:space="0" w:color="000000"/>
+              <w:left w:val="single" w:sz="4" w:space="0" w:color="000000"/>
+              <w:bottom w:val="single" w:sz="4" w:space="0" w:color="000000"/>
+              <w:right w:val="single" w:sz="4" w:space="0" w:color="000000"/>
+            </w:tcBorders>
+          </w:tcPr>
+          <w:p>
+            <w:pPr>
+              <w:pStyle w:val="LOnormal1"/>
               <w:widowControl w:val="false"/>
               <w:rPr>
                 <w:rFonts w:ascii="Times New Roman" w:hAnsi="Times New Roman" w:eastAsia="Times New Roman" w:cs="Times New Roman"/>
@@ -6585,7 +6495,7 @@
     </w:tbl>
     <w:p>
       <w:pPr>
-        <w:pStyle w:val="Normal1"/>
+        <w:pStyle w:val="LOnormal1"/>
         <w:rPr>
           <w:rFonts w:ascii="Times New Roman" w:hAnsi="Times New Roman" w:eastAsia="Times New Roman" w:cs="Times New Roman"/>
           <w:b/>
@@ -6601,12 +6511,11 @@
     </w:p>
     <w:p>
       <w:pPr>
-        <w:pStyle w:val="Normal1"/>
+        <w:pStyle w:val="LOnormal1"/>
         <w:keepNext w:val="false"/>
         <w:keepLines w:val="false"/>
         <w:pageBreakBefore w:val="false"/>
         <w:widowControl/>
-        <w:pBdr/>
         <w:shd w:val="clear" w:fill="auto"/>
         <w:spacing w:lineRule="auto" w:line="240" w:before="0" w:after="0"/>
         <w:ind w:left="0" w:right="0" w:hanging="0"/>
@@ -6626,12 +6535,11 @@
     </w:p>
     <w:p>
       <w:pPr>
-        <w:pStyle w:val="Normal1"/>
+        <w:pStyle w:val="LOnormal1"/>
         <w:keepNext w:val="false"/>
         <w:keepLines w:val="false"/>
         <w:pageBreakBefore w:val="false"/>
         <w:widowControl/>
-        <w:pBdr/>
         <w:shd w:val="clear" w:fill="auto"/>
         <w:spacing w:lineRule="auto" w:line="240" w:before="0" w:after="0"/>
         <w:ind w:left="0" w:right="0" w:hanging="0"/>
@@ -6686,12 +6594,11 @@
     </w:p>
     <w:p>
       <w:pPr>
-        <w:pStyle w:val="Normal1"/>
+        <w:pStyle w:val="LOnormal1"/>
         <w:keepNext w:val="false"/>
         <w:keepLines w:val="false"/>
         <w:pageBreakBefore w:val="false"/>
         <w:widowControl/>
-        <w:pBdr/>
         <w:shd w:val="clear" w:fill="auto"/>
         <w:spacing w:lineRule="auto" w:line="240" w:before="0" w:after="0"/>
         <w:ind w:left="360" w:right="0" w:hanging="0"/>
@@ -6752,25 +6659,25 @@
         <w:tblLook w:val="0400"/>
       </w:tblPr>
       <w:tblGrid>
-        <w:gridCol w:w="3509"/>
+        <w:gridCol w:w="3508"/>
         <w:gridCol w:w="3150"/>
-        <w:gridCol w:w="1891"/>
+        <w:gridCol w:w="1892"/>
       </w:tblGrid>
       <w:tr>
         <w:trPr/>
         <w:tc>
           <w:tcPr>
-            <w:tcW w:w="3509" w:type="dxa"/>
-            <w:tcBorders>
-              <w:top w:val="single" w:sz="4" w:space="0" w:color="000000"/>
-              <w:left w:val="single" w:sz="4" w:space="0" w:color="000000"/>
-              <w:bottom w:val="single" w:sz="4" w:space="0" w:color="000000"/>
-              <w:right w:val="single" w:sz="4" w:space="0" w:color="000000"/>
-            </w:tcBorders>
-          </w:tcPr>
-          <w:p>
-            <w:pPr>
-              <w:pStyle w:val="Normal1"/>
+            <w:tcW w:w="3508" w:type="dxa"/>
+            <w:tcBorders>
+              <w:top w:val="single" w:sz="4" w:space="0" w:color="000000"/>
+              <w:left w:val="single" w:sz="4" w:space="0" w:color="000000"/>
+              <w:bottom w:val="single" w:sz="4" w:space="0" w:color="000000"/>
+              <w:right w:val="single" w:sz="4" w:space="0" w:color="000000"/>
+            </w:tcBorders>
+          </w:tcPr>
+          <w:p>
+            <w:pPr>
+              <w:pStyle w:val="LOnormal1"/>
               <w:widowControl w:val="false"/>
               <w:rPr>
                 <w:rFonts w:ascii="Times New Roman" w:hAnsi="Times New Roman" w:eastAsia="Times New Roman" w:cs="Times New Roman"/>
@@ -6800,7 +6707,7 @@
           </w:tcPr>
           <w:p>
             <w:pPr>
-              <w:pStyle w:val="Normal1"/>
+              <w:pStyle w:val="LOnormal1"/>
               <w:widowControl w:val="false"/>
               <w:rPr>
                 <w:rFonts w:ascii="Times New Roman" w:hAnsi="Times New Roman" w:eastAsia="Times New Roman" w:cs="Times New Roman"/>
@@ -6820,17 +6727,17 @@
         </w:tc>
         <w:tc>
           <w:tcPr>
-            <w:tcW w:w="1891" w:type="dxa"/>
-            <w:tcBorders>
-              <w:top w:val="single" w:sz="4" w:space="0" w:color="000000"/>
-              <w:left w:val="single" w:sz="4" w:space="0" w:color="000000"/>
-              <w:bottom w:val="single" w:sz="4" w:space="0" w:color="000000"/>
-              <w:right w:val="single" w:sz="4" w:space="0" w:color="000000"/>
-            </w:tcBorders>
-          </w:tcPr>
-          <w:p>
-            <w:pPr>
-              <w:pStyle w:val="Normal1"/>
+            <w:tcW w:w="1892" w:type="dxa"/>
+            <w:tcBorders>
+              <w:top w:val="single" w:sz="4" w:space="0" w:color="000000"/>
+              <w:left w:val="single" w:sz="4" w:space="0" w:color="000000"/>
+              <w:bottom w:val="single" w:sz="4" w:space="0" w:color="000000"/>
+              <w:right w:val="single" w:sz="4" w:space="0" w:color="000000"/>
+            </w:tcBorders>
+          </w:tcPr>
+          <w:p>
+            <w:pPr>
+              <w:pStyle w:val="LOnormal1"/>
               <w:widowControl w:val="false"/>
               <w:rPr>
                 <w:rFonts w:ascii="Times New Roman" w:hAnsi="Times New Roman" w:eastAsia="Times New Roman" w:cs="Times New Roman"/>
@@ -6853,17 +6760,17 @@
         <w:trPr/>
         <w:tc>
           <w:tcPr>
-            <w:tcW w:w="3509" w:type="dxa"/>
-            <w:tcBorders>
-              <w:top w:val="single" w:sz="4" w:space="0" w:color="000000"/>
-              <w:left w:val="single" w:sz="4" w:space="0" w:color="000000"/>
-              <w:bottom w:val="single" w:sz="4" w:space="0" w:color="000000"/>
-              <w:right w:val="single" w:sz="4" w:space="0" w:color="000000"/>
-            </w:tcBorders>
-          </w:tcPr>
-          <w:p>
-            <w:pPr>
-              <w:pStyle w:val="Normal1"/>
+            <w:tcW w:w="3508" w:type="dxa"/>
+            <w:tcBorders>
+              <w:top w:val="single" w:sz="4" w:space="0" w:color="000000"/>
+              <w:left w:val="single" w:sz="4" w:space="0" w:color="000000"/>
+              <w:bottom w:val="single" w:sz="4" w:space="0" w:color="000000"/>
+              <w:right w:val="single" w:sz="4" w:space="0" w:color="000000"/>
+            </w:tcBorders>
+          </w:tcPr>
+          <w:p>
+            <w:pPr>
+              <w:pStyle w:val="LOnormal1"/>
               <w:widowControl w:val="false"/>
               <w:rPr>
                 <w:rFonts w:ascii="Times New Roman" w:hAnsi="Times New Roman" w:eastAsia="Times New Roman" w:cs="Times New Roman"/>
@@ -6892,7 +6799,7 @@
           </w:tcPr>
           <w:p>
             <w:pPr>
-              <w:pStyle w:val="Normal1"/>
+              <w:pStyle w:val="LOnormal1"/>
               <w:widowControl w:val="false"/>
               <w:rPr>
                 <w:rFonts w:ascii="Times New Roman" w:hAnsi="Times New Roman" w:eastAsia="Times New Roman" w:cs="Times New Roman"/>
@@ -6911,17 +6818,17 @@
         </w:tc>
         <w:tc>
           <w:tcPr>
-            <w:tcW w:w="1891" w:type="dxa"/>
-            <w:tcBorders>
-              <w:top w:val="single" w:sz="4" w:space="0" w:color="000000"/>
-              <w:left w:val="single" w:sz="4" w:space="0" w:color="000000"/>
-              <w:bottom w:val="single" w:sz="4" w:space="0" w:color="000000"/>
-              <w:right w:val="single" w:sz="4" w:space="0" w:color="000000"/>
-            </w:tcBorders>
-          </w:tcPr>
-          <w:p>
-            <w:pPr>
-              <w:pStyle w:val="Normal1"/>
+            <w:tcW w:w="1892" w:type="dxa"/>
+            <w:tcBorders>
+              <w:top w:val="single" w:sz="4" w:space="0" w:color="000000"/>
+              <w:left w:val="single" w:sz="4" w:space="0" w:color="000000"/>
+              <w:bottom w:val="single" w:sz="4" w:space="0" w:color="000000"/>
+              <w:right w:val="single" w:sz="4" w:space="0" w:color="000000"/>
+            </w:tcBorders>
+          </w:tcPr>
+          <w:p>
+            <w:pPr>
+              <w:pStyle w:val="LOnormal1"/>
               <w:widowControl w:val="false"/>
               <w:rPr>
                 <w:rFonts w:ascii="Times New Roman" w:hAnsi="Times New Roman" w:eastAsia="Times New Roman" w:cs="Times New Roman"/>
@@ -6943,17 +6850,17 @@
         <w:trPr/>
         <w:tc>
           <w:tcPr>
-            <w:tcW w:w="3509" w:type="dxa"/>
-            <w:tcBorders>
-              <w:top w:val="single" w:sz="4" w:space="0" w:color="000000"/>
-              <w:left w:val="single" w:sz="4" w:space="0" w:color="000000"/>
-              <w:bottom w:val="single" w:sz="4" w:space="0" w:color="000000"/>
-              <w:right w:val="single" w:sz="4" w:space="0" w:color="000000"/>
-            </w:tcBorders>
-          </w:tcPr>
-          <w:p>
-            <w:pPr>
-              <w:pStyle w:val="Normal1"/>
+            <w:tcW w:w="3508" w:type="dxa"/>
+            <w:tcBorders>
+              <w:top w:val="single" w:sz="4" w:space="0" w:color="000000"/>
+              <w:left w:val="single" w:sz="4" w:space="0" w:color="000000"/>
+              <w:bottom w:val="single" w:sz="4" w:space="0" w:color="000000"/>
+              <w:right w:val="single" w:sz="4" w:space="0" w:color="000000"/>
+            </w:tcBorders>
+          </w:tcPr>
+          <w:p>
+            <w:pPr>
+              <w:pStyle w:val="LOnormal1"/>
               <w:widowControl w:val="false"/>
               <w:rPr>
                 <w:rFonts w:ascii="Times New Roman" w:hAnsi="Times New Roman" w:eastAsia="Times New Roman" w:cs="Times New Roman"/>
@@ -6982,7 +6889,7 @@
           </w:tcPr>
           <w:p>
             <w:pPr>
-              <w:pStyle w:val="Normal1"/>
+              <w:pStyle w:val="LOnormal1"/>
               <w:widowControl w:val="false"/>
               <w:rPr>
                 <w:rFonts w:ascii="Times New Roman" w:hAnsi="Times New Roman" w:eastAsia="Times New Roman" w:cs="Times New Roman"/>
@@ -7001,17 +6908,17 @@
         </w:tc>
         <w:tc>
           <w:tcPr>
-            <w:tcW w:w="1891" w:type="dxa"/>
-            <w:tcBorders>
-              <w:top w:val="single" w:sz="4" w:space="0" w:color="000000"/>
-              <w:left w:val="single" w:sz="4" w:space="0" w:color="000000"/>
-              <w:bottom w:val="single" w:sz="4" w:space="0" w:color="000000"/>
-              <w:right w:val="single" w:sz="4" w:space="0" w:color="000000"/>
-            </w:tcBorders>
-          </w:tcPr>
-          <w:p>
-            <w:pPr>
-              <w:pStyle w:val="Normal1"/>
+            <w:tcW w:w="1892" w:type="dxa"/>
+            <w:tcBorders>
+              <w:top w:val="single" w:sz="4" w:space="0" w:color="000000"/>
+              <w:left w:val="single" w:sz="4" w:space="0" w:color="000000"/>
+              <w:bottom w:val="single" w:sz="4" w:space="0" w:color="000000"/>
+              <w:right w:val="single" w:sz="4" w:space="0" w:color="000000"/>
+            </w:tcBorders>
+          </w:tcPr>
+          <w:p>
+            <w:pPr>
+              <w:pStyle w:val="LOnormal1"/>
               <w:widowControl w:val="false"/>
               <w:rPr>
                 <w:rFonts w:ascii="Times New Roman" w:hAnsi="Times New Roman" w:eastAsia="Times New Roman" w:cs="Times New Roman"/>
@@ -7033,7 +6940,7 @@
         <w:trPr/>
         <w:tc>
           <w:tcPr>
-            <w:tcW w:w="6659" w:type="dxa"/>
+            <w:tcW w:w="6658" w:type="dxa"/>
             <w:gridSpan w:val="2"/>
             <w:tcBorders>
               <w:top w:val="single" w:sz="4" w:space="0" w:color="000000"/>
@@ -7044,7 +6951,7 @@
           </w:tcPr>
           <w:p>
             <w:pPr>
-              <w:pStyle w:val="Normal1"/>
+              <w:pStyle w:val="LOnormal1"/>
               <w:widowControl w:val="false"/>
               <w:jc w:val="right"/>
               <w:rPr>
@@ -7065,17 +6972,17 @@
         </w:tc>
         <w:tc>
           <w:tcPr>
-            <w:tcW w:w="1891" w:type="dxa"/>
-            <w:tcBorders>
-              <w:top w:val="single" w:sz="4" w:space="0" w:color="000000"/>
-              <w:left w:val="single" w:sz="4" w:space="0" w:color="000000"/>
-              <w:bottom w:val="single" w:sz="4" w:space="0" w:color="000000"/>
-              <w:right w:val="single" w:sz="4" w:space="0" w:color="000000"/>
-            </w:tcBorders>
-          </w:tcPr>
-          <w:p>
-            <w:pPr>
-              <w:pStyle w:val="Normal1"/>
+            <w:tcW w:w="1892" w:type="dxa"/>
+            <w:tcBorders>
+              <w:top w:val="single" w:sz="4" w:space="0" w:color="000000"/>
+              <w:left w:val="single" w:sz="4" w:space="0" w:color="000000"/>
+              <w:bottom w:val="single" w:sz="4" w:space="0" w:color="000000"/>
+              <w:right w:val="single" w:sz="4" w:space="0" w:color="000000"/>
+            </w:tcBorders>
+          </w:tcPr>
+          <w:p>
+            <w:pPr>
+              <w:pStyle w:val="LOnormal1"/>
               <w:widowControl w:val="false"/>
               <w:rPr>
                 <w:rFonts w:ascii="Times New Roman" w:hAnsi="Times New Roman" w:eastAsia="Times New Roman" w:cs="Times New Roman"/>
@@ -7096,7 +7003,7 @@
     </w:tbl>
     <w:p>
       <w:pPr>
-        <w:pStyle w:val="Normal1"/>
+        <w:pStyle w:val="LOnormal1"/>
         <w:ind w:left="0" w:hanging="0"/>
         <w:rPr>
           <w:rFonts w:ascii="Times New Roman" w:hAnsi="Times New Roman" w:eastAsia="Times New Roman" w:cs="Times New Roman"/>
@@ -7113,7 +7020,7 @@
     </w:p>
     <w:p>
       <w:pPr>
-        <w:pStyle w:val="Normal1"/>
+        <w:pStyle w:val="LOnormal1"/>
         <w:ind w:left="360" w:hanging="0"/>
         <w:rPr>
           <w:rFonts w:ascii="Times New Roman" w:hAnsi="Times New Roman" w:eastAsia="Times New Roman" w:cs="Times New Roman"/>
@@ -7130,7 +7037,7 @@
     </w:p>
     <w:p>
       <w:pPr>
-        <w:pStyle w:val="Normal1"/>
+        <w:pStyle w:val="LOnormal1"/>
         <w:ind w:left="360" w:hanging="0"/>
         <w:rPr>
           <w:rFonts w:ascii="Times New Roman" w:hAnsi="Times New Roman" w:eastAsia="Times New Roman" w:cs="Times New Roman"/>
@@ -7148,7 +7055,7 @@
     </w:p>
     <w:p>
       <w:pPr>
-        <w:pStyle w:val="Normal1"/>
+        <w:pStyle w:val="LOnormal1"/>
         <w:ind w:left="360" w:hanging="0"/>
         <w:rPr>
           <w:rFonts w:ascii="Times New Roman" w:hAnsi="Times New Roman" w:eastAsia="Times New Roman" w:cs="Times New Roman"/>
@@ -7165,12 +7072,11 @@
     </w:p>
     <w:p>
       <w:pPr>
-        <w:pStyle w:val="Normal1"/>
+        <w:pStyle w:val="LOnormal1"/>
         <w:keepNext w:val="false"/>
         <w:keepLines w:val="false"/>
         <w:pageBreakBefore w:val="false"/>
         <w:widowControl/>
-        <w:pBdr/>
         <w:shd w:val="clear" w:fill="auto"/>
         <w:spacing w:lineRule="auto" w:line="240" w:before="0" w:after="0"/>
         <w:ind w:left="0" w:right="0" w:hanging="0"/>
@@ -7187,12 +7093,11 @@
     </w:p>
     <w:p>
       <w:pPr>
-        <w:pStyle w:val="Normal1"/>
+        <w:pStyle w:val="LOnormal1"/>
         <w:keepNext w:val="false"/>
         <w:keepLines w:val="false"/>
         <w:pageBreakBefore w:val="false"/>
         <w:widowControl/>
-        <w:pBdr/>
         <w:shd w:val="clear" w:fill="auto"/>
         <w:spacing w:lineRule="auto" w:line="240" w:before="0" w:after="0"/>
         <w:ind w:left="0" w:right="0" w:hanging="0"/>
@@ -7223,7 +7128,7 @@
     </w:p>
     <w:p>
       <w:pPr>
-        <w:pStyle w:val="Normal1"/>
+        <w:pStyle w:val="LOnormal1"/>
         <w:ind w:left="360" w:hanging="0"/>
         <w:rPr>
           <w:rFonts w:ascii="Times New Roman" w:hAnsi="Times New Roman" w:eastAsia="Times New Roman" w:cs="Times New Roman"/>
@@ -7237,7 +7142,7 @@
     </w:p>
     <w:p>
       <w:pPr>
-        <w:pStyle w:val="Normal1"/>
+        <w:pStyle w:val="LOnormal1"/>
         <w:numPr>
           <w:ilvl w:val="0"/>
           <w:numId w:val="2"/>
@@ -7257,7 +7162,7 @@
     </w:p>
     <w:p>
       <w:pPr>
-        <w:pStyle w:val="Normal1"/>
+        <w:pStyle w:val="LOnormal1"/>
         <w:numPr>
           <w:ilvl w:val="0"/>
           <w:numId w:val="2"/>
@@ -7277,7 +7182,7 @@
     </w:p>
     <w:p>
       <w:pPr>
-        <w:pStyle w:val="Normal1"/>
+        <w:pStyle w:val="LOnormal1"/>
         <w:numPr>
           <w:ilvl w:val="0"/>
           <w:numId w:val="2"/>
@@ -7297,7 +7202,7 @@
     </w:p>
     <w:p>
       <w:pPr>
-        <w:pStyle w:val="Normal1"/>
+        <w:pStyle w:val="LOnormal1"/>
         <w:ind w:left="360" w:hanging="0"/>
         <w:rPr>
           <w:rFonts w:ascii="Times New Roman" w:hAnsi="Times New Roman" w:eastAsia="Times New Roman" w:cs="Times New Roman"/>
@@ -7311,7 +7216,7 @@
     </w:p>
     <w:p>
       <w:pPr>
-        <w:pStyle w:val="Normal1"/>
+        <w:pStyle w:val="LOnormal1"/>
         <w:ind w:left="360" w:hanging="0"/>
         <w:rPr>
           <w:rFonts w:ascii="Times New Roman" w:hAnsi="Times New Roman" w:eastAsia="Times New Roman" w:cs="Times New Roman"/>
@@ -7326,18 +7231,20 @@
     </w:p>
     <w:p>
       <w:pPr>
-        <w:pStyle w:val="Normal1"/>
+        <w:pStyle w:val="LOnormal1"/>
         <w:rPr>
           <w:rFonts w:ascii="Times New Roman" w:hAnsi="Times New Roman" w:eastAsia="Times New Roman" w:cs="Times New Roman"/>
         </w:rPr>
       </w:pPr>
       <w:r>
-        <w:rPr/>
+        <w:rPr>
+          <w:rFonts w:eastAsia="Times New Roman" w:cs="Times New Roman" w:ascii="Times New Roman" w:hAnsi="Times New Roman"/>
+        </w:rPr>
       </w:r>
     </w:p>
     <w:p>
       <w:pPr>
-        <w:pStyle w:val="Normal1"/>
+        <w:pStyle w:val="LOnormal1"/>
         <w:rPr>
           <w:rFonts w:ascii="Times New Roman" w:hAnsi="Times New Roman" w:eastAsia="Times New Roman" w:cs="Times New Roman"/>
         </w:rPr>
@@ -7414,12 +7321,11 @@
 <w:ftr xmlns:o="urn:schemas-microsoft-com:office:office" xmlns:r="http://schemas.openxmlformats.org/officeDocument/2006/relationships" xmlns:v="urn:schemas-microsoft-com:vml" xmlns:w="http://schemas.openxmlformats.org/wordprocessingml/2006/main" xmlns:w10="urn:schemas-microsoft-com:office:word" xmlns:wp="http://schemas.openxmlformats.org/drawingml/2006/wordprocessingDrawing" xmlns:wps="http://schemas.microsoft.com/office/word/2010/wordprocessingShape" xmlns:wpg="http://schemas.microsoft.com/office/word/2010/wordprocessingGroup" xmlns:mc="http://schemas.openxmlformats.org/markup-compatibility/2006" xmlns:wp14="http://schemas.microsoft.com/office/word/2010/wordprocessingDrawing" xmlns:w14="http://schemas.microsoft.com/office/word/2010/wordml" xmlns:w15="http://schemas.microsoft.com/office/word/2012/wordml" mc:Ignorable="w14 wp14 w15">
   <w:p>
     <w:pPr>
-      <w:pStyle w:val="Normal1"/>
+      <w:pStyle w:val="LOnormal1"/>
       <w:keepNext w:val="false"/>
       <w:keepLines w:val="false"/>
       <w:pageBreakBefore w:val="false"/>
       <w:widowControl/>
-      <w:pBdr/>
       <w:shd w:val="clear" w:fill="auto"/>
       <w:tabs>
         <w:tab w:val="clear" w:pos="720"/>
@@ -7472,12 +7378,11 @@
   </w:p>
   <w:p>
     <w:pPr>
-      <w:pStyle w:val="Normal1"/>
+      <w:pStyle w:val="LOnormal1"/>
       <w:keepNext w:val="false"/>
       <w:keepLines w:val="false"/>
       <w:pageBreakBefore w:val="false"/>
       <w:widowControl/>
-      <w:pBdr/>
       <w:shd w:val="clear" w:fill="auto"/>
       <w:tabs>
         <w:tab w:val="clear" w:pos="720"/>
@@ -7530,12 +7435,11 @@
   </w:p>
   <w:p>
     <w:pPr>
-      <w:pStyle w:val="Normal1"/>
+      <w:pStyle w:val="LOnormal1"/>
       <w:keepNext w:val="false"/>
       <w:keepLines w:val="false"/>
       <w:pageBreakBefore w:val="false"/>
       <w:widowControl/>
-      <w:pBdr/>
       <w:shd w:val="clear" w:fill="auto"/>
       <w:tabs>
         <w:tab w:val="clear" w:pos="720"/>
@@ -7592,12 +7496,11 @@
 <w:ftr xmlns:o="urn:schemas-microsoft-com:office:office" xmlns:r="http://schemas.openxmlformats.org/officeDocument/2006/relationships" xmlns:v="urn:schemas-microsoft-com:vml" xmlns:w="http://schemas.openxmlformats.org/wordprocessingml/2006/main" xmlns:w10="urn:schemas-microsoft-com:office:word" xmlns:wp="http://schemas.openxmlformats.org/drawingml/2006/wordprocessingDrawing" xmlns:wps="http://schemas.microsoft.com/office/word/2010/wordprocessingShape" xmlns:wpg="http://schemas.microsoft.com/office/word/2010/wordprocessingGroup" xmlns:mc="http://schemas.openxmlformats.org/markup-compatibility/2006" xmlns:wp14="http://schemas.microsoft.com/office/word/2010/wordprocessingDrawing" xmlns:w14="http://schemas.microsoft.com/office/word/2010/wordml" xmlns:w15="http://schemas.microsoft.com/office/word/2012/wordml" mc:Ignorable="w14 wp14 w15">
   <w:p>
     <w:pPr>
-      <w:pStyle w:val="Normal1"/>
+      <w:pStyle w:val="LOnormal1"/>
       <w:keepNext w:val="false"/>
       <w:keepLines w:val="false"/>
       <w:pageBreakBefore w:val="false"/>
       <w:widowControl/>
-      <w:pBdr/>
       <w:shd w:val="clear" w:fill="auto"/>
       <w:tabs>
         <w:tab w:val="clear" w:pos="720"/>
@@ -7650,12 +7553,11 @@
   </w:p>
   <w:p>
     <w:pPr>
-      <w:pStyle w:val="Normal1"/>
+      <w:pStyle w:val="LOnormal1"/>
       <w:keepNext w:val="false"/>
       <w:keepLines w:val="false"/>
       <w:pageBreakBefore w:val="false"/>
       <w:widowControl/>
-      <w:pBdr/>
       <w:shd w:val="clear" w:fill="auto"/>
       <w:tabs>
         <w:tab w:val="clear" w:pos="720"/>
@@ -7712,12 +7614,11 @@
 <w:ftr xmlns:o="urn:schemas-microsoft-com:office:office" xmlns:r="http://schemas.openxmlformats.org/officeDocument/2006/relationships" xmlns:v="urn:schemas-microsoft-com:vml" xmlns:w="http://schemas.openxmlformats.org/wordprocessingml/2006/main" xmlns:w10="urn:schemas-microsoft-com:office:word" xmlns:wp="http://schemas.openxmlformats.org/drawingml/2006/wordprocessingDrawing" xmlns:wps="http://schemas.microsoft.com/office/word/2010/wordprocessingShape" xmlns:wpg="http://schemas.microsoft.com/office/word/2010/wordprocessingGroup" xmlns:mc="http://schemas.openxmlformats.org/markup-compatibility/2006" xmlns:wp14="http://schemas.microsoft.com/office/word/2010/wordprocessingDrawing" xmlns:w14="http://schemas.microsoft.com/office/word/2010/wordml" xmlns:w15="http://schemas.microsoft.com/office/word/2012/wordml" mc:Ignorable="w14 wp14 w15">
   <w:p>
     <w:pPr>
-      <w:pStyle w:val="Normal1"/>
+      <w:pStyle w:val="LOnormal1"/>
       <w:keepNext w:val="false"/>
       <w:keepLines w:val="false"/>
       <w:pageBreakBefore w:val="false"/>
       <w:widowControl/>
-      <w:pBdr/>
       <w:shd w:val="clear" w:fill="auto"/>
       <w:tabs>
         <w:tab w:val="clear" w:pos="720"/>
@@ -7770,12 +7671,11 @@
   </w:p>
   <w:p>
     <w:pPr>
-      <w:pStyle w:val="Normal1"/>
+      <w:pStyle w:val="LOnormal1"/>
       <w:keepNext w:val="false"/>
       <w:keepLines w:val="false"/>
       <w:pageBreakBefore w:val="false"/>
       <w:widowControl/>
-      <w:pBdr/>
       <w:shd w:val="clear" w:fill="auto"/>
       <w:tabs>
         <w:tab w:val="clear" w:pos="720"/>
@@ -7853,7 +7753,7 @@
   <w:footnote w:id="2">
     <w:p>
       <w:pPr>
-        <w:pStyle w:val="Normal1"/>
+        <w:pStyle w:val="LOnormal1"/>
         <w:widowControl w:val="false"/>
         <w:rPr>
           <w:sz w:val="20"/>
@@ -8459,6 +8359,7 @@
     <w:rsid w:val="00ef002b"/>
     <w:pPr>
       <w:widowControl/>
+      <w:suppressAutoHyphens w:val="true"/>
       <w:bidi w:val="0"/>
       <w:spacing w:before="0" w:after="0"/>
       <w:jc w:val="left"/>
@@ -8474,8 +8375,8 @@
   </w:style>
   <w:style w:type="paragraph" w:styleId="Heading1">
     <w:name w:val="Heading 1"/>
-    <w:basedOn w:val="Normal1"/>
-    <w:next w:val="Normal1"/>
+    <w:basedOn w:val="LOnormal1"/>
+    <w:next w:val="LOnormal1"/>
     <w:qFormat/>
     <w:pPr>
       <w:keepNext w:val="true"/>
@@ -8491,8 +8392,8 @@
   </w:style>
   <w:style w:type="paragraph" w:styleId="Heading2">
     <w:name w:val="Heading 2"/>
-    <w:basedOn w:val="Normal1"/>
-    <w:next w:val="Normal1"/>
+    <w:basedOn w:val="LOnormal1"/>
+    <w:next w:val="LOnormal1"/>
     <w:qFormat/>
     <w:pPr>
       <w:keepNext w:val="true"/>
@@ -8508,8 +8409,8 @@
   </w:style>
   <w:style w:type="paragraph" w:styleId="Heading3">
     <w:name w:val="Heading 3"/>
-    <w:basedOn w:val="Normal1"/>
-    <w:next w:val="Normal1"/>
+    <w:basedOn w:val="LOnormal1"/>
+    <w:next w:val="LOnormal1"/>
     <w:qFormat/>
     <w:pPr>
       <w:keepNext w:val="true"/>
@@ -8525,8 +8426,8 @@
   </w:style>
   <w:style w:type="paragraph" w:styleId="Heading4">
     <w:name w:val="Heading 4"/>
-    <w:basedOn w:val="Normal1"/>
-    <w:next w:val="Normal1"/>
+    <w:basedOn w:val="LOnormal1"/>
+    <w:next w:val="LOnormal1"/>
     <w:qFormat/>
     <w:pPr>
       <w:keepNext w:val="true"/>
@@ -8542,8 +8443,8 @@
   </w:style>
   <w:style w:type="paragraph" w:styleId="Heading5">
     <w:name w:val="Heading 5"/>
-    <w:basedOn w:val="Normal1"/>
-    <w:next w:val="Normal1"/>
+    <w:basedOn w:val="LOnormal1"/>
+    <w:next w:val="LOnormal1"/>
     <w:qFormat/>
     <w:pPr>
       <w:keepNext w:val="true"/>
@@ -8559,8 +8460,8 @@
   </w:style>
   <w:style w:type="paragraph" w:styleId="Heading6">
     <w:name w:val="Heading 6"/>
-    <w:basedOn w:val="Normal1"/>
-    <w:next w:val="Normal1"/>
+    <w:basedOn w:val="LOnormal1"/>
+    <w:next w:val="LOnormal1"/>
     <w:qFormat/>
     <w:pPr>
       <w:keepNext w:val="true"/>
@@ -8711,11 +8612,12 @@
       <w:rFonts w:cs="Lohit Devanagari"/>
     </w:rPr>
   </w:style>
-  <w:style w:type="paragraph" w:styleId="Normal1" w:default="1">
+  <w:style w:type="paragraph" w:styleId="LOnormal1" w:default="1">
     <w:name w:val="LO-normal1"/>
     <w:qFormat/>
     <w:pPr>
       <w:widowControl/>
+      <w:suppressAutoHyphens w:val="true"/>
       <w:bidi w:val="0"/>
       <w:spacing w:before="0" w:after="0"/>
       <w:jc w:val="left"/>
@@ -8731,8 +8633,8 @@
   </w:style>
   <w:style w:type="paragraph" w:styleId="Title">
     <w:name w:val="Title"/>
-    <w:basedOn w:val="Normal1"/>
-    <w:next w:val="Normal1"/>
+    <w:basedOn w:val="LOnormal1"/>
+    <w:next w:val="LOnormal1"/>
     <w:qFormat/>
     <w:pPr>
       <w:keepNext w:val="true"/>
@@ -8748,7 +8650,7 @@
   </w:style>
   <w:style w:type="paragraph" w:styleId="ListParagraph">
     <w:name w:val="List Paragraph"/>
-    <w:basedOn w:val="Normal1"/>
+    <w:basedOn w:val="LOnormal1"/>
     <w:uiPriority w:val="34"/>
     <w:qFormat/>
     <w:rsid w:val="00891b06"/>
@@ -8768,7 +8670,7 @@
   </w:style>
   <w:style w:type="paragraph" w:styleId="Footer">
     <w:name w:val="Footer"/>
-    <w:basedOn w:val="Normal1"/>
+    <w:basedOn w:val="LOnormal1"/>
     <w:link w:val="FooterChar"/>
     <w:uiPriority w:val="99"/>
     <w:unhideWhenUsed/>
@@ -8784,7 +8686,7 @@
   </w:style>
   <w:style w:type="paragraph" w:styleId="Header">
     <w:name w:val="Header"/>
-    <w:basedOn w:val="Normal1"/>
+    <w:basedOn w:val="LOnormal1"/>
     <w:link w:val="HeaderChar"/>
     <w:uiPriority w:val="99"/>
     <w:unhideWhenUsed/>
@@ -8800,7 +8702,7 @@
   </w:style>
   <w:style w:type="paragraph" w:styleId="BalloonText">
     <w:name w:val="Balloon Text"/>
-    <w:basedOn w:val="Normal1"/>
+    <w:basedOn w:val="LOnormal1"/>
     <w:link w:val="BalloonTextChar"/>
     <w:uiPriority w:val="99"/>
     <w:semiHidden/>
@@ -8816,8 +8718,8 @@
   </w:style>
   <w:style w:type="paragraph" w:styleId="Subtitle">
     <w:name w:val="Subtitle"/>
-    <w:basedOn w:val="Normal1"/>
-    <w:next w:val="Normal1"/>
+    <w:basedOn w:val="LOnormal1"/>
+    <w:next w:val="LOnormal1"/>
     <w:qFormat/>
     <w:pPr>
       <w:keepNext w:val="true"/>

</xml_diff>

<commit_message>
Se agregó un tiempo de retardo en la respuesta de la computadora para juegosAutomáticos Generales
</commit_message>
<xml_diff>
--- a/Practica3-C3S2/Sprint5-C3S2.docx
+++ b/Practica3-C3S2/Sprint5-C3S2.docx
@@ -2529,17 +2529,17 @@
         <w:tblLook w:val="0400"/>
       </w:tblPr>
       <w:tblGrid>
-        <w:gridCol w:w="538"/>
+        <w:gridCol w:w="537"/>
         <w:gridCol w:w="2100"/>
         <w:gridCol w:w="4845"/>
-        <w:gridCol w:w="1336"/>
+        <w:gridCol w:w="1337"/>
         <w:gridCol w:w="1441"/>
       </w:tblGrid>
       <w:tr>
         <w:trPr/>
         <w:tc>
           <w:tcPr>
-            <w:tcW w:w="538" w:type="dxa"/>
+            <w:tcW w:w="537" w:type="dxa"/>
             <w:tcBorders>
               <w:top w:val="single" w:sz="4" w:space="0" w:color="000000"/>
               <w:left w:val="single" w:sz="4" w:space="0" w:color="000000"/>
@@ -2638,7 +2638,7 @@
         </w:tc>
         <w:tc>
           <w:tcPr>
-            <w:tcW w:w="1336" w:type="dxa"/>
+            <w:tcW w:w="1337" w:type="dxa"/>
             <w:tcBorders>
               <w:top w:val="single" w:sz="4" w:space="0" w:color="000000"/>
               <w:left w:val="single" w:sz="4" w:space="0" w:color="000000"/>
@@ -2707,7 +2707,7 @@
         <w:trPr/>
         <w:tc>
           <w:tcPr>
-            <w:tcW w:w="538" w:type="dxa"/>
+            <w:tcW w:w="537" w:type="dxa"/>
             <w:tcBorders>
               <w:top w:val="single" w:sz="4" w:space="0" w:color="000000"/>
               <w:left w:val="single" w:sz="4" w:space="0" w:color="000000"/>
@@ -2798,7 +2798,7 @@
         </w:tc>
         <w:tc>
           <w:tcPr>
-            <w:tcW w:w="1336" w:type="dxa"/>
+            <w:tcW w:w="1337" w:type="dxa"/>
             <w:tcBorders>
               <w:top w:val="single" w:sz="4" w:space="0" w:color="000000"/>
               <w:left w:val="single" w:sz="4" w:space="0" w:color="000000"/>
@@ -2890,7 +2890,7 @@
         <w:trPr/>
         <w:tc>
           <w:tcPr>
-            <w:tcW w:w="538" w:type="dxa"/>
+            <w:tcW w:w="537" w:type="dxa"/>
             <w:tcBorders>
               <w:top w:val="single" w:sz="4" w:space="0" w:color="000000"/>
               <w:left w:val="single" w:sz="4" w:space="0" w:color="000000"/>
@@ -2981,7 +2981,7 @@
         </w:tc>
         <w:tc>
           <w:tcPr>
-            <w:tcW w:w="1336" w:type="dxa"/>
+            <w:tcW w:w="1337" w:type="dxa"/>
             <w:tcBorders>
               <w:top w:val="single" w:sz="4" w:space="0" w:color="000000"/>
               <w:left w:val="single" w:sz="4" w:space="0" w:color="000000"/>
@@ -3610,7 +3610,7 @@
                 <w:sz w:val="21"/>
                 <w:szCs w:val="21"/>
               </w:rPr>
-              <w:t>Por hacer</w:t>
+              <w:t>Completado</w:t>
             </w:r>
           </w:p>
         </w:tc>
@@ -6660,8 +6660,8 @@
       </w:tblPr>
       <w:tblGrid>
         <w:gridCol w:w="3508"/>
-        <w:gridCol w:w="3150"/>
-        <w:gridCol w:w="1892"/>
+        <w:gridCol w:w="3149"/>
+        <w:gridCol w:w="1893"/>
       </w:tblGrid>
       <w:tr>
         <w:trPr/>
@@ -6697,7 +6697,7 @@
         </w:tc>
         <w:tc>
           <w:tcPr>
-            <w:tcW w:w="3150" w:type="dxa"/>
+            <w:tcW w:w="3149" w:type="dxa"/>
             <w:tcBorders>
               <w:top w:val="single" w:sz="4" w:space="0" w:color="000000"/>
               <w:left w:val="single" w:sz="4" w:space="0" w:color="000000"/>
@@ -6727,7 +6727,7 @@
         </w:tc>
         <w:tc>
           <w:tcPr>
-            <w:tcW w:w="1892" w:type="dxa"/>
+            <w:tcW w:w="1893" w:type="dxa"/>
             <w:tcBorders>
               <w:top w:val="single" w:sz="4" w:space="0" w:color="000000"/>
               <w:left w:val="single" w:sz="4" w:space="0" w:color="000000"/>
@@ -6789,7 +6789,7 @@
         </w:tc>
         <w:tc>
           <w:tcPr>
-            <w:tcW w:w="3150" w:type="dxa"/>
+            <w:tcW w:w="3149" w:type="dxa"/>
             <w:tcBorders>
               <w:top w:val="single" w:sz="4" w:space="0" w:color="000000"/>
               <w:left w:val="single" w:sz="4" w:space="0" w:color="000000"/>
@@ -6818,7 +6818,7 @@
         </w:tc>
         <w:tc>
           <w:tcPr>
-            <w:tcW w:w="1892" w:type="dxa"/>
+            <w:tcW w:w="1893" w:type="dxa"/>
             <w:tcBorders>
               <w:top w:val="single" w:sz="4" w:space="0" w:color="000000"/>
               <w:left w:val="single" w:sz="4" w:space="0" w:color="000000"/>
@@ -6879,7 +6879,7 @@
         </w:tc>
         <w:tc>
           <w:tcPr>
-            <w:tcW w:w="3150" w:type="dxa"/>
+            <w:tcW w:w="3149" w:type="dxa"/>
             <w:tcBorders>
               <w:top w:val="single" w:sz="4" w:space="0" w:color="000000"/>
               <w:left w:val="single" w:sz="4" w:space="0" w:color="000000"/>
@@ -6908,7 +6908,7 @@
         </w:tc>
         <w:tc>
           <w:tcPr>
-            <w:tcW w:w="1892" w:type="dxa"/>
+            <w:tcW w:w="1893" w:type="dxa"/>
             <w:tcBorders>
               <w:top w:val="single" w:sz="4" w:space="0" w:color="000000"/>
               <w:left w:val="single" w:sz="4" w:space="0" w:color="000000"/>
@@ -6940,7 +6940,7 @@
         <w:trPr/>
         <w:tc>
           <w:tcPr>
-            <w:tcW w:w="6658" w:type="dxa"/>
+            <w:tcW w:w="6657" w:type="dxa"/>
             <w:gridSpan w:val="2"/>
             <w:tcBorders>
               <w:top w:val="single" w:sz="4" w:space="0" w:color="000000"/>
@@ -6972,7 +6972,7 @@
         </w:tc>
         <w:tc>
           <w:tcPr>
-            <w:tcW w:w="1892" w:type="dxa"/>
+            <w:tcW w:w="1893" w:type="dxa"/>
             <w:tcBorders>
               <w:top w:val="single" w:sz="4" w:space="0" w:color="000000"/>
               <w:left w:val="single" w:sz="4" w:space="0" w:color="000000"/>

</xml_diff>

<commit_message>
Inicio de revisión de código de la clase Juego Simple
</commit_message>
<xml_diff>
--- a/Practica3-C3S2/Sprint5-C3S2.docx
+++ b/Practica3-C3S2/Sprint5-C3S2.docx
@@ -3745,6 +3745,33 @@
         <w:ind w:left="0" w:hanging="0"/>
         <w:rPr>
           <w:rFonts w:ascii="Times New Roman" w:hAnsi="Times New Roman" w:eastAsia="Times New Roman" w:cs="Times New Roman"/>
+        </w:rPr>
+      </w:pPr>
+      <w:r>
+        <w:rPr/>
+      </w:r>
+    </w:p>
+    <w:p>
+      <w:pPr>
+        <w:pStyle w:val="LOnormal1"/>
+        <w:ind w:left="0" w:hanging="0"/>
+        <w:rPr>
+          <w:rFonts w:ascii="Times New Roman" w:hAnsi="Times New Roman" w:eastAsia="Times New Roman" w:cs="Times New Roman"/>
+        </w:rPr>
+      </w:pPr>
+      <w:r>
+        <w:rPr>
+          <w:rFonts w:eastAsia="Times New Roman" w:cs="Times New Roman" w:ascii="Times New Roman" w:hAnsi="Times New Roman"/>
+        </w:rPr>
+        <w:t>Clase: JuegoSimple</w:t>
+      </w:r>
+    </w:p>
+    <w:p>
+      <w:pPr>
+        <w:pStyle w:val="LOnormal1"/>
+        <w:ind w:left="0" w:hanging="0"/>
+        <w:rPr>
+          <w:rFonts w:ascii="Times New Roman" w:hAnsi="Times New Roman" w:eastAsia="Times New Roman" w:cs="Times New Roman"/>
           <w:sz w:val="22"/>
           <w:szCs w:val="22"/>
         </w:rPr>
@@ -3755,6 +3782,7 @@
           <w:sz w:val="22"/>
           <w:szCs w:val="22"/>
         </w:rPr>
+        <w:t>Inicio: 03/06/2023 – 12:23</w:t>
       </w:r>
     </w:p>
     <w:p>
@@ -3993,6 +4021,105 @@
                 <w:sz w:val="20"/>
                 <w:szCs w:val="20"/>
               </w:rPr>
+              <w:t>Se us</w:t>
+            </w:r>
+            <w:r>
+              <w:rPr>
+                <w:rFonts w:eastAsia="Times New Roman" w:cs="Times New Roman" w:ascii="Times New Roman" w:hAnsi="Times New Roman"/>
+                <w:color w:val="auto"/>
+                <w:kern w:val="0"/>
+                <w:sz w:val="20"/>
+                <w:szCs w:val="20"/>
+                <w:lang w:val="en-US" w:eastAsia="zh-CN" w:bidi="hi-IN"/>
+              </w:rPr>
+              <w:t>ó la convención de nombres de Google para java. (</w:t>
+            </w:r>
+            <w:hyperlink r:id="rId13">
+              <w:r>
+                <w:rPr>
+                  <w:rStyle w:val="InternetLink"/>
+                  <w:rFonts w:eastAsia="Times New Roman" w:cs="Times New Roman" w:ascii="Times New Roman" w:hAnsi="Times New Roman"/>
+                  <w:color w:val="auto"/>
+                  <w:kern w:val="0"/>
+                  <w:sz w:val="20"/>
+                  <w:szCs w:val="20"/>
+                  <w:lang w:val="en-US" w:eastAsia="zh-CN" w:bidi="hi-IN"/>
+                </w:rPr>
+                <w:t>https://google.github.io/styleguide/javaguide.html</w:t>
+              </w:r>
+            </w:hyperlink>
+            <w:r>
+              <w:rPr>
+                <w:rFonts w:eastAsia="Times New Roman" w:cs="Times New Roman" w:ascii="Times New Roman" w:hAnsi="Times New Roman"/>
+                <w:color w:val="auto"/>
+                <w:kern w:val="0"/>
+                <w:sz w:val="20"/>
+                <w:szCs w:val="20"/>
+                <w:lang w:val="en-US" w:eastAsia="zh-CN" w:bidi="hi-IN"/>
+              </w:rPr>
+              <w:t>) . Por lo cual los nombres de las clases usan UpperCamelCase, por ejemplo la clase JuegoSimple. Los nombres de los métodos, campos no constantes, parámetros y variables locales usan lowerCamelCase, por ejemplo el método guardarJuego. Las constantes usan UPPER_CAMEL_CASE.</w:t>
+            </w:r>
+          </w:p>
+          <w:p>
+            <w:pPr>
+              <w:pStyle w:val="LOnormal1"/>
+              <w:widowControl w:val="false"/>
+              <w:rPr>
+                <w:rFonts w:ascii="Times New Roman" w:hAnsi="Times New Roman" w:eastAsia="Times New Roman" w:cs="Times New Roman"/>
+                <w:sz w:val="20"/>
+                <w:szCs w:val="20"/>
+              </w:rPr>
+            </w:pPr>
+            <w:r>
+              <w:rPr>
+                <w:rFonts w:eastAsia="Times New Roman" w:cs="Times New Roman" w:ascii="Times New Roman" w:hAnsi="Times New Roman"/>
+                <w:color w:val="auto"/>
+                <w:kern w:val="0"/>
+                <w:sz w:val="20"/>
+                <w:szCs w:val="20"/>
+                <w:lang w:val="en-US" w:eastAsia="zh-CN" w:bidi="hi-IN"/>
+              </w:rPr>
+              <w:t>Además se intenta que los nombres sean significativos para dar una idea de que representan, por ejemplo el método getNumeroCeldasVacias retorna el número de celdas vacías en el tablero en el momento actual.</w:t>
+            </w:r>
+          </w:p>
+          <w:p>
+            <w:pPr>
+              <w:pStyle w:val="LOnormal1"/>
+              <w:widowControl w:val="false"/>
+              <w:rPr>
+                <w:rFonts w:ascii="Times New Roman" w:hAnsi="Times New Roman" w:eastAsia="Times New Roman" w:cs="Times New Roman"/>
+                <w:sz w:val="20"/>
+                <w:szCs w:val="20"/>
+              </w:rPr>
+            </w:pPr>
+            <w:r>
+              <w:rPr>
+                <w:rFonts w:eastAsia="Times New Roman" w:cs="Times New Roman" w:ascii="Times New Roman" w:hAnsi="Times New Roman"/>
+                <w:color w:val="auto"/>
+                <w:kern w:val="0"/>
+                <w:sz w:val="20"/>
+                <w:szCs w:val="20"/>
+                <w:lang w:val="en-US" w:eastAsia="zh-CN" w:bidi="hi-IN"/>
+              </w:rPr>
+              <w:t>Cambios realizados:</w:t>
+            </w:r>
+          </w:p>
+          <w:p>
+            <w:pPr>
+              <w:pStyle w:val="LOnormal1"/>
+              <w:widowControl w:val="false"/>
+              <w:rPr>
+                <w:rFonts w:ascii="Times New Roman" w:hAnsi="Times New Roman" w:eastAsia="Times New Roman" w:cs="Times New Roman"/>
+                <w:sz w:val="20"/>
+                <w:szCs w:val="20"/>
+              </w:rPr>
+            </w:pPr>
+            <w:r>
+              <w:rPr>
+                <w:rFonts w:eastAsia="Times New Roman" w:cs="Times New Roman" w:ascii="Times New Roman" w:hAnsi="Times New Roman"/>
+                <w:sz w:val="20"/>
+                <w:szCs w:val="20"/>
+              </w:rPr>
             </w:r>
           </w:p>
         </w:tc>
@@ -6512,6 +6639,2757 @@
     <w:p>
       <w:pPr>
         <w:pStyle w:val="LOnormal1"/>
+        <w:rPr>
+          <w:rFonts w:ascii="Times New Roman" w:hAnsi="Times New Roman" w:eastAsia="Times New Roman" w:cs="Times New Roman"/>
+          <w:b/>
+          <w:b/>
+        </w:rPr>
+      </w:pPr>
+      <w:r>
+        <w:rPr>
+          <w:rFonts w:eastAsia="Times New Roman" w:cs="Times New Roman" w:ascii="Times New Roman" w:hAnsi="Times New Roman"/>
+          <w:b/>
+        </w:rPr>
+        <w:t>Clase</w:t>
+      </w:r>
+    </w:p>
+    <w:p>
+      <w:pPr>
+        <w:pStyle w:val="LOnormal1"/>
+        <w:rPr>
+          <w:rFonts w:ascii="Times New Roman" w:hAnsi="Times New Roman" w:eastAsia="Times New Roman" w:cs="Times New Roman"/>
+          <w:b/>
+          <w:b/>
+        </w:rPr>
+      </w:pPr>
+      <w:r>
+        <w:rPr>
+          <w:rFonts w:eastAsia="Times New Roman" w:cs="Times New Roman" w:ascii="Times New Roman" w:hAnsi="Times New Roman"/>
+          <w:b/>
+        </w:rPr>
+      </w:r>
+    </w:p>
+    <w:tbl>
+      <w:tblPr>
+        <w:tblStyle w:val="Table5"/>
+        <w:tblW w:w="10620" w:type="dxa"/>
+        <w:jc w:val="left"/>
+        <w:tblInd w:w="-23" w:type="dxa"/>
+        <w:tblLayout w:type="fixed"/>
+        <w:tblCellMar>
+          <w:top w:w="0" w:type="dxa"/>
+          <w:left w:w="108" w:type="dxa"/>
+          <w:bottom w:w="0" w:type="dxa"/>
+          <w:right w:w="108" w:type="dxa"/>
+        </w:tblCellMar>
+        <w:tblLook w:val="0400"/>
+      </w:tblPr>
+      <w:tblGrid>
+        <w:gridCol w:w="1440"/>
+        <w:gridCol w:w="3794"/>
+        <w:gridCol w:w="1877"/>
+        <w:gridCol w:w="3509"/>
+      </w:tblGrid>
+      <w:tr>
+        <w:trPr/>
+        <w:tc>
+          <w:tcPr>
+            <w:tcW w:w="1440" w:type="dxa"/>
+            <w:tcBorders>
+              <w:top w:val="single" w:sz="4" w:space="0" w:color="000000"/>
+              <w:left w:val="single" w:sz="4" w:space="0" w:color="000000"/>
+              <w:bottom w:val="single" w:sz="4" w:space="0" w:color="000000"/>
+              <w:right w:val="single" w:sz="4" w:space="0" w:color="000000"/>
+            </w:tcBorders>
+          </w:tcPr>
+          <w:p>
+            <w:pPr>
+              <w:pStyle w:val="LOnormal1"/>
+              <w:widowControl w:val="false"/>
+              <w:jc w:val="center"/>
+              <w:rPr>
+                <w:rFonts w:ascii="Times New Roman" w:hAnsi="Times New Roman" w:eastAsia="Times New Roman" w:cs="Times New Roman"/>
+                <w:b/>
+                <w:b/>
+                <w:sz w:val="20"/>
+                <w:szCs w:val="20"/>
+              </w:rPr>
+            </w:pPr>
+            <w:r>
+              <w:rPr>
+                <w:rFonts w:eastAsia="Times New Roman" w:cs="Times New Roman" w:ascii="Times New Roman" w:hAnsi="Times New Roman"/>
+                <w:b/>
+                <w:sz w:val="20"/>
+                <w:szCs w:val="20"/>
+              </w:rPr>
+              <w:t>Checklist</w:t>
+            </w:r>
+          </w:p>
+        </w:tc>
+        <w:tc>
+          <w:tcPr>
+            <w:tcW w:w="3794" w:type="dxa"/>
+            <w:tcBorders>
+              <w:top w:val="single" w:sz="4" w:space="0" w:color="000000"/>
+              <w:left w:val="single" w:sz="4" w:space="0" w:color="000000"/>
+              <w:bottom w:val="single" w:sz="4" w:space="0" w:color="000000"/>
+              <w:right w:val="single" w:sz="4" w:space="0" w:color="000000"/>
+            </w:tcBorders>
+          </w:tcPr>
+          <w:p>
+            <w:pPr>
+              <w:pStyle w:val="LOnormal1"/>
+              <w:widowControl w:val="false"/>
+              <w:jc w:val="center"/>
+              <w:rPr>
+                <w:rFonts w:ascii="Times New Roman" w:hAnsi="Times New Roman" w:eastAsia="Times New Roman" w:cs="Times New Roman"/>
+                <w:b/>
+                <w:b/>
+                <w:sz w:val="20"/>
+                <w:szCs w:val="20"/>
+              </w:rPr>
+            </w:pPr>
+            <w:r>
+              <w:rPr>
+                <w:rFonts w:eastAsia="Times New Roman" w:cs="Times New Roman" w:ascii="Times New Roman" w:hAnsi="Times New Roman"/>
+                <w:b/>
+                <w:sz w:val="20"/>
+                <w:szCs w:val="20"/>
+              </w:rPr>
+              <w:t xml:space="preserve">Items Checklist </w:t>
+            </w:r>
+          </w:p>
+        </w:tc>
+        <w:tc>
+          <w:tcPr>
+            <w:tcW w:w="5386" w:type="dxa"/>
+            <w:gridSpan w:val="2"/>
+            <w:tcBorders>
+              <w:top w:val="single" w:sz="4" w:space="0" w:color="000000"/>
+              <w:left w:val="single" w:sz="4" w:space="0" w:color="000000"/>
+              <w:bottom w:val="single" w:sz="4" w:space="0" w:color="000000"/>
+              <w:right w:val="single" w:sz="4" w:space="0" w:color="000000"/>
+            </w:tcBorders>
+          </w:tcPr>
+          <w:p>
+            <w:pPr>
+              <w:pStyle w:val="LOnormal1"/>
+              <w:widowControl w:val="false"/>
+              <w:jc w:val="center"/>
+              <w:rPr>
+                <w:rFonts w:ascii="Times New Roman" w:hAnsi="Times New Roman" w:eastAsia="Times New Roman" w:cs="Times New Roman"/>
+                <w:b/>
+                <w:b/>
+                <w:sz w:val="20"/>
+                <w:szCs w:val="20"/>
+              </w:rPr>
+            </w:pPr>
+            <w:r>
+              <w:rPr>
+                <w:rFonts w:eastAsia="Times New Roman" w:cs="Times New Roman" w:ascii="Times New Roman" w:hAnsi="Times New Roman"/>
+                <w:b/>
+                <w:sz w:val="20"/>
+                <w:szCs w:val="20"/>
+              </w:rPr>
+              <w:t>Conclusiones</w:t>
+            </w:r>
+          </w:p>
+        </w:tc>
+      </w:tr>
+      <w:tr>
+        <w:trPr/>
+        <w:tc>
+          <w:tcPr>
+            <w:tcW w:w="1440" w:type="dxa"/>
+            <w:vMerge w:val="restart"/>
+            <w:tcBorders>
+              <w:top w:val="single" w:sz="4" w:space="0" w:color="000000"/>
+              <w:left w:val="single" w:sz="4" w:space="0" w:color="000000"/>
+              <w:bottom w:val="single" w:sz="4" w:space="0" w:color="000000"/>
+              <w:right w:val="single" w:sz="4" w:space="0" w:color="000000"/>
+            </w:tcBorders>
+          </w:tcPr>
+          <w:p>
+            <w:pPr>
+              <w:pStyle w:val="LOnormal1"/>
+              <w:widowControl w:val="false"/>
+              <w:jc w:val="center"/>
+              <w:rPr>
+                <w:rFonts w:ascii="Times New Roman" w:hAnsi="Times New Roman" w:eastAsia="Times New Roman" w:cs="Times New Roman"/>
+                <w:sz w:val="20"/>
+                <w:szCs w:val="20"/>
+              </w:rPr>
+            </w:pPr>
+            <w:r>
+              <w:rPr>
+                <w:rFonts w:eastAsia="Times New Roman" w:cs="Times New Roman" w:ascii="Times New Roman" w:hAnsi="Times New Roman"/>
+                <w:sz w:val="20"/>
+                <w:szCs w:val="20"/>
+              </w:rPr>
+              <w:t>Estándares de  codificación</w:t>
+            </w:r>
+          </w:p>
+        </w:tc>
+        <w:tc>
+          <w:tcPr>
+            <w:tcW w:w="3794" w:type="dxa"/>
+            <w:tcBorders>
+              <w:top w:val="single" w:sz="4" w:space="0" w:color="000000"/>
+              <w:left w:val="single" w:sz="4" w:space="0" w:color="000000"/>
+              <w:bottom w:val="single" w:sz="4" w:space="0" w:color="000000"/>
+              <w:right w:val="single" w:sz="4" w:space="0" w:color="000000"/>
+            </w:tcBorders>
+          </w:tcPr>
+          <w:p>
+            <w:pPr>
+              <w:pStyle w:val="LOnormal1"/>
+              <w:widowControl w:val="false"/>
+              <w:rPr>
+                <w:rFonts w:ascii="Times New Roman" w:hAnsi="Times New Roman" w:eastAsia="Times New Roman" w:cs="Times New Roman"/>
+                <w:sz w:val="20"/>
+                <w:szCs w:val="20"/>
+              </w:rPr>
+            </w:pPr>
+            <w:r>
+              <w:rPr>
+                <w:rFonts w:eastAsia="Times New Roman" w:cs="Times New Roman" w:ascii="Times New Roman" w:hAnsi="Times New Roman"/>
+                <w:sz w:val="20"/>
+                <w:szCs w:val="20"/>
+              </w:rPr>
+              <w:t>Convenciones de nombres</w:t>
+            </w:r>
+          </w:p>
+        </w:tc>
+        <w:tc>
+          <w:tcPr>
+            <w:tcW w:w="5386" w:type="dxa"/>
+            <w:gridSpan w:val="2"/>
+            <w:tcBorders>
+              <w:top w:val="single" w:sz="4" w:space="0" w:color="000000"/>
+              <w:left w:val="single" w:sz="4" w:space="0" w:color="000000"/>
+              <w:bottom w:val="single" w:sz="4" w:space="0" w:color="000000"/>
+              <w:right w:val="single" w:sz="4" w:space="0" w:color="000000"/>
+            </w:tcBorders>
+          </w:tcPr>
+          <w:p>
+            <w:pPr>
+              <w:pStyle w:val="LOnormal1"/>
+              <w:widowControl w:val="false"/>
+              <w:rPr>
+                <w:rFonts w:ascii="Times New Roman" w:hAnsi="Times New Roman" w:eastAsia="Times New Roman" w:cs="Times New Roman"/>
+                <w:sz w:val="20"/>
+                <w:szCs w:val="20"/>
+              </w:rPr>
+            </w:pPr>
+            <w:r>
+              <w:rPr>
+                <w:rFonts w:eastAsia="Times New Roman" w:cs="Times New Roman" w:ascii="Times New Roman" w:hAnsi="Times New Roman"/>
+                <w:sz w:val="20"/>
+                <w:szCs w:val="20"/>
+              </w:rPr>
+            </w:r>
+          </w:p>
+        </w:tc>
+      </w:tr>
+      <w:tr>
+        <w:trPr/>
+        <w:tc>
+          <w:tcPr>
+            <w:tcW w:w="1440" w:type="dxa"/>
+            <w:vMerge w:val="continue"/>
+            <w:tcBorders>
+              <w:top w:val="single" w:sz="4" w:space="0" w:color="000000"/>
+              <w:left w:val="single" w:sz="4" w:space="0" w:color="000000"/>
+              <w:bottom w:val="single" w:sz="4" w:space="0" w:color="000000"/>
+              <w:right w:val="single" w:sz="4" w:space="0" w:color="000000"/>
+            </w:tcBorders>
+          </w:tcPr>
+          <w:p>
+            <w:pPr>
+              <w:pStyle w:val="LOnormal1"/>
+              <w:widowControl w:val="false"/>
+              <w:spacing w:lineRule="auto" w:line="276"/>
+              <w:rPr>
+                <w:rFonts w:ascii="Times New Roman" w:hAnsi="Times New Roman" w:eastAsia="Times New Roman" w:cs="Times New Roman"/>
+                <w:sz w:val="20"/>
+                <w:szCs w:val="20"/>
+              </w:rPr>
+            </w:pPr>
+            <w:r>
+              <w:rPr>
+                <w:rFonts w:eastAsia="Times New Roman" w:cs="Times New Roman" w:ascii="Times New Roman" w:hAnsi="Times New Roman"/>
+                <w:sz w:val="20"/>
+                <w:szCs w:val="20"/>
+              </w:rPr>
+            </w:r>
+          </w:p>
+        </w:tc>
+        <w:tc>
+          <w:tcPr>
+            <w:tcW w:w="3794" w:type="dxa"/>
+            <w:tcBorders>
+              <w:top w:val="single" w:sz="4" w:space="0" w:color="000000"/>
+              <w:left w:val="single" w:sz="4" w:space="0" w:color="000000"/>
+              <w:bottom w:val="single" w:sz="4" w:space="0" w:color="000000"/>
+              <w:right w:val="single" w:sz="4" w:space="0" w:color="000000"/>
+            </w:tcBorders>
+          </w:tcPr>
+          <w:p>
+            <w:pPr>
+              <w:pStyle w:val="LOnormal1"/>
+              <w:widowControl w:val="false"/>
+              <w:rPr>
+                <w:rFonts w:ascii="Times New Roman" w:hAnsi="Times New Roman" w:eastAsia="Times New Roman" w:cs="Times New Roman"/>
+                <w:sz w:val="20"/>
+                <w:szCs w:val="20"/>
+              </w:rPr>
+            </w:pPr>
+            <w:r>
+              <w:rPr>
+                <w:rFonts w:eastAsia="Times New Roman" w:cs="Times New Roman" w:ascii="Times New Roman" w:hAnsi="Times New Roman"/>
+                <w:sz w:val="20"/>
+                <w:szCs w:val="20"/>
+              </w:rPr>
+              <w:t>Convención de ordenación de argumentos de método</w:t>
+            </w:r>
+          </w:p>
+        </w:tc>
+        <w:tc>
+          <w:tcPr>
+            <w:tcW w:w="5386" w:type="dxa"/>
+            <w:gridSpan w:val="2"/>
+            <w:tcBorders>
+              <w:top w:val="single" w:sz="4" w:space="0" w:color="000000"/>
+              <w:left w:val="single" w:sz="4" w:space="0" w:color="000000"/>
+              <w:bottom w:val="single" w:sz="4" w:space="0" w:color="000000"/>
+              <w:right w:val="single" w:sz="4" w:space="0" w:color="000000"/>
+            </w:tcBorders>
+          </w:tcPr>
+          <w:p>
+            <w:pPr>
+              <w:pStyle w:val="LOnormal1"/>
+              <w:widowControl w:val="false"/>
+              <w:rPr>
+                <w:rFonts w:ascii="Times New Roman" w:hAnsi="Times New Roman" w:eastAsia="Times New Roman" w:cs="Times New Roman"/>
+                <w:sz w:val="20"/>
+                <w:szCs w:val="20"/>
+              </w:rPr>
+            </w:pPr>
+            <w:r>
+              <w:rPr>
+                <w:rFonts w:eastAsia="Times New Roman" w:cs="Times New Roman" w:ascii="Times New Roman" w:hAnsi="Times New Roman"/>
+                <w:sz w:val="20"/>
+                <w:szCs w:val="20"/>
+              </w:rPr>
+            </w:r>
+          </w:p>
+        </w:tc>
+      </w:tr>
+      <w:tr>
+        <w:trPr/>
+        <w:tc>
+          <w:tcPr>
+            <w:tcW w:w="1440" w:type="dxa"/>
+            <w:vMerge w:val="continue"/>
+            <w:tcBorders>
+              <w:top w:val="single" w:sz="4" w:space="0" w:color="000000"/>
+              <w:left w:val="single" w:sz="4" w:space="0" w:color="000000"/>
+              <w:bottom w:val="single" w:sz="4" w:space="0" w:color="000000"/>
+              <w:right w:val="single" w:sz="4" w:space="0" w:color="000000"/>
+            </w:tcBorders>
+          </w:tcPr>
+          <w:p>
+            <w:pPr>
+              <w:pStyle w:val="LOnormal1"/>
+              <w:widowControl w:val="false"/>
+              <w:spacing w:lineRule="auto" w:line="276"/>
+              <w:rPr>
+                <w:rFonts w:ascii="Times New Roman" w:hAnsi="Times New Roman" w:eastAsia="Times New Roman" w:cs="Times New Roman"/>
+                <w:sz w:val="20"/>
+                <w:szCs w:val="20"/>
+              </w:rPr>
+            </w:pPr>
+            <w:r>
+              <w:rPr>
+                <w:rFonts w:eastAsia="Times New Roman" w:cs="Times New Roman" w:ascii="Times New Roman" w:hAnsi="Times New Roman"/>
+                <w:sz w:val="20"/>
+                <w:szCs w:val="20"/>
+              </w:rPr>
+            </w:r>
+          </w:p>
+        </w:tc>
+        <w:tc>
+          <w:tcPr>
+            <w:tcW w:w="3794" w:type="dxa"/>
+            <w:tcBorders>
+              <w:top w:val="single" w:sz="4" w:space="0" w:color="000000"/>
+              <w:left w:val="single" w:sz="4" w:space="0" w:color="000000"/>
+              <w:bottom w:val="single" w:sz="4" w:space="0" w:color="000000"/>
+              <w:right w:val="single" w:sz="4" w:space="0" w:color="000000"/>
+            </w:tcBorders>
+          </w:tcPr>
+          <w:p>
+            <w:pPr>
+              <w:pStyle w:val="LOnormal1"/>
+              <w:widowControl w:val="false"/>
+              <w:rPr>
+                <w:rFonts w:ascii="Times New Roman" w:hAnsi="Times New Roman" w:eastAsia="Times New Roman" w:cs="Times New Roman"/>
+                <w:sz w:val="20"/>
+                <w:szCs w:val="20"/>
+              </w:rPr>
+            </w:pPr>
+            <w:r>
+              <w:rPr>
+                <w:rFonts w:eastAsia="Times New Roman" w:cs="Times New Roman" w:ascii="Times New Roman" w:hAnsi="Times New Roman"/>
+                <w:sz w:val="20"/>
+                <w:szCs w:val="20"/>
+              </w:rPr>
+              <w:t>Comentarios significativos y válidos.</w:t>
+            </w:r>
+          </w:p>
+        </w:tc>
+        <w:tc>
+          <w:tcPr>
+            <w:tcW w:w="5386" w:type="dxa"/>
+            <w:gridSpan w:val="2"/>
+            <w:tcBorders>
+              <w:top w:val="single" w:sz="4" w:space="0" w:color="000000"/>
+              <w:left w:val="single" w:sz="4" w:space="0" w:color="000000"/>
+              <w:bottom w:val="single" w:sz="4" w:space="0" w:color="000000"/>
+              <w:right w:val="single" w:sz="4" w:space="0" w:color="000000"/>
+            </w:tcBorders>
+          </w:tcPr>
+          <w:p>
+            <w:pPr>
+              <w:pStyle w:val="LOnormal1"/>
+              <w:widowControl w:val="false"/>
+              <w:rPr>
+                <w:rFonts w:ascii="Times New Roman" w:hAnsi="Times New Roman" w:eastAsia="Times New Roman" w:cs="Times New Roman"/>
+                <w:sz w:val="20"/>
+                <w:szCs w:val="20"/>
+              </w:rPr>
+            </w:pPr>
+            <w:r>
+              <w:rPr>
+                <w:rFonts w:eastAsia="Times New Roman" w:cs="Times New Roman" w:ascii="Times New Roman" w:hAnsi="Times New Roman"/>
+                <w:sz w:val="20"/>
+                <w:szCs w:val="20"/>
+              </w:rPr>
+            </w:r>
+          </w:p>
+        </w:tc>
+      </w:tr>
+      <w:tr>
+        <w:trPr/>
+        <w:tc>
+          <w:tcPr>
+            <w:tcW w:w="1440" w:type="dxa"/>
+            <w:vMerge w:val="continue"/>
+            <w:tcBorders>
+              <w:top w:val="single" w:sz="4" w:space="0" w:color="000000"/>
+              <w:left w:val="single" w:sz="4" w:space="0" w:color="000000"/>
+              <w:bottom w:val="single" w:sz="4" w:space="0" w:color="000000"/>
+              <w:right w:val="single" w:sz="4" w:space="0" w:color="000000"/>
+            </w:tcBorders>
+          </w:tcPr>
+          <w:p>
+            <w:pPr>
+              <w:pStyle w:val="LOnormal1"/>
+              <w:widowControl w:val="false"/>
+              <w:spacing w:lineRule="auto" w:line="276"/>
+              <w:rPr>
+                <w:rFonts w:ascii="Times New Roman" w:hAnsi="Times New Roman" w:eastAsia="Times New Roman" w:cs="Times New Roman"/>
+                <w:sz w:val="20"/>
+                <w:szCs w:val="20"/>
+              </w:rPr>
+            </w:pPr>
+            <w:r>
+              <w:rPr>
+                <w:rFonts w:eastAsia="Times New Roman" w:cs="Times New Roman" w:ascii="Times New Roman" w:hAnsi="Times New Roman"/>
+                <w:sz w:val="20"/>
+                <w:szCs w:val="20"/>
+              </w:rPr>
+            </w:r>
+          </w:p>
+        </w:tc>
+        <w:tc>
+          <w:tcPr>
+            <w:tcW w:w="3794" w:type="dxa"/>
+            <w:tcBorders>
+              <w:top w:val="single" w:sz="4" w:space="0" w:color="000000"/>
+              <w:left w:val="single" w:sz="4" w:space="0" w:color="000000"/>
+              <w:bottom w:val="single" w:sz="4" w:space="0" w:color="000000"/>
+              <w:right w:val="single" w:sz="4" w:space="0" w:color="000000"/>
+            </w:tcBorders>
+          </w:tcPr>
+          <w:p>
+            <w:pPr>
+              <w:pStyle w:val="LOnormal1"/>
+              <w:widowControl w:val="false"/>
+              <w:rPr>
+                <w:rFonts w:ascii="Times New Roman" w:hAnsi="Times New Roman" w:eastAsia="Times New Roman" w:cs="Times New Roman"/>
+                <w:sz w:val="20"/>
+                <w:szCs w:val="20"/>
+              </w:rPr>
+            </w:pPr>
+            <w:r>
+              <w:rPr>
+                <w:rFonts w:eastAsia="Times New Roman" w:cs="Times New Roman" w:ascii="Times New Roman" w:hAnsi="Times New Roman"/>
+                <w:sz w:val="20"/>
+                <w:szCs w:val="20"/>
+              </w:rPr>
+              <w:t>Estilo consistente de bloques de código</w:t>
+            </w:r>
+          </w:p>
+        </w:tc>
+        <w:tc>
+          <w:tcPr>
+            <w:tcW w:w="5386" w:type="dxa"/>
+            <w:gridSpan w:val="2"/>
+            <w:tcBorders>
+              <w:top w:val="single" w:sz="4" w:space="0" w:color="000000"/>
+              <w:left w:val="single" w:sz="4" w:space="0" w:color="000000"/>
+              <w:bottom w:val="single" w:sz="4" w:space="0" w:color="000000"/>
+              <w:right w:val="single" w:sz="4" w:space="0" w:color="000000"/>
+            </w:tcBorders>
+          </w:tcPr>
+          <w:p>
+            <w:pPr>
+              <w:pStyle w:val="LOnormal1"/>
+              <w:widowControl w:val="false"/>
+              <w:rPr>
+                <w:rFonts w:ascii="Times New Roman" w:hAnsi="Times New Roman" w:eastAsia="Times New Roman" w:cs="Times New Roman"/>
+                <w:sz w:val="20"/>
+                <w:szCs w:val="20"/>
+              </w:rPr>
+            </w:pPr>
+            <w:r>
+              <w:rPr>
+                <w:rFonts w:eastAsia="Times New Roman" w:cs="Times New Roman" w:ascii="Times New Roman" w:hAnsi="Times New Roman"/>
+                <w:sz w:val="20"/>
+                <w:szCs w:val="20"/>
+              </w:rPr>
+            </w:r>
+          </w:p>
+        </w:tc>
+      </w:tr>
+      <w:tr>
+        <w:trPr/>
+        <w:tc>
+          <w:tcPr>
+            <w:tcW w:w="1440" w:type="dxa"/>
+            <w:vMerge w:val="continue"/>
+            <w:tcBorders>
+              <w:top w:val="single" w:sz="4" w:space="0" w:color="000000"/>
+              <w:left w:val="single" w:sz="4" w:space="0" w:color="000000"/>
+              <w:bottom w:val="single" w:sz="4" w:space="0" w:color="000000"/>
+              <w:right w:val="single" w:sz="4" w:space="0" w:color="000000"/>
+            </w:tcBorders>
+          </w:tcPr>
+          <w:p>
+            <w:pPr>
+              <w:pStyle w:val="LOnormal1"/>
+              <w:widowControl w:val="false"/>
+              <w:spacing w:lineRule="auto" w:line="276"/>
+              <w:rPr>
+                <w:rFonts w:ascii="Times New Roman" w:hAnsi="Times New Roman" w:eastAsia="Times New Roman" w:cs="Times New Roman"/>
+                <w:sz w:val="20"/>
+                <w:szCs w:val="20"/>
+              </w:rPr>
+            </w:pPr>
+            <w:r>
+              <w:rPr>
+                <w:rFonts w:eastAsia="Times New Roman" w:cs="Times New Roman" w:ascii="Times New Roman" w:hAnsi="Times New Roman"/>
+                <w:sz w:val="20"/>
+                <w:szCs w:val="20"/>
+              </w:rPr>
+            </w:r>
+          </w:p>
+        </w:tc>
+        <w:tc>
+          <w:tcPr>
+            <w:tcW w:w="3794" w:type="dxa"/>
+            <w:tcBorders>
+              <w:top w:val="single" w:sz="4" w:space="0" w:color="000000"/>
+              <w:left w:val="single" w:sz="4" w:space="0" w:color="000000"/>
+              <w:bottom w:val="single" w:sz="4" w:space="0" w:color="000000"/>
+              <w:right w:val="single" w:sz="4" w:space="0" w:color="000000"/>
+            </w:tcBorders>
+          </w:tcPr>
+          <w:p>
+            <w:pPr>
+              <w:pStyle w:val="LOnormal1"/>
+              <w:widowControl w:val="false"/>
+              <w:rPr>
+                <w:rFonts w:ascii="Times New Roman" w:hAnsi="Times New Roman" w:eastAsia="Times New Roman" w:cs="Times New Roman"/>
+                <w:sz w:val="20"/>
+                <w:szCs w:val="20"/>
+              </w:rPr>
+            </w:pPr>
+            <w:r>
+              <w:rPr>
+                <w:rFonts w:eastAsia="Times New Roman" w:cs="Times New Roman" w:ascii="Times New Roman" w:hAnsi="Times New Roman"/>
+                <w:sz w:val="20"/>
+                <w:szCs w:val="20"/>
+              </w:rPr>
+              <w:t>Indentación consistente</w:t>
+            </w:r>
+          </w:p>
+        </w:tc>
+        <w:tc>
+          <w:tcPr>
+            <w:tcW w:w="5386" w:type="dxa"/>
+            <w:gridSpan w:val="2"/>
+            <w:tcBorders>
+              <w:top w:val="single" w:sz="4" w:space="0" w:color="000000"/>
+              <w:left w:val="single" w:sz="4" w:space="0" w:color="000000"/>
+              <w:bottom w:val="single" w:sz="4" w:space="0" w:color="000000"/>
+              <w:right w:val="single" w:sz="4" w:space="0" w:color="000000"/>
+            </w:tcBorders>
+          </w:tcPr>
+          <w:p>
+            <w:pPr>
+              <w:pStyle w:val="LOnormal1"/>
+              <w:widowControl w:val="false"/>
+              <w:rPr>
+                <w:rFonts w:ascii="Times New Roman" w:hAnsi="Times New Roman" w:eastAsia="Times New Roman" w:cs="Times New Roman"/>
+                <w:sz w:val="20"/>
+                <w:szCs w:val="20"/>
+              </w:rPr>
+            </w:pPr>
+            <w:r>
+              <w:rPr>
+                <w:rFonts w:eastAsia="Times New Roman" w:cs="Times New Roman" w:ascii="Times New Roman" w:hAnsi="Times New Roman"/>
+                <w:sz w:val="20"/>
+                <w:szCs w:val="20"/>
+              </w:rPr>
+            </w:r>
+          </w:p>
+        </w:tc>
+      </w:tr>
+      <w:tr>
+        <w:trPr/>
+        <w:tc>
+          <w:tcPr>
+            <w:tcW w:w="1440" w:type="dxa"/>
+            <w:vMerge w:val="continue"/>
+            <w:tcBorders>
+              <w:top w:val="single" w:sz="4" w:space="0" w:color="000000"/>
+              <w:left w:val="single" w:sz="4" w:space="0" w:color="000000"/>
+              <w:bottom w:val="single" w:sz="4" w:space="0" w:color="000000"/>
+              <w:right w:val="single" w:sz="4" w:space="0" w:color="000000"/>
+            </w:tcBorders>
+          </w:tcPr>
+          <w:p>
+            <w:pPr>
+              <w:pStyle w:val="LOnormal1"/>
+              <w:widowControl w:val="false"/>
+              <w:spacing w:lineRule="auto" w:line="276"/>
+              <w:rPr>
+                <w:rFonts w:ascii="Times New Roman" w:hAnsi="Times New Roman" w:eastAsia="Times New Roman" w:cs="Times New Roman"/>
+                <w:sz w:val="20"/>
+                <w:szCs w:val="20"/>
+              </w:rPr>
+            </w:pPr>
+            <w:r>
+              <w:rPr>
+                <w:rFonts w:eastAsia="Times New Roman" w:cs="Times New Roman" w:ascii="Times New Roman" w:hAnsi="Times New Roman"/>
+                <w:sz w:val="20"/>
+                <w:szCs w:val="20"/>
+              </w:rPr>
+            </w:r>
+          </w:p>
+        </w:tc>
+        <w:tc>
+          <w:tcPr>
+            <w:tcW w:w="3794" w:type="dxa"/>
+            <w:tcBorders>
+              <w:top w:val="single" w:sz="4" w:space="0" w:color="000000"/>
+              <w:left w:val="single" w:sz="4" w:space="0" w:color="000000"/>
+              <w:bottom w:val="single" w:sz="4" w:space="0" w:color="000000"/>
+              <w:right w:val="single" w:sz="4" w:space="0" w:color="000000"/>
+            </w:tcBorders>
+          </w:tcPr>
+          <w:p>
+            <w:pPr>
+              <w:pStyle w:val="LOnormal1"/>
+              <w:widowControl w:val="false"/>
+              <w:rPr>
+                <w:rFonts w:ascii="Times New Roman" w:hAnsi="Times New Roman" w:eastAsia="Times New Roman" w:cs="Times New Roman"/>
+                <w:sz w:val="20"/>
+                <w:szCs w:val="20"/>
+              </w:rPr>
+            </w:pPr>
+            <w:r>
+              <w:rPr>
+                <w:rFonts w:eastAsia="Times New Roman" w:cs="Times New Roman" w:ascii="Times New Roman" w:hAnsi="Times New Roman"/>
+                <w:sz w:val="20"/>
+                <w:szCs w:val="20"/>
+              </w:rPr>
+              <w:t>…</w:t>
+            </w:r>
+          </w:p>
+        </w:tc>
+        <w:tc>
+          <w:tcPr>
+            <w:tcW w:w="5386" w:type="dxa"/>
+            <w:gridSpan w:val="2"/>
+            <w:tcBorders>
+              <w:top w:val="single" w:sz="4" w:space="0" w:color="000000"/>
+              <w:left w:val="single" w:sz="4" w:space="0" w:color="000000"/>
+              <w:bottom w:val="single" w:sz="4" w:space="0" w:color="000000"/>
+              <w:right w:val="single" w:sz="4" w:space="0" w:color="000000"/>
+            </w:tcBorders>
+          </w:tcPr>
+          <w:p>
+            <w:pPr>
+              <w:pStyle w:val="LOnormal1"/>
+              <w:widowControl w:val="false"/>
+              <w:rPr>
+                <w:rFonts w:ascii="Times New Roman" w:hAnsi="Times New Roman" w:eastAsia="Times New Roman" w:cs="Times New Roman"/>
+                <w:sz w:val="20"/>
+                <w:szCs w:val="20"/>
+              </w:rPr>
+            </w:pPr>
+            <w:r>
+              <w:rPr>
+                <w:rFonts w:eastAsia="Times New Roman" w:cs="Times New Roman" w:ascii="Times New Roman" w:hAnsi="Times New Roman"/>
+                <w:sz w:val="20"/>
+                <w:szCs w:val="20"/>
+              </w:rPr>
+            </w:r>
+          </w:p>
+        </w:tc>
+      </w:tr>
+      <w:tr>
+        <w:trPr/>
+        <w:tc>
+          <w:tcPr>
+            <w:tcW w:w="1440" w:type="dxa"/>
+            <w:vMerge w:val="restart"/>
+            <w:tcBorders>
+              <w:top w:val="single" w:sz="4" w:space="0" w:color="000000"/>
+              <w:left w:val="single" w:sz="4" w:space="0" w:color="000000"/>
+              <w:bottom w:val="single" w:sz="4" w:space="0" w:color="000000"/>
+              <w:right w:val="single" w:sz="4" w:space="0" w:color="000000"/>
+            </w:tcBorders>
+          </w:tcPr>
+          <w:p>
+            <w:pPr>
+              <w:pStyle w:val="LOnormal1"/>
+              <w:widowControl w:val="false"/>
+              <w:jc w:val="center"/>
+              <w:rPr>
+                <w:rFonts w:ascii="Times New Roman" w:hAnsi="Times New Roman" w:eastAsia="Times New Roman" w:cs="Times New Roman"/>
+                <w:sz w:val="20"/>
+                <w:szCs w:val="20"/>
+              </w:rPr>
+            </w:pPr>
+            <w:r>
+              <w:rPr>
+                <w:rFonts w:eastAsia="Times New Roman" w:cs="Times New Roman" w:ascii="Times New Roman" w:hAnsi="Times New Roman"/>
+                <w:sz w:val="20"/>
+                <w:szCs w:val="20"/>
+              </w:rPr>
+              <w:t>Principio de diseño</w:t>
+            </w:r>
+          </w:p>
+        </w:tc>
+        <w:tc>
+          <w:tcPr>
+            <w:tcW w:w="3794" w:type="dxa"/>
+            <w:tcBorders>
+              <w:top w:val="single" w:sz="4" w:space="0" w:color="000000"/>
+              <w:left w:val="single" w:sz="4" w:space="0" w:color="000000"/>
+              <w:bottom w:val="single" w:sz="4" w:space="0" w:color="000000"/>
+              <w:right w:val="single" w:sz="4" w:space="0" w:color="000000"/>
+            </w:tcBorders>
+          </w:tcPr>
+          <w:p>
+            <w:pPr>
+              <w:pStyle w:val="LOnormal1"/>
+              <w:widowControl w:val="false"/>
+              <w:rPr>
+                <w:rFonts w:ascii="Times New Roman" w:hAnsi="Times New Roman" w:eastAsia="Times New Roman" w:cs="Times New Roman"/>
+                <w:sz w:val="20"/>
+                <w:szCs w:val="20"/>
+              </w:rPr>
+            </w:pPr>
+            <w:r>
+              <w:rPr>
+                <w:rFonts w:eastAsia="Times New Roman" w:cs="Times New Roman" w:ascii="Times New Roman" w:hAnsi="Times New Roman"/>
+                <w:sz w:val="20"/>
+                <w:szCs w:val="20"/>
+              </w:rPr>
+              <w:t>Clase o método no bien modularizado</w:t>
+            </w:r>
+          </w:p>
+        </w:tc>
+        <w:tc>
+          <w:tcPr>
+            <w:tcW w:w="5386" w:type="dxa"/>
+            <w:gridSpan w:val="2"/>
+            <w:tcBorders>
+              <w:top w:val="single" w:sz="4" w:space="0" w:color="000000"/>
+              <w:left w:val="single" w:sz="4" w:space="0" w:color="000000"/>
+              <w:bottom w:val="single" w:sz="4" w:space="0" w:color="000000"/>
+              <w:right w:val="single" w:sz="4" w:space="0" w:color="000000"/>
+            </w:tcBorders>
+          </w:tcPr>
+          <w:p>
+            <w:pPr>
+              <w:pStyle w:val="LOnormal1"/>
+              <w:widowControl w:val="false"/>
+              <w:rPr>
+                <w:rFonts w:ascii="Times New Roman" w:hAnsi="Times New Roman" w:eastAsia="Times New Roman" w:cs="Times New Roman"/>
+                <w:sz w:val="20"/>
+                <w:szCs w:val="20"/>
+              </w:rPr>
+            </w:pPr>
+            <w:r>
+              <w:rPr>
+                <w:rFonts w:eastAsia="Times New Roman" w:cs="Times New Roman" w:ascii="Times New Roman" w:hAnsi="Times New Roman"/>
+                <w:sz w:val="20"/>
+                <w:szCs w:val="20"/>
+              </w:rPr>
+            </w:r>
+          </w:p>
+        </w:tc>
+      </w:tr>
+      <w:tr>
+        <w:trPr/>
+        <w:tc>
+          <w:tcPr>
+            <w:tcW w:w="1440" w:type="dxa"/>
+            <w:vMerge w:val="continue"/>
+            <w:tcBorders>
+              <w:top w:val="single" w:sz="4" w:space="0" w:color="000000"/>
+              <w:left w:val="single" w:sz="4" w:space="0" w:color="000000"/>
+              <w:bottom w:val="single" w:sz="4" w:space="0" w:color="000000"/>
+              <w:right w:val="single" w:sz="4" w:space="0" w:color="000000"/>
+            </w:tcBorders>
+          </w:tcPr>
+          <w:p>
+            <w:pPr>
+              <w:pStyle w:val="LOnormal1"/>
+              <w:widowControl w:val="false"/>
+              <w:spacing w:lineRule="auto" w:line="276"/>
+              <w:rPr>
+                <w:rFonts w:ascii="Times New Roman" w:hAnsi="Times New Roman" w:eastAsia="Times New Roman" w:cs="Times New Roman"/>
+                <w:sz w:val="20"/>
+                <w:szCs w:val="20"/>
+              </w:rPr>
+            </w:pPr>
+            <w:r>
+              <w:rPr>
+                <w:rFonts w:eastAsia="Times New Roman" w:cs="Times New Roman" w:ascii="Times New Roman" w:hAnsi="Times New Roman"/>
+                <w:sz w:val="20"/>
+                <w:szCs w:val="20"/>
+              </w:rPr>
+            </w:r>
+          </w:p>
+        </w:tc>
+        <w:tc>
+          <w:tcPr>
+            <w:tcW w:w="3794" w:type="dxa"/>
+            <w:tcBorders>
+              <w:top w:val="single" w:sz="4" w:space="0" w:color="000000"/>
+              <w:left w:val="single" w:sz="4" w:space="0" w:color="000000"/>
+              <w:bottom w:val="single" w:sz="4" w:space="0" w:color="000000"/>
+              <w:right w:val="single" w:sz="4" w:space="0" w:color="000000"/>
+            </w:tcBorders>
+          </w:tcPr>
+          <w:p>
+            <w:pPr>
+              <w:pStyle w:val="LOnormal1"/>
+              <w:widowControl w:val="false"/>
+              <w:rPr>
+                <w:rFonts w:ascii="Times New Roman" w:hAnsi="Times New Roman" w:eastAsia="Times New Roman" w:cs="Times New Roman"/>
+                <w:sz w:val="20"/>
+                <w:szCs w:val="20"/>
+              </w:rPr>
+            </w:pPr>
+            <w:r>
+              <w:rPr>
+                <w:rFonts w:eastAsia="Times New Roman" w:cs="Times New Roman" w:ascii="Times New Roman" w:hAnsi="Times New Roman"/>
+                <w:sz w:val="20"/>
+                <w:szCs w:val="20"/>
+              </w:rPr>
+              <w:t>Visibilidad adecuada de cada variable, método y clase.</w:t>
+            </w:r>
+          </w:p>
+        </w:tc>
+        <w:tc>
+          <w:tcPr>
+            <w:tcW w:w="5386" w:type="dxa"/>
+            <w:gridSpan w:val="2"/>
+            <w:tcBorders>
+              <w:top w:val="single" w:sz="4" w:space="0" w:color="000000"/>
+              <w:left w:val="single" w:sz="4" w:space="0" w:color="000000"/>
+              <w:bottom w:val="single" w:sz="4" w:space="0" w:color="000000"/>
+              <w:right w:val="single" w:sz="4" w:space="0" w:color="000000"/>
+            </w:tcBorders>
+          </w:tcPr>
+          <w:p>
+            <w:pPr>
+              <w:pStyle w:val="LOnormal1"/>
+              <w:widowControl w:val="false"/>
+              <w:rPr>
+                <w:rFonts w:ascii="Times New Roman" w:hAnsi="Times New Roman" w:eastAsia="Times New Roman" w:cs="Times New Roman"/>
+                <w:sz w:val="20"/>
+                <w:szCs w:val="20"/>
+              </w:rPr>
+            </w:pPr>
+            <w:r>
+              <w:rPr>
+                <w:rFonts w:eastAsia="Times New Roman" w:cs="Times New Roman" w:ascii="Times New Roman" w:hAnsi="Times New Roman"/>
+                <w:sz w:val="20"/>
+                <w:szCs w:val="20"/>
+              </w:rPr>
+            </w:r>
+          </w:p>
+        </w:tc>
+      </w:tr>
+      <w:tr>
+        <w:trPr/>
+        <w:tc>
+          <w:tcPr>
+            <w:tcW w:w="1440" w:type="dxa"/>
+            <w:vMerge w:val="continue"/>
+            <w:tcBorders>
+              <w:top w:val="single" w:sz="4" w:space="0" w:color="000000"/>
+              <w:left w:val="single" w:sz="4" w:space="0" w:color="000000"/>
+              <w:bottom w:val="single" w:sz="4" w:space="0" w:color="000000"/>
+              <w:right w:val="single" w:sz="4" w:space="0" w:color="000000"/>
+            </w:tcBorders>
+          </w:tcPr>
+          <w:p>
+            <w:pPr>
+              <w:pStyle w:val="LOnormal1"/>
+              <w:widowControl w:val="false"/>
+              <w:spacing w:lineRule="auto" w:line="276"/>
+              <w:rPr>
+                <w:rFonts w:ascii="Times New Roman" w:hAnsi="Times New Roman" w:eastAsia="Times New Roman" w:cs="Times New Roman"/>
+                <w:sz w:val="20"/>
+                <w:szCs w:val="20"/>
+              </w:rPr>
+            </w:pPr>
+            <w:r>
+              <w:rPr>
+                <w:rFonts w:eastAsia="Times New Roman" w:cs="Times New Roman" w:ascii="Times New Roman" w:hAnsi="Times New Roman"/>
+                <w:sz w:val="20"/>
+                <w:szCs w:val="20"/>
+              </w:rPr>
+            </w:r>
+          </w:p>
+        </w:tc>
+        <w:tc>
+          <w:tcPr>
+            <w:tcW w:w="3794" w:type="dxa"/>
+            <w:tcBorders>
+              <w:top w:val="single" w:sz="4" w:space="0" w:color="000000"/>
+              <w:left w:val="single" w:sz="4" w:space="0" w:color="000000"/>
+              <w:bottom w:val="single" w:sz="4" w:space="0" w:color="000000"/>
+              <w:right w:val="single" w:sz="4" w:space="0" w:color="000000"/>
+            </w:tcBorders>
+          </w:tcPr>
+          <w:p>
+            <w:pPr>
+              <w:pStyle w:val="LOnormal1"/>
+              <w:widowControl w:val="false"/>
+              <w:rPr>
+                <w:rFonts w:ascii="Times New Roman" w:hAnsi="Times New Roman" w:eastAsia="Times New Roman" w:cs="Times New Roman"/>
+                <w:sz w:val="20"/>
+                <w:szCs w:val="20"/>
+              </w:rPr>
+            </w:pPr>
+            <w:r>
+              <w:rPr>
+                <w:rFonts w:eastAsia="Times New Roman" w:cs="Times New Roman" w:ascii="Times New Roman" w:hAnsi="Times New Roman"/>
+                <w:sz w:val="20"/>
+                <w:szCs w:val="20"/>
+              </w:rPr>
+              <w:t>Alguna  clase con pobre abstracción</w:t>
+            </w:r>
+          </w:p>
+        </w:tc>
+        <w:tc>
+          <w:tcPr>
+            <w:tcW w:w="5386" w:type="dxa"/>
+            <w:gridSpan w:val="2"/>
+            <w:tcBorders>
+              <w:top w:val="single" w:sz="4" w:space="0" w:color="000000"/>
+              <w:left w:val="single" w:sz="4" w:space="0" w:color="000000"/>
+              <w:bottom w:val="single" w:sz="4" w:space="0" w:color="000000"/>
+              <w:right w:val="single" w:sz="4" w:space="0" w:color="000000"/>
+            </w:tcBorders>
+          </w:tcPr>
+          <w:p>
+            <w:pPr>
+              <w:pStyle w:val="LOnormal1"/>
+              <w:widowControl w:val="false"/>
+              <w:rPr>
+                <w:rFonts w:ascii="Times New Roman" w:hAnsi="Times New Roman" w:eastAsia="Times New Roman" w:cs="Times New Roman"/>
+                <w:sz w:val="20"/>
+                <w:szCs w:val="20"/>
+              </w:rPr>
+            </w:pPr>
+            <w:r>
+              <w:rPr>
+                <w:rFonts w:eastAsia="Times New Roman" w:cs="Times New Roman" w:ascii="Times New Roman" w:hAnsi="Times New Roman"/>
+                <w:sz w:val="20"/>
+                <w:szCs w:val="20"/>
+              </w:rPr>
+            </w:r>
+          </w:p>
+        </w:tc>
+      </w:tr>
+      <w:tr>
+        <w:trPr/>
+        <w:tc>
+          <w:tcPr>
+            <w:tcW w:w="1440" w:type="dxa"/>
+            <w:vMerge w:val="continue"/>
+            <w:tcBorders>
+              <w:top w:val="single" w:sz="4" w:space="0" w:color="000000"/>
+              <w:left w:val="single" w:sz="4" w:space="0" w:color="000000"/>
+              <w:bottom w:val="single" w:sz="4" w:space="0" w:color="000000"/>
+              <w:right w:val="single" w:sz="4" w:space="0" w:color="000000"/>
+            </w:tcBorders>
+          </w:tcPr>
+          <w:p>
+            <w:pPr>
+              <w:pStyle w:val="LOnormal1"/>
+              <w:widowControl w:val="false"/>
+              <w:spacing w:lineRule="auto" w:line="276"/>
+              <w:rPr>
+                <w:rFonts w:ascii="Times New Roman" w:hAnsi="Times New Roman" w:eastAsia="Times New Roman" w:cs="Times New Roman"/>
+                <w:sz w:val="20"/>
+                <w:szCs w:val="20"/>
+              </w:rPr>
+            </w:pPr>
+            <w:r>
+              <w:rPr>
+                <w:rFonts w:eastAsia="Times New Roman" w:cs="Times New Roman" w:ascii="Times New Roman" w:hAnsi="Times New Roman"/>
+                <w:sz w:val="20"/>
+                <w:szCs w:val="20"/>
+              </w:rPr>
+            </w:r>
+          </w:p>
+        </w:tc>
+        <w:tc>
+          <w:tcPr>
+            <w:tcW w:w="3794" w:type="dxa"/>
+            <w:tcBorders>
+              <w:top w:val="single" w:sz="4" w:space="0" w:color="000000"/>
+              <w:left w:val="single" w:sz="4" w:space="0" w:color="000000"/>
+              <w:bottom w:val="single" w:sz="4" w:space="0" w:color="000000"/>
+              <w:right w:val="single" w:sz="4" w:space="0" w:color="000000"/>
+            </w:tcBorders>
+          </w:tcPr>
+          <w:p>
+            <w:pPr>
+              <w:pStyle w:val="LOnormal1"/>
+              <w:widowControl w:val="false"/>
+              <w:rPr>
+                <w:rFonts w:ascii="Times New Roman" w:hAnsi="Times New Roman" w:eastAsia="Times New Roman" w:cs="Times New Roman"/>
+                <w:sz w:val="20"/>
+                <w:szCs w:val="20"/>
+              </w:rPr>
+            </w:pPr>
+            <w:r>
+              <w:rPr>
+                <w:rFonts w:eastAsia="Times New Roman" w:cs="Times New Roman" w:ascii="Times New Roman" w:hAnsi="Times New Roman"/>
+                <w:sz w:val="20"/>
+                <w:szCs w:val="20"/>
+              </w:rPr>
+              <w:t>Diseño por contrato ( pre/postcondiciones)</w:t>
+            </w:r>
+          </w:p>
+        </w:tc>
+        <w:tc>
+          <w:tcPr>
+            <w:tcW w:w="5386" w:type="dxa"/>
+            <w:gridSpan w:val="2"/>
+            <w:tcBorders>
+              <w:top w:val="single" w:sz="4" w:space="0" w:color="000000"/>
+              <w:left w:val="single" w:sz="4" w:space="0" w:color="000000"/>
+              <w:bottom w:val="single" w:sz="4" w:space="0" w:color="000000"/>
+              <w:right w:val="single" w:sz="4" w:space="0" w:color="000000"/>
+            </w:tcBorders>
+          </w:tcPr>
+          <w:p>
+            <w:pPr>
+              <w:pStyle w:val="LOnormal1"/>
+              <w:widowControl w:val="false"/>
+              <w:rPr>
+                <w:rFonts w:ascii="Times New Roman" w:hAnsi="Times New Roman" w:eastAsia="Times New Roman" w:cs="Times New Roman"/>
+                <w:sz w:val="20"/>
+                <w:szCs w:val="20"/>
+              </w:rPr>
+            </w:pPr>
+            <w:r>
+              <w:rPr>
+                <w:rFonts w:eastAsia="Times New Roman" w:cs="Times New Roman" w:ascii="Times New Roman" w:hAnsi="Times New Roman"/>
+                <w:sz w:val="20"/>
+                <w:szCs w:val="20"/>
+              </w:rPr>
+            </w:r>
+          </w:p>
+        </w:tc>
+      </w:tr>
+      <w:tr>
+        <w:trPr/>
+        <w:tc>
+          <w:tcPr>
+            <w:tcW w:w="1440" w:type="dxa"/>
+            <w:vMerge w:val="continue"/>
+            <w:tcBorders>
+              <w:top w:val="single" w:sz="4" w:space="0" w:color="000000"/>
+              <w:left w:val="single" w:sz="4" w:space="0" w:color="000000"/>
+              <w:bottom w:val="single" w:sz="4" w:space="0" w:color="000000"/>
+              <w:right w:val="single" w:sz="4" w:space="0" w:color="000000"/>
+            </w:tcBorders>
+          </w:tcPr>
+          <w:p>
+            <w:pPr>
+              <w:pStyle w:val="LOnormal1"/>
+              <w:widowControl w:val="false"/>
+              <w:spacing w:lineRule="auto" w:line="276"/>
+              <w:rPr>
+                <w:rFonts w:ascii="Times New Roman" w:hAnsi="Times New Roman" w:eastAsia="Times New Roman" w:cs="Times New Roman"/>
+                <w:sz w:val="20"/>
+                <w:szCs w:val="20"/>
+              </w:rPr>
+            </w:pPr>
+            <w:r>
+              <w:rPr>
+                <w:rFonts w:eastAsia="Times New Roman" w:cs="Times New Roman" w:ascii="Times New Roman" w:hAnsi="Times New Roman"/>
+                <w:sz w:val="20"/>
+                <w:szCs w:val="20"/>
+              </w:rPr>
+            </w:r>
+          </w:p>
+        </w:tc>
+        <w:tc>
+          <w:tcPr>
+            <w:tcW w:w="3794" w:type="dxa"/>
+            <w:tcBorders>
+              <w:top w:val="single" w:sz="4" w:space="0" w:color="000000"/>
+              <w:left w:val="single" w:sz="4" w:space="0" w:color="000000"/>
+              <w:bottom w:val="single" w:sz="4" w:space="0" w:color="000000"/>
+              <w:right w:val="single" w:sz="4" w:space="0" w:color="000000"/>
+            </w:tcBorders>
+          </w:tcPr>
+          <w:p>
+            <w:pPr>
+              <w:pStyle w:val="LOnormal1"/>
+              <w:widowControl w:val="false"/>
+              <w:rPr>
+                <w:rFonts w:ascii="Times New Roman" w:hAnsi="Times New Roman" w:eastAsia="Times New Roman" w:cs="Times New Roman"/>
+                <w:sz w:val="20"/>
+                <w:szCs w:val="20"/>
+              </w:rPr>
+            </w:pPr>
+            <w:r>
+              <w:rPr>
+                <w:rFonts w:eastAsia="Times New Roman" w:cs="Times New Roman" w:ascii="Times New Roman" w:hAnsi="Times New Roman"/>
+                <w:sz w:val="20"/>
+                <w:szCs w:val="20"/>
+              </w:rPr>
+              <w:t>¿Se viola el Principio Abierto-Cerrado?</w:t>
+            </w:r>
+          </w:p>
+        </w:tc>
+        <w:tc>
+          <w:tcPr>
+            <w:tcW w:w="5386" w:type="dxa"/>
+            <w:gridSpan w:val="2"/>
+            <w:tcBorders>
+              <w:top w:val="single" w:sz="4" w:space="0" w:color="000000"/>
+              <w:left w:val="single" w:sz="4" w:space="0" w:color="000000"/>
+              <w:bottom w:val="single" w:sz="4" w:space="0" w:color="000000"/>
+              <w:right w:val="single" w:sz="4" w:space="0" w:color="000000"/>
+            </w:tcBorders>
+          </w:tcPr>
+          <w:p>
+            <w:pPr>
+              <w:pStyle w:val="LOnormal1"/>
+              <w:widowControl w:val="false"/>
+              <w:rPr>
+                <w:rFonts w:ascii="Times New Roman" w:hAnsi="Times New Roman" w:eastAsia="Times New Roman" w:cs="Times New Roman"/>
+                <w:sz w:val="20"/>
+                <w:szCs w:val="20"/>
+              </w:rPr>
+            </w:pPr>
+            <w:r>
+              <w:rPr>
+                <w:rFonts w:eastAsia="Times New Roman" w:cs="Times New Roman" w:ascii="Times New Roman" w:hAnsi="Times New Roman"/>
+                <w:sz w:val="20"/>
+                <w:szCs w:val="20"/>
+              </w:rPr>
+            </w:r>
+          </w:p>
+        </w:tc>
+      </w:tr>
+      <w:tr>
+        <w:trPr/>
+        <w:tc>
+          <w:tcPr>
+            <w:tcW w:w="1440" w:type="dxa"/>
+            <w:vMerge w:val="continue"/>
+            <w:tcBorders>
+              <w:top w:val="single" w:sz="4" w:space="0" w:color="000000"/>
+              <w:left w:val="single" w:sz="4" w:space="0" w:color="000000"/>
+              <w:bottom w:val="single" w:sz="4" w:space="0" w:color="000000"/>
+              <w:right w:val="single" w:sz="4" w:space="0" w:color="000000"/>
+            </w:tcBorders>
+          </w:tcPr>
+          <w:p>
+            <w:pPr>
+              <w:pStyle w:val="LOnormal1"/>
+              <w:widowControl w:val="false"/>
+              <w:spacing w:lineRule="auto" w:line="276"/>
+              <w:rPr>
+                <w:rFonts w:ascii="Times New Roman" w:hAnsi="Times New Roman" w:eastAsia="Times New Roman" w:cs="Times New Roman"/>
+                <w:sz w:val="20"/>
+                <w:szCs w:val="20"/>
+              </w:rPr>
+            </w:pPr>
+            <w:r>
+              <w:rPr>
+                <w:rFonts w:eastAsia="Times New Roman" w:cs="Times New Roman" w:ascii="Times New Roman" w:hAnsi="Times New Roman"/>
+                <w:sz w:val="20"/>
+                <w:szCs w:val="20"/>
+              </w:rPr>
+            </w:r>
+          </w:p>
+        </w:tc>
+        <w:tc>
+          <w:tcPr>
+            <w:tcW w:w="3794" w:type="dxa"/>
+            <w:tcBorders>
+              <w:top w:val="single" w:sz="4" w:space="0" w:color="000000"/>
+              <w:left w:val="single" w:sz="4" w:space="0" w:color="000000"/>
+              <w:bottom w:val="single" w:sz="4" w:space="0" w:color="000000"/>
+              <w:right w:val="single" w:sz="4" w:space="0" w:color="000000"/>
+            </w:tcBorders>
+          </w:tcPr>
+          <w:p>
+            <w:pPr>
+              <w:pStyle w:val="LOnormal1"/>
+              <w:widowControl w:val="false"/>
+              <w:rPr>
+                <w:rFonts w:ascii="Times New Roman" w:hAnsi="Times New Roman" w:eastAsia="Times New Roman" w:cs="Times New Roman"/>
+                <w:sz w:val="20"/>
+                <w:szCs w:val="20"/>
+              </w:rPr>
+            </w:pPr>
+            <w:r>
+              <w:rPr>
+                <w:rFonts w:eastAsia="Times New Roman" w:cs="Times New Roman" w:ascii="Times New Roman" w:hAnsi="Times New Roman"/>
+                <w:sz w:val="20"/>
+                <w:szCs w:val="20"/>
+              </w:rPr>
+              <w:t xml:space="preserve">¿Se viola el Principio de Responsabilidad Única </w:t>
+            </w:r>
+            <w:r>
+              <w:rPr>
+                <w:rStyle w:val="FootnoteAnchor"/>
+                <w:rFonts w:eastAsia="Times New Roman" w:cs="Times New Roman" w:ascii="Times New Roman" w:hAnsi="Times New Roman"/>
+                <w:sz w:val="20"/>
+                <w:szCs w:val="20"/>
+                <w:vertAlign w:val="superscript"/>
+              </w:rPr>
+              <w:footnoteReference w:id="3"/>
+            </w:r>
+            <w:r>
+              <w:rPr>
+                <w:rFonts w:eastAsia="Times New Roman" w:cs="Times New Roman" w:ascii="Times New Roman" w:hAnsi="Times New Roman"/>
+                <w:sz w:val="20"/>
+                <w:szCs w:val="20"/>
+              </w:rPr>
+              <w:t>?</w:t>
+            </w:r>
+          </w:p>
+        </w:tc>
+        <w:tc>
+          <w:tcPr>
+            <w:tcW w:w="5386" w:type="dxa"/>
+            <w:gridSpan w:val="2"/>
+            <w:tcBorders>
+              <w:top w:val="single" w:sz="4" w:space="0" w:color="000000"/>
+              <w:left w:val="single" w:sz="4" w:space="0" w:color="000000"/>
+              <w:bottom w:val="single" w:sz="4" w:space="0" w:color="000000"/>
+              <w:right w:val="single" w:sz="4" w:space="0" w:color="000000"/>
+            </w:tcBorders>
+          </w:tcPr>
+          <w:p>
+            <w:pPr>
+              <w:pStyle w:val="LOnormal1"/>
+              <w:widowControl w:val="false"/>
+              <w:rPr>
+                <w:rFonts w:ascii="Times New Roman" w:hAnsi="Times New Roman" w:eastAsia="Times New Roman" w:cs="Times New Roman"/>
+                <w:sz w:val="20"/>
+                <w:szCs w:val="20"/>
+              </w:rPr>
+            </w:pPr>
+            <w:r>
+              <w:rPr>
+                <w:rFonts w:eastAsia="Times New Roman" w:cs="Times New Roman" w:ascii="Times New Roman" w:hAnsi="Times New Roman"/>
+                <w:sz w:val="20"/>
+                <w:szCs w:val="20"/>
+              </w:rPr>
+            </w:r>
+          </w:p>
+        </w:tc>
+      </w:tr>
+      <w:tr>
+        <w:trPr/>
+        <w:tc>
+          <w:tcPr>
+            <w:tcW w:w="1440" w:type="dxa"/>
+            <w:vMerge w:val="restart"/>
+            <w:tcBorders>
+              <w:top w:val="single" w:sz="4" w:space="0" w:color="000000"/>
+              <w:left w:val="single" w:sz="4" w:space="0" w:color="000000"/>
+              <w:bottom w:val="single" w:sz="4" w:space="0" w:color="000000"/>
+              <w:right w:val="single" w:sz="4" w:space="0" w:color="000000"/>
+            </w:tcBorders>
+          </w:tcPr>
+          <w:p>
+            <w:pPr>
+              <w:pStyle w:val="LOnormal1"/>
+              <w:widowControl w:val="false"/>
+              <w:rPr>
+                <w:rFonts w:ascii="Times New Roman" w:hAnsi="Times New Roman" w:eastAsia="Times New Roman" w:cs="Times New Roman"/>
+                <w:sz w:val="20"/>
+                <w:szCs w:val="20"/>
+              </w:rPr>
+            </w:pPr>
+            <w:r>
+              <w:rPr>
+                <w:rFonts w:eastAsia="Times New Roman" w:cs="Times New Roman" w:ascii="Times New Roman" w:hAnsi="Times New Roman"/>
+                <w:sz w:val="20"/>
+                <w:szCs w:val="20"/>
+              </w:rPr>
+              <w:t>Smells código</w:t>
+            </w:r>
+          </w:p>
+        </w:tc>
+        <w:tc>
+          <w:tcPr>
+            <w:tcW w:w="3794" w:type="dxa"/>
+            <w:tcBorders>
+              <w:top w:val="single" w:sz="4" w:space="0" w:color="000000"/>
+              <w:left w:val="single" w:sz="4" w:space="0" w:color="000000"/>
+              <w:bottom w:val="single" w:sz="4" w:space="0" w:color="000000"/>
+              <w:right w:val="single" w:sz="4" w:space="0" w:color="000000"/>
+            </w:tcBorders>
+          </w:tcPr>
+          <w:p>
+            <w:pPr>
+              <w:pStyle w:val="LOnormal1"/>
+              <w:widowControl w:val="false"/>
+              <w:rPr>
+                <w:rFonts w:ascii="Times New Roman" w:hAnsi="Times New Roman" w:eastAsia="Times New Roman" w:cs="Times New Roman"/>
+                <w:sz w:val="20"/>
+                <w:szCs w:val="20"/>
+              </w:rPr>
+            </w:pPr>
+            <w:r>
+              <w:rPr>
+                <w:rFonts w:eastAsia="Times New Roman" w:cs="Times New Roman" w:ascii="Times New Roman" w:hAnsi="Times New Roman"/>
+                <w:sz w:val="20"/>
+                <w:szCs w:val="20"/>
+              </w:rPr>
+              <w:t>Números mágicos</w:t>
+            </w:r>
+          </w:p>
+        </w:tc>
+        <w:tc>
+          <w:tcPr>
+            <w:tcW w:w="5386" w:type="dxa"/>
+            <w:gridSpan w:val="2"/>
+            <w:tcBorders>
+              <w:top w:val="single" w:sz="4" w:space="0" w:color="000000"/>
+              <w:left w:val="single" w:sz="4" w:space="0" w:color="000000"/>
+              <w:bottom w:val="single" w:sz="4" w:space="0" w:color="000000"/>
+              <w:right w:val="single" w:sz="4" w:space="0" w:color="000000"/>
+            </w:tcBorders>
+          </w:tcPr>
+          <w:p>
+            <w:pPr>
+              <w:pStyle w:val="LOnormal1"/>
+              <w:widowControl w:val="false"/>
+              <w:rPr>
+                <w:rFonts w:ascii="Times New Roman" w:hAnsi="Times New Roman" w:eastAsia="Times New Roman" w:cs="Times New Roman"/>
+                <w:sz w:val="20"/>
+                <w:szCs w:val="20"/>
+              </w:rPr>
+            </w:pPr>
+            <w:r>
+              <w:rPr>
+                <w:rFonts w:eastAsia="Times New Roman" w:cs="Times New Roman" w:ascii="Times New Roman" w:hAnsi="Times New Roman"/>
+                <w:sz w:val="20"/>
+                <w:szCs w:val="20"/>
+              </w:rPr>
+            </w:r>
+          </w:p>
+        </w:tc>
+      </w:tr>
+      <w:tr>
+        <w:trPr/>
+        <w:tc>
+          <w:tcPr>
+            <w:tcW w:w="1440" w:type="dxa"/>
+            <w:vMerge w:val="continue"/>
+            <w:tcBorders>
+              <w:top w:val="single" w:sz="4" w:space="0" w:color="000000"/>
+              <w:left w:val="single" w:sz="4" w:space="0" w:color="000000"/>
+              <w:bottom w:val="single" w:sz="4" w:space="0" w:color="000000"/>
+              <w:right w:val="single" w:sz="4" w:space="0" w:color="000000"/>
+            </w:tcBorders>
+          </w:tcPr>
+          <w:p>
+            <w:pPr>
+              <w:pStyle w:val="LOnormal1"/>
+              <w:widowControl w:val="false"/>
+              <w:spacing w:lineRule="auto" w:line="276"/>
+              <w:rPr>
+                <w:rFonts w:ascii="Times New Roman" w:hAnsi="Times New Roman" w:eastAsia="Times New Roman" w:cs="Times New Roman"/>
+                <w:sz w:val="20"/>
+                <w:szCs w:val="20"/>
+              </w:rPr>
+            </w:pPr>
+            <w:r>
+              <w:rPr>
+                <w:rFonts w:eastAsia="Times New Roman" w:cs="Times New Roman" w:ascii="Times New Roman" w:hAnsi="Times New Roman"/>
+                <w:sz w:val="20"/>
+                <w:szCs w:val="20"/>
+              </w:rPr>
+            </w:r>
+          </w:p>
+        </w:tc>
+        <w:tc>
+          <w:tcPr>
+            <w:tcW w:w="3794" w:type="dxa"/>
+            <w:tcBorders>
+              <w:top w:val="single" w:sz="4" w:space="0" w:color="000000"/>
+              <w:left w:val="single" w:sz="4" w:space="0" w:color="000000"/>
+              <w:bottom w:val="single" w:sz="4" w:space="0" w:color="000000"/>
+              <w:right w:val="single" w:sz="4" w:space="0" w:color="000000"/>
+            </w:tcBorders>
+          </w:tcPr>
+          <w:p>
+            <w:pPr>
+              <w:pStyle w:val="LOnormal1"/>
+              <w:widowControl w:val="false"/>
+              <w:rPr>
+                <w:rFonts w:ascii="Times New Roman" w:hAnsi="Times New Roman" w:eastAsia="Times New Roman" w:cs="Times New Roman"/>
+                <w:sz w:val="20"/>
+                <w:szCs w:val="20"/>
+              </w:rPr>
+            </w:pPr>
+            <w:r>
+              <w:rPr>
+                <w:rFonts w:eastAsia="Times New Roman" w:cs="Times New Roman" w:ascii="Times New Roman" w:hAnsi="Times New Roman"/>
+                <w:sz w:val="20"/>
+                <w:szCs w:val="20"/>
+              </w:rPr>
+              <w:t>Variable global /clase innecesaria</w:t>
+            </w:r>
+          </w:p>
+        </w:tc>
+        <w:tc>
+          <w:tcPr>
+            <w:tcW w:w="5386" w:type="dxa"/>
+            <w:gridSpan w:val="2"/>
+            <w:tcBorders>
+              <w:top w:val="single" w:sz="4" w:space="0" w:color="000000"/>
+              <w:left w:val="single" w:sz="4" w:space="0" w:color="000000"/>
+              <w:bottom w:val="single" w:sz="4" w:space="0" w:color="000000"/>
+              <w:right w:val="single" w:sz="4" w:space="0" w:color="000000"/>
+            </w:tcBorders>
+          </w:tcPr>
+          <w:p>
+            <w:pPr>
+              <w:pStyle w:val="LOnormal1"/>
+              <w:widowControl w:val="false"/>
+              <w:rPr>
+                <w:rFonts w:ascii="Times New Roman" w:hAnsi="Times New Roman" w:eastAsia="Times New Roman" w:cs="Times New Roman"/>
+                <w:sz w:val="20"/>
+                <w:szCs w:val="20"/>
+              </w:rPr>
+            </w:pPr>
+            <w:r>
+              <w:rPr>
+                <w:rFonts w:eastAsia="Times New Roman" w:cs="Times New Roman" w:ascii="Times New Roman" w:hAnsi="Times New Roman"/>
+                <w:sz w:val="20"/>
+                <w:szCs w:val="20"/>
+              </w:rPr>
+            </w:r>
+          </w:p>
+        </w:tc>
+      </w:tr>
+      <w:tr>
+        <w:trPr/>
+        <w:tc>
+          <w:tcPr>
+            <w:tcW w:w="1440" w:type="dxa"/>
+            <w:vMerge w:val="continue"/>
+            <w:tcBorders>
+              <w:top w:val="single" w:sz="4" w:space="0" w:color="000000"/>
+              <w:left w:val="single" w:sz="4" w:space="0" w:color="000000"/>
+              <w:bottom w:val="single" w:sz="4" w:space="0" w:color="000000"/>
+              <w:right w:val="single" w:sz="4" w:space="0" w:color="000000"/>
+            </w:tcBorders>
+          </w:tcPr>
+          <w:p>
+            <w:pPr>
+              <w:pStyle w:val="LOnormal1"/>
+              <w:widowControl w:val="false"/>
+              <w:spacing w:lineRule="auto" w:line="276"/>
+              <w:rPr>
+                <w:rFonts w:ascii="Times New Roman" w:hAnsi="Times New Roman" w:eastAsia="Times New Roman" w:cs="Times New Roman"/>
+                <w:sz w:val="20"/>
+                <w:szCs w:val="20"/>
+              </w:rPr>
+            </w:pPr>
+            <w:r>
+              <w:rPr>
+                <w:rFonts w:eastAsia="Times New Roman" w:cs="Times New Roman" w:ascii="Times New Roman" w:hAnsi="Times New Roman"/>
+                <w:sz w:val="20"/>
+                <w:szCs w:val="20"/>
+              </w:rPr>
+            </w:r>
+          </w:p>
+        </w:tc>
+        <w:tc>
+          <w:tcPr>
+            <w:tcW w:w="3794" w:type="dxa"/>
+            <w:tcBorders>
+              <w:top w:val="single" w:sz="4" w:space="0" w:color="000000"/>
+              <w:left w:val="single" w:sz="4" w:space="0" w:color="000000"/>
+              <w:bottom w:val="single" w:sz="4" w:space="0" w:color="000000"/>
+              <w:right w:val="single" w:sz="4" w:space="0" w:color="000000"/>
+            </w:tcBorders>
+          </w:tcPr>
+          <w:p>
+            <w:pPr>
+              <w:pStyle w:val="LOnormal1"/>
+              <w:widowControl w:val="false"/>
+              <w:rPr>
+                <w:rFonts w:ascii="Times New Roman" w:hAnsi="Times New Roman" w:eastAsia="Times New Roman" w:cs="Times New Roman"/>
+                <w:sz w:val="20"/>
+                <w:szCs w:val="20"/>
+              </w:rPr>
+            </w:pPr>
+            <w:r>
+              <w:rPr>
+                <w:rFonts w:eastAsia="Times New Roman" w:cs="Times New Roman" w:ascii="Times New Roman" w:hAnsi="Times New Roman"/>
+                <w:sz w:val="20"/>
+                <w:szCs w:val="20"/>
+              </w:rPr>
+              <w:t>Código duplicado</w:t>
+            </w:r>
+          </w:p>
+        </w:tc>
+        <w:tc>
+          <w:tcPr>
+            <w:tcW w:w="5386" w:type="dxa"/>
+            <w:gridSpan w:val="2"/>
+            <w:tcBorders>
+              <w:top w:val="single" w:sz="4" w:space="0" w:color="000000"/>
+              <w:left w:val="single" w:sz="4" w:space="0" w:color="000000"/>
+              <w:bottom w:val="single" w:sz="4" w:space="0" w:color="000000"/>
+              <w:right w:val="single" w:sz="4" w:space="0" w:color="000000"/>
+            </w:tcBorders>
+          </w:tcPr>
+          <w:p>
+            <w:pPr>
+              <w:pStyle w:val="LOnormal1"/>
+              <w:widowControl w:val="false"/>
+              <w:rPr>
+                <w:rFonts w:ascii="Times New Roman" w:hAnsi="Times New Roman" w:eastAsia="Times New Roman" w:cs="Times New Roman"/>
+                <w:sz w:val="20"/>
+                <w:szCs w:val="20"/>
+              </w:rPr>
+            </w:pPr>
+            <w:r>
+              <w:rPr>
+                <w:rFonts w:eastAsia="Times New Roman" w:cs="Times New Roman" w:ascii="Times New Roman" w:hAnsi="Times New Roman"/>
+                <w:sz w:val="20"/>
+                <w:szCs w:val="20"/>
+              </w:rPr>
+            </w:r>
+          </w:p>
+        </w:tc>
+      </w:tr>
+      <w:tr>
+        <w:trPr/>
+        <w:tc>
+          <w:tcPr>
+            <w:tcW w:w="1440" w:type="dxa"/>
+            <w:vMerge w:val="continue"/>
+            <w:tcBorders>
+              <w:top w:val="single" w:sz="4" w:space="0" w:color="000000"/>
+              <w:left w:val="single" w:sz="4" w:space="0" w:color="000000"/>
+              <w:bottom w:val="single" w:sz="4" w:space="0" w:color="000000"/>
+              <w:right w:val="single" w:sz="4" w:space="0" w:color="000000"/>
+            </w:tcBorders>
+          </w:tcPr>
+          <w:p>
+            <w:pPr>
+              <w:pStyle w:val="LOnormal1"/>
+              <w:widowControl w:val="false"/>
+              <w:spacing w:lineRule="auto" w:line="276"/>
+              <w:rPr>
+                <w:rFonts w:ascii="Times New Roman" w:hAnsi="Times New Roman" w:eastAsia="Times New Roman" w:cs="Times New Roman"/>
+                <w:sz w:val="20"/>
+                <w:szCs w:val="20"/>
+              </w:rPr>
+            </w:pPr>
+            <w:r>
+              <w:rPr>
+                <w:rFonts w:eastAsia="Times New Roman" w:cs="Times New Roman" w:ascii="Times New Roman" w:hAnsi="Times New Roman"/>
+                <w:sz w:val="20"/>
+                <w:szCs w:val="20"/>
+              </w:rPr>
+            </w:r>
+          </w:p>
+        </w:tc>
+        <w:tc>
+          <w:tcPr>
+            <w:tcW w:w="3794" w:type="dxa"/>
+            <w:tcBorders>
+              <w:top w:val="single" w:sz="4" w:space="0" w:color="000000"/>
+              <w:left w:val="single" w:sz="4" w:space="0" w:color="000000"/>
+              <w:bottom w:val="single" w:sz="4" w:space="0" w:color="000000"/>
+              <w:right w:val="single" w:sz="4" w:space="0" w:color="000000"/>
+            </w:tcBorders>
+          </w:tcPr>
+          <w:p>
+            <w:pPr>
+              <w:pStyle w:val="LOnormal1"/>
+              <w:widowControl w:val="false"/>
+              <w:rPr>
+                <w:rFonts w:ascii="Times New Roman" w:hAnsi="Times New Roman" w:eastAsia="Times New Roman" w:cs="Times New Roman"/>
+                <w:sz w:val="20"/>
+                <w:szCs w:val="20"/>
+              </w:rPr>
+            </w:pPr>
+            <w:r>
+              <w:rPr>
+                <w:rFonts w:eastAsia="Times New Roman" w:cs="Times New Roman" w:ascii="Times New Roman" w:hAnsi="Times New Roman"/>
+                <w:sz w:val="20"/>
+                <w:szCs w:val="20"/>
+              </w:rPr>
+              <w:t>Métodos largos</w:t>
+            </w:r>
+          </w:p>
+        </w:tc>
+        <w:tc>
+          <w:tcPr>
+            <w:tcW w:w="5386" w:type="dxa"/>
+            <w:gridSpan w:val="2"/>
+            <w:tcBorders>
+              <w:top w:val="single" w:sz="4" w:space="0" w:color="000000"/>
+              <w:left w:val="single" w:sz="4" w:space="0" w:color="000000"/>
+              <w:bottom w:val="single" w:sz="4" w:space="0" w:color="000000"/>
+              <w:right w:val="single" w:sz="4" w:space="0" w:color="000000"/>
+            </w:tcBorders>
+          </w:tcPr>
+          <w:p>
+            <w:pPr>
+              <w:pStyle w:val="LOnormal1"/>
+              <w:widowControl w:val="false"/>
+              <w:rPr>
+                <w:rFonts w:ascii="Times New Roman" w:hAnsi="Times New Roman" w:eastAsia="Times New Roman" w:cs="Times New Roman"/>
+                <w:sz w:val="20"/>
+                <w:szCs w:val="20"/>
+              </w:rPr>
+            </w:pPr>
+            <w:r>
+              <w:rPr>
+                <w:rFonts w:eastAsia="Times New Roman" w:cs="Times New Roman" w:ascii="Times New Roman" w:hAnsi="Times New Roman"/>
+                <w:sz w:val="20"/>
+                <w:szCs w:val="20"/>
+              </w:rPr>
+            </w:r>
+          </w:p>
+        </w:tc>
+      </w:tr>
+      <w:tr>
+        <w:trPr/>
+        <w:tc>
+          <w:tcPr>
+            <w:tcW w:w="1440" w:type="dxa"/>
+            <w:vMerge w:val="continue"/>
+            <w:tcBorders>
+              <w:top w:val="single" w:sz="4" w:space="0" w:color="000000"/>
+              <w:left w:val="single" w:sz="4" w:space="0" w:color="000000"/>
+              <w:bottom w:val="single" w:sz="4" w:space="0" w:color="000000"/>
+              <w:right w:val="single" w:sz="4" w:space="0" w:color="000000"/>
+            </w:tcBorders>
+          </w:tcPr>
+          <w:p>
+            <w:pPr>
+              <w:pStyle w:val="LOnormal1"/>
+              <w:widowControl w:val="false"/>
+              <w:spacing w:lineRule="auto" w:line="276"/>
+              <w:rPr>
+                <w:rFonts w:ascii="Times New Roman" w:hAnsi="Times New Roman" w:eastAsia="Times New Roman" w:cs="Times New Roman"/>
+                <w:sz w:val="20"/>
+                <w:szCs w:val="20"/>
+              </w:rPr>
+            </w:pPr>
+            <w:r>
+              <w:rPr>
+                <w:rFonts w:eastAsia="Times New Roman" w:cs="Times New Roman" w:ascii="Times New Roman" w:hAnsi="Times New Roman"/>
+                <w:sz w:val="20"/>
+                <w:szCs w:val="20"/>
+              </w:rPr>
+            </w:r>
+          </w:p>
+        </w:tc>
+        <w:tc>
+          <w:tcPr>
+            <w:tcW w:w="3794" w:type="dxa"/>
+            <w:tcBorders>
+              <w:top w:val="single" w:sz="4" w:space="0" w:color="000000"/>
+              <w:left w:val="single" w:sz="4" w:space="0" w:color="000000"/>
+              <w:bottom w:val="single" w:sz="4" w:space="0" w:color="000000"/>
+              <w:right w:val="single" w:sz="4" w:space="0" w:color="000000"/>
+            </w:tcBorders>
+          </w:tcPr>
+          <w:p>
+            <w:pPr>
+              <w:pStyle w:val="LOnormal1"/>
+              <w:widowControl w:val="false"/>
+              <w:rPr>
+                <w:rFonts w:ascii="Times New Roman" w:hAnsi="Times New Roman" w:eastAsia="Times New Roman" w:cs="Times New Roman"/>
+                <w:sz w:val="20"/>
+                <w:szCs w:val="20"/>
+              </w:rPr>
+            </w:pPr>
+            <w:r>
+              <w:rPr>
+                <w:rFonts w:eastAsia="Times New Roman" w:cs="Times New Roman" w:ascii="Times New Roman" w:hAnsi="Times New Roman"/>
+                <w:sz w:val="20"/>
+                <w:szCs w:val="20"/>
+              </w:rPr>
+              <w:t>Larga lista de parámetros</w:t>
+            </w:r>
+          </w:p>
+        </w:tc>
+        <w:tc>
+          <w:tcPr>
+            <w:tcW w:w="5386" w:type="dxa"/>
+            <w:gridSpan w:val="2"/>
+            <w:tcBorders>
+              <w:top w:val="single" w:sz="4" w:space="0" w:color="000000"/>
+              <w:left w:val="single" w:sz="4" w:space="0" w:color="000000"/>
+              <w:bottom w:val="single" w:sz="4" w:space="0" w:color="000000"/>
+              <w:right w:val="single" w:sz="4" w:space="0" w:color="000000"/>
+            </w:tcBorders>
+          </w:tcPr>
+          <w:p>
+            <w:pPr>
+              <w:pStyle w:val="LOnormal1"/>
+              <w:widowControl w:val="false"/>
+              <w:rPr>
+                <w:rFonts w:ascii="Times New Roman" w:hAnsi="Times New Roman" w:eastAsia="Times New Roman" w:cs="Times New Roman"/>
+                <w:sz w:val="20"/>
+                <w:szCs w:val="20"/>
+              </w:rPr>
+            </w:pPr>
+            <w:r>
+              <w:rPr>
+                <w:rFonts w:eastAsia="Times New Roman" w:cs="Times New Roman" w:ascii="Times New Roman" w:hAnsi="Times New Roman"/>
+                <w:sz w:val="20"/>
+                <w:szCs w:val="20"/>
+              </w:rPr>
+            </w:r>
+          </w:p>
+        </w:tc>
+      </w:tr>
+      <w:tr>
+        <w:trPr/>
+        <w:tc>
+          <w:tcPr>
+            <w:tcW w:w="1440" w:type="dxa"/>
+            <w:vMerge w:val="continue"/>
+            <w:tcBorders>
+              <w:top w:val="single" w:sz="4" w:space="0" w:color="000000"/>
+              <w:left w:val="single" w:sz="4" w:space="0" w:color="000000"/>
+              <w:bottom w:val="single" w:sz="4" w:space="0" w:color="000000"/>
+              <w:right w:val="single" w:sz="4" w:space="0" w:color="000000"/>
+            </w:tcBorders>
+          </w:tcPr>
+          <w:p>
+            <w:pPr>
+              <w:pStyle w:val="LOnormal1"/>
+              <w:widowControl w:val="false"/>
+              <w:spacing w:lineRule="auto" w:line="276"/>
+              <w:rPr>
+                <w:rFonts w:ascii="Times New Roman" w:hAnsi="Times New Roman" w:eastAsia="Times New Roman" w:cs="Times New Roman"/>
+                <w:sz w:val="20"/>
+                <w:szCs w:val="20"/>
+              </w:rPr>
+            </w:pPr>
+            <w:r>
+              <w:rPr>
+                <w:rFonts w:eastAsia="Times New Roman" w:cs="Times New Roman" w:ascii="Times New Roman" w:hAnsi="Times New Roman"/>
+                <w:sz w:val="20"/>
+                <w:szCs w:val="20"/>
+              </w:rPr>
+            </w:r>
+          </w:p>
+        </w:tc>
+        <w:tc>
+          <w:tcPr>
+            <w:tcW w:w="3794" w:type="dxa"/>
+            <w:tcBorders>
+              <w:top w:val="single" w:sz="4" w:space="0" w:color="000000"/>
+              <w:left w:val="single" w:sz="4" w:space="0" w:color="000000"/>
+              <w:bottom w:val="single" w:sz="4" w:space="0" w:color="000000"/>
+              <w:right w:val="single" w:sz="4" w:space="0" w:color="000000"/>
+            </w:tcBorders>
+          </w:tcPr>
+          <w:p>
+            <w:pPr>
+              <w:pStyle w:val="LOnormal1"/>
+              <w:widowControl w:val="false"/>
+              <w:rPr>
+                <w:rFonts w:ascii="Times New Roman" w:hAnsi="Times New Roman" w:eastAsia="Times New Roman" w:cs="Times New Roman"/>
+                <w:sz w:val="20"/>
+                <w:szCs w:val="20"/>
+              </w:rPr>
+            </w:pPr>
+            <w:r>
+              <w:rPr>
+                <w:rFonts w:eastAsia="Times New Roman" w:cs="Times New Roman" w:ascii="Times New Roman" w:hAnsi="Times New Roman"/>
+                <w:sz w:val="20"/>
+                <w:szCs w:val="20"/>
+              </w:rPr>
+              <w:t>Expresión demasiado compleja</w:t>
+            </w:r>
+          </w:p>
+        </w:tc>
+        <w:tc>
+          <w:tcPr>
+            <w:tcW w:w="5386" w:type="dxa"/>
+            <w:gridSpan w:val="2"/>
+            <w:tcBorders>
+              <w:top w:val="single" w:sz="4" w:space="0" w:color="000000"/>
+              <w:left w:val="single" w:sz="4" w:space="0" w:color="000000"/>
+              <w:bottom w:val="single" w:sz="4" w:space="0" w:color="000000"/>
+              <w:right w:val="single" w:sz="4" w:space="0" w:color="000000"/>
+            </w:tcBorders>
+          </w:tcPr>
+          <w:p>
+            <w:pPr>
+              <w:pStyle w:val="LOnormal1"/>
+              <w:widowControl w:val="false"/>
+              <w:rPr>
+                <w:rFonts w:ascii="Times New Roman" w:hAnsi="Times New Roman" w:eastAsia="Times New Roman" w:cs="Times New Roman"/>
+                <w:sz w:val="20"/>
+                <w:szCs w:val="20"/>
+              </w:rPr>
+            </w:pPr>
+            <w:r>
+              <w:rPr>
+                <w:rFonts w:eastAsia="Times New Roman" w:cs="Times New Roman" w:ascii="Times New Roman" w:hAnsi="Times New Roman"/>
+                <w:sz w:val="20"/>
+                <w:szCs w:val="20"/>
+              </w:rPr>
+            </w:r>
+          </w:p>
+        </w:tc>
+      </w:tr>
+      <w:tr>
+        <w:trPr/>
+        <w:tc>
+          <w:tcPr>
+            <w:tcW w:w="1440" w:type="dxa"/>
+            <w:vMerge w:val="continue"/>
+            <w:tcBorders>
+              <w:top w:val="single" w:sz="4" w:space="0" w:color="000000"/>
+              <w:left w:val="single" w:sz="4" w:space="0" w:color="000000"/>
+              <w:bottom w:val="single" w:sz="4" w:space="0" w:color="000000"/>
+              <w:right w:val="single" w:sz="4" w:space="0" w:color="000000"/>
+            </w:tcBorders>
+          </w:tcPr>
+          <w:p>
+            <w:pPr>
+              <w:pStyle w:val="LOnormal1"/>
+              <w:widowControl w:val="false"/>
+              <w:spacing w:lineRule="auto" w:line="276"/>
+              <w:rPr>
+                <w:rFonts w:ascii="Times New Roman" w:hAnsi="Times New Roman" w:eastAsia="Times New Roman" w:cs="Times New Roman"/>
+                <w:sz w:val="20"/>
+                <w:szCs w:val="20"/>
+              </w:rPr>
+            </w:pPr>
+            <w:r>
+              <w:rPr>
+                <w:rFonts w:eastAsia="Times New Roman" w:cs="Times New Roman" w:ascii="Times New Roman" w:hAnsi="Times New Roman"/>
+                <w:sz w:val="20"/>
+                <w:szCs w:val="20"/>
+              </w:rPr>
+            </w:r>
+          </w:p>
+        </w:tc>
+        <w:tc>
+          <w:tcPr>
+            <w:tcW w:w="3794" w:type="dxa"/>
+            <w:tcBorders>
+              <w:top w:val="single" w:sz="4" w:space="0" w:color="000000"/>
+              <w:left w:val="single" w:sz="4" w:space="0" w:color="000000"/>
+              <w:bottom w:val="single" w:sz="4" w:space="0" w:color="000000"/>
+              <w:right w:val="single" w:sz="4" w:space="0" w:color="000000"/>
+            </w:tcBorders>
+          </w:tcPr>
+          <w:p>
+            <w:pPr>
+              <w:pStyle w:val="LOnormal1"/>
+              <w:widowControl w:val="false"/>
+              <w:rPr>
+                <w:rFonts w:ascii="Times New Roman" w:hAnsi="Times New Roman" w:eastAsia="Times New Roman" w:cs="Times New Roman"/>
+                <w:sz w:val="20"/>
+                <w:szCs w:val="20"/>
+              </w:rPr>
+            </w:pPr>
+            <w:r>
+              <w:rPr>
+                <w:rFonts w:eastAsia="Times New Roman" w:cs="Times New Roman" w:ascii="Times New Roman" w:hAnsi="Times New Roman"/>
+                <w:sz w:val="20"/>
+                <w:szCs w:val="20"/>
+              </w:rPr>
+              <w:t>Switch  o if-then-else que necesita ser reemplazado con polimorfismo</w:t>
+            </w:r>
+          </w:p>
+        </w:tc>
+        <w:tc>
+          <w:tcPr>
+            <w:tcW w:w="5386" w:type="dxa"/>
+            <w:gridSpan w:val="2"/>
+            <w:tcBorders>
+              <w:top w:val="single" w:sz="4" w:space="0" w:color="000000"/>
+              <w:left w:val="single" w:sz="4" w:space="0" w:color="000000"/>
+              <w:bottom w:val="single" w:sz="4" w:space="0" w:color="000000"/>
+              <w:right w:val="single" w:sz="4" w:space="0" w:color="000000"/>
+            </w:tcBorders>
+          </w:tcPr>
+          <w:p>
+            <w:pPr>
+              <w:pStyle w:val="LOnormal1"/>
+              <w:widowControl w:val="false"/>
+              <w:rPr>
+                <w:rFonts w:ascii="Times New Roman" w:hAnsi="Times New Roman" w:eastAsia="Times New Roman" w:cs="Times New Roman"/>
+                <w:sz w:val="20"/>
+                <w:szCs w:val="20"/>
+              </w:rPr>
+            </w:pPr>
+            <w:r>
+              <w:rPr>
+                <w:rFonts w:eastAsia="Times New Roman" w:cs="Times New Roman" w:ascii="Times New Roman" w:hAnsi="Times New Roman"/>
+                <w:sz w:val="20"/>
+                <w:szCs w:val="20"/>
+              </w:rPr>
+            </w:r>
+          </w:p>
+        </w:tc>
+      </w:tr>
+      <w:tr>
+        <w:trPr/>
+        <w:tc>
+          <w:tcPr>
+            <w:tcW w:w="1440" w:type="dxa"/>
+            <w:vMerge w:val="continue"/>
+            <w:tcBorders>
+              <w:top w:val="single" w:sz="4" w:space="0" w:color="000000"/>
+              <w:left w:val="single" w:sz="4" w:space="0" w:color="000000"/>
+              <w:bottom w:val="single" w:sz="4" w:space="0" w:color="000000"/>
+              <w:right w:val="single" w:sz="4" w:space="0" w:color="000000"/>
+            </w:tcBorders>
+          </w:tcPr>
+          <w:p>
+            <w:pPr>
+              <w:pStyle w:val="LOnormal1"/>
+              <w:widowControl w:val="false"/>
+              <w:spacing w:lineRule="auto" w:line="276"/>
+              <w:rPr>
+                <w:rFonts w:ascii="Times New Roman" w:hAnsi="Times New Roman" w:eastAsia="Times New Roman" w:cs="Times New Roman"/>
+                <w:sz w:val="20"/>
+                <w:szCs w:val="20"/>
+              </w:rPr>
+            </w:pPr>
+            <w:r>
+              <w:rPr>
+                <w:rFonts w:eastAsia="Times New Roman" w:cs="Times New Roman" w:ascii="Times New Roman" w:hAnsi="Times New Roman"/>
+                <w:sz w:val="20"/>
+                <w:szCs w:val="20"/>
+              </w:rPr>
+            </w:r>
+          </w:p>
+        </w:tc>
+        <w:tc>
+          <w:tcPr>
+            <w:tcW w:w="3794" w:type="dxa"/>
+            <w:tcBorders>
+              <w:top w:val="single" w:sz="4" w:space="0" w:color="000000"/>
+              <w:left w:val="single" w:sz="4" w:space="0" w:color="000000"/>
+              <w:bottom w:val="single" w:sz="4" w:space="0" w:color="000000"/>
+              <w:right w:val="single" w:sz="4" w:space="0" w:color="000000"/>
+            </w:tcBorders>
+          </w:tcPr>
+          <w:p>
+            <w:pPr>
+              <w:pStyle w:val="LOnormal1"/>
+              <w:widowControl w:val="false"/>
+              <w:rPr>
+                <w:rFonts w:ascii="Times New Roman" w:hAnsi="Times New Roman" w:eastAsia="Times New Roman" w:cs="Times New Roman"/>
+                <w:sz w:val="20"/>
+                <w:szCs w:val="20"/>
+              </w:rPr>
+            </w:pPr>
+            <w:r>
+              <w:rPr>
+                <w:rFonts w:eastAsia="Times New Roman" w:cs="Times New Roman" w:ascii="Times New Roman" w:hAnsi="Times New Roman"/>
+                <w:sz w:val="20"/>
+                <w:szCs w:val="20"/>
+              </w:rPr>
+              <w:t>Nombre de método o variable cuya intención no está clara</w:t>
+            </w:r>
+          </w:p>
+        </w:tc>
+        <w:tc>
+          <w:tcPr>
+            <w:tcW w:w="5386" w:type="dxa"/>
+            <w:gridSpan w:val="2"/>
+            <w:tcBorders>
+              <w:top w:val="single" w:sz="4" w:space="0" w:color="000000"/>
+              <w:left w:val="single" w:sz="4" w:space="0" w:color="000000"/>
+              <w:bottom w:val="single" w:sz="4" w:space="0" w:color="000000"/>
+              <w:right w:val="single" w:sz="4" w:space="0" w:color="000000"/>
+            </w:tcBorders>
+          </w:tcPr>
+          <w:p>
+            <w:pPr>
+              <w:pStyle w:val="LOnormal1"/>
+              <w:widowControl w:val="false"/>
+              <w:rPr>
+                <w:rFonts w:ascii="Times New Roman" w:hAnsi="Times New Roman" w:eastAsia="Times New Roman" w:cs="Times New Roman"/>
+                <w:sz w:val="20"/>
+                <w:szCs w:val="20"/>
+              </w:rPr>
+            </w:pPr>
+            <w:r>
+              <w:rPr>
+                <w:rFonts w:eastAsia="Times New Roman" w:cs="Times New Roman" w:ascii="Times New Roman" w:hAnsi="Times New Roman"/>
+                <w:sz w:val="20"/>
+                <w:szCs w:val="20"/>
+              </w:rPr>
+            </w:r>
+          </w:p>
+        </w:tc>
+      </w:tr>
+      <w:tr>
+        <w:trPr/>
+        <w:tc>
+          <w:tcPr>
+            <w:tcW w:w="1440" w:type="dxa"/>
+            <w:vMerge w:val="continue"/>
+            <w:tcBorders>
+              <w:top w:val="single" w:sz="4" w:space="0" w:color="000000"/>
+              <w:left w:val="single" w:sz="4" w:space="0" w:color="000000"/>
+              <w:bottom w:val="single" w:sz="4" w:space="0" w:color="000000"/>
+              <w:right w:val="single" w:sz="4" w:space="0" w:color="000000"/>
+            </w:tcBorders>
+          </w:tcPr>
+          <w:p>
+            <w:pPr>
+              <w:pStyle w:val="LOnormal1"/>
+              <w:widowControl w:val="false"/>
+              <w:spacing w:lineRule="auto" w:line="276"/>
+              <w:rPr>
+                <w:rFonts w:ascii="Times New Roman" w:hAnsi="Times New Roman" w:eastAsia="Times New Roman" w:cs="Times New Roman"/>
+                <w:sz w:val="20"/>
+                <w:szCs w:val="20"/>
+              </w:rPr>
+            </w:pPr>
+            <w:r>
+              <w:rPr>
+                <w:rFonts w:eastAsia="Times New Roman" w:cs="Times New Roman" w:ascii="Times New Roman" w:hAnsi="Times New Roman"/>
+                <w:sz w:val="20"/>
+                <w:szCs w:val="20"/>
+              </w:rPr>
+            </w:r>
+          </w:p>
+        </w:tc>
+        <w:tc>
+          <w:tcPr>
+            <w:tcW w:w="3794" w:type="dxa"/>
+            <w:tcBorders>
+              <w:top w:val="single" w:sz="4" w:space="0" w:color="000000"/>
+              <w:left w:val="single" w:sz="4" w:space="0" w:color="000000"/>
+              <w:bottom w:val="single" w:sz="4" w:space="0" w:color="000000"/>
+              <w:right w:val="single" w:sz="4" w:space="0" w:color="000000"/>
+            </w:tcBorders>
+          </w:tcPr>
+          <w:p>
+            <w:pPr>
+              <w:pStyle w:val="LOnormal1"/>
+              <w:widowControl w:val="false"/>
+              <w:rPr>
+                <w:rFonts w:ascii="Times New Roman" w:hAnsi="Times New Roman" w:eastAsia="Times New Roman" w:cs="Times New Roman"/>
+                <w:sz w:val="20"/>
+                <w:szCs w:val="20"/>
+              </w:rPr>
+            </w:pPr>
+            <w:r>
+              <w:rPr>
+                <w:rFonts w:eastAsia="Times New Roman" w:cs="Times New Roman" w:ascii="Times New Roman" w:hAnsi="Times New Roman"/>
+                <w:sz w:val="20"/>
+                <w:szCs w:val="20"/>
+              </w:rPr>
+              <w:t>¿Algún método similar en otras clases?</w:t>
+            </w:r>
+          </w:p>
+        </w:tc>
+        <w:tc>
+          <w:tcPr>
+            <w:tcW w:w="5386" w:type="dxa"/>
+            <w:gridSpan w:val="2"/>
+            <w:tcBorders>
+              <w:top w:val="single" w:sz="4" w:space="0" w:color="000000"/>
+              <w:left w:val="single" w:sz="4" w:space="0" w:color="000000"/>
+              <w:bottom w:val="single" w:sz="4" w:space="0" w:color="000000"/>
+              <w:right w:val="single" w:sz="4" w:space="0" w:color="000000"/>
+            </w:tcBorders>
+          </w:tcPr>
+          <w:p>
+            <w:pPr>
+              <w:pStyle w:val="LOnormal1"/>
+              <w:widowControl w:val="false"/>
+              <w:rPr>
+                <w:rFonts w:ascii="Times New Roman" w:hAnsi="Times New Roman" w:eastAsia="Times New Roman" w:cs="Times New Roman"/>
+                <w:sz w:val="20"/>
+                <w:szCs w:val="20"/>
+              </w:rPr>
+            </w:pPr>
+            <w:r>
+              <w:rPr>
+                <w:rFonts w:eastAsia="Times New Roman" w:cs="Times New Roman" w:ascii="Times New Roman" w:hAnsi="Times New Roman"/>
+                <w:sz w:val="20"/>
+                <w:szCs w:val="20"/>
+              </w:rPr>
+            </w:r>
+          </w:p>
+        </w:tc>
+      </w:tr>
+      <w:tr>
+        <w:trPr/>
+        <w:tc>
+          <w:tcPr>
+            <w:tcW w:w="1440" w:type="dxa"/>
+            <w:vMerge w:val="continue"/>
+            <w:tcBorders>
+              <w:top w:val="single" w:sz="4" w:space="0" w:color="000000"/>
+              <w:left w:val="single" w:sz="4" w:space="0" w:color="000000"/>
+              <w:bottom w:val="single" w:sz="4" w:space="0" w:color="000000"/>
+              <w:right w:val="single" w:sz="4" w:space="0" w:color="000000"/>
+            </w:tcBorders>
+          </w:tcPr>
+          <w:p>
+            <w:pPr>
+              <w:pStyle w:val="LOnormal1"/>
+              <w:widowControl w:val="false"/>
+              <w:spacing w:lineRule="auto" w:line="276"/>
+              <w:rPr>
+                <w:rFonts w:ascii="Times New Roman" w:hAnsi="Times New Roman" w:eastAsia="Times New Roman" w:cs="Times New Roman"/>
+                <w:sz w:val="20"/>
+                <w:szCs w:val="20"/>
+              </w:rPr>
+            </w:pPr>
+            <w:r>
+              <w:rPr>
+                <w:rFonts w:eastAsia="Times New Roman" w:cs="Times New Roman" w:ascii="Times New Roman" w:hAnsi="Times New Roman"/>
+                <w:sz w:val="20"/>
+                <w:szCs w:val="20"/>
+              </w:rPr>
+            </w:r>
+          </w:p>
+        </w:tc>
+        <w:tc>
+          <w:tcPr>
+            <w:tcW w:w="3794" w:type="dxa"/>
+            <w:tcBorders>
+              <w:top w:val="single" w:sz="4" w:space="0" w:color="000000"/>
+              <w:left w:val="single" w:sz="4" w:space="0" w:color="000000"/>
+              <w:bottom w:val="single" w:sz="4" w:space="0" w:color="000000"/>
+              <w:right w:val="single" w:sz="4" w:space="0" w:color="000000"/>
+            </w:tcBorders>
+          </w:tcPr>
+          <w:p>
+            <w:pPr>
+              <w:pStyle w:val="LOnormal1"/>
+              <w:widowControl w:val="false"/>
+              <w:rPr>
+                <w:rFonts w:ascii="Times New Roman" w:hAnsi="Times New Roman" w:eastAsia="Times New Roman" w:cs="Times New Roman"/>
+                <w:sz w:val="20"/>
+                <w:szCs w:val="20"/>
+              </w:rPr>
+            </w:pPr>
+            <w:r>
+              <w:rPr>
+                <w:rFonts w:eastAsia="Times New Roman" w:cs="Times New Roman" w:ascii="Times New Roman" w:hAnsi="Times New Roman"/>
+                <w:sz w:val="20"/>
+                <w:szCs w:val="20"/>
+              </w:rPr>
+              <w:t>…</w:t>
+            </w:r>
+          </w:p>
+        </w:tc>
+        <w:tc>
+          <w:tcPr>
+            <w:tcW w:w="5386" w:type="dxa"/>
+            <w:gridSpan w:val="2"/>
+            <w:tcBorders>
+              <w:top w:val="single" w:sz="4" w:space="0" w:color="000000"/>
+              <w:left w:val="single" w:sz="4" w:space="0" w:color="000000"/>
+              <w:bottom w:val="single" w:sz="4" w:space="0" w:color="000000"/>
+              <w:right w:val="single" w:sz="4" w:space="0" w:color="000000"/>
+            </w:tcBorders>
+          </w:tcPr>
+          <w:p>
+            <w:pPr>
+              <w:pStyle w:val="LOnormal1"/>
+              <w:widowControl w:val="false"/>
+              <w:rPr>
+                <w:rFonts w:ascii="Times New Roman" w:hAnsi="Times New Roman" w:eastAsia="Times New Roman" w:cs="Times New Roman"/>
+                <w:sz w:val="20"/>
+                <w:szCs w:val="20"/>
+              </w:rPr>
+            </w:pPr>
+            <w:r>
+              <w:rPr>
+                <w:rFonts w:eastAsia="Times New Roman" w:cs="Times New Roman" w:ascii="Times New Roman" w:hAnsi="Times New Roman"/>
+                <w:sz w:val="20"/>
+                <w:szCs w:val="20"/>
+              </w:rPr>
+            </w:r>
+          </w:p>
+        </w:tc>
+      </w:tr>
+      <w:tr>
+        <w:trPr/>
+        <w:tc>
+          <w:tcPr>
+            <w:tcW w:w="1440" w:type="dxa"/>
+            <w:vMerge w:val="restart"/>
+            <w:tcBorders>
+              <w:top w:val="single" w:sz="4" w:space="0" w:color="000000"/>
+              <w:left w:val="single" w:sz="4" w:space="0" w:color="000000"/>
+              <w:bottom w:val="single" w:sz="4" w:space="0" w:color="000000"/>
+              <w:right w:val="single" w:sz="4" w:space="0" w:color="000000"/>
+            </w:tcBorders>
+          </w:tcPr>
+          <w:p>
+            <w:pPr>
+              <w:pStyle w:val="LOnormal1"/>
+              <w:widowControl w:val="false"/>
+              <w:rPr>
+                <w:rFonts w:ascii="Times New Roman" w:hAnsi="Times New Roman" w:eastAsia="Times New Roman" w:cs="Times New Roman"/>
+                <w:b/>
+                <w:b/>
+                <w:sz w:val="20"/>
+                <w:szCs w:val="20"/>
+              </w:rPr>
+            </w:pPr>
+            <w:r>
+              <w:rPr>
+                <w:rFonts w:eastAsia="Times New Roman" w:cs="Times New Roman" w:ascii="Times New Roman" w:hAnsi="Times New Roman"/>
+                <w:b/>
+                <w:sz w:val="20"/>
+                <w:szCs w:val="20"/>
+              </w:rPr>
+              <w:t>Errores</w:t>
+            </w:r>
+          </w:p>
+        </w:tc>
+        <w:tc>
+          <w:tcPr>
+            <w:tcW w:w="3794" w:type="dxa"/>
+            <w:tcBorders>
+              <w:top w:val="single" w:sz="4" w:space="0" w:color="000000"/>
+              <w:left w:val="single" w:sz="4" w:space="0" w:color="000000"/>
+              <w:bottom w:val="single" w:sz="4" w:space="0" w:color="000000"/>
+              <w:right w:val="single" w:sz="4" w:space="0" w:color="000000"/>
+            </w:tcBorders>
+          </w:tcPr>
+          <w:p>
+            <w:pPr>
+              <w:pStyle w:val="LOnormal1"/>
+              <w:widowControl w:val="false"/>
+              <w:rPr>
+                <w:rFonts w:ascii="Times New Roman" w:hAnsi="Times New Roman" w:eastAsia="Times New Roman" w:cs="Times New Roman"/>
+                <w:b/>
+                <w:b/>
+                <w:sz w:val="20"/>
+                <w:szCs w:val="20"/>
+              </w:rPr>
+            </w:pPr>
+            <w:r>
+              <w:rPr>
+                <w:rFonts w:eastAsia="Times New Roman" w:cs="Times New Roman" w:ascii="Times New Roman" w:hAnsi="Times New Roman"/>
+                <w:b/>
+                <w:sz w:val="20"/>
+                <w:szCs w:val="20"/>
+              </w:rPr>
+              <w:t>Fragmento de código con errores</w:t>
+            </w:r>
+          </w:p>
+        </w:tc>
+        <w:tc>
+          <w:tcPr>
+            <w:tcW w:w="1877" w:type="dxa"/>
+            <w:tcBorders>
+              <w:top w:val="single" w:sz="4" w:space="0" w:color="000000"/>
+              <w:left w:val="single" w:sz="4" w:space="0" w:color="000000"/>
+              <w:bottom w:val="single" w:sz="4" w:space="0" w:color="000000"/>
+              <w:right w:val="single" w:sz="4" w:space="0" w:color="000000"/>
+            </w:tcBorders>
+          </w:tcPr>
+          <w:p>
+            <w:pPr>
+              <w:pStyle w:val="LOnormal1"/>
+              <w:widowControl w:val="false"/>
+              <w:rPr>
+                <w:rFonts w:ascii="Times New Roman" w:hAnsi="Times New Roman" w:eastAsia="Times New Roman" w:cs="Times New Roman"/>
+                <w:b/>
+                <w:b/>
+                <w:sz w:val="20"/>
+                <w:szCs w:val="20"/>
+              </w:rPr>
+            </w:pPr>
+            <w:r>
+              <w:rPr>
+                <w:rFonts w:eastAsia="Times New Roman" w:cs="Times New Roman" w:ascii="Times New Roman" w:hAnsi="Times New Roman"/>
+                <w:b/>
+                <w:sz w:val="20"/>
+                <w:szCs w:val="20"/>
+              </w:rPr>
+              <w:t>¿Cuál es el error?</w:t>
+            </w:r>
+          </w:p>
+        </w:tc>
+        <w:tc>
+          <w:tcPr>
+            <w:tcW w:w="3509" w:type="dxa"/>
+            <w:tcBorders>
+              <w:top w:val="single" w:sz="4" w:space="0" w:color="000000"/>
+              <w:left w:val="single" w:sz="4" w:space="0" w:color="000000"/>
+              <w:bottom w:val="single" w:sz="4" w:space="0" w:color="000000"/>
+              <w:right w:val="single" w:sz="4" w:space="0" w:color="000000"/>
+            </w:tcBorders>
+          </w:tcPr>
+          <w:p>
+            <w:pPr>
+              <w:pStyle w:val="LOnormal1"/>
+              <w:widowControl w:val="false"/>
+              <w:rPr>
+                <w:rFonts w:ascii="Times New Roman" w:hAnsi="Times New Roman" w:eastAsia="Times New Roman" w:cs="Times New Roman"/>
+                <w:b/>
+                <w:b/>
+                <w:sz w:val="20"/>
+                <w:szCs w:val="20"/>
+              </w:rPr>
+            </w:pPr>
+            <w:r>
+              <w:rPr>
+                <w:rFonts w:eastAsia="Times New Roman" w:cs="Times New Roman" w:ascii="Times New Roman" w:hAnsi="Times New Roman"/>
+                <w:b/>
+                <w:sz w:val="20"/>
+                <w:szCs w:val="20"/>
+              </w:rPr>
+              <w:t>¿Por qué es un error?</w:t>
+            </w:r>
+          </w:p>
+        </w:tc>
+      </w:tr>
+      <w:tr>
+        <w:trPr/>
+        <w:tc>
+          <w:tcPr>
+            <w:tcW w:w="1440" w:type="dxa"/>
+            <w:vMerge w:val="continue"/>
+            <w:tcBorders>
+              <w:top w:val="single" w:sz="4" w:space="0" w:color="000000"/>
+              <w:left w:val="single" w:sz="4" w:space="0" w:color="000000"/>
+              <w:bottom w:val="single" w:sz="4" w:space="0" w:color="000000"/>
+              <w:right w:val="single" w:sz="4" w:space="0" w:color="000000"/>
+            </w:tcBorders>
+          </w:tcPr>
+          <w:p>
+            <w:pPr>
+              <w:pStyle w:val="LOnormal1"/>
+              <w:widowControl w:val="false"/>
+              <w:spacing w:lineRule="auto" w:line="276"/>
+              <w:rPr>
+                <w:rFonts w:ascii="Times New Roman" w:hAnsi="Times New Roman" w:eastAsia="Times New Roman" w:cs="Times New Roman"/>
+                <w:b/>
+                <w:b/>
+                <w:sz w:val="20"/>
+                <w:szCs w:val="20"/>
+              </w:rPr>
+            </w:pPr>
+            <w:r>
+              <w:rPr>
+                <w:rFonts w:eastAsia="Times New Roman" w:cs="Times New Roman" w:ascii="Times New Roman" w:hAnsi="Times New Roman"/>
+                <w:b/>
+                <w:sz w:val="20"/>
+                <w:szCs w:val="20"/>
+              </w:rPr>
+            </w:r>
+          </w:p>
+        </w:tc>
+        <w:tc>
+          <w:tcPr>
+            <w:tcW w:w="3794" w:type="dxa"/>
+            <w:tcBorders>
+              <w:top w:val="single" w:sz="4" w:space="0" w:color="000000"/>
+              <w:left w:val="single" w:sz="4" w:space="0" w:color="000000"/>
+              <w:bottom w:val="single" w:sz="4" w:space="0" w:color="000000"/>
+              <w:right w:val="single" w:sz="4" w:space="0" w:color="000000"/>
+            </w:tcBorders>
+          </w:tcPr>
+          <w:p>
+            <w:pPr>
+              <w:pStyle w:val="LOnormal1"/>
+              <w:widowControl w:val="false"/>
+              <w:rPr>
+                <w:rFonts w:ascii="Times New Roman" w:hAnsi="Times New Roman" w:eastAsia="Times New Roman" w:cs="Times New Roman"/>
+                <w:sz w:val="20"/>
+                <w:szCs w:val="20"/>
+              </w:rPr>
+            </w:pPr>
+            <w:r>
+              <w:rPr>
+                <w:rFonts w:eastAsia="Times New Roman" w:cs="Times New Roman" w:ascii="Times New Roman" w:hAnsi="Times New Roman"/>
+                <w:sz w:val="20"/>
+                <w:szCs w:val="20"/>
+              </w:rPr>
+            </w:r>
+          </w:p>
+        </w:tc>
+        <w:tc>
+          <w:tcPr>
+            <w:tcW w:w="1877" w:type="dxa"/>
+            <w:tcBorders>
+              <w:top w:val="single" w:sz="4" w:space="0" w:color="000000"/>
+              <w:left w:val="single" w:sz="4" w:space="0" w:color="000000"/>
+              <w:bottom w:val="single" w:sz="4" w:space="0" w:color="000000"/>
+              <w:right w:val="single" w:sz="4" w:space="0" w:color="000000"/>
+            </w:tcBorders>
+          </w:tcPr>
+          <w:p>
+            <w:pPr>
+              <w:pStyle w:val="LOnormal1"/>
+              <w:widowControl w:val="false"/>
+              <w:rPr>
+                <w:rFonts w:ascii="Times New Roman" w:hAnsi="Times New Roman" w:eastAsia="Times New Roman" w:cs="Times New Roman"/>
+                <w:sz w:val="20"/>
+                <w:szCs w:val="20"/>
+              </w:rPr>
+            </w:pPr>
+            <w:r>
+              <w:rPr>
+                <w:rFonts w:eastAsia="Times New Roman" w:cs="Times New Roman" w:ascii="Times New Roman" w:hAnsi="Times New Roman"/>
+                <w:sz w:val="20"/>
+                <w:szCs w:val="20"/>
+              </w:rPr>
+            </w:r>
+          </w:p>
+        </w:tc>
+        <w:tc>
+          <w:tcPr>
+            <w:tcW w:w="3509" w:type="dxa"/>
+            <w:tcBorders>
+              <w:top w:val="single" w:sz="4" w:space="0" w:color="000000"/>
+              <w:left w:val="single" w:sz="4" w:space="0" w:color="000000"/>
+              <w:bottom w:val="single" w:sz="4" w:space="0" w:color="000000"/>
+              <w:right w:val="single" w:sz="4" w:space="0" w:color="000000"/>
+            </w:tcBorders>
+          </w:tcPr>
+          <w:p>
+            <w:pPr>
+              <w:pStyle w:val="LOnormal1"/>
+              <w:widowControl w:val="false"/>
+              <w:rPr>
+                <w:rFonts w:ascii="Times New Roman" w:hAnsi="Times New Roman" w:eastAsia="Times New Roman" w:cs="Times New Roman"/>
+                <w:sz w:val="20"/>
+                <w:szCs w:val="20"/>
+              </w:rPr>
+            </w:pPr>
+            <w:r>
+              <w:rPr>
+                <w:rFonts w:eastAsia="Times New Roman" w:cs="Times New Roman" w:ascii="Times New Roman" w:hAnsi="Times New Roman"/>
+                <w:sz w:val="20"/>
+                <w:szCs w:val="20"/>
+              </w:rPr>
+            </w:r>
+          </w:p>
+        </w:tc>
+      </w:tr>
+      <w:tr>
+        <w:trPr/>
+        <w:tc>
+          <w:tcPr>
+            <w:tcW w:w="1440" w:type="dxa"/>
+            <w:vMerge w:val="continue"/>
+            <w:tcBorders>
+              <w:top w:val="single" w:sz="4" w:space="0" w:color="000000"/>
+              <w:left w:val="single" w:sz="4" w:space="0" w:color="000000"/>
+              <w:bottom w:val="single" w:sz="4" w:space="0" w:color="000000"/>
+              <w:right w:val="single" w:sz="4" w:space="0" w:color="000000"/>
+            </w:tcBorders>
+          </w:tcPr>
+          <w:p>
+            <w:pPr>
+              <w:pStyle w:val="LOnormal1"/>
+              <w:widowControl w:val="false"/>
+              <w:spacing w:lineRule="auto" w:line="276"/>
+              <w:rPr>
+                <w:rFonts w:ascii="Times New Roman" w:hAnsi="Times New Roman" w:eastAsia="Times New Roman" w:cs="Times New Roman"/>
+                <w:sz w:val="20"/>
+                <w:szCs w:val="20"/>
+              </w:rPr>
+            </w:pPr>
+            <w:r>
+              <w:rPr>
+                <w:rFonts w:eastAsia="Times New Roman" w:cs="Times New Roman" w:ascii="Times New Roman" w:hAnsi="Times New Roman"/>
+                <w:sz w:val="20"/>
+                <w:szCs w:val="20"/>
+              </w:rPr>
+            </w:r>
+          </w:p>
+        </w:tc>
+        <w:tc>
+          <w:tcPr>
+            <w:tcW w:w="3794" w:type="dxa"/>
+            <w:tcBorders>
+              <w:top w:val="single" w:sz="4" w:space="0" w:color="000000"/>
+              <w:left w:val="single" w:sz="4" w:space="0" w:color="000000"/>
+              <w:bottom w:val="single" w:sz="4" w:space="0" w:color="000000"/>
+              <w:right w:val="single" w:sz="4" w:space="0" w:color="000000"/>
+            </w:tcBorders>
+          </w:tcPr>
+          <w:p>
+            <w:pPr>
+              <w:pStyle w:val="LOnormal1"/>
+              <w:widowControl w:val="false"/>
+              <w:rPr>
+                <w:rFonts w:ascii="Times New Roman" w:hAnsi="Times New Roman" w:eastAsia="Times New Roman" w:cs="Times New Roman"/>
+                <w:sz w:val="20"/>
+                <w:szCs w:val="20"/>
+              </w:rPr>
+            </w:pPr>
+            <w:r>
+              <w:rPr>
+                <w:rFonts w:eastAsia="Times New Roman" w:cs="Times New Roman" w:ascii="Times New Roman" w:hAnsi="Times New Roman"/>
+                <w:sz w:val="20"/>
+                <w:szCs w:val="20"/>
+              </w:rPr>
+            </w:r>
+          </w:p>
+        </w:tc>
+        <w:tc>
+          <w:tcPr>
+            <w:tcW w:w="1877" w:type="dxa"/>
+            <w:tcBorders>
+              <w:top w:val="single" w:sz="4" w:space="0" w:color="000000"/>
+              <w:left w:val="single" w:sz="4" w:space="0" w:color="000000"/>
+              <w:bottom w:val="single" w:sz="4" w:space="0" w:color="000000"/>
+              <w:right w:val="single" w:sz="4" w:space="0" w:color="000000"/>
+            </w:tcBorders>
+          </w:tcPr>
+          <w:p>
+            <w:pPr>
+              <w:pStyle w:val="LOnormal1"/>
+              <w:widowControl w:val="false"/>
+              <w:rPr>
+                <w:rFonts w:ascii="Times New Roman" w:hAnsi="Times New Roman" w:eastAsia="Times New Roman" w:cs="Times New Roman"/>
+                <w:sz w:val="20"/>
+                <w:szCs w:val="20"/>
+              </w:rPr>
+            </w:pPr>
+            <w:r>
+              <w:rPr>
+                <w:rFonts w:eastAsia="Times New Roman" w:cs="Times New Roman" w:ascii="Times New Roman" w:hAnsi="Times New Roman"/>
+                <w:sz w:val="20"/>
+                <w:szCs w:val="20"/>
+              </w:rPr>
+            </w:r>
+          </w:p>
+        </w:tc>
+        <w:tc>
+          <w:tcPr>
+            <w:tcW w:w="3509" w:type="dxa"/>
+            <w:tcBorders>
+              <w:top w:val="single" w:sz="4" w:space="0" w:color="000000"/>
+              <w:left w:val="single" w:sz="4" w:space="0" w:color="000000"/>
+              <w:bottom w:val="single" w:sz="4" w:space="0" w:color="000000"/>
+              <w:right w:val="single" w:sz="4" w:space="0" w:color="000000"/>
+            </w:tcBorders>
+          </w:tcPr>
+          <w:p>
+            <w:pPr>
+              <w:pStyle w:val="LOnormal1"/>
+              <w:widowControl w:val="false"/>
+              <w:rPr>
+                <w:rFonts w:ascii="Times New Roman" w:hAnsi="Times New Roman" w:eastAsia="Times New Roman" w:cs="Times New Roman"/>
+                <w:sz w:val="20"/>
+                <w:szCs w:val="20"/>
+              </w:rPr>
+            </w:pPr>
+            <w:r>
+              <w:rPr>
+                <w:rFonts w:eastAsia="Times New Roman" w:cs="Times New Roman" w:ascii="Times New Roman" w:hAnsi="Times New Roman"/>
+                <w:sz w:val="20"/>
+                <w:szCs w:val="20"/>
+              </w:rPr>
+            </w:r>
+          </w:p>
+        </w:tc>
+      </w:tr>
+      <w:tr>
+        <w:trPr/>
+        <w:tc>
+          <w:tcPr>
+            <w:tcW w:w="1440" w:type="dxa"/>
+            <w:vMerge w:val="continue"/>
+            <w:tcBorders>
+              <w:top w:val="single" w:sz="4" w:space="0" w:color="000000"/>
+              <w:left w:val="single" w:sz="4" w:space="0" w:color="000000"/>
+              <w:bottom w:val="single" w:sz="4" w:space="0" w:color="000000"/>
+              <w:right w:val="single" w:sz="4" w:space="0" w:color="000000"/>
+            </w:tcBorders>
+          </w:tcPr>
+          <w:p>
+            <w:pPr>
+              <w:pStyle w:val="LOnormal1"/>
+              <w:widowControl w:val="false"/>
+              <w:spacing w:lineRule="auto" w:line="276"/>
+              <w:rPr>
+                <w:rFonts w:ascii="Times New Roman" w:hAnsi="Times New Roman" w:eastAsia="Times New Roman" w:cs="Times New Roman"/>
+                <w:sz w:val="20"/>
+                <w:szCs w:val="20"/>
+              </w:rPr>
+            </w:pPr>
+            <w:r>
+              <w:rPr>
+                <w:rFonts w:eastAsia="Times New Roman" w:cs="Times New Roman" w:ascii="Times New Roman" w:hAnsi="Times New Roman"/>
+                <w:sz w:val="20"/>
+                <w:szCs w:val="20"/>
+              </w:rPr>
+            </w:r>
+          </w:p>
+        </w:tc>
+        <w:tc>
+          <w:tcPr>
+            <w:tcW w:w="3794" w:type="dxa"/>
+            <w:tcBorders>
+              <w:top w:val="single" w:sz="4" w:space="0" w:color="000000"/>
+              <w:left w:val="single" w:sz="4" w:space="0" w:color="000000"/>
+              <w:bottom w:val="single" w:sz="4" w:space="0" w:color="000000"/>
+              <w:right w:val="single" w:sz="4" w:space="0" w:color="000000"/>
+            </w:tcBorders>
+          </w:tcPr>
+          <w:p>
+            <w:pPr>
+              <w:pStyle w:val="LOnormal1"/>
+              <w:widowControl w:val="false"/>
+              <w:rPr>
+                <w:rFonts w:ascii="Times New Roman" w:hAnsi="Times New Roman" w:eastAsia="Times New Roman" w:cs="Times New Roman"/>
+                <w:sz w:val="20"/>
+                <w:szCs w:val="20"/>
+              </w:rPr>
+            </w:pPr>
+            <w:r>
+              <w:rPr>
+                <w:rFonts w:eastAsia="Times New Roman" w:cs="Times New Roman" w:ascii="Times New Roman" w:hAnsi="Times New Roman"/>
+                <w:sz w:val="20"/>
+                <w:szCs w:val="20"/>
+              </w:rPr>
+            </w:r>
+          </w:p>
+        </w:tc>
+        <w:tc>
+          <w:tcPr>
+            <w:tcW w:w="1877" w:type="dxa"/>
+            <w:tcBorders>
+              <w:top w:val="single" w:sz="4" w:space="0" w:color="000000"/>
+              <w:left w:val="single" w:sz="4" w:space="0" w:color="000000"/>
+              <w:bottom w:val="single" w:sz="4" w:space="0" w:color="000000"/>
+              <w:right w:val="single" w:sz="4" w:space="0" w:color="000000"/>
+            </w:tcBorders>
+          </w:tcPr>
+          <w:p>
+            <w:pPr>
+              <w:pStyle w:val="LOnormal1"/>
+              <w:widowControl w:val="false"/>
+              <w:rPr>
+                <w:rFonts w:ascii="Times New Roman" w:hAnsi="Times New Roman" w:eastAsia="Times New Roman" w:cs="Times New Roman"/>
+                <w:sz w:val="20"/>
+                <w:szCs w:val="20"/>
+              </w:rPr>
+            </w:pPr>
+            <w:r>
+              <w:rPr>
+                <w:rFonts w:eastAsia="Times New Roman" w:cs="Times New Roman" w:ascii="Times New Roman" w:hAnsi="Times New Roman"/>
+                <w:sz w:val="20"/>
+                <w:szCs w:val="20"/>
+              </w:rPr>
+            </w:r>
+          </w:p>
+        </w:tc>
+        <w:tc>
+          <w:tcPr>
+            <w:tcW w:w="3509" w:type="dxa"/>
+            <w:tcBorders>
+              <w:top w:val="single" w:sz="4" w:space="0" w:color="000000"/>
+              <w:left w:val="single" w:sz="4" w:space="0" w:color="000000"/>
+              <w:bottom w:val="single" w:sz="4" w:space="0" w:color="000000"/>
+              <w:right w:val="single" w:sz="4" w:space="0" w:color="000000"/>
+            </w:tcBorders>
+          </w:tcPr>
+          <w:p>
+            <w:pPr>
+              <w:pStyle w:val="LOnormal1"/>
+              <w:widowControl w:val="false"/>
+              <w:rPr>
+                <w:rFonts w:ascii="Times New Roman" w:hAnsi="Times New Roman" w:eastAsia="Times New Roman" w:cs="Times New Roman"/>
+                <w:sz w:val="20"/>
+                <w:szCs w:val="20"/>
+              </w:rPr>
+            </w:pPr>
+            <w:r>
+              <w:rPr>
+                <w:rFonts w:eastAsia="Times New Roman" w:cs="Times New Roman" w:ascii="Times New Roman" w:hAnsi="Times New Roman"/>
+                <w:sz w:val="20"/>
+                <w:szCs w:val="20"/>
+              </w:rPr>
+            </w:r>
+          </w:p>
+        </w:tc>
+      </w:tr>
+    </w:tbl>
+    <w:p>
+      <w:pPr>
+        <w:pStyle w:val="Normal"/>
         <w:keepNext w:val="false"/>
         <w:keepLines w:val="false"/>
         <w:pageBreakBefore w:val="false"/>
@@ -7277,7 +10155,7 @@
                     </pic:cNvPicPr>
                   </pic:nvPicPr>
                   <pic:blipFill>
-                    <a:blip r:embed="rId13"/>
+                    <a:blip r:embed="rId14"/>
                     <a:stretch>
                       <a:fillRect/>
                     </a:stretch>
@@ -7299,9 +10177,9 @@
       </w:r>
     </w:p>
     <w:sectPr>
-      <w:footerReference w:type="even" r:id="rId14"/>
-      <w:footerReference w:type="default" r:id="rId15"/>
-      <w:footerReference w:type="first" r:id="rId16"/>
+      <w:footerReference w:type="even" r:id="rId15"/>
+      <w:footerReference w:type="default" r:id="rId16"/>
+      <w:footerReference w:type="first" r:id="rId17"/>
       <w:footnotePr>
         <w:numFmt w:val="decimal"/>
       </w:footnotePr>
@@ -7544,7 +10422,7 @@
     </w:r>
     <w:r>
       <w:rPr/>
-      <w:t>4</w:t>
+      <w:t>5</w:t>
     </w:r>
     <w:r>
       <w:rPr/>
@@ -7662,7 +10540,7 @@
     </w:r>
     <w:r>
       <w:rPr/>
-      <w:t>4</w:t>
+      <w:t>5</w:t>
     </w:r>
     <w:r>
       <w:rPr/>
@@ -7781,6 +10659,49 @@
         <w:t xml:space="preserve">Revisa: </w:t>
       </w:r>
       <w:hyperlink r:id="rId1">
+        <w:r>
+          <w:rPr>
+            <w:color w:val="1155CC"/>
+            <w:sz w:val="20"/>
+            <w:szCs w:val="20"/>
+            <w:u w:val="single"/>
+          </w:rPr>
+          <w:t>Violation solution for single responsibility principle</w:t>
+        </w:r>
+      </w:hyperlink>
+    </w:p>
+  </w:footnote>
+  <w:footnote w:id="3">
+    <w:p>
+      <w:pPr>
+        <w:pStyle w:val="LOnormal1"/>
+        <w:widowControl w:val="false"/>
+        <w:rPr>
+          <w:sz w:val="20"/>
+          <w:szCs w:val="20"/>
+        </w:rPr>
+      </w:pPr>
+      <w:r>
+        <w:rPr>
+          <w:rStyle w:val="FootnoteCharacters"/>
+        </w:rPr>
+        <w:footnoteRef/>
+      </w:r>
+      <w:r>
+        <w:rPr>
+          <w:sz w:val="20"/>
+          <w:szCs w:val="20"/>
+        </w:rPr>
+        <w:t xml:space="preserve"> </w:t>
+      </w:r>
+      <w:r>
+        <w:rPr>
+          <w:sz w:val="20"/>
+          <w:szCs w:val="20"/>
+        </w:rPr>
+        <w:t xml:space="preserve">Revisa: </w:t>
+      </w:r>
+      <w:hyperlink r:id="rId2">
         <w:r>
           <w:rPr>
             <w:color w:val="1155CC"/>

</xml_diff>

<commit_message>
Se avanzó con la revisión de la clase JuegoSimple
</commit_message>
<xml_diff>
--- a/Practica3-C3S2/Sprint5-C3S2.docx
+++ b/Practica3-C3S2/Sprint5-C3S2.docx
@@ -218,7 +218,7 @@
         <w:tblStyle w:val="Table1"/>
         <w:tblW w:w="7200" w:type="dxa"/>
         <w:jc w:val="left"/>
-        <w:tblInd w:w="0" w:type="dxa"/>
+        <w:tblInd w:w="113" w:type="dxa"/>
         <w:tblLayout w:type="fixed"/>
         <w:tblCellMar>
           <w:top w:w="0" w:type="dxa"/>
@@ -1697,7 +1697,7 @@
         <w:tblStyle w:val="Table2"/>
         <w:tblW w:w="7920" w:type="dxa"/>
         <w:jc w:val="left"/>
-        <w:tblInd w:w="715" w:type="dxa"/>
+        <w:tblInd w:w="828" w:type="dxa"/>
         <w:tblLayout w:type="fixed"/>
         <w:tblCellMar>
           <w:top w:w="0" w:type="dxa"/>
@@ -2518,7 +2518,7 @@
         <w:tblStyle w:val="Table3"/>
         <w:tblW w:w="10260" w:type="dxa"/>
         <w:jc w:val="left"/>
-        <w:tblInd w:w="-5" w:type="dxa"/>
+        <w:tblInd w:w="108" w:type="dxa"/>
         <w:tblLayout w:type="fixed"/>
         <w:tblCellMar>
           <w:top w:w="0" w:type="dxa"/>
@@ -2529,17 +2529,17 @@
         <w:tblLook w:val="0400"/>
       </w:tblPr>
       <w:tblGrid>
-        <w:gridCol w:w="537"/>
+        <w:gridCol w:w="536"/>
         <w:gridCol w:w="2100"/>
         <w:gridCol w:w="4845"/>
-        <w:gridCol w:w="1337"/>
+        <w:gridCol w:w="1338"/>
         <w:gridCol w:w="1441"/>
       </w:tblGrid>
       <w:tr>
         <w:trPr/>
         <w:tc>
           <w:tcPr>
-            <w:tcW w:w="537" w:type="dxa"/>
+            <w:tcW w:w="536" w:type="dxa"/>
             <w:tcBorders>
               <w:top w:val="single" w:sz="4" w:space="0" w:color="000000"/>
               <w:left w:val="single" w:sz="4" w:space="0" w:color="000000"/>
@@ -2638,7 +2638,7 @@
         </w:tc>
         <w:tc>
           <w:tcPr>
-            <w:tcW w:w="1337" w:type="dxa"/>
+            <w:tcW w:w="1338" w:type="dxa"/>
             <w:tcBorders>
               <w:top w:val="single" w:sz="4" w:space="0" w:color="000000"/>
               <w:left w:val="single" w:sz="4" w:space="0" w:color="000000"/>
@@ -2707,7 +2707,7 @@
         <w:trPr/>
         <w:tc>
           <w:tcPr>
-            <w:tcW w:w="537" w:type="dxa"/>
+            <w:tcW w:w="536" w:type="dxa"/>
             <w:tcBorders>
               <w:top w:val="single" w:sz="4" w:space="0" w:color="000000"/>
               <w:left w:val="single" w:sz="4" w:space="0" w:color="000000"/>
@@ -2798,7 +2798,7 @@
         </w:tc>
         <w:tc>
           <w:tcPr>
-            <w:tcW w:w="1337" w:type="dxa"/>
+            <w:tcW w:w="1338" w:type="dxa"/>
             <w:tcBorders>
               <w:top w:val="single" w:sz="4" w:space="0" w:color="000000"/>
               <w:left w:val="single" w:sz="4" w:space="0" w:color="000000"/>
@@ -2890,7 +2890,7 @@
         <w:trPr/>
         <w:tc>
           <w:tcPr>
-            <w:tcW w:w="537" w:type="dxa"/>
+            <w:tcW w:w="536" w:type="dxa"/>
             <w:tcBorders>
               <w:top w:val="single" w:sz="4" w:space="0" w:color="000000"/>
               <w:left w:val="single" w:sz="4" w:space="0" w:color="000000"/>
@@ -2981,7 +2981,7 @@
         </w:tc>
         <w:tc>
           <w:tcPr>
-            <w:tcW w:w="1337" w:type="dxa"/>
+            <w:tcW w:w="1338" w:type="dxa"/>
             <w:tcBorders>
               <w:top w:val="single" w:sz="4" w:space="0" w:color="000000"/>
               <w:left w:val="single" w:sz="4" w:space="0" w:color="000000"/>
@@ -3082,7 +3082,7 @@
         <w:tblStyle w:val="Table4"/>
         <w:tblW w:w="10255" w:type="dxa"/>
         <w:jc w:val="left"/>
-        <w:tblInd w:w="0" w:type="dxa"/>
+        <w:tblInd w:w="113" w:type="dxa"/>
         <w:tblLayout w:type="fixed"/>
         <w:tblCellMar>
           <w:top w:w="0" w:type="dxa"/>
@@ -3721,7 +3721,13 @@
         <w:rPr>
           <w:rFonts w:eastAsia="Times New Roman" w:cs="Times New Roman" w:ascii="Times New Roman" w:hAnsi="Times New Roman"/>
         </w:rPr>
-        <w:t>Clases que han sido revisadas:</w:t>
+        <w:t xml:space="preserve">Clases que han sido revisadas: </w:t>
+      </w:r>
+      <w:r>
+        <w:rPr>
+          <w:rFonts w:eastAsia="Times New Roman" w:cs="Times New Roman" w:ascii="Times New Roman" w:hAnsi="Times New Roman"/>
+        </w:rPr>
+        <w:t>JuegoSimple</w:t>
       </w:r>
     </w:p>
     <w:p>
@@ -3736,7 +3742,13 @@
         <w:rPr>
           <w:rFonts w:eastAsia="Times New Roman" w:cs="Times New Roman" w:ascii="Times New Roman" w:hAnsi="Times New Roman"/>
         </w:rPr>
-        <w:t>Fecha/hora de duración del ejercicio de revisión del código:</w:t>
+        <w:t xml:space="preserve">Fecha/hora de duración del ejercicio de revisión del código: </w:t>
+      </w:r>
+      <w:r>
+        <w:rPr>
+          <w:rFonts w:eastAsia="Times New Roman" w:cs="Times New Roman" w:ascii="Times New Roman" w:hAnsi="Times New Roman"/>
+        </w:rPr>
+        <w:t>03/06/2023 de 15:41</w:t>
       </w:r>
     </w:p>
     <w:p>
@@ -3757,13 +3769,22 @@
         <w:ind w:left="0" w:hanging="0"/>
         <w:rPr>
           <w:rFonts w:ascii="Times New Roman" w:hAnsi="Times New Roman" w:eastAsia="Times New Roman" w:cs="Times New Roman"/>
+          <w:b/>
+          <w:b/>
+          <w:bCs/>
+          <w:sz w:val="22"/>
+          <w:szCs w:val="22"/>
         </w:rPr>
       </w:pPr>
       <w:r>
         <w:rPr>
           <w:rFonts w:eastAsia="Times New Roman" w:cs="Times New Roman" w:ascii="Times New Roman" w:hAnsi="Times New Roman"/>
-        </w:rPr>
-        <w:t>Clase: JuegoSimple</w:t>
+          <w:b/>
+          <w:bCs/>
+          <w:sz w:val="22"/>
+          <w:szCs w:val="22"/>
+        </w:rPr>
+        <w:t>Juego Simple</w:t>
       </w:r>
     </w:p>
     <w:p>
@@ -3772,27 +3793,6 @@
         <w:ind w:left="0" w:hanging="0"/>
         <w:rPr>
           <w:rFonts w:ascii="Times New Roman" w:hAnsi="Times New Roman" w:eastAsia="Times New Roman" w:cs="Times New Roman"/>
-          <w:sz w:val="22"/>
-          <w:szCs w:val="22"/>
-        </w:rPr>
-      </w:pPr>
-      <w:r>
-        <w:rPr>
-          <w:rFonts w:eastAsia="Times New Roman" w:cs="Times New Roman" w:ascii="Times New Roman" w:hAnsi="Times New Roman"/>
-          <w:sz w:val="22"/>
-          <w:szCs w:val="22"/>
-        </w:rPr>
-        <w:t>Inicio: 03/06/2023 – 12:23</w:t>
-      </w:r>
-    </w:p>
-    <w:p>
-      <w:pPr>
-        <w:pStyle w:val="LOnormal1"/>
-        <w:ind w:left="720" w:hanging="0"/>
-        <w:rPr>
-          <w:rFonts w:ascii="Times New Roman" w:hAnsi="Times New Roman" w:eastAsia="Times New Roman" w:cs="Times New Roman"/>
-          <w:sz w:val="22"/>
-          <w:szCs w:val="22"/>
         </w:rPr>
       </w:pPr>
       <w:r>
@@ -3808,7 +3808,7 @@
         <w:tblStyle w:val="Table5"/>
         <w:tblW w:w="10620" w:type="dxa"/>
         <w:jc w:val="left"/>
-        <w:tblInd w:w="-23" w:type="dxa"/>
+        <w:tblInd w:w="90" w:type="dxa"/>
         <w:tblLayout w:type="fixed"/>
         <w:tblCellMar>
           <w:top w:w="0" w:type="dxa"/>
@@ -4021,7 +4021,15 @@
                 <w:sz w:val="20"/>
                 <w:szCs w:val="20"/>
               </w:rPr>
-              <w:t>Se us</w:t>
+              <w:t>Se u</w:t>
+            </w:r>
+            <w:r>
+              <w:rPr>
+                <w:rFonts w:eastAsia="Times New Roman" w:cs="Times New Roman" w:ascii="Times New Roman" w:hAnsi="Times New Roman"/>
+                <w:sz w:val="20"/>
+                <w:szCs w:val="20"/>
+              </w:rPr>
+              <w:t>tiliz</w:t>
             </w:r>
             <w:r>
               <w:rPr>
@@ -4032,7 +4040,18 @@
                 <w:szCs w:val="20"/>
                 <w:lang w:val="en-US" w:eastAsia="zh-CN" w:bidi="hi-IN"/>
               </w:rPr>
-              <w:t>ó la convención de nombres de Google para java. (</w:t>
+              <w:t xml:space="preserve">ó la guia de estilo de Java de Google </w:t>
+            </w:r>
+            <w:r>
+              <w:rPr>
+                <w:rFonts w:eastAsia="Times New Roman" w:cs="Times New Roman" w:ascii="Times New Roman" w:hAnsi="Times New Roman"/>
+                <w:color w:val="auto"/>
+                <w:kern w:val="0"/>
+                <w:sz w:val="20"/>
+                <w:szCs w:val="20"/>
+                <w:lang w:val="en-US" w:eastAsia="zh-CN" w:bidi="hi-IN"/>
+              </w:rPr>
+              <w:t>(</w:t>
             </w:r>
             <w:hyperlink r:id="rId13">
               <w:r>
@@ -4082,46 +4101,6 @@
               <w:t>Además se intenta que los nombres sean significativos para dar una idea de que representan, por ejemplo el método getNumeroCeldasVacias retorna el número de celdas vacías en el tablero en el momento actual.</w:t>
             </w:r>
           </w:p>
-          <w:p>
-            <w:pPr>
-              <w:pStyle w:val="LOnormal1"/>
-              <w:widowControl w:val="false"/>
-              <w:rPr>
-                <w:rFonts w:ascii="Times New Roman" w:hAnsi="Times New Roman" w:eastAsia="Times New Roman" w:cs="Times New Roman"/>
-                <w:sz w:val="20"/>
-                <w:szCs w:val="20"/>
-              </w:rPr>
-            </w:pPr>
-            <w:r>
-              <w:rPr>
-                <w:rFonts w:eastAsia="Times New Roman" w:cs="Times New Roman" w:ascii="Times New Roman" w:hAnsi="Times New Roman"/>
-                <w:color w:val="auto"/>
-                <w:kern w:val="0"/>
-                <w:sz w:val="20"/>
-                <w:szCs w:val="20"/>
-                <w:lang w:val="en-US" w:eastAsia="zh-CN" w:bidi="hi-IN"/>
-              </w:rPr>
-              <w:t>Cambios realizados:</w:t>
-            </w:r>
-          </w:p>
-          <w:p>
-            <w:pPr>
-              <w:pStyle w:val="LOnormal1"/>
-              <w:widowControl w:val="false"/>
-              <w:rPr>
-                <w:rFonts w:ascii="Times New Roman" w:hAnsi="Times New Roman" w:eastAsia="Times New Roman" w:cs="Times New Roman"/>
-                <w:sz w:val="20"/>
-                <w:szCs w:val="20"/>
-              </w:rPr>
-            </w:pPr>
-            <w:r>
-              <w:rPr>
-                <w:rFonts w:eastAsia="Times New Roman" w:cs="Times New Roman" w:ascii="Times New Roman" w:hAnsi="Times New Roman"/>
-                <w:sz w:val="20"/>
-                <w:szCs w:val="20"/>
-              </w:rPr>
-            </w:r>
-          </w:p>
         </w:tc>
       </w:tr>
       <w:tr>
@@ -4214,6 +4193,18 @@
                 <w:sz w:val="20"/>
                 <w:szCs w:val="20"/>
               </w:rPr>
+              <w:t>No se sigui</w:t>
+            </w:r>
+            <w:r>
+              <w:rPr>
+                <w:rFonts w:eastAsia="Times New Roman" w:cs="Times New Roman" w:ascii="Times New Roman" w:hAnsi="Times New Roman"/>
+                <w:color w:val="auto"/>
+                <w:kern w:val="0"/>
+                <w:sz w:val="20"/>
+                <w:szCs w:val="20"/>
+                <w:lang w:val="en-US" w:eastAsia="zh-CN" w:bidi="hi-IN"/>
+              </w:rPr>
+              <w:t>ó alguna convención para el ordemaniento de los argumentos de método.</w:t>
             </w:r>
           </w:p>
         </w:tc>
@@ -4225,7 +4216,6 @@
             <w:tcW w:w="1440" w:type="dxa"/>
             <w:vMerge w:val="continue"/>
             <w:tcBorders>
-              <w:top w:val="single" w:sz="4" w:space="0" w:color="000000"/>
               <w:left w:val="single" w:sz="4" w:space="0" w:color="000000"/>
               <w:bottom w:val="single" w:sz="4" w:space="0" w:color="000000"/>
               <w:right w:val="single" w:sz="4" w:space="0" w:color="000000"/>
@@ -4255,7 +4245,6 @@
           <w:tcPr>
             <w:tcW w:w="3794" w:type="dxa"/>
             <w:tcBorders>
-              <w:top w:val="single" w:sz="4" w:space="0" w:color="000000"/>
               <w:left w:val="single" w:sz="4" w:space="0" w:color="000000"/>
               <w:bottom w:val="single" w:sz="4" w:space="0" w:color="000000"/>
               <w:right w:val="single" w:sz="4" w:space="0" w:color="000000"/>
@@ -4286,28 +4275,425 @@
             <w:tcW w:w="5385" w:type="dxa"/>
             <w:gridSpan w:val="2"/>
             <w:tcBorders>
-              <w:top w:val="single" w:sz="4" w:space="0" w:color="000000"/>
-              <w:left w:val="single" w:sz="4" w:space="0" w:color="000000"/>
-              <w:bottom w:val="single" w:sz="4" w:space="0" w:color="000000"/>
-              <w:right w:val="single" w:sz="4" w:space="0" w:color="000000"/>
-            </w:tcBorders>
-          </w:tcPr>
-          <w:p>
-            <w:pPr>
-              <w:pStyle w:val="LOnormal1"/>
-              <w:widowControl w:val="false"/>
-              <w:rPr>
-                <w:rFonts w:ascii="Times New Roman" w:hAnsi="Times New Roman" w:eastAsia="Times New Roman" w:cs="Times New Roman"/>
-                <w:sz w:val="20"/>
-                <w:szCs w:val="20"/>
-              </w:rPr>
-            </w:pPr>
-            <w:r>
-              <w:rPr>
-                <w:rFonts w:eastAsia="Times New Roman" w:cs="Times New Roman" w:ascii="Times New Roman" w:hAnsi="Times New Roman"/>
-                <w:sz w:val="20"/>
-                <w:szCs w:val="20"/>
-              </w:rPr>
+              <w:left w:val="single" w:sz="4" w:space="0" w:color="000000"/>
+              <w:bottom w:val="single" w:sz="4" w:space="0" w:color="000000"/>
+              <w:right w:val="single" w:sz="4" w:space="0" w:color="000000"/>
+            </w:tcBorders>
+          </w:tcPr>
+          <w:p>
+            <w:pPr>
+              <w:pStyle w:val="LOnormal1"/>
+              <w:widowControl w:val="false"/>
+              <w:rPr>
+                <w:rFonts w:ascii="Times New Roman" w:hAnsi="Times New Roman" w:eastAsia="Times New Roman" w:cs="Times New Roman"/>
+                <w:sz w:val="20"/>
+                <w:szCs w:val="20"/>
+              </w:rPr>
+            </w:pPr>
+            <w:r>
+              <w:rPr>
+                <w:rFonts w:eastAsia="Times New Roman" w:cs="Times New Roman" w:ascii="Times New Roman" w:hAnsi="Times New Roman"/>
+                <w:sz w:val="20"/>
+                <w:szCs w:val="20"/>
+              </w:rPr>
+              <w:t xml:space="preserve">Se añadieron comentarios </w:t>
+            </w:r>
+            <w:r>
+              <w:rPr>
+                <w:rFonts w:eastAsia="Times New Roman" w:cs="Times New Roman" w:ascii="Times New Roman" w:hAnsi="Times New Roman"/>
+                <w:color w:val="auto"/>
+                <w:kern w:val="0"/>
+                <w:sz w:val="20"/>
+                <w:szCs w:val="20"/>
+                <w:lang w:val="en-US" w:eastAsia="zh-CN" w:bidi="hi-IN"/>
+              </w:rPr>
+              <w:t>a los campos para aclarar a que representan, por ejemplo:</w:t>
+            </w:r>
+          </w:p>
+          <w:p>
+            <w:pPr>
+              <w:pStyle w:val="Normal"/>
+              <w:widowControl w:val="false"/>
+              <w:pBdr/>
+              <w:shd w:fill="1E1F22"/>
+              <w:rPr>
+                <w:rFonts w:ascii="FreeMono" w:hAnsi="FreeMono" w:eastAsia="Times New Roman" w:cs="Times New Roman"/>
+                <w:sz w:val="18"/>
+                <w:szCs w:val="18"/>
+              </w:rPr>
+            </w:pPr>
+            <w:r>
+              <w:rPr>
+                <w:rFonts w:eastAsia="Times New Roman" w:cs="Times New Roman" w:ascii="FreeMono" w:hAnsi="FreeMono"/>
+                <w:b w:val="false"/>
+                <w:i w:val="false"/>
+                <w:color w:val="CF8E6D"/>
+                <w:kern w:val="0"/>
+                <w:sz w:val="18"/>
+                <w:szCs w:val="18"/>
+                <w:lang w:val="en-US" w:eastAsia="zh-CN" w:bidi="hi-IN"/>
+              </w:rPr>
+              <w:t xml:space="preserve">private int </w:t>
+            </w:r>
+            <w:r>
+              <w:rPr>
+                <w:rFonts w:eastAsia="Times New Roman" w:cs="Times New Roman" w:ascii="FreeMono" w:hAnsi="FreeMono"/>
+                <w:b w:val="false"/>
+                <w:i w:val="false"/>
+                <w:color w:val="C77DBB"/>
+                <w:sz w:val="18"/>
+                <w:szCs w:val="18"/>
+              </w:rPr>
+              <w:t>totalFilas</w:t>
+            </w:r>
+            <w:r>
+              <w:rPr>
+                <w:rFonts w:eastAsia="Times New Roman" w:cs="Times New Roman" w:ascii="FreeMono" w:hAnsi="FreeMono"/>
+                <w:b w:val="false"/>
+                <w:i w:val="false"/>
+                <w:color w:val="BCBEC4"/>
+                <w:sz w:val="18"/>
+                <w:szCs w:val="18"/>
+              </w:rPr>
+              <w:t xml:space="preserve">; </w:t>
+            </w:r>
+            <w:r>
+              <w:rPr>
+                <w:rFonts w:eastAsia="Times New Roman" w:cs="Times New Roman" w:ascii="FreeMono" w:hAnsi="FreeMono"/>
+                <w:b w:val="false"/>
+                <w:i w:val="false"/>
+                <w:color w:val="7A7E85"/>
+                <w:sz w:val="18"/>
+                <w:szCs w:val="18"/>
+              </w:rPr>
+              <w:t>// número de filas del tablero</w:t>
+            </w:r>
+          </w:p>
+          <w:p>
+            <w:pPr>
+              <w:pStyle w:val="Normal"/>
+              <w:widowControl w:val="false"/>
+              <w:rPr>
+                <w:rFonts w:ascii="Times New Roman" w:hAnsi="Times New Roman" w:eastAsia="Times New Roman" w:cs="Times New Roman"/>
+                <w:sz w:val="20"/>
+                <w:szCs w:val="20"/>
+              </w:rPr>
+            </w:pPr>
+            <w:r>
+              <w:rPr>
+                <w:rFonts w:eastAsia="Times New Roman" w:cs="Times New Roman" w:ascii="Times New Roman" w:hAnsi="Times New Roman"/>
+                <w:color w:val="auto"/>
+                <w:kern w:val="0"/>
+                <w:sz w:val="20"/>
+                <w:szCs w:val="20"/>
+                <w:lang w:val="en-US" w:eastAsia="zh-CN" w:bidi="hi-IN"/>
+              </w:rPr>
+              <w:t>Se añadieron comentarios a los métodos para aclarar que hacen, sus entradas y salidas. Por ejemplo:</w:t>
+            </w:r>
+          </w:p>
+          <w:p>
+            <w:pPr>
+              <w:pStyle w:val="Normal"/>
+              <w:widowControl w:val="false"/>
+              <w:pBdr/>
+              <w:shd w:fill="1E1F22"/>
+              <w:rPr>
+                <w:rFonts w:ascii="FreeMono" w:hAnsi="FreeMono" w:eastAsia="Times New Roman" w:cs="Times New Roman"/>
+                <w:sz w:val="18"/>
+                <w:szCs w:val="18"/>
+              </w:rPr>
+            </w:pPr>
+            <w:r>
+              <w:rPr>
+                <w:rFonts w:eastAsia="Times New Roman" w:cs="Times New Roman" w:ascii="FreeMono" w:hAnsi="FreeMono"/>
+                <w:b w:val="false"/>
+                <w:i/>
+                <w:color w:val="5F826B"/>
+                <w:kern w:val="0"/>
+                <w:sz w:val="18"/>
+                <w:szCs w:val="18"/>
+                <w:lang w:val="en-US" w:eastAsia="zh-CN" w:bidi="hi-IN"/>
+              </w:rPr>
+              <w:t>/**</w:t>
+            </w:r>
+            <w:r>
+              <w:rPr>
+                <w:rFonts w:eastAsia="Times New Roman" w:cs="Times New Roman" w:ascii="FreeMono" w:hAnsi="FreeMono"/>
+                <w:sz w:val="18"/>
+                <w:szCs w:val="18"/>
+              </w:rPr>
+              <w:br/>
+            </w:r>
+            <w:r>
+              <w:rPr>
+                <w:rFonts w:eastAsia="Times New Roman" w:cs="Times New Roman" w:ascii="FreeMono" w:hAnsi="FreeMono"/>
+                <w:b w:val="false"/>
+                <w:i/>
+                <w:color w:val="5F826B"/>
+                <w:sz w:val="18"/>
+                <w:szCs w:val="18"/>
+              </w:rPr>
+              <w:t xml:space="preserve">   * Añade la jugada actual a la cadena de texto juegoGuardado</w:t>
+            </w:r>
+            <w:r>
+              <w:rPr>
+                <w:rFonts w:eastAsia="Times New Roman" w:cs="Times New Roman" w:ascii="FreeMono" w:hAnsi="FreeMono"/>
+                <w:sz w:val="18"/>
+                <w:szCs w:val="18"/>
+              </w:rPr>
+              <w:br/>
+            </w:r>
+            <w:r>
+              <w:rPr>
+                <w:rFonts w:eastAsia="Times New Roman" w:cs="Times New Roman" w:ascii="FreeMono" w:hAnsi="FreeMono"/>
+                <w:b w:val="false"/>
+                <w:i/>
+                <w:color w:val="5F826B"/>
+                <w:sz w:val="18"/>
+                <w:szCs w:val="18"/>
+              </w:rPr>
+              <w:t xml:space="preserve">   * </w:t>
+            </w:r>
+            <w:r>
+              <w:rPr>
+                <w:rFonts w:eastAsia="Times New Roman" w:cs="Times New Roman" w:ascii="FreeMono" w:hAnsi="FreeMono"/>
+                <w:b w:val="false"/>
+                <w:i/>
+                <w:color w:val="67A37C"/>
+                <w:sz w:val="18"/>
+                <w:szCs w:val="18"/>
+              </w:rPr>
+              <w:t xml:space="preserve">@param </w:t>
+            </w:r>
+            <w:r>
+              <w:rPr>
+                <w:rFonts w:eastAsia="Times New Roman" w:cs="Times New Roman" w:ascii="FreeMono" w:hAnsi="FreeMono"/>
+                <w:b w:val="false"/>
+                <w:i/>
+                <w:color w:val="ABADB3"/>
+                <w:sz w:val="18"/>
+                <w:szCs w:val="18"/>
+              </w:rPr>
+              <w:t xml:space="preserve">fila </w:t>
+            </w:r>
+            <w:r>
+              <w:rPr>
+                <w:rFonts w:eastAsia="Times New Roman" w:cs="Times New Roman" w:ascii="FreeMono" w:hAnsi="FreeMono"/>
+                <w:b w:val="false"/>
+                <w:i/>
+                <w:color w:val="5F826B"/>
+                <w:sz w:val="18"/>
+                <w:szCs w:val="18"/>
+              </w:rPr>
+              <w:t>fila de la jugada</w:t>
+            </w:r>
+            <w:r>
+              <w:rPr>
+                <w:rFonts w:eastAsia="Times New Roman" w:cs="Times New Roman" w:ascii="FreeMono" w:hAnsi="FreeMono"/>
+                <w:sz w:val="18"/>
+                <w:szCs w:val="18"/>
+              </w:rPr>
+              <w:br/>
+            </w:r>
+            <w:r>
+              <w:rPr>
+                <w:rFonts w:eastAsia="Times New Roman" w:cs="Times New Roman" w:ascii="FreeMono" w:hAnsi="FreeMono"/>
+                <w:b w:val="false"/>
+                <w:i/>
+                <w:color w:val="5F826B"/>
+                <w:sz w:val="18"/>
+                <w:szCs w:val="18"/>
+              </w:rPr>
+              <w:t xml:space="preserve">   * </w:t>
+            </w:r>
+            <w:r>
+              <w:rPr>
+                <w:rFonts w:eastAsia="Times New Roman" w:cs="Times New Roman" w:ascii="FreeMono" w:hAnsi="FreeMono"/>
+                <w:b w:val="false"/>
+                <w:i/>
+                <w:color w:val="67A37C"/>
+                <w:sz w:val="18"/>
+                <w:szCs w:val="18"/>
+              </w:rPr>
+              <w:t xml:space="preserve">@param </w:t>
+            </w:r>
+            <w:r>
+              <w:rPr>
+                <w:rFonts w:eastAsia="Times New Roman" w:cs="Times New Roman" w:ascii="FreeMono" w:hAnsi="FreeMono"/>
+                <w:b w:val="false"/>
+                <w:i/>
+                <w:color w:val="ABADB3"/>
+                <w:sz w:val="18"/>
+                <w:szCs w:val="18"/>
+              </w:rPr>
+              <w:t xml:space="preserve">columna </w:t>
+            </w:r>
+            <w:r>
+              <w:rPr>
+                <w:rFonts w:eastAsia="Times New Roman" w:cs="Times New Roman" w:ascii="FreeMono" w:hAnsi="FreeMono"/>
+                <w:b w:val="false"/>
+                <w:i/>
+                <w:color w:val="5F826B"/>
+                <w:sz w:val="18"/>
+                <w:szCs w:val="18"/>
+              </w:rPr>
+              <w:t>columna de la jugada</w:t>
+            </w:r>
+            <w:r>
+              <w:rPr>
+                <w:rFonts w:eastAsia="Times New Roman" w:cs="Times New Roman" w:ascii="FreeMono" w:hAnsi="FreeMono"/>
+                <w:sz w:val="18"/>
+                <w:szCs w:val="18"/>
+              </w:rPr>
+              <w:br/>
+            </w:r>
+            <w:r>
+              <w:rPr>
+                <w:rFonts w:eastAsia="Times New Roman" w:cs="Times New Roman" w:ascii="FreeMono" w:hAnsi="FreeMono"/>
+                <w:b w:val="false"/>
+                <w:i/>
+                <w:color w:val="5F826B"/>
+                <w:sz w:val="18"/>
+                <w:szCs w:val="18"/>
+              </w:rPr>
+              <w:t xml:space="preserve">   * </w:t>
+            </w:r>
+            <w:r>
+              <w:rPr>
+                <w:rFonts w:eastAsia="Times New Roman" w:cs="Times New Roman" w:ascii="FreeMono" w:hAnsi="FreeMono"/>
+                <w:b w:val="false"/>
+                <w:i/>
+                <w:color w:val="67A37C"/>
+                <w:sz w:val="18"/>
+                <w:szCs w:val="18"/>
+              </w:rPr>
+              <w:t xml:space="preserve">@param </w:t>
+            </w:r>
+            <w:r>
+              <w:rPr>
+                <w:rFonts w:eastAsia="Times New Roman" w:cs="Times New Roman" w:ascii="FreeMono" w:hAnsi="FreeMono"/>
+                <w:b w:val="false"/>
+                <w:i/>
+                <w:color w:val="ABADB3"/>
+                <w:sz w:val="18"/>
+                <w:szCs w:val="18"/>
+              </w:rPr>
+              <w:t xml:space="preserve">valorCelda </w:t>
+            </w:r>
+            <w:r>
+              <w:rPr>
+                <w:rFonts w:eastAsia="Times New Roman" w:cs="Times New Roman" w:ascii="FreeMono" w:hAnsi="FreeMono"/>
+                <w:b w:val="false"/>
+                <w:i/>
+                <w:color w:val="5F826B"/>
+                <w:sz w:val="18"/>
+                <w:szCs w:val="18"/>
+              </w:rPr>
+              <w:t>valor de la celda de la jugada</w:t>
+            </w:r>
+            <w:r>
+              <w:rPr>
+                <w:rFonts w:eastAsia="Times New Roman" w:cs="Times New Roman" w:ascii="FreeMono" w:hAnsi="FreeMono"/>
+                <w:sz w:val="18"/>
+                <w:szCs w:val="18"/>
+              </w:rPr>
+              <w:br/>
+            </w:r>
+            <w:r>
+              <w:rPr>
+                <w:rFonts w:eastAsia="Times New Roman" w:cs="Times New Roman" w:ascii="FreeMono" w:hAnsi="FreeMono"/>
+                <w:b w:val="false"/>
+                <w:i/>
+                <w:color w:val="5F826B"/>
+                <w:sz w:val="18"/>
+                <w:szCs w:val="18"/>
+              </w:rPr>
+              <w:t xml:space="preserve">   */</w:t>
+            </w:r>
+            <w:r>
+              <w:rPr>
+                <w:rFonts w:eastAsia="Times New Roman" w:cs="Times New Roman" w:ascii="FreeMono" w:hAnsi="FreeMono"/>
+                <w:sz w:val="18"/>
+                <w:szCs w:val="18"/>
+              </w:rPr>
+              <w:br/>
+            </w:r>
+            <w:r>
+              <w:rPr>
+                <w:rFonts w:eastAsia="Times New Roman" w:cs="Times New Roman" w:ascii="FreeMono" w:hAnsi="FreeMono"/>
+                <w:b w:val="false"/>
+                <w:i w:val="false"/>
+                <w:color w:val="CF8E6D"/>
+                <w:sz w:val="18"/>
+                <w:szCs w:val="18"/>
+              </w:rPr>
+              <w:t xml:space="preserve">public void </w:t>
+            </w:r>
+            <w:r>
+              <w:rPr>
+                <w:rFonts w:eastAsia="Times New Roman" w:cs="Times New Roman" w:ascii="FreeMono" w:hAnsi="FreeMono"/>
+                <w:b w:val="false"/>
+                <w:i w:val="false"/>
+                <w:color w:val="56A8F5"/>
+                <w:sz w:val="18"/>
+                <w:szCs w:val="18"/>
+              </w:rPr>
+              <w:t>guardarJugada</w:t>
+            </w:r>
+            <w:r>
+              <w:rPr>
+                <w:rFonts w:eastAsia="Times New Roman" w:cs="Times New Roman" w:ascii="FreeMono" w:hAnsi="FreeMono"/>
+                <w:b w:val="false"/>
+                <w:i w:val="false"/>
+                <w:color w:val="BCBEC4"/>
+                <w:sz w:val="18"/>
+                <w:szCs w:val="18"/>
+              </w:rPr>
+              <w:t>(</w:t>
+            </w:r>
+            <w:r>
+              <w:rPr>
+                <w:rFonts w:eastAsia="Times New Roman" w:cs="Times New Roman" w:ascii="FreeMono" w:hAnsi="FreeMono"/>
+                <w:b w:val="false"/>
+                <w:i w:val="false"/>
+                <w:color w:val="CF8E6D"/>
+                <w:sz w:val="18"/>
+                <w:szCs w:val="18"/>
+              </w:rPr>
+              <w:t xml:space="preserve">int </w:t>
+            </w:r>
+            <w:r>
+              <w:rPr>
+                <w:rFonts w:eastAsia="Times New Roman" w:cs="Times New Roman" w:ascii="FreeMono" w:hAnsi="FreeMono"/>
+                <w:b w:val="false"/>
+                <w:i w:val="false"/>
+                <w:color w:val="BCBEC4"/>
+                <w:sz w:val="18"/>
+                <w:szCs w:val="18"/>
+              </w:rPr>
+              <w:t xml:space="preserve">fila, </w:t>
+            </w:r>
+            <w:r>
+              <w:rPr>
+                <w:rFonts w:eastAsia="Times New Roman" w:cs="Times New Roman" w:ascii="FreeMono" w:hAnsi="FreeMono"/>
+                <w:b w:val="false"/>
+                <w:i w:val="false"/>
+                <w:color w:val="CF8E6D"/>
+                <w:sz w:val="18"/>
+                <w:szCs w:val="18"/>
+              </w:rPr>
+              <w:t xml:space="preserve">int </w:t>
+            </w:r>
+            <w:r>
+              <w:rPr>
+                <w:rFonts w:eastAsia="Times New Roman" w:cs="Times New Roman" w:ascii="FreeMono" w:hAnsi="FreeMono"/>
+                <w:b w:val="false"/>
+                <w:i w:val="false"/>
+                <w:color w:val="BCBEC4"/>
+                <w:sz w:val="18"/>
+                <w:szCs w:val="18"/>
+              </w:rPr>
+              <w:t>columna, Celda valorCelda) {</w:t>
             </w:r>
           </w:p>
         </w:tc>
@@ -4402,6 +4788,26 @@
                 <w:sz w:val="20"/>
                 <w:szCs w:val="20"/>
               </w:rPr>
+              <w:t xml:space="preserve">Se </w:t>
+            </w:r>
+            <w:r>
+              <w:rPr>
+                <w:rFonts w:eastAsia="Times New Roman" w:cs="Times New Roman" w:ascii="Times New Roman" w:hAnsi="Times New Roman"/>
+                <w:sz w:val="20"/>
+                <w:szCs w:val="20"/>
+              </w:rPr>
+              <w:t>sigui</w:t>
+            </w:r>
+            <w:r>
+              <w:rPr>
+                <w:rFonts w:eastAsia="Times New Roman" w:cs="Times New Roman" w:ascii="Times New Roman" w:hAnsi="Times New Roman"/>
+                <w:color w:val="auto"/>
+                <w:kern w:val="0"/>
+                <w:sz w:val="20"/>
+                <w:szCs w:val="20"/>
+                <w:lang w:val="en-US" w:eastAsia="zh-CN" w:bidi="hi-IN"/>
+              </w:rPr>
+              <w:t>ó la guia de estilo de Java de Google, la cual indica que para bloques no vacíos se use el estilo de Kernighan y Ritchie. Esto se implementó de manera automática la opción del IDE IntellijIdea de aplicar un estilo de código desde un archivo XML.</w:t>
             </w:r>
           </w:p>
         </w:tc>
@@ -4413,7 +4819,6 @@
             <w:tcW w:w="1440" w:type="dxa"/>
             <w:vMerge w:val="continue"/>
             <w:tcBorders>
-              <w:top w:val="single" w:sz="4" w:space="0" w:color="000000"/>
               <w:left w:val="single" w:sz="4" w:space="0" w:color="000000"/>
               <w:bottom w:val="single" w:sz="4" w:space="0" w:color="000000"/>
               <w:right w:val="single" w:sz="4" w:space="0" w:color="000000"/>
@@ -4443,7 +4848,6 @@
           <w:tcPr>
             <w:tcW w:w="3794" w:type="dxa"/>
             <w:tcBorders>
-              <w:top w:val="single" w:sz="4" w:space="0" w:color="000000"/>
               <w:left w:val="single" w:sz="4" w:space="0" w:color="000000"/>
               <w:bottom w:val="single" w:sz="4" w:space="0" w:color="000000"/>
               <w:right w:val="single" w:sz="4" w:space="0" w:color="000000"/>
@@ -4474,28 +4878,47 @@
             <w:tcW w:w="5385" w:type="dxa"/>
             <w:gridSpan w:val="2"/>
             <w:tcBorders>
-              <w:top w:val="single" w:sz="4" w:space="0" w:color="000000"/>
-              <w:left w:val="single" w:sz="4" w:space="0" w:color="000000"/>
-              <w:bottom w:val="single" w:sz="4" w:space="0" w:color="000000"/>
-              <w:right w:val="single" w:sz="4" w:space="0" w:color="000000"/>
-            </w:tcBorders>
-          </w:tcPr>
-          <w:p>
-            <w:pPr>
-              <w:pStyle w:val="LOnormal1"/>
-              <w:widowControl w:val="false"/>
-              <w:rPr>
-                <w:rFonts w:ascii="Times New Roman" w:hAnsi="Times New Roman" w:eastAsia="Times New Roman" w:cs="Times New Roman"/>
-                <w:sz w:val="20"/>
-                <w:szCs w:val="20"/>
-              </w:rPr>
-            </w:pPr>
-            <w:r>
-              <w:rPr>
-                <w:rFonts w:eastAsia="Times New Roman" w:cs="Times New Roman" w:ascii="Times New Roman" w:hAnsi="Times New Roman"/>
-                <w:sz w:val="20"/>
-                <w:szCs w:val="20"/>
-              </w:rPr>
+              <w:left w:val="single" w:sz="4" w:space="0" w:color="000000"/>
+              <w:bottom w:val="single" w:sz="4" w:space="0" w:color="000000"/>
+              <w:right w:val="single" w:sz="4" w:space="0" w:color="000000"/>
+            </w:tcBorders>
+          </w:tcPr>
+          <w:p>
+            <w:pPr>
+              <w:pStyle w:val="LOnormal1"/>
+              <w:widowControl w:val="false"/>
+              <w:rPr>
+                <w:rFonts w:ascii="Times New Roman" w:hAnsi="Times New Roman" w:eastAsia="Times New Roman" w:cs="Times New Roman"/>
+                <w:sz w:val="20"/>
+                <w:szCs w:val="20"/>
+              </w:rPr>
+            </w:pPr>
+            <w:r>
+              <w:rPr>
+                <w:rFonts w:eastAsia="Times New Roman" w:cs="Times New Roman" w:ascii="Times New Roman" w:hAnsi="Times New Roman"/>
+                <w:sz w:val="20"/>
+                <w:szCs w:val="20"/>
+              </w:rPr>
+              <w:t xml:space="preserve">Se </w:t>
+            </w:r>
+            <w:r>
+              <w:rPr>
+                <w:rFonts w:eastAsia="Times New Roman" w:cs="Times New Roman" w:ascii="Times New Roman" w:hAnsi="Times New Roman"/>
+                <w:sz w:val="20"/>
+                <w:szCs w:val="20"/>
+              </w:rPr>
+              <w:t>sigui</w:t>
+            </w:r>
+            <w:r>
+              <w:rPr>
+                <w:rFonts w:eastAsia="Times New Roman" w:cs="Times New Roman" w:ascii="Times New Roman" w:hAnsi="Times New Roman"/>
+                <w:color w:val="auto"/>
+                <w:kern w:val="0"/>
+                <w:sz w:val="20"/>
+                <w:szCs w:val="20"/>
+                <w:lang w:val="en-US" w:eastAsia="zh-CN" w:bidi="hi-IN"/>
+              </w:rPr>
+              <w:t>ó la guia de estilo de Java de Google, la cual indica que para indentación se usen dos espacios. Esto se implementó de manera automática la opción del IDE IntellijIdea de aplicar un estilo de código desde un archivo XML.</w:t>
             </w:r>
           </w:p>
         </w:tc>
@@ -4505,31 +4928,32 @@
         <w:tc>
           <w:tcPr>
             <w:tcW w:w="1440" w:type="dxa"/>
-            <w:vMerge w:val="continue"/>
-            <w:tcBorders>
-              <w:top w:val="single" w:sz="4" w:space="0" w:color="000000"/>
-              <w:left w:val="single" w:sz="4" w:space="0" w:color="000000"/>
-              <w:bottom w:val="single" w:sz="4" w:space="0" w:color="000000"/>
-              <w:right w:val="single" w:sz="4" w:space="0" w:color="000000"/>
-            </w:tcBorders>
-          </w:tcPr>
-          <w:p>
-            <w:pPr>
-              <w:pStyle w:val="LOnormal1"/>
-              <w:widowControl w:val="false"/>
-              <w:spacing w:lineRule="auto" w:line="276"/>
-              <w:rPr>
-                <w:rFonts w:ascii="Times New Roman" w:hAnsi="Times New Roman" w:eastAsia="Times New Roman" w:cs="Times New Roman"/>
-                <w:sz w:val="20"/>
-                <w:szCs w:val="20"/>
-              </w:rPr>
-            </w:pPr>
-            <w:r>
-              <w:rPr>
-                <w:rFonts w:eastAsia="Times New Roman" w:cs="Times New Roman" w:ascii="Times New Roman" w:hAnsi="Times New Roman"/>
-                <w:sz w:val="20"/>
-                <w:szCs w:val="20"/>
-              </w:rPr>
+            <w:vMerge w:val="restart"/>
+            <w:tcBorders>
+              <w:top w:val="single" w:sz="4" w:space="0" w:color="000000"/>
+              <w:left w:val="single" w:sz="4" w:space="0" w:color="000000"/>
+              <w:bottom w:val="single" w:sz="4" w:space="0" w:color="000000"/>
+              <w:right w:val="single" w:sz="4" w:space="0" w:color="000000"/>
+            </w:tcBorders>
+          </w:tcPr>
+          <w:p>
+            <w:pPr>
+              <w:pStyle w:val="LOnormal1"/>
+              <w:widowControl w:val="false"/>
+              <w:jc w:val="center"/>
+              <w:rPr>
+                <w:rFonts w:ascii="Times New Roman" w:hAnsi="Times New Roman" w:eastAsia="Times New Roman" w:cs="Times New Roman"/>
+                <w:sz w:val="20"/>
+                <w:szCs w:val="20"/>
+              </w:rPr>
+            </w:pPr>
+            <w:r>
+              <w:rPr>
+                <w:rFonts w:eastAsia="Times New Roman" w:cs="Times New Roman" w:ascii="Times New Roman" w:hAnsi="Times New Roman"/>
+                <w:sz w:val="20"/>
+                <w:szCs w:val="20"/>
+              </w:rPr>
+              <w:t>Principio de diseño</w:t>
             </w:r>
           </w:p>
         </w:tc>
@@ -4559,7 +4983,7 @@
                 <w:sz w:val="20"/>
                 <w:szCs w:val="20"/>
               </w:rPr>
-              <w:t>…</w:t>
+              <w:t>Clase o método no bien modularizado</w:t>
             </w:r>
           </w:p>
         </w:tc>
@@ -4590,6 +5014,513 @@
                 <w:sz w:val="20"/>
                 <w:szCs w:val="20"/>
               </w:rPr>
+              <w:t>Se observ</w:t>
+            </w:r>
+            <w:r>
+              <w:rPr>
+                <w:rFonts w:eastAsia="Times New Roman" w:cs="Times New Roman" w:ascii="Times New Roman" w:hAnsi="Times New Roman"/>
+                <w:color w:val="auto"/>
+                <w:kern w:val="0"/>
+                <w:sz w:val="20"/>
+                <w:szCs w:val="20"/>
+                <w:lang w:val="en-US" w:eastAsia="zh-CN" w:bidi="hi-IN"/>
+              </w:rPr>
+              <w:t>ó que tanto en la clase JuegoSimple como JuegoGeneral el mét</w:t>
+            </w:r>
+            <w:r>
+              <w:rPr>
+                <w:rFonts w:eastAsia="Times New Roman" w:cs="Times New Roman" w:ascii="Times New Roman" w:hAnsi="Times New Roman"/>
+                <w:color w:val="auto"/>
+                <w:kern w:val="0"/>
+                <w:sz w:val="20"/>
+                <w:szCs w:val="20"/>
+                <w:lang w:val="en-US" w:eastAsia="zh-CN" w:bidi="hi-IN"/>
+              </w:rPr>
+              <w:t>o</w:t>
+            </w:r>
+            <w:r>
+              <w:rPr>
+                <w:rFonts w:eastAsia="Times New Roman" w:cs="Times New Roman" w:ascii="Times New Roman" w:hAnsi="Times New Roman"/>
+                <w:color w:val="auto"/>
+                <w:kern w:val="0"/>
+                <w:sz w:val="20"/>
+                <w:szCs w:val="20"/>
+                <w:lang w:val="en-US" w:eastAsia="zh-CN" w:bidi="hi-IN"/>
+              </w:rPr>
+              <w:t>do setTurno:</w:t>
+            </w:r>
+          </w:p>
+          <w:p>
+            <w:pPr>
+              <w:pStyle w:val="Normal"/>
+              <w:widowControl w:val="false"/>
+              <w:pBdr/>
+              <w:shd w:fill="1E1F22"/>
+              <w:rPr>
+                <w:rFonts w:ascii="FreeMono" w:hAnsi="FreeMono" w:eastAsia="Times New Roman" w:cs="Times New Roman"/>
+                <w:sz w:val="18"/>
+                <w:szCs w:val="18"/>
+              </w:rPr>
+            </w:pPr>
+            <w:r>
+              <w:rPr>
+                <w:rFonts w:eastAsia="Times New Roman" w:cs="Times New Roman" w:ascii="FreeMono" w:hAnsi="FreeMono"/>
+                <w:b w:val="false"/>
+                <w:i w:val="false"/>
+                <w:color w:val="CF8E6D"/>
+                <w:kern w:val="0"/>
+                <w:sz w:val="18"/>
+                <w:szCs w:val="18"/>
+                <w:lang w:val="en-US" w:eastAsia="zh-CN" w:bidi="hi-IN"/>
+              </w:rPr>
+              <w:t xml:space="preserve">public void </w:t>
+            </w:r>
+            <w:r>
+              <w:rPr>
+                <w:rFonts w:eastAsia="Times New Roman" w:cs="Times New Roman" w:ascii="FreeMono" w:hAnsi="FreeMono"/>
+                <w:b w:val="false"/>
+                <w:i w:val="false"/>
+                <w:color w:val="56A8F5"/>
+                <w:sz w:val="18"/>
+                <w:szCs w:val="18"/>
+              </w:rPr>
+              <w:t>setTurno</w:t>
+            </w:r>
+            <w:r>
+              <w:rPr>
+                <w:rFonts w:eastAsia="Times New Roman" w:cs="Times New Roman" w:ascii="FreeMono" w:hAnsi="FreeMono"/>
+                <w:b w:val="false"/>
+                <w:i w:val="false"/>
+                <w:color w:val="BCBEC4"/>
+                <w:sz w:val="18"/>
+                <w:szCs w:val="18"/>
+              </w:rPr>
+              <w:t>(Turno turno) {</w:t>
+            </w:r>
+            <w:r>
+              <w:rPr>
+                <w:rFonts w:eastAsia="Times New Roman" w:cs="Times New Roman" w:ascii="FreeMono" w:hAnsi="FreeMono"/>
+                <w:sz w:val="18"/>
+                <w:szCs w:val="18"/>
+              </w:rPr>
+              <w:br/>
+            </w:r>
+            <w:r>
+              <w:rPr>
+                <w:rFonts w:eastAsia="Times New Roman" w:cs="Times New Roman" w:ascii="FreeMono" w:hAnsi="FreeMono"/>
+                <w:b w:val="false"/>
+                <w:i w:val="false"/>
+                <w:color w:val="BCBEC4"/>
+                <w:sz w:val="18"/>
+                <w:szCs w:val="18"/>
+              </w:rPr>
+              <w:t xml:space="preserve">  </w:t>
+            </w:r>
+            <w:r>
+              <w:rPr>
+                <w:rFonts w:eastAsia="Times New Roman" w:cs="Times New Roman" w:ascii="FreeMono" w:hAnsi="FreeMono"/>
+                <w:b w:val="false"/>
+                <w:i w:val="false"/>
+                <w:color w:val="CF8E6D"/>
+                <w:sz w:val="18"/>
+                <w:szCs w:val="18"/>
+              </w:rPr>
+              <w:t>this</w:t>
+            </w:r>
+            <w:r>
+              <w:rPr>
+                <w:rFonts w:eastAsia="Times New Roman" w:cs="Times New Roman" w:ascii="FreeMono" w:hAnsi="FreeMono"/>
+                <w:b w:val="false"/>
+                <w:i w:val="false"/>
+                <w:color w:val="BCBEC4"/>
+                <w:sz w:val="18"/>
+                <w:szCs w:val="18"/>
+              </w:rPr>
+              <w:t>.</w:t>
+            </w:r>
+            <w:r>
+              <w:rPr>
+                <w:rFonts w:eastAsia="Times New Roman" w:cs="Times New Roman" w:ascii="FreeMono" w:hAnsi="FreeMono"/>
+                <w:b w:val="false"/>
+                <w:i w:val="false"/>
+                <w:color w:val="C77DBB"/>
+                <w:sz w:val="18"/>
+                <w:szCs w:val="18"/>
+              </w:rPr>
+              <w:t xml:space="preserve">turno </w:t>
+            </w:r>
+            <w:r>
+              <w:rPr>
+                <w:rFonts w:eastAsia="Times New Roman" w:cs="Times New Roman" w:ascii="FreeMono" w:hAnsi="FreeMono"/>
+                <w:b w:val="false"/>
+                <w:i w:val="false"/>
+                <w:color w:val="BCBEC4"/>
+                <w:sz w:val="18"/>
+                <w:szCs w:val="18"/>
+              </w:rPr>
+              <w:t>= turno;</w:t>
+            </w:r>
+            <w:r>
+              <w:rPr>
+                <w:rFonts w:eastAsia="Times New Roman" w:cs="Times New Roman" w:ascii="FreeMono" w:hAnsi="FreeMono"/>
+                <w:sz w:val="18"/>
+                <w:szCs w:val="18"/>
+              </w:rPr>
+              <w:br/>
+            </w:r>
+            <w:r>
+              <w:rPr>
+                <w:rFonts w:eastAsia="Times New Roman" w:cs="Times New Roman" w:ascii="FreeMono" w:hAnsi="FreeMono"/>
+                <w:b w:val="false"/>
+                <w:i w:val="false"/>
+                <w:color w:val="BCBEC4"/>
+                <w:sz w:val="18"/>
+                <w:szCs w:val="18"/>
+              </w:rPr>
+              <w:t>}</w:t>
+            </w:r>
+          </w:p>
+          <w:p>
+            <w:pPr>
+              <w:pStyle w:val="Normal"/>
+              <w:widowControl w:val="false"/>
+              <w:rPr>
+                <w:rFonts w:ascii="Times New Roman" w:hAnsi="Times New Roman" w:eastAsia="Times New Roman" w:cs="Times New Roman"/>
+                <w:sz w:val="20"/>
+                <w:szCs w:val="20"/>
+              </w:rPr>
+            </w:pPr>
+            <w:r>
+              <w:rPr>
+                <w:rFonts w:eastAsia="Times New Roman" w:cs="Times New Roman" w:ascii="Times New Roman" w:hAnsi="Times New Roman"/>
+                <w:color w:val="auto"/>
+                <w:kern w:val="0"/>
+                <w:sz w:val="20"/>
+                <w:szCs w:val="20"/>
+                <w:lang w:val="en-US" w:eastAsia="zh-CN" w:bidi="hi-IN"/>
+              </w:rPr>
+              <w:t>solo se llama dentro de la expresión:</w:t>
+            </w:r>
+          </w:p>
+          <w:p>
+            <w:pPr>
+              <w:pStyle w:val="Normal"/>
+              <w:widowControl w:val="false"/>
+              <w:pBdr/>
+              <w:shd w:fill="1E1F22"/>
+              <w:rPr>
+                <w:rFonts w:ascii="FreeMono" w:hAnsi="FreeMono" w:eastAsia="Times New Roman" w:cs="Times New Roman"/>
+                <w:sz w:val="18"/>
+                <w:szCs w:val="18"/>
+              </w:rPr>
+            </w:pPr>
+            <w:r>
+              <w:rPr>
+                <w:rFonts w:eastAsia="Times New Roman" w:cs="Times New Roman" w:ascii="FreeMono" w:hAnsi="FreeMono"/>
+                <w:b w:val="false"/>
+                <w:i w:val="false"/>
+                <w:color w:val="BCBEC4"/>
+                <w:kern w:val="0"/>
+                <w:sz w:val="18"/>
+                <w:szCs w:val="18"/>
+                <w:lang w:val="en-US" w:eastAsia="zh-CN" w:bidi="hi-IN"/>
+              </w:rPr>
+              <w:t>setTurno</w:t>
+            </w:r>
+            <w:r>
+              <w:rPr>
+                <w:rFonts w:eastAsia="Times New Roman" w:cs="Times New Roman" w:ascii="FreeMono" w:hAnsi="FreeMono"/>
+                <w:b w:val="false"/>
+                <w:i w:val="false"/>
+                <w:color w:val="BCBEC4"/>
+                <w:sz w:val="18"/>
+                <w:szCs w:val="18"/>
+              </w:rPr>
+              <w:t>((getTurno() == Turno.</w:t>
+            </w:r>
+            <w:r>
+              <w:rPr>
+                <w:rFonts w:eastAsia="Times New Roman" w:cs="Times New Roman" w:ascii="FreeMono" w:hAnsi="FreeMono"/>
+                <w:b w:val="false"/>
+                <w:i/>
+                <w:color w:val="C77DBB"/>
+                <w:sz w:val="18"/>
+                <w:szCs w:val="18"/>
+              </w:rPr>
+              <w:t>ROJO</w:t>
+            </w:r>
+            <w:r>
+              <w:rPr>
+                <w:rFonts w:eastAsia="Times New Roman" w:cs="Times New Roman" w:ascii="FreeMono" w:hAnsi="FreeMono"/>
+                <w:b w:val="false"/>
+                <w:i w:val="false"/>
+                <w:color w:val="BCBEC4"/>
+                <w:sz w:val="18"/>
+                <w:szCs w:val="18"/>
+              </w:rPr>
+              <w:t>) ? Turno.</w:t>
+            </w:r>
+            <w:r>
+              <w:rPr>
+                <w:rFonts w:eastAsia="Times New Roman" w:cs="Times New Roman" w:ascii="FreeMono" w:hAnsi="FreeMono"/>
+                <w:b w:val="false"/>
+                <w:i/>
+                <w:color w:val="C77DBB"/>
+                <w:sz w:val="18"/>
+                <w:szCs w:val="18"/>
+              </w:rPr>
+              <w:t xml:space="preserve">AZUL </w:t>
+            </w:r>
+            <w:r>
+              <w:rPr>
+                <w:rFonts w:eastAsia="Times New Roman" w:cs="Times New Roman" w:ascii="FreeMono" w:hAnsi="FreeMono"/>
+                <w:b w:val="false"/>
+                <w:i w:val="false"/>
+                <w:color w:val="BCBEC4"/>
+                <w:sz w:val="18"/>
+                <w:szCs w:val="18"/>
+              </w:rPr>
+              <w:t>: Turno.</w:t>
+            </w:r>
+            <w:r>
+              <w:rPr>
+                <w:rFonts w:eastAsia="Times New Roman" w:cs="Times New Roman" w:ascii="FreeMono" w:hAnsi="FreeMono"/>
+                <w:b w:val="false"/>
+                <w:i/>
+                <w:color w:val="C77DBB"/>
+                <w:sz w:val="18"/>
+                <w:szCs w:val="18"/>
+              </w:rPr>
+              <w:t>ROJO</w:t>
+            </w:r>
+            <w:r>
+              <w:rPr>
+                <w:rFonts w:eastAsia="Times New Roman" w:cs="Times New Roman" w:ascii="FreeMono" w:hAnsi="FreeMono"/>
+                <w:b w:val="false"/>
+                <w:i w:val="false"/>
+                <w:color w:val="BCBEC4"/>
+                <w:sz w:val="18"/>
+                <w:szCs w:val="18"/>
+              </w:rPr>
+              <w:t>);</w:t>
+            </w:r>
+          </w:p>
+          <w:p>
+            <w:pPr>
+              <w:pStyle w:val="Normal"/>
+              <w:widowControl w:val="false"/>
+              <w:rPr>
+                <w:rFonts w:ascii="Times New Roman" w:hAnsi="Times New Roman" w:eastAsia="Times New Roman" w:cs="Times New Roman"/>
+                <w:sz w:val="20"/>
+                <w:szCs w:val="20"/>
+              </w:rPr>
+            </w:pPr>
+            <w:r>
+              <w:rPr>
+                <w:rFonts w:eastAsia="Times New Roman" w:cs="Times New Roman" w:ascii="Times New Roman" w:hAnsi="Times New Roman"/>
+                <w:color w:val="auto"/>
+                <w:kern w:val="0"/>
+                <w:sz w:val="20"/>
+                <w:szCs w:val="20"/>
+                <w:lang w:val="en-US" w:eastAsia="zh-CN" w:bidi="hi-IN"/>
+              </w:rPr>
+              <w:t>por lo que se decidió eliminar el método setTurno y crear el método cambiarTurno:</w:t>
+            </w:r>
+          </w:p>
+          <w:p>
+            <w:pPr>
+              <w:pStyle w:val="Normal"/>
+              <w:widowControl w:val="false"/>
+              <w:pBdr/>
+              <w:shd w:fill="1E1F22"/>
+              <w:rPr>
+                <w:rFonts w:ascii="FreeMono" w:hAnsi="FreeMono" w:eastAsia="Times New Roman" w:cs="Times New Roman"/>
+                <w:sz w:val="18"/>
+                <w:szCs w:val="18"/>
+              </w:rPr>
+            </w:pPr>
+            <w:r>
+              <w:rPr>
+                <w:rFonts w:eastAsia="Times New Roman" w:cs="Times New Roman" w:ascii="FreeMono" w:hAnsi="FreeMono"/>
+                <w:b w:val="false"/>
+                <w:i w:val="false"/>
+                <w:color w:val="CF8E6D"/>
+                <w:kern w:val="0"/>
+                <w:sz w:val="18"/>
+                <w:szCs w:val="18"/>
+                <w:lang w:val="en-US" w:eastAsia="zh-CN" w:bidi="hi-IN"/>
+              </w:rPr>
+              <w:t xml:space="preserve">public void </w:t>
+            </w:r>
+            <w:r>
+              <w:rPr>
+                <w:rFonts w:eastAsia="Times New Roman" w:cs="Times New Roman" w:ascii="FreeMono" w:hAnsi="FreeMono"/>
+                <w:b w:val="false"/>
+                <w:i w:val="false"/>
+                <w:color w:val="56A8F5"/>
+                <w:sz w:val="18"/>
+                <w:szCs w:val="18"/>
+              </w:rPr>
+              <w:t>cambiarTurno</w:t>
+            </w:r>
+            <w:r>
+              <w:rPr>
+                <w:rFonts w:eastAsia="Times New Roman" w:cs="Times New Roman" w:ascii="FreeMono" w:hAnsi="FreeMono"/>
+                <w:b w:val="false"/>
+                <w:i w:val="false"/>
+                <w:color w:val="BCBEC4"/>
+                <w:sz w:val="18"/>
+                <w:szCs w:val="18"/>
+              </w:rPr>
+              <w:t>() {</w:t>
+            </w:r>
+            <w:r>
+              <w:rPr>
+                <w:rFonts w:eastAsia="Times New Roman" w:cs="Times New Roman" w:ascii="FreeMono" w:hAnsi="FreeMono"/>
+                <w:sz w:val="18"/>
+                <w:szCs w:val="18"/>
+              </w:rPr>
+              <w:br/>
+            </w:r>
+            <w:r>
+              <w:rPr>
+                <w:rFonts w:eastAsia="Times New Roman" w:cs="Times New Roman" w:ascii="FreeMono" w:hAnsi="FreeMono"/>
+                <w:b w:val="false"/>
+                <w:i w:val="false"/>
+                <w:color w:val="BCBEC4"/>
+                <w:sz w:val="18"/>
+                <w:szCs w:val="18"/>
+              </w:rPr>
+              <w:t xml:space="preserve">  </w:t>
+            </w:r>
+            <w:r>
+              <w:rPr>
+                <w:rFonts w:eastAsia="Times New Roman" w:cs="Times New Roman" w:ascii="FreeMono" w:hAnsi="FreeMono"/>
+                <w:b w:val="false"/>
+                <w:i w:val="false"/>
+                <w:color w:val="C77DBB"/>
+                <w:sz w:val="18"/>
+                <w:szCs w:val="18"/>
+              </w:rPr>
+              <w:t xml:space="preserve">turno </w:t>
+            </w:r>
+            <w:r>
+              <w:rPr>
+                <w:rFonts w:eastAsia="Times New Roman" w:cs="Times New Roman" w:ascii="FreeMono" w:hAnsi="FreeMono"/>
+                <w:b w:val="false"/>
+                <w:i w:val="false"/>
+                <w:color w:val="BCBEC4"/>
+                <w:sz w:val="18"/>
+                <w:szCs w:val="18"/>
+              </w:rPr>
+              <w:t>= (getTurno() == Turno.</w:t>
+            </w:r>
+            <w:r>
+              <w:rPr>
+                <w:rFonts w:eastAsia="Times New Roman" w:cs="Times New Roman" w:ascii="FreeMono" w:hAnsi="FreeMono"/>
+                <w:b w:val="false"/>
+                <w:i/>
+                <w:color w:val="C77DBB"/>
+                <w:sz w:val="18"/>
+                <w:szCs w:val="18"/>
+              </w:rPr>
+              <w:t>ROJO</w:t>
+            </w:r>
+            <w:r>
+              <w:rPr>
+                <w:rFonts w:eastAsia="Times New Roman" w:cs="Times New Roman" w:ascii="FreeMono" w:hAnsi="FreeMono"/>
+                <w:b w:val="false"/>
+                <w:i w:val="false"/>
+                <w:color w:val="BCBEC4"/>
+                <w:sz w:val="18"/>
+                <w:szCs w:val="18"/>
+              </w:rPr>
+              <w:t>) ? Turno.</w:t>
+            </w:r>
+            <w:r>
+              <w:rPr>
+                <w:rFonts w:eastAsia="Times New Roman" w:cs="Times New Roman" w:ascii="FreeMono" w:hAnsi="FreeMono"/>
+                <w:b w:val="false"/>
+                <w:i/>
+                <w:color w:val="C77DBB"/>
+                <w:sz w:val="18"/>
+                <w:szCs w:val="18"/>
+              </w:rPr>
+              <w:t xml:space="preserve">AZUL </w:t>
+            </w:r>
+            <w:r>
+              <w:rPr>
+                <w:rFonts w:eastAsia="Times New Roman" w:cs="Times New Roman" w:ascii="FreeMono" w:hAnsi="FreeMono"/>
+                <w:b w:val="false"/>
+                <w:i w:val="false"/>
+                <w:color w:val="BCBEC4"/>
+                <w:sz w:val="18"/>
+                <w:szCs w:val="18"/>
+              </w:rPr>
+              <w:t>: Turno.</w:t>
+            </w:r>
+            <w:r>
+              <w:rPr>
+                <w:rFonts w:eastAsia="Times New Roman" w:cs="Times New Roman" w:ascii="FreeMono" w:hAnsi="FreeMono"/>
+                <w:b w:val="false"/>
+                <w:i/>
+                <w:color w:val="C77DBB"/>
+                <w:sz w:val="18"/>
+                <w:szCs w:val="18"/>
+              </w:rPr>
+              <w:t>ROJO</w:t>
+            </w:r>
+            <w:r>
+              <w:rPr>
+                <w:rFonts w:eastAsia="Times New Roman" w:cs="Times New Roman" w:ascii="FreeMono" w:hAnsi="FreeMono"/>
+                <w:b w:val="false"/>
+                <w:i w:val="false"/>
+                <w:color w:val="BCBEC4"/>
+                <w:sz w:val="18"/>
+                <w:szCs w:val="18"/>
+              </w:rPr>
+              <w:t>;</w:t>
+            </w:r>
+            <w:r>
+              <w:rPr>
+                <w:rFonts w:eastAsia="Times New Roman" w:cs="Times New Roman" w:ascii="FreeMono" w:hAnsi="FreeMono"/>
+                <w:sz w:val="18"/>
+                <w:szCs w:val="18"/>
+              </w:rPr>
+              <w:br/>
+            </w:r>
+            <w:r>
+              <w:rPr>
+                <w:rFonts w:eastAsia="Times New Roman" w:cs="Times New Roman" w:ascii="FreeMono" w:hAnsi="FreeMono"/>
+                <w:b w:val="false"/>
+                <w:i w:val="false"/>
+                <w:color w:val="BCBEC4"/>
+                <w:sz w:val="18"/>
+                <w:szCs w:val="18"/>
+              </w:rPr>
+              <w:t>}</w:t>
+            </w:r>
+          </w:p>
+          <w:p>
+            <w:pPr>
+              <w:pStyle w:val="Normal"/>
+              <w:widowControl w:val="false"/>
+              <w:rPr>
+                <w:rFonts w:ascii="Times New Roman" w:hAnsi="Times New Roman" w:eastAsia="Times New Roman" w:cs="Times New Roman"/>
+                <w:sz w:val="20"/>
+                <w:szCs w:val="20"/>
+              </w:rPr>
+            </w:pPr>
+            <w:r>
+              <w:rPr>
+                <w:rFonts w:eastAsia="Times New Roman" w:cs="Times New Roman" w:ascii="Times New Roman" w:hAnsi="Times New Roman"/>
+                <w:color w:val="auto"/>
+                <w:kern w:val="0"/>
+                <w:sz w:val="20"/>
+                <w:szCs w:val="20"/>
+                <w:lang w:val="en-US" w:eastAsia="zh-CN" w:bidi="hi-IN"/>
+              </w:rPr>
+              <w:t>y llamarlo desde donde antes se usaba la expresión anterior.</w:t>
             </w:r>
           </w:p>
         </w:tc>
@@ -4599,32 +5530,31 @@
         <w:tc>
           <w:tcPr>
             <w:tcW w:w="1440" w:type="dxa"/>
-            <w:vMerge w:val="restart"/>
-            <w:tcBorders>
-              <w:top w:val="single" w:sz="4" w:space="0" w:color="000000"/>
-              <w:left w:val="single" w:sz="4" w:space="0" w:color="000000"/>
-              <w:bottom w:val="single" w:sz="4" w:space="0" w:color="000000"/>
-              <w:right w:val="single" w:sz="4" w:space="0" w:color="000000"/>
-            </w:tcBorders>
-          </w:tcPr>
-          <w:p>
-            <w:pPr>
-              <w:pStyle w:val="LOnormal1"/>
-              <w:widowControl w:val="false"/>
-              <w:jc w:val="center"/>
-              <w:rPr>
-                <w:rFonts w:ascii="Times New Roman" w:hAnsi="Times New Roman" w:eastAsia="Times New Roman" w:cs="Times New Roman"/>
-                <w:sz w:val="20"/>
-                <w:szCs w:val="20"/>
-              </w:rPr>
-            </w:pPr>
-            <w:r>
-              <w:rPr>
-                <w:rFonts w:eastAsia="Times New Roman" w:cs="Times New Roman" w:ascii="Times New Roman" w:hAnsi="Times New Roman"/>
-                <w:sz w:val="20"/>
-                <w:szCs w:val="20"/>
-              </w:rPr>
-              <w:t>Principio de diseño</w:t>
+            <w:vMerge w:val="continue"/>
+            <w:tcBorders>
+              <w:top w:val="single" w:sz="4" w:space="0" w:color="000000"/>
+              <w:left w:val="single" w:sz="4" w:space="0" w:color="000000"/>
+              <w:bottom w:val="single" w:sz="4" w:space="0" w:color="000000"/>
+              <w:right w:val="single" w:sz="4" w:space="0" w:color="000000"/>
+            </w:tcBorders>
+          </w:tcPr>
+          <w:p>
+            <w:pPr>
+              <w:pStyle w:val="LOnormal1"/>
+              <w:widowControl w:val="false"/>
+              <w:spacing w:lineRule="auto" w:line="276"/>
+              <w:rPr>
+                <w:rFonts w:ascii="Times New Roman" w:hAnsi="Times New Roman" w:eastAsia="Times New Roman" w:cs="Times New Roman"/>
+                <w:sz w:val="20"/>
+                <w:szCs w:val="20"/>
+              </w:rPr>
+            </w:pPr>
+            <w:r>
+              <w:rPr>
+                <w:rFonts w:eastAsia="Times New Roman" w:cs="Times New Roman" w:ascii="Times New Roman" w:hAnsi="Times New Roman"/>
+                <w:sz w:val="20"/>
+                <w:szCs w:val="20"/>
+              </w:rPr>
             </w:r>
           </w:p>
         </w:tc>
@@ -4654,7 +5584,7 @@
                 <w:sz w:val="20"/>
                 <w:szCs w:val="20"/>
               </w:rPr>
-              <w:t>Clase o método no bien modularizado</w:t>
+              <w:t>Visibilidad adecuada de cada variable, método y clase.</w:t>
             </w:r>
           </w:p>
         </w:tc>
@@ -4685,6 +5615,18 @@
                 <w:sz w:val="20"/>
                 <w:szCs w:val="20"/>
               </w:rPr>
+              <w:t>Se cambi</w:t>
+            </w:r>
+            <w:r>
+              <w:rPr>
+                <w:rFonts w:eastAsia="Times New Roman" w:cs="Times New Roman" w:ascii="Times New Roman" w:hAnsi="Times New Roman"/>
+                <w:color w:val="auto"/>
+                <w:kern w:val="0"/>
+                <w:sz w:val="20"/>
+                <w:szCs w:val="20"/>
+                <w:lang w:val="en-US" w:eastAsia="zh-CN" w:bidi="hi-IN"/>
+              </w:rPr>
+              <w:t>ó la visibilidad del campo juegoDebeGuardarse de protected a private y se creó el método isJuegodebeGuardarse para acceder a su valor. De esta manera todos los campos quedan privados y los métodos públicos.</w:t>
             </w:r>
           </w:p>
         </w:tc>
@@ -4748,7 +5690,7 @@
                 <w:sz w:val="20"/>
                 <w:szCs w:val="20"/>
               </w:rPr>
-              <w:t>Visibilidad adecuada de cada variable, método y clase.</w:t>
+              <w:t>Alguna  clase con pobre abstracción</w:t>
             </w:r>
           </w:p>
         </w:tc>
@@ -4779,6 +5721,18 @@
                 <w:sz w:val="20"/>
                 <w:szCs w:val="20"/>
               </w:rPr>
+              <w:t>No se observa que la clase JuegoSimple tenga probre abstracción, ya que todos los m</w:t>
+            </w:r>
+            <w:r>
+              <w:rPr>
+                <w:rFonts w:eastAsia="Times New Roman" w:cs="Times New Roman" w:ascii="Times New Roman" w:hAnsi="Times New Roman"/>
+                <w:color w:val="auto"/>
+                <w:kern w:val="0"/>
+                <w:sz w:val="20"/>
+                <w:szCs w:val="20"/>
+                <w:lang w:val="en-US" w:eastAsia="zh-CN" w:bidi="hi-IN"/>
+              </w:rPr>
+              <w:t>étodos están relacionados con el realizar un juego simple.</w:t>
             </w:r>
           </w:p>
         </w:tc>
@@ -4842,7 +5796,7 @@
                 <w:sz w:val="20"/>
                 <w:szCs w:val="20"/>
               </w:rPr>
-              <w:t>Alguna  clase con pobre abstracción</w:t>
+              <w:t>Diseño por contrato ( pre/postcondiciones)</w:t>
             </w:r>
           </w:p>
         </w:tc>
@@ -4873,6 +5827,420 @@
                 <w:sz w:val="20"/>
                 <w:szCs w:val="20"/>
               </w:rPr>
+              <w:t>Las precondiciones se verifican dentro de cada m</w:t>
+            </w:r>
+            <w:r>
+              <w:rPr>
+                <w:rFonts w:eastAsia="Times New Roman" w:cs="Times New Roman" w:ascii="Times New Roman" w:hAnsi="Times New Roman"/>
+                <w:color w:val="auto"/>
+                <w:kern w:val="0"/>
+                <w:sz w:val="20"/>
+                <w:szCs w:val="20"/>
+                <w:lang w:val="en-US" w:eastAsia="zh-CN" w:bidi="hi-IN"/>
+              </w:rPr>
+              <w:t>étodo, por ejemplo en las clase getCelda, que tiene los parámetros fila y columna, se verifica los valores de fila y columna dentro del método y retorna null en caso la fila o columna no esté dentro del rango adecuado:</w:t>
+            </w:r>
+          </w:p>
+          <w:p>
+            <w:pPr>
+              <w:pStyle w:val="Normal"/>
+              <w:widowControl w:val="false"/>
+              <w:pBdr/>
+              <w:shd w:fill="1E1F22"/>
+              <w:rPr>
+                <w:rFonts w:ascii="FreeMono" w:hAnsi="FreeMono" w:eastAsia="Times New Roman" w:cs="Times New Roman"/>
+                <w:sz w:val="18"/>
+                <w:szCs w:val="18"/>
+              </w:rPr>
+            </w:pPr>
+            <w:r>
+              <w:rPr>
+                <w:rFonts w:eastAsia="Times New Roman" w:cs="Times New Roman" w:ascii="FreeMono" w:hAnsi="FreeMono"/>
+                <w:b w:val="false"/>
+                <w:i w:val="false"/>
+                <w:color w:val="CF8E6D"/>
+                <w:sz w:val="18"/>
+                <w:szCs w:val="18"/>
+              </w:rPr>
+              <w:t xml:space="preserve">public </w:t>
+            </w:r>
+            <w:r>
+              <w:rPr>
+                <w:rFonts w:eastAsia="Times New Roman" w:cs="Times New Roman" w:ascii="FreeMono" w:hAnsi="FreeMono"/>
+                <w:b w:val="false"/>
+                <w:i w:val="false"/>
+                <w:color w:val="BCBEC4"/>
+                <w:sz w:val="18"/>
+                <w:szCs w:val="18"/>
+              </w:rPr>
+              <w:t xml:space="preserve">Celda </w:t>
+            </w:r>
+            <w:r>
+              <w:rPr>
+                <w:rFonts w:eastAsia="Times New Roman" w:cs="Times New Roman" w:ascii="FreeMono" w:hAnsi="FreeMono"/>
+                <w:b w:val="false"/>
+                <w:i w:val="false"/>
+                <w:color w:val="56A8F5"/>
+                <w:sz w:val="18"/>
+                <w:szCs w:val="18"/>
+              </w:rPr>
+              <w:t>getCelda</w:t>
+            </w:r>
+            <w:r>
+              <w:rPr>
+                <w:rFonts w:eastAsia="Times New Roman" w:cs="Times New Roman" w:ascii="FreeMono" w:hAnsi="FreeMono"/>
+                <w:b w:val="false"/>
+                <w:i w:val="false"/>
+                <w:color w:val="BCBEC4"/>
+                <w:sz w:val="18"/>
+                <w:szCs w:val="18"/>
+              </w:rPr>
+              <w:t>(</w:t>
+            </w:r>
+            <w:r>
+              <w:rPr>
+                <w:rFonts w:eastAsia="Times New Roman" w:cs="Times New Roman" w:ascii="FreeMono" w:hAnsi="FreeMono"/>
+                <w:b w:val="false"/>
+                <w:i w:val="false"/>
+                <w:color w:val="CF8E6D"/>
+                <w:sz w:val="18"/>
+                <w:szCs w:val="18"/>
+              </w:rPr>
+              <w:t xml:space="preserve">int </w:t>
+            </w:r>
+            <w:r>
+              <w:rPr>
+                <w:rFonts w:eastAsia="Times New Roman" w:cs="Times New Roman" w:ascii="FreeMono" w:hAnsi="FreeMono"/>
+                <w:b w:val="false"/>
+                <w:i w:val="false"/>
+                <w:color w:val="BCBEC4"/>
+                <w:sz w:val="18"/>
+                <w:szCs w:val="18"/>
+              </w:rPr>
+              <w:t xml:space="preserve">fila, </w:t>
+            </w:r>
+            <w:r>
+              <w:rPr>
+                <w:rFonts w:eastAsia="Times New Roman" w:cs="Times New Roman" w:ascii="FreeMono" w:hAnsi="FreeMono"/>
+                <w:b w:val="false"/>
+                <w:i w:val="false"/>
+                <w:color w:val="CF8E6D"/>
+                <w:sz w:val="18"/>
+                <w:szCs w:val="18"/>
+              </w:rPr>
+              <w:t xml:space="preserve">int </w:t>
+            </w:r>
+            <w:r>
+              <w:rPr>
+                <w:rFonts w:eastAsia="Times New Roman" w:cs="Times New Roman" w:ascii="FreeMono" w:hAnsi="FreeMono"/>
+                <w:b w:val="false"/>
+                <w:i w:val="false"/>
+                <w:color w:val="BCBEC4"/>
+                <w:sz w:val="18"/>
+                <w:szCs w:val="18"/>
+              </w:rPr>
+              <w:t>columna) {</w:t>
+            </w:r>
+            <w:r>
+              <w:rPr>
+                <w:rFonts w:eastAsia="Times New Roman" w:cs="Times New Roman" w:ascii="FreeMono" w:hAnsi="FreeMono"/>
+                <w:sz w:val="18"/>
+                <w:szCs w:val="18"/>
+              </w:rPr>
+              <w:br/>
+            </w:r>
+            <w:r>
+              <w:rPr>
+                <w:rFonts w:eastAsia="Times New Roman" w:cs="Times New Roman" w:ascii="FreeMono" w:hAnsi="FreeMono"/>
+                <w:b w:val="false"/>
+                <w:i w:val="false"/>
+                <w:color w:val="BCBEC4"/>
+                <w:sz w:val="18"/>
+                <w:szCs w:val="18"/>
+              </w:rPr>
+              <w:t xml:space="preserve">  </w:t>
+            </w:r>
+            <w:r>
+              <w:rPr>
+                <w:rFonts w:eastAsia="Times New Roman" w:cs="Times New Roman" w:ascii="FreeMono" w:hAnsi="FreeMono"/>
+                <w:b w:val="false"/>
+                <w:i w:val="false"/>
+                <w:color w:val="CF8E6D"/>
+                <w:sz w:val="18"/>
+                <w:szCs w:val="18"/>
+              </w:rPr>
+              <w:t xml:space="preserve">if </w:t>
+            </w:r>
+            <w:r>
+              <w:rPr>
+                <w:rFonts w:eastAsia="Times New Roman" w:cs="Times New Roman" w:ascii="FreeMono" w:hAnsi="FreeMono"/>
+                <w:b w:val="false"/>
+                <w:i w:val="false"/>
+                <w:color w:val="BCBEC4"/>
+                <w:sz w:val="18"/>
+                <w:szCs w:val="18"/>
+              </w:rPr>
+              <w:t xml:space="preserve">(fila &gt;= </w:t>
+            </w:r>
+            <w:r>
+              <w:rPr>
+                <w:rFonts w:eastAsia="Times New Roman" w:cs="Times New Roman" w:ascii="FreeMono" w:hAnsi="FreeMono"/>
+                <w:b w:val="false"/>
+                <w:i w:val="false"/>
+                <w:color w:val="2AACB8"/>
+                <w:sz w:val="18"/>
+                <w:szCs w:val="18"/>
+              </w:rPr>
+              <w:t xml:space="preserve">0 </w:t>
+            </w:r>
+            <w:r>
+              <w:rPr>
+                <w:rFonts w:eastAsia="Times New Roman" w:cs="Times New Roman" w:ascii="FreeMono" w:hAnsi="FreeMono"/>
+                <w:b w:val="false"/>
+                <w:i w:val="false"/>
+                <w:color w:val="BCBEC4"/>
+                <w:sz w:val="18"/>
+                <w:szCs w:val="18"/>
+              </w:rPr>
+              <w:t xml:space="preserve">&amp;&amp; fila &lt; </w:t>
+            </w:r>
+            <w:r>
+              <w:rPr>
+                <w:rFonts w:eastAsia="Times New Roman" w:cs="Times New Roman" w:ascii="FreeMono" w:hAnsi="FreeMono"/>
+                <w:b w:val="false"/>
+                <w:i w:val="false"/>
+                <w:color w:val="C77DBB"/>
+                <w:sz w:val="18"/>
+                <w:szCs w:val="18"/>
+              </w:rPr>
+              <w:t xml:space="preserve">totalFilas </w:t>
+            </w:r>
+            <w:r>
+              <w:rPr>
+                <w:rFonts w:eastAsia="Times New Roman" w:cs="Times New Roman" w:ascii="FreeMono" w:hAnsi="FreeMono"/>
+                <w:b w:val="false"/>
+                <w:i w:val="false"/>
+                <w:color w:val="BCBEC4"/>
+                <w:sz w:val="18"/>
+                <w:szCs w:val="18"/>
+              </w:rPr>
+              <w:t xml:space="preserve">&amp;&amp; columna &gt;= </w:t>
+            </w:r>
+            <w:r>
+              <w:rPr>
+                <w:rFonts w:eastAsia="Times New Roman" w:cs="Times New Roman" w:ascii="FreeMono" w:hAnsi="FreeMono"/>
+                <w:b w:val="false"/>
+                <w:i w:val="false"/>
+                <w:color w:val="2AACB8"/>
+                <w:sz w:val="18"/>
+                <w:szCs w:val="18"/>
+              </w:rPr>
+              <w:t xml:space="preserve">0 </w:t>
+            </w:r>
+            <w:r>
+              <w:rPr>
+                <w:rFonts w:eastAsia="Times New Roman" w:cs="Times New Roman" w:ascii="FreeMono" w:hAnsi="FreeMono"/>
+                <w:b w:val="false"/>
+                <w:i w:val="false"/>
+                <w:color w:val="BCBEC4"/>
+                <w:sz w:val="18"/>
+                <w:szCs w:val="18"/>
+              </w:rPr>
+              <w:t xml:space="preserve">&amp;&amp; columna &lt; </w:t>
+            </w:r>
+            <w:r>
+              <w:rPr>
+                <w:rFonts w:eastAsia="Times New Roman" w:cs="Times New Roman" w:ascii="FreeMono" w:hAnsi="FreeMono"/>
+                <w:b w:val="false"/>
+                <w:i w:val="false"/>
+                <w:color w:val="C77DBB"/>
+                <w:sz w:val="18"/>
+                <w:szCs w:val="18"/>
+              </w:rPr>
+              <w:t>totalColumnas</w:t>
+            </w:r>
+            <w:r>
+              <w:rPr>
+                <w:rFonts w:eastAsia="Times New Roman" w:cs="Times New Roman" w:ascii="FreeMono" w:hAnsi="FreeMono"/>
+                <w:b w:val="false"/>
+                <w:i w:val="false"/>
+                <w:color w:val="BCBEC4"/>
+                <w:sz w:val="18"/>
+                <w:szCs w:val="18"/>
+              </w:rPr>
+              <w:t>) {</w:t>
+            </w:r>
+            <w:r>
+              <w:rPr>
+                <w:rFonts w:eastAsia="Times New Roman" w:cs="Times New Roman" w:ascii="FreeMono" w:hAnsi="FreeMono"/>
+                <w:sz w:val="18"/>
+                <w:szCs w:val="18"/>
+              </w:rPr>
+              <w:br/>
+            </w:r>
+            <w:r>
+              <w:rPr>
+                <w:rFonts w:eastAsia="Times New Roman" w:cs="Times New Roman" w:ascii="FreeMono" w:hAnsi="FreeMono"/>
+                <w:b w:val="false"/>
+                <w:i w:val="false"/>
+                <w:color w:val="BCBEC4"/>
+                <w:sz w:val="18"/>
+                <w:szCs w:val="18"/>
+              </w:rPr>
+              <w:t xml:space="preserve">    </w:t>
+            </w:r>
+            <w:r>
+              <w:rPr>
+                <w:rFonts w:eastAsia="Times New Roman" w:cs="Times New Roman" w:ascii="FreeMono" w:hAnsi="FreeMono"/>
+                <w:b w:val="false"/>
+                <w:i w:val="false"/>
+                <w:color w:val="CF8E6D"/>
+                <w:sz w:val="18"/>
+                <w:szCs w:val="18"/>
+              </w:rPr>
+              <w:t xml:space="preserve">return </w:t>
+            </w:r>
+            <w:r>
+              <w:rPr>
+                <w:rFonts w:eastAsia="Times New Roman" w:cs="Times New Roman" w:ascii="FreeMono" w:hAnsi="FreeMono"/>
+                <w:b w:val="false"/>
+                <w:i w:val="false"/>
+                <w:color w:val="C77DBB"/>
+                <w:sz w:val="18"/>
+                <w:szCs w:val="18"/>
+              </w:rPr>
+              <w:t>tablero</w:t>
+            </w:r>
+            <w:r>
+              <w:rPr>
+                <w:rFonts w:eastAsia="Times New Roman" w:cs="Times New Roman" w:ascii="FreeMono" w:hAnsi="FreeMono"/>
+                <w:b w:val="false"/>
+                <w:i w:val="false"/>
+                <w:color w:val="BCBEC4"/>
+                <w:sz w:val="18"/>
+                <w:szCs w:val="18"/>
+              </w:rPr>
+              <w:t>[fila][columna];</w:t>
+            </w:r>
+            <w:r>
+              <w:rPr>
+                <w:rFonts w:eastAsia="Times New Roman" w:cs="Times New Roman" w:ascii="FreeMono" w:hAnsi="FreeMono"/>
+                <w:sz w:val="18"/>
+                <w:szCs w:val="18"/>
+              </w:rPr>
+              <w:br/>
+            </w:r>
+            <w:r>
+              <w:rPr>
+                <w:rFonts w:eastAsia="Times New Roman" w:cs="Times New Roman" w:ascii="FreeMono" w:hAnsi="FreeMono"/>
+                <w:b w:val="false"/>
+                <w:i w:val="false"/>
+                <w:color w:val="BCBEC4"/>
+                <w:sz w:val="18"/>
+                <w:szCs w:val="18"/>
+              </w:rPr>
+              <w:t xml:space="preserve">  } </w:t>
+            </w:r>
+            <w:r>
+              <w:rPr>
+                <w:rFonts w:eastAsia="Times New Roman" w:cs="Times New Roman" w:ascii="FreeMono" w:hAnsi="FreeMono"/>
+                <w:b w:val="false"/>
+                <w:i w:val="false"/>
+                <w:color w:val="CF8E6D"/>
+                <w:sz w:val="18"/>
+                <w:szCs w:val="18"/>
+              </w:rPr>
+              <w:t xml:space="preserve">else </w:t>
+            </w:r>
+            <w:r>
+              <w:rPr>
+                <w:rFonts w:eastAsia="Times New Roman" w:cs="Times New Roman" w:ascii="FreeMono" w:hAnsi="FreeMono"/>
+                <w:b w:val="false"/>
+                <w:i w:val="false"/>
+                <w:color w:val="BCBEC4"/>
+                <w:sz w:val="18"/>
+                <w:szCs w:val="18"/>
+              </w:rPr>
+              <w:t>{</w:t>
+            </w:r>
+            <w:r>
+              <w:rPr>
+                <w:rFonts w:eastAsia="Times New Roman" w:cs="Times New Roman" w:ascii="FreeMono" w:hAnsi="FreeMono"/>
+                <w:sz w:val="18"/>
+                <w:szCs w:val="18"/>
+              </w:rPr>
+              <w:br/>
+            </w:r>
+            <w:r>
+              <w:rPr>
+                <w:rFonts w:eastAsia="Times New Roman" w:cs="Times New Roman" w:ascii="FreeMono" w:hAnsi="FreeMono"/>
+                <w:b w:val="false"/>
+                <w:i w:val="false"/>
+                <w:color w:val="BCBEC4"/>
+                <w:sz w:val="18"/>
+                <w:szCs w:val="18"/>
+              </w:rPr>
+              <w:t xml:space="preserve">    </w:t>
+            </w:r>
+            <w:r>
+              <w:rPr>
+                <w:rFonts w:eastAsia="Times New Roman" w:cs="Times New Roman" w:ascii="FreeMono" w:hAnsi="FreeMono"/>
+                <w:b w:val="false"/>
+                <w:i w:val="false"/>
+                <w:color w:val="CF8E6D"/>
+                <w:sz w:val="18"/>
+                <w:szCs w:val="18"/>
+              </w:rPr>
+              <w:t>return null</w:t>
+            </w:r>
+            <w:r>
+              <w:rPr>
+                <w:rFonts w:eastAsia="Times New Roman" w:cs="Times New Roman" w:ascii="FreeMono" w:hAnsi="FreeMono"/>
+                <w:b w:val="false"/>
+                <w:i w:val="false"/>
+                <w:color w:val="BCBEC4"/>
+                <w:sz w:val="18"/>
+                <w:szCs w:val="18"/>
+              </w:rPr>
+              <w:t>;</w:t>
+            </w:r>
+            <w:r>
+              <w:rPr>
+                <w:rFonts w:eastAsia="Times New Roman" w:cs="Times New Roman" w:ascii="FreeMono" w:hAnsi="FreeMono"/>
+                <w:sz w:val="18"/>
+                <w:szCs w:val="18"/>
+              </w:rPr>
+              <w:br/>
+            </w:r>
+            <w:r>
+              <w:rPr>
+                <w:rFonts w:eastAsia="Times New Roman" w:cs="Times New Roman" w:ascii="FreeMono" w:hAnsi="FreeMono"/>
+                <w:b w:val="false"/>
+                <w:i w:val="false"/>
+                <w:color w:val="BCBEC4"/>
+                <w:sz w:val="18"/>
+                <w:szCs w:val="18"/>
+              </w:rPr>
+              <w:t xml:space="preserve">  }</w:t>
+            </w:r>
+            <w:r>
+              <w:rPr>
+                <w:rFonts w:eastAsia="Times New Roman" w:cs="Times New Roman" w:ascii="FreeMono" w:hAnsi="FreeMono"/>
+                <w:sz w:val="18"/>
+                <w:szCs w:val="18"/>
+              </w:rPr>
+              <w:br/>
+            </w:r>
+            <w:r>
+              <w:rPr>
+                <w:rFonts w:eastAsia="Times New Roman" w:cs="Times New Roman" w:ascii="FreeMono" w:hAnsi="FreeMono"/>
+                <w:b w:val="false"/>
+                <w:i w:val="false"/>
+                <w:color w:val="BCBEC4"/>
+                <w:sz w:val="18"/>
+                <w:szCs w:val="18"/>
+              </w:rPr>
+              <w:t>}</w:t>
             </w:r>
           </w:p>
         </w:tc>
@@ -4936,7 +6304,7 @@
                 <w:sz w:val="20"/>
                 <w:szCs w:val="20"/>
               </w:rPr>
-              <w:t>Diseño por contrato ( pre/postcondiciones)</w:t>
+              <w:t>¿Se viola el Principio Abierto-Cerrado?</w:t>
             </w:r>
           </w:p>
         </w:tc>
@@ -4967,6 +6335,18 @@
                 <w:sz w:val="20"/>
                 <w:szCs w:val="20"/>
               </w:rPr>
+              <w:t>No se observ</w:t>
+            </w:r>
+            <w:r>
+              <w:rPr>
+                <w:rFonts w:eastAsia="Times New Roman" w:cs="Times New Roman" w:ascii="Times New Roman" w:hAnsi="Times New Roman"/>
+                <w:color w:val="auto"/>
+                <w:kern w:val="0"/>
+                <w:sz w:val="20"/>
+                <w:szCs w:val="20"/>
+                <w:lang w:val="en-US" w:eastAsia="zh-CN" w:bidi="hi-IN"/>
+              </w:rPr>
+              <w:t>ó violaciones al Principio Abierto-Cerrado ya que por ejemplo si se quiere modificar el tamaño del tablero del juego, no es necesario modificar alguna linea de código que defina el tamaño del tablero sino que se debe usar el método setTablero(tamanio).</w:t>
             </w:r>
           </w:p>
         </w:tc>
@@ -5030,7 +6410,25 @@
                 <w:sz w:val="20"/>
                 <w:szCs w:val="20"/>
               </w:rPr>
-              <w:t>¿Se viola el Principio Abierto-Cerrado?</w:t>
+              <w:t xml:space="preserve">¿Se viola el Principio de Responsabilidad Única </w:t>
+            </w:r>
+            <w:r>
+              <w:rPr>
+                <w:rStyle w:val="FootnoteAnchor"/>
+                <w:rFonts w:eastAsia="Times New Roman" w:cs="Times New Roman" w:ascii="Times New Roman" w:hAnsi="Times New Roman"/>
+                <w:sz w:val="20"/>
+                <w:szCs w:val="20"/>
+                <w:vertAlign w:val="superscript"/>
+              </w:rPr>
+              <w:footnoteReference w:id="2"/>
+            </w:r>
+            <w:r>
+              <w:rPr>
+                <w:rFonts w:eastAsia="Times New Roman" w:cs="Times New Roman" w:ascii="Times New Roman" w:hAnsi="Times New Roman"/>
+                <w:sz w:val="20"/>
+                <w:szCs w:val="20"/>
+              </w:rPr>
+              <w:t>?</w:t>
             </w:r>
           </w:p>
         </w:tc>
@@ -5061,118 +6459,29 @@
                 <w:sz w:val="20"/>
                 <w:szCs w:val="20"/>
               </w:rPr>
-            </w:r>
-          </w:p>
-        </w:tc>
-      </w:tr>
-      <w:tr>
-        <w:trPr/>
-        <w:tc>
-          <w:tcPr>
-            <w:tcW w:w="1440" w:type="dxa"/>
-            <w:vMerge w:val="continue"/>
-            <w:tcBorders>
-              <w:top w:val="single" w:sz="4" w:space="0" w:color="000000"/>
-              <w:left w:val="single" w:sz="4" w:space="0" w:color="000000"/>
-              <w:bottom w:val="single" w:sz="4" w:space="0" w:color="000000"/>
-              <w:right w:val="single" w:sz="4" w:space="0" w:color="000000"/>
-            </w:tcBorders>
-          </w:tcPr>
-          <w:p>
-            <w:pPr>
-              <w:pStyle w:val="LOnormal1"/>
-              <w:widowControl w:val="false"/>
-              <w:spacing w:lineRule="auto" w:line="276"/>
-              <w:rPr>
-                <w:rFonts w:ascii="Times New Roman" w:hAnsi="Times New Roman" w:eastAsia="Times New Roman" w:cs="Times New Roman"/>
-                <w:sz w:val="20"/>
-                <w:szCs w:val="20"/>
-              </w:rPr>
-            </w:pPr>
-            <w:r>
-              <w:rPr>
-                <w:rFonts w:eastAsia="Times New Roman" w:cs="Times New Roman" w:ascii="Times New Roman" w:hAnsi="Times New Roman"/>
-                <w:sz w:val="20"/>
-                <w:szCs w:val="20"/>
-              </w:rPr>
-            </w:r>
-          </w:p>
-        </w:tc>
-        <w:tc>
-          <w:tcPr>
-            <w:tcW w:w="3794" w:type="dxa"/>
-            <w:tcBorders>
-              <w:top w:val="single" w:sz="4" w:space="0" w:color="000000"/>
-              <w:left w:val="single" w:sz="4" w:space="0" w:color="000000"/>
-              <w:bottom w:val="single" w:sz="4" w:space="0" w:color="000000"/>
-              <w:right w:val="single" w:sz="4" w:space="0" w:color="000000"/>
-            </w:tcBorders>
-          </w:tcPr>
-          <w:p>
-            <w:pPr>
-              <w:pStyle w:val="LOnormal1"/>
-              <w:widowControl w:val="false"/>
-              <w:rPr>
-                <w:rFonts w:ascii="Times New Roman" w:hAnsi="Times New Roman" w:eastAsia="Times New Roman" w:cs="Times New Roman"/>
-                <w:sz w:val="20"/>
-                <w:szCs w:val="20"/>
-              </w:rPr>
-            </w:pPr>
-            <w:r>
-              <w:rPr>
-                <w:rFonts w:eastAsia="Times New Roman" w:cs="Times New Roman" w:ascii="Times New Roman" w:hAnsi="Times New Roman"/>
-                <w:sz w:val="20"/>
-                <w:szCs w:val="20"/>
-              </w:rPr>
-              <w:t xml:space="preserve">¿Se viola el Principio de Responsabilidad Única </w:t>
-            </w:r>
-            <w:r>
-              <w:rPr>
-                <w:rStyle w:val="FootnoteAnchor"/>
-                <w:rFonts w:eastAsia="Times New Roman" w:cs="Times New Roman" w:ascii="Times New Roman" w:hAnsi="Times New Roman"/>
-                <w:sz w:val="20"/>
-                <w:szCs w:val="20"/>
-                <w:vertAlign w:val="superscript"/>
-              </w:rPr>
-              <w:footnoteReference w:id="2"/>
-            </w:r>
-            <w:r>
-              <w:rPr>
-                <w:rFonts w:eastAsia="Times New Roman" w:cs="Times New Roman" w:ascii="Times New Roman" w:hAnsi="Times New Roman"/>
-                <w:sz w:val="20"/>
-                <w:szCs w:val="20"/>
-              </w:rPr>
-              <w:t>?</w:t>
-            </w:r>
-          </w:p>
-        </w:tc>
-        <w:tc>
-          <w:tcPr>
-            <w:tcW w:w="5385" w:type="dxa"/>
-            <w:gridSpan w:val="2"/>
-            <w:tcBorders>
-              <w:top w:val="single" w:sz="4" w:space="0" w:color="000000"/>
-              <w:left w:val="single" w:sz="4" w:space="0" w:color="000000"/>
-              <w:bottom w:val="single" w:sz="4" w:space="0" w:color="000000"/>
-              <w:right w:val="single" w:sz="4" w:space="0" w:color="000000"/>
-            </w:tcBorders>
-          </w:tcPr>
-          <w:p>
-            <w:pPr>
-              <w:pStyle w:val="LOnormal1"/>
-              <w:widowControl w:val="false"/>
-              <w:rPr>
-                <w:rFonts w:ascii="Times New Roman" w:hAnsi="Times New Roman" w:eastAsia="Times New Roman" w:cs="Times New Roman"/>
-                <w:sz w:val="20"/>
-                <w:szCs w:val="20"/>
-              </w:rPr>
-            </w:pPr>
-            <w:r>
-              <w:rPr>
-                <w:rFonts w:eastAsia="Times New Roman" w:cs="Times New Roman" w:ascii="Times New Roman" w:hAnsi="Times New Roman"/>
-                <w:sz w:val="20"/>
-                <w:szCs w:val="20"/>
-              </w:rPr>
+              <w:t xml:space="preserve">Se observa que la clase JuegoSimple viola el principio de responsabilidad </w:t>
+            </w:r>
+            <w:r>
+              <w:rPr>
+                <w:rFonts w:eastAsia="Times New Roman" w:cs="Times New Roman" w:ascii="Times New Roman" w:hAnsi="Times New Roman"/>
+                <w:color w:val="auto"/>
+                <w:kern w:val="0"/>
+                <w:sz w:val="20"/>
+                <w:szCs w:val="20"/>
+                <w:lang w:val="en-US" w:eastAsia="zh-CN" w:bidi="hi-IN"/>
+              </w:rPr>
+              <w:t xml:space="preserve">única, ya que algunos de sus métodos como appenJuegoGuardado, guardarJuego, guardarJugada deberían estar en una clase aparte que maneje el guardado de juegos. Por esto se creará la clase </w:t>
+            </w:r>
+            <w:r>
+              <w:rPr>
+                <w:rFonts w:eastAsia="Times New Roman" w:cs="Times New Roman" w:ascii="Times New Roman" w:hAnsi="Times New Roman"/>
+                <w:color w:val="auto"/>
+                <w:kern w:val="0"/>
+                <w:sz w:val="20"/>
+                <w:szCs w:val="20"/>
+                <w:lang w:val="en-US" w:eastAsia="zh-CN" w:bidi="hi-IN"/>
+              </w:rPr>
+              <w:t xml:space="preserve">JuegoGuardado que sea responsable de estos métodos. </w:t>
             </w:r>
           </w:p>
         </w:tc>
@@ -6674,7 +7983,7 @@
         <w:tblStyle w:val="Table5"/>
         <w:tblW w:w="10620" w:type="dxa"/>
         <w:jc w:val="left"/>
-        <w:tblInd w:w="-23" w:type="dxa"/>
+        <w:tblInd w:w="90" w:type="dxa"/>
         <w:tblLayout w:type="fixed"/>
         <w:tblCellMar>
           <w:top w:w="0" w:type="dxa"/>
@@ -6686,9 +7995,9 @@
       </w:tblPr>
       <w:tblGrid>
         <w:gridCol w:w="1440"/>
-        <w:gridCol w:w="3794"/>
-        <w:gridCol w:w="1877"/>
-        <w:gridCol w:w="3509"/>
+        <w:gridCol w:w="3793"/>
+        <w:gridCol w:w="1878"/>
+        <w:gridCol w:w="3508"/>
       </w:tblGrid>
       <w:tr>
         <w:trPr/>
@@ -6728,7 +8037,7 @@
         </w:tc>
         <w:tc>
           <w:tcPr>
-            <w:tcW w:w="3794" w:type="dxa"/>
+            <w:tcW w:w="3793" w:type="dxa"/>
             <w:tcBorders>
               <w:top w:val="single" w:sz="4" w:space="0" w:color="000000"/>
               <w:left w:val="single" w:sz="4" w:space="0" w:color="000000"/>
@@ -6832,7 +8141,7 @@
         </w:tc>
         <w:tc>
           <w:tcPr>
-            <w:tcW w:w="3794" w:type="dxa"/>
+            <w:tcW w:w="3793" w:type="dxa"/>
             <w:tcBorders>
               <w:top w:val="single" w:sz="4" w:space="0" w:color="000000"/>
               <w:left w:val="single" w:sz="4" w:space="0" w:color="000000"/>
@@ -6926,7 +8235,7 @@
         </w:tc>
         <w:tc>
           <w:tcPr>
-            <w:tcW w:w="3794" w:type="dxa"/>
+            <w:tcW w:w="3793" w:type="dxa"/>
             <w:tcBorders>
               <w:top w:val="single" w:sz="4" w:space="0" w:color="000000"/>
               <w:left w:val="single" w:sz="4" w:space="0" w:color="000000"/>
@@ -7020,7 +8329,7 @@
         </w:tc>
         <w:tc>
           <w:tcPr>
-            <w:tcW w:w="3794" w:type="dxa"/>
+            <w:tcW w:w="3793" w:type="dxa"/>
             <w:tcBorders>
               <w:top w:val="single" w:sz="4" w:space="0" w:color="000000"/>
               <w:left w:val="single" w:sz="4" w:space="0" w:color="000000"/>
@@ -7114,7 +8423,7 @@
         </w:tc>
         <w:tc>
           <w:tcPr>
-            <w:tcW w:w="3794" w:type="dxa"/>
+            <w:tcW w:w="3793" w:type="dxa"/>
             <w:tcBorders>
               <w:top w:val="single" w:sz="4" w:space="0" w:color="000000"/>
               <w:left w:val="single" w:sz="4" w:space="0" w:color="000000"/>
@@ -7208,7 +8517,7 @@
         </w:tc>
         <w:tc>
           <w:tcPr>
-            <w:tcW w:w="3794" w:type="dxa"/>
+            <w:tcW w:w="3793" w:type="dxa"/>
             <w:tcBorders>
               <w:top w:val="single" w:sz="4" w:space="0" w:color="000000"/>
               <w:left w:val="single" w:sz="4" w:space="0" w:color="000000"/>
@@ -7302,7 +8611,7 @@
         </w:tc>
         <w:tc>
           <w:tcPr>
-            <w:tcW w:w="3794" w:type="dxa"/>
+            <w:tcW w:w="3793" w:type="dxa"/>
             <w:tcBorders>
               <w:top w:val="single" w:sz="4" w:space="0" w:color="000000"/>
               <w:left w:val="single" w:sz="4" w:space="0" w:color="000000"/>
@@ -7397,7 +8706,7 @@
         </w:tc>
         <w:tc>
           <w:tcPr>
-            <w:tcW w:w="3794" w:type="dxa"/>
+            <w:tcW w:w="3793" w:type="dxa"/>
             <w:tcBorders>
               <w:top w:val="single" w:sz="4" w:space="0" w:color="000000"/>
               <w:left w:val="single" w:sz="4" w:space="0" w:color="000000"/>
@@ -7491,7 +8800,7 @@
         </w:tc>
         <w:tc>
           <w:tcPr>
-            <w:tcW w:w="3794" w:type="dxa"/>
+            <w:tcW w:w="3793" w:type="dxa"/>
             <w:tcBorders>
               <w:top w:val="single" w:sz="4" w:space="0" w:color="000000"/>
               <w:left w:val="single" w:sz="4" w:space="0" w:color="000000"/>
@@ -7585,7 +8894,7 @@
         </w:tc>
         <w:tc>
           <w:tcPr>
-            <w:tcW w:w="3794" w:type="dxa"/>
+            <w:tcW w:w="3793" w:type="dxa"/>
             <w:tcBorders>
               <w:top w:val="single" w:sz="4" w:space="0" w:color="000000"/>
               <w:left w:val="single" w:sz="4" w:space="0" w:color="000000"/>
@@ -7679,7 +8988,7 @@
         </w:tc>
         <w:tc>
           <w:tcPr>
-            <w:tcW w:w="3794" w:type="dxa"/>
+            <w:tcW w:w="3793" w:type="dxa"/>
             <w:tcBorders>
               <w:top w:val="single" w:sz="4" w:space="0" w:color="000000"/>
               <w:left w:val="single" w:sz="4" w:space="0" w:color="000000"/>
@@ -7773,7 +9082,7 @@
         </w:tc>
         <w:tc>
           <w:tcPr>
-            <w:tcW w:w="3794" w:type="dxa"/>
+            <w:tcW w:w="3793" w:type="dxa"/>
             <w:tcBorders>
               <w:top w:val="single" w:sz="4" w:space="0" w:color="000000"/>
               <w:left w:val="single" w:sz="4" w:space="0" w:color="000000"/>
@@ -7867,7 +9176,7 @@
         </w:tc>
         <w:tc>
           <w:tcPr>
-            <w:tcW w:w="3794" w:type="dxa"/>
+            <w:tcW w:w="3793" w:type="dxa"/>
             <w:tcBorders>
               <w:top w:val="single" w:sz="4" w:space="0" w:color="000000"/>
               <w:left w:val="single" w:sz="4" w:space="0" w:color="000000"/>
@@ -7979,7 +9288,7 @@
         </w:tc>
         <w:tc>
           <w:tcPr>
-            <w:tcW w:w="3794" w:type="dxa"/>
+            <w:tcW w:w="3793" w:type="dxa"/>
             <w:tcBorders>
               <w:top w:val="single" w:sz="4" w:space="0" w:color="000000"/>
               <w:left w:val="single" w:sz="4" w:space="0" w:color="000000"/>
@@ -8073,7 +9382,7 @@
         </w:tc>
         <w:tc>
           <w:tcPr>
-            <w:tcW w:w="3794" w:type="dxa"/>
+            <w:tcW w:w="3793" w:type="dxa"/>
             <w:tcBorders>
               <w:top w:val="single" w:sz="4" w:space="0" w:color="000000"/>
               <w:left w:val="single" w:sz="4" w:space="0" w:color="000000"/>
@@ -8167,7 +9476,7 @@
         </w:tc>
         <w:tc>
           <w:tcPr>
-            <w:tcW w:w="3794" w:type="dxa"/>
+            <w:tcW w:w="3793" w:type="dxa"/>
             <w:tcBorders>
               <w:top w:val="single" w:sz="4" w:space="0" w:color="000000"/>
               <w:left w:val="single" w:sz="4" w:space="0" w:color="000000"/>
@@ -8261,7 +9570,7 @@
         </w:tc>
         <w:tc>
           <w:tcPr>
-            <w:tcW w:w="3794" w:type="dxa"/>
+            <w:tcW w:w="3793" w:type="dxa"/>
             <w:tcBorders>
               <w:top w:val="single" w:sz="4" w:space="0" w:color="000000"/>
               <w:left w:val="single" w:sz="4" w:space="0" w:color="000000"/>
@@ -8355,7 +9664,7 @@
         </w:tc>
         <w:tc>
           <w:tcPr>
-            <w:tcW w:w="3794" w:type="dxa"/>
+            <w:tcW w:w="3793" w:type="dxa"/>
             <w:tcBorders>
               <w:top w:val="single" w:sz="4" w:space="0" w:color="000000"/>
               <w:left w:val="single" w:sz="4" w:space="0" w:color="000000"/>
@@ -8449,7 +9758,7 @@
         </w:tc>
         <w:tc>
           <w:tcPr>
-            <w:tcW w:w="3794" w:type="dxa"/>
+            <w:tcW w:w="3793" w:type="dxa"/>
             <w:tcBorders>
               <w:top w:val="single" w:sz="4" w:space="0" w:color="000000"/>
               <w:left w:val="single" w:sz="4" w:space="0" w:color="000000"/>
@@ -8543,7 +9852,7 @@
         </w:tc>
         <w:tc>
           <w:tcPr>
-            <w:tcW w:w="3794" w:type="dxa"/>
+            <w:tcW w:w="3793" w:type="dxa"/>
             <w:tcBorders>
               <w:top w:val="single" w:sz="4" w:space="0" w:color="000000"/>
               <w:left w:val="single" w:sz="4" w:space="0" w:color="000000"/>
@@ -8637,7 +9946,7 @@
         </w:tc>
         <w:tc>
           <w:tcPr>
-            <w:tcW w:w="3794" w:type="dxa"/>
+            <w:tcW w:w="3793" w:type="dxa"/>
             <w:tcBorders>
               <w:top w:val="single" w:sz="4" w:space="0" w:color="000000"/>
               <w:left w:val="single" w:sz="4" w:space="0" w:color="000000"/>
@@ -8731,7 +10040,7 @@
         </w:tc>
         <w:tc>
           <w:tcPr>
-            <w:tcW w:w="3794" w:type="dxa"/>
+            <w:tcW w:w="3793" w:type="dxa"/>
             <w:tcBorders>
               <w:top w:val="single" w:sz="4" w:space="0" w:color="000000"/>
               <w:left w:val="single" w:sz="4" w:space="0" w:color="000000"/>
@@ -8825,7 +10134,7 @@
         </w:tc>
         <w:tc>
           <w:tcPr>
-            <w:tcW w:w="3794" w:type="dxa"/>
+            <w:tcW w:w="3793" w:type="dxa"/>
             <w:tcBorders>
               <w:top w:val="single" w:sz="4" w:space="0" w:color="000000"/>
               <w:left w:val="single" w:sz="4" w:space="0" w:color="000000"/>
@@ -8922,7 +10231,7 @@
         </w:tc>
         <w:tc>
           <w:tcPr>
-            <w:tcW w:w="3794" w:type="dxa"/>
+            <w:tcW w:w="3793" w:type="dxa"/>
             <w:tcBorders>
               <w:top w:val="single" w:sz="4" w:space="0" w:color="000000"/>
               <w:left w:val="single" w:sz="4" w:space="0" w:color="000000"/>
@@ -8955,7 +10264,7 @@
         </w:tc>
         <w:tc>
           <w:tcPr>
-            <w:tcW w:w="1877" w:type="dxa"/>
+            <w:tcW w:w="1878" w:type="dxa"/>
             <w:tcBorders>
               <w:top w:val="single" w:sz="4" w:space="0" w:color="000000"/>
               <w:left w:val="single" w:sz="4" w:space="0" w:color="000000"/>
@@ -8988,7 +10297,7 @@
         </w:tc>
         <w:tc>
           <w:tcPr>
-            <w:tcW w:w="3509" w:type="dxa"/>
+            <w:tcW w:w="3508" w:type="dxa"/>
             <w:tcBorders>
               <w:top w:val="single" w:sz="4" w:space="0" w:color="000000"/>
               <w:left w:val="single" w:sz="4" w:space="0" w:color="000000"/>
@@ -9058,65 +10367,65 @@
         </w:tc>
         <w:tc>
           <w:tcPr>
-            <w:tcW w:w="3794" w:type="dxa"/>
-            <w:tcBorders>
-              <w:top w:val="single" w:sz="4" w:space="0" w:color="000000"/>
-              <w:left w:val="single" w:sz="4" w:space="0" w:color="000000"/>
-              <w:bottom w:val="single" w:sz="4" w:space="0" w:color="000000"/>
-              <w:right w:val="single" w:sz="4" w:space="0" w:color="000000"/>
-            </w:tcBorders>
-          </w:tcPr>
-          <w:p>
-            <w:pPr>
-              <w:pStyle w:val="LOnormal1"/>
-              <w:widowControl w:val="false"/>
-              <w:rPr>
-                <w:rFonts w:ascii="Times New Roman" w:hAnsi="Times New Roman" w:eastAsia="Times New Roman" w:cs="Times New Roman"/>
-                <w:sz w:val="20"/>
-                <w:szCs w:val="20"/>
-              </w:rPr>
-            </w:pPr>
-            <w:r>
-              <w:rPr>
-                <w:rFonts w:eastAsia="Times New Roman" w:cs="Times New Roman" w:ascii="Times New Roman" w:hAnsi="Times New Roman"/>
-                <w:sz w:val="20"/>
-                <w:szCs w:val="20"/>
-              </w:rPr>
-            </w:r>
-          </w:p>
-        </w:tc>
-        <w:tc>
-          <w:tcPr>
-            <w:tcW w:w="1877" w:type="dxa"/>
-            <w:tcBorders>
-              <w:top w:val="single" w:sz="4" w:space="0" w:color="000000"/>
-              <w:left w:val="single" w:sz="4" w:space="0" w:color="000000"/>
-              <w:bottom w:val="single" w:sz="4" w:space="0" w:color="000000"/>
-              <w:right w:val="single" w:sz="4" w:space="0" w:color="000000"/>
-            </w:tcBorders>
-          </w:tcPr>
-          <w:p>
-            <w:pPr>
-              <w:pStyle w:val="LOnormal1"/>
-              <w:widowControl w:val="false"/>
-              <w:rPr>
-                <w:rFonts w:ascii="Times New Roman" w:hAnsi="Times New Roman" w:eastAsia="Times New Roman" w:cs="Times New Roman"/>
-                <w:sz w:val="20"/>
-                <w:szCs w:val="20"/>
-              </w:rPr>
-            </w:pPr>
-            <w:r>
-              <w:rPr>
-                <w:rFonts w:eastAsia="Times New Roman" w:cs="Times New Roman" w:ascii="Times New Roman" w:hAnsi="Times New Roman"/>
-                <w:sz w:val="20"/>
-                <w:szCs w:val="20"/>
-              </w:rPr>
-            </w:r>
-          </w:p>
-        </w:tc>
-        <w:tc>
-          <w:tcPr>
-            <w:tcW w:w="3509" w:type="dxa"/>
+            <w:tcW w:w="3793" w:type="dxa"/>
+            <w:tcBorders>
+              <w:top w:val="single" w:sz="4" w:space="0" w:color="000000"/>
+              <w:left w:val="single" w:sz="4" w:space="0" w:color="000000"/>
+              <w:bottom w:val="single" w:sz="4" w:space="0" w:color="000000"/>
+              <w:right w:val="single" w:sz="4" w:space="0" w:color="000000"/>
+            </w:tcBorders>
+          </w:tcPr>
+          <w:p>
+            <w:pPr>
+              <w:pStyle w:val="LOnormal1"/>
+              <w:widowControl w:val="false"/>
+              <w:rPr>
+                <w:rFonts w:ascii="Times New Roman" w:hAnsi="Times New Roman" w:eastAsia="Times New Roman" w:cs="Times New Roman"/>
+                <w:sz w:val="20"/>
+                <w:szCs w:val="20"/>
+              </w:rPr>
+            </w:pPr>
+            <w:r>
+              <w:rPr>
+                <w:rFonts w:eastAsia="Times New Roman" w:cs="Times New Roman" w:ascii="Times New Roman" w:hAnsi="Times New Roman"/>
+                <w:sz w:val="20"/>
+                <w:szCs w:val="20"/>
+              </w:rPr>
+            </w:r>
+          </w:p>
+        </w:tc>
+        <w:tc>
+          <w:tcPr>
+            <w:tcW w:w="1878" w:type="dxa"/>
+            <w:tcBorders>
+              <w:top w:val="single" w:sz="4" w:space="0" w:color="000000"/>
+              <w:left w:val="single" w:sz="4" w:space="0" w:color="000000"/>
+              <w:bottom w:val="single" w:sz="4" w:space="0" w:color="000000"/>
+              <w:right w:val="single" w:sz="4" w:space="0" w:color="000000"/>
+            </w:tcBorders>
+          </w:tcPr>
+          <w:p>
+            <w:pPr>
+              <w:pStyle w:val="LOnormal1"/>
+              <w:widowControl w:val="false"/>
+              <w:rPr>
+                <w:rFonts w:ascii="Times New Roman" w:hAnsi="Times New Roman" w:eastAsia="Times New Roman" w:cs="Times New Roman"/>
+                <w:sz w:val="20"/>
+                <w:szCs w:val="20"/>
+              </w:rPr>
+            </w:pPr>
+            <w:r>
+              <w:rPr>
+                <w:rFonts w:eastAsia="Times New Roman" w:cs="Times New Roman" w:ascii="Times New Roman" w:hAnsi="Times New Roman"/>
+                <w:sz w:val="20"/>
+                <w:szCs w:val="20"/>
+              </w:rPr>
+            </w:r>
+          </w:p>
+        </w:tc>
+        <w:tc>
+          <w:tcPr>
+            <w:tcW w:w="3508" w:type="dxa"/>
             <w:tcBorders>
               <w:top w:val="single" w:sz="4" w:space="0" w:color="000000"/>
               <w:left w:val="single" w:sz="4" w:space="0" w:color="000000"/>
@@ -9179,65 +10488,65 @@
         </w:tc>
         <w:tc>
           <w:tcPr>
-            <w:tcW w:w="3794" w:type="dxa"/>
-            <w:tcBorders>
-              <w:top w:val="single" w:sz="4" w:space="0" w:color="000000"/>
-              <w:left w:val="single" w:sz="4" w:space="0" w:color="000000"/>
-              <w:bottom w:val="single" w:sz="4" w:space="0" w:color="000000"/>
-              <w:right w:val="single" w:sz="4" w:space="0" w:color="000000"/>
-            </w:tcBorders>
-          </w:tcPr>
-          <w:p>
-            <w:pPr>
-              <w:pStyle w:val="LOnormal1"/>
-              <w:widowControl w:val="false"/>
-              <w:rPr>
-                <w:rFonts w:ascii="Times New Roman" w:hAnsi="Times New Roman" w:eastAsia="Times New Roman" w:cs="Times New Roman"/>
-                <w:sz w:val="20"/>
-                <w:szCs w:val="20"/>
-              </w:rPr>
-            </w:pPr>
-            <w:r>
-              <w:rPr>
-                <w:rFonts w:eastAsia="Times New Roman" w:cs="Times New Roman" w:ascii="Times New Roman" w:hAnsi="Times New Roman"/>
-                <w:sz w:val="20"/>
-                <w:szCs w:val="20"/>
-              </w:rPr>
-            </w:r>
-          </w:p>
-        </w:tc>
-        <w:tc>
-          <w:tcPr>
-            <w:tcW w:w="1877" w:type="dxa"/>
-            <w:tcBorders>
-              <w:top w:val="single" w:sz="4" w:space="0" w:color="000000"/>
-              <w:left w:val="single" w:sz="4" w:space="0" w:color="000000"/>
-              <w:bottom w:val="single" w:sz="4" w:space="0" w:color="000000"/>
-              <w:right w:val="single" w:sz="4" w:space="0" w:color="000000"/>
-            </w:tcBorders>
-          </w:tcPr>
-          <w:p>
-            <w:pPr>
-              <w:pStyle w:val="LOnormal1"/>
-              <w:widowControl w:val="false"/>
-              <w:rPr>
-                <w:rFonts w:ascii="Times New Roman" w:hAnsi="Times New Roman" w:eastAsia="Times New Roman" w:cs="Times New Roman"/>
-                <w:sz w:val="20"/>
-                <w:szCs w:val="20"/>
-              </w:rPr>
-            </w:pPr>
-            <w:r>
-              <w:rPr>
-                <w:rFonts w:eastAsia="Times New Roman" w:cs="Times New Roman" w:ascii="Times New Roman" w:hAnsi="Times New Roman"/>
-                <w:sz w:val="20"/>
-                <w:szCs w:val="20"/>
-              </w:rPr>
-            </w:r>
-          </w:p>
-        </w:tc>
-        <w:tc>
-          <w:tcPr>
-            <w:tcW w:w="3509" w:type="dxa"/>
+            <w:tcW w:w="3793" w:type="dxa"/>
+            <w:tcBorders>
+              <w:top w:val="single" w:sz="4" w:space="0" w:color="000000"/>
+              <w:left w:val="single" w:sz="4" w:space="0" w:color="000000"/>
+              <w:bottom w:val="single" w:sz="4" w:space="0" w:color="000000"/>
+              <w:right w:val="single" w:sz="4" w:space="0" w:color="000000"/>
+            </w:tcBorders>
+          </w:tcPr>
+          <w:p>
+            <w:pPr>
+              <w:pStyle w:val="LOnormal1"/>
+              <w:widowControl w:val="false"/>
+              <w:rPr>
+                <w:rFonts w:ascii="Times New Roman" w:hAnsi="Times New Roman" w:eastAsia="Times New Roman" w:cs="Times New Roman"/>
+                <w:sz w:val="20"/>
+                <w:szCs w:val="20"/>
+              </w:rPr>
+            </w:pPr>
+            <w:r>
+              <w:rPr>
+                <w:rFonts w:eastAsia="Times New Roman" w:cs="Times New Roman" w:ascii="Times New Roman" w:hAnsi="Times New Roman"/>
+                <w:sz w:val="20"/>
+                <w:szCs w:val="20"/>
+              </w:rPr>
+            </w:r>
+          </w:p>
+        </w:tc>
+        <w:tc>
+          <w:tcPr>
+            <w:tcW w:w="1878" w:type="dxa"/>
+            <w:tcBorders>
+              <w:top w:val="single" w:sz="4" w:space="0" w:color="000000"/>
+              <w:left w:val="single" w:sz="4" w:space="0" w:color="000000"/>
+              <w:bottom w:val="single" w:sz="4" w:space="0" w:color="000000"/>
+              <w:right w:val="single" w:sz="4" w:space="0" w:color="000000"/>
+            </w:tcBorders>
+          </w:tcPr>
+          <w:p>
+            <w:pPr>
+              <w:pStyle w:val="LOnormal1"/>
+              <w:widowControl w:val="false"/>
+              <w:rPr>
+                <w:rFonts w:ascii="Times New Roman" w:hAnsi="Times New Roman" w:eastAsia="Times New Roman" w:cs="Times New Roman"/>
+                <w:sz w:val="20"/>
+                <w:szCs w:val="20"/>
+              </w:rPr>
+            </w:pPr>
+            <w:r>
+              <w:rPr>
+                <w:rFonts w:eastAsia="Times New Roman" w:cs="Times New Roman" w:ascii="Times New Roman" w:hAnsi="Times New Roman"/>
+                <w:sz w:val="20"/>
+                <w:szCs w:val="20"/>
+              </w:rPr>
+            </w:r>
+          </w:p>
+        </w:tc>
+        <w:tc>
+          <w:tcPr>
+            <w:tcW w:w="3508" w:type="dxa"/>
             <w:tcBorders>
               <w:top w:val="single" w:sz="4" w:space="0" w:color="000000"/>
               <w:left w:val="single" w:sz="4" w:space="0" w:color="000000"/>
@@ -9300,65 +10609,65 @@
         </w:tc>
         <w:tc>
           <w:tcPr>
-            <w:tcW w:w="3794" w:type="dxa"/>
-            <w:tcBorders>
-              <w:top w:val="single" w:sz="4" w:space="0" w:color="000000"/>
-              <w:left w:val="single" w:sz="4" w:space="0" w:color="000000"/>
-              <w:bottom w:val="single" w:sz="4" w:space="0" w:color="000000"/>
-              <w:right w:val="single" w:sz="4" w:space="0" w:color="000000"/>
-            </w:tcBorders>
-          </w:tcPr>
-          <w:p>
-            <w:pPr>
-              <w:pStyle w:val="LOnormal1"/>
-              <w:widowControl w:val="false"/>
-              <w:rPr>
-                <w:rFonts w:ascii="Times New Roman" w:hAnsi="Times New Roman" w:eastAsia="Times New Roman" w:cs="Times New Roman"/>
-                <w:sz w:val="20"/>
-                <w:szCs w:val="20"/>
-              </w:rPr>
-            </w:pPr>
-            <w:r>
-              <w:rPr>
-                <w:rFonts w:eastAsia="Times New Roman" w:cs="Times New Roman" w:ascii="Times New Roman" w:hAnsi="Times New Roman"/>
-                <w:sz w:val="20"/>
-                <w:szCs w:val="20"/>
-              </w:rPr>
-            </w:r>
-          </w:p>
-        </w:tc>
-        <w:tc>
-          <w:tcPr>
-            <w:tcW w:w="1877" w:type="dxa"/>
-            <w:tcBorders>
-              <w:top w:val="single" w:sz="4" w:space="0" w:color="000000"/>
-              <w:left w:val="single" w:sz="4" w:space="0" w:color="000000"/>
-              <w:bottom w:val="single" w:sz="4" w:space="0" w:color="000000"/>
-              <w:right w:val="single" w:sz="4" w:space="0" w:color="000000"/>
-            </w:tcBorders>
-          </w:tcPr>
-          <w:p>
-            <w:pPr>
-              <w:pStyle w:val="LOnormal1"/>
-              <w:widowControl w:val="false"/>
-              <w:rPr>
-                <w:rFonts w:ascii="Times New Roman" w:hAnsi="Times New Roman" w:eastAsia="Times New Roman" w:cs="Times New Roman"/>
-                <w:sz w:val="20"/>
-                <w:szCs w:val="20"/>
-              </w:rPr>
-            </w:pPr>
-            <w:r>
-              <w:rPr>
-                <w:rFonts w:eastAsia="Times New Roman" w:cs="Times New Roman" w:ascii="Times New Roman" w:hAnsi="Times New Roman"/>
-                <w:sz w:val="20"/>
-                <w:szCs w:val="20"/>
-              </w:rPr>
-            </w:r>
-          </w:p>
-        </w:tc>
-        <w:tc>
-          <w:tcPr>
-            <w:tcW w:w="3509" w:type="dxa"/>
+            <w:tcW w:w="3793" w:type="dxa"/>
+            <w:tcBorders>
+              <w:top w:val="single" w:sz="4" w:space="0" w:color="000000"/>
+              <w:left w:val="single" w:sz="4" w:space="0" w:color="000000"/>
+              <w:bottom w:val="single" w:sz="4" w:space="0" w:color="000000"/>
+              <w:right w:val="single" w:sz="4" w:space="0" w:color="000000"/>
+            </w:tcBorders>
+          </w:tcPr>
+          <w:p>
+            <w:pPr>
+              <w:pStyle w:val="LOnormal1"/>
+              <w:widowControl w:val="false"/>
+              <w:rPr>
+                <w:rFonts w:ascii="Times New Roman" w:hAnsi="Times New Roman" w:eastAsia="Times New Roman" w:cs="Times New Roman"/>
+                <w:sz w:val="20"/>
+                <w:szCs w:val="20"/>
+              </w:rPr>
+            </w:pPr>
+            <w:r>
+              <w:rPr>
+                <w:rFonts w:eastAsia="Times New Roman" w:cs="Times New Roman" w:ascii="Times New Roman" w:hAnsi="Times New Roman"/>
+                <w:sz w:val="20"/>
+                <w:szCs w:val="20"/>
+              </w:rPr>
+            </w:r>
+          </w:p>
+        </w:tc>
+        <w:tc>
+          <w:tcPr>
+            <w:tcW w:w="1878" w:type="dxa"/>
+            <w:tcBorders>
+              <w:top w:val="single" w:sz="4" w:space="0" w:color="000000"/>
+              <w:left w:val="single" w:sz="4" w:space="0" w:color="000000"/>
+              <w:bottom w:val="single" w:sz="4" w:space="0" w:color="000000"/>
+              <w:right w:val="single" w:sz="4" w:space="0" w:color="000000"/>
+            </w:tcBorders>
+          </w:tcPr>
+          <w:p>
+            <w:pPr>
+              <w:pStyle w:val="LOnormal1"/>
+              <w:widowControl w:val="false"/>
+              <w:rPr>
+                <w:rFonts w:ascii="Times New Roman" w:hAnsi="Times New Roman" w:eastAsia="Times New Roman" w:cs="Times New Roman"/>
+                <w:sz w:val="20"/>
+                <w:szCs w:val="20"/>
+              </w:rPr>
+            </w:pPr>
+            <w:r>
+              <w:rPr>
+                <w:rFonts w:eastAsia="Times New Roman" w:cs="Times New Roman" w:ascii="Times New Roman" w:hAnsi="Times New Roman"/>
+                <w:sz w:val="20"/>
+                <w:szCs w:val="20"/>
+              </w:rPr>
+            </w:r>
+          </w:p>
+        </w:tc>
+        <w:tc>
+          <w:tcPr>
+            <w:tcW w:w="3508" w:type="dxa"/>
             <w:tcBorders>
               <w:top w:val="single" w:sz="4" w:space="0" w:color="000000"/>
               <w:left w:val="single" w:sz="4" w:space="0" w:color="000000"/>
@@ -9526,7 +10835,7 @@
         <w:tblStyle w:val="Table6"/>
         <w:tblW w:w="8550" w:type="dxa"/>
         <w:jc w:val="left"/>
-        <w:tblInd w:w="715" w:type="dxa"/>
+        <w:tblInd w:w="828" w:type="dxa"/>
         <w:tblLayout w:type="fixed"/>
         <w:tblCellMar>
           <w:top w:w="0" w:type="dxa"/>

</xml_diff>

<commit_message>
Se avanzó con la revisión del código de la clase juego simple: Principio de diseño y parte de Smells código
</commit_message>
<xml_diff>
--- a/Practica3-C3S2/Sprint5-C3S2.docx
+++ b/Practica3-C3S2/Sprint5-C3S2.docx
@@ -3748,7 +3748,7 @@
         <w:rPr>
           <w:rFonts w:eastAsia="Times New Roman" w:cs="Times New Roman" w:ascii="Times New Roman" w:hAnsi="Times New Roman"/>
         </w:rPr>
-        <w:t>03/06/2023 de 15:41</w:t>
+        <w:t>03/06/2023</w:t>
       </w:r>
     </w:p>
     <w:p>
@@ -6470,7 +6470,7 @@
                 <w:szCs w:val="20"/>
                 <w:lang w:val="en-US" w:eastAsia="zh-CN" w:bidi="hi-IN"/>
               </w:rPr>
-              <w:t xml:space="preserve">única, ya que algunos de sus métodos como appenJuegoGuardado, guardarJuego, guardarJugada deberían estar en una clase aparte que maneje el guardado de juegos. Por esto se creará la clase </w:t>
+              <w:t xml:space="preserve">única, ya que algunos de sus métodos como guardarJuego, guardarJugada deberían estar en una clase aparte que maneje el guardado de juegos. Por esto se creará la clase </w:t>
             </w:r>
             <w:r>
               <w:rPr>
@@ -6481,7 +6481,7 @@
                 <w:szCs w:val="20"/>
                 <w:lang w:val="en-US" w:eastAsia="zh-CN" w:bidi="hi-IN"/>
               </w:rPr>
-              <w:t xml:space="preserve">JuegoGuardado que sea responsable de estos métodos. </w:t>
+              <w:t xml:space="preserve">Guardado que sea responsable de estos métodos. </w:t>
             </w:r>
           </w:p>
         </w:tc>
@@ -6576,6 +6576,158 @@
                 <w:sz w:val="20"/>
                 <w:szCs w:val="20"/>
               </w:rPr>
+              <w:t>Se observaron n</w:t>
+            </w:r>
+            <w:r>
+              <w:rPr>
+                <w:rFonts w:eastAsia="Times New Roman" w:cs="Times New Roman" w:ascii="Times New Roman" w:hAnsi="Times New Roman"/>
+                <w:color w:val="auto"/>
+                <w:kern w:val="0"/>
+                <w:sz w:val="20"/>
+                <w:szCs w:val="20"/>
+                <w:lang w:val="en-US" w:eastAsia="zh-CN" w:bidi="hi-IN"/>
+              </w:rPr>
+              <w:t>úmeros mágicos en el código, por lo que se crearon constantes para mejorar la legibilidad del código:</w:t>
+            </w:r>
+          </w:p>
+          <w:p>
+            <w:pPr>
+              <w:pStyle w:val="Normal"/>
+              <w:widowControl w:val="false"/>
+              <w:pBdr/>
+              <w:shd w:fill="1E1F22"/>
+              <w:rPr>
+                <w:rFonts w:ascii="FreeMono" w:hAnsi="FreeMono" w:eastAsia="Times New Roman" w:cs="Times New Roman"/>
+                <w:sz w:val="18"/>
+                <w:szCs w:val="18"/>
+              </w:rPr>
+            </w:pPr>
+            <w:r>
+              <w:rPr>
+                <w:rFonts w:eastAsia="Times New Roman" w:cs="Times New Roman" w:ascii="FreeMono" w:hAnsi="FreeMono"/>
+                <w:b w:val="false"/>
+                <w:i w:val="false"/>
+                <w:color w:val="CF8E6D"/>
+                <w:kern w:val="0"/>
+                <w:sz w:val="18"/>
+                <w:szCs w:val="18"/>
+                <w:lang w:val="en-US" w:eastAsia="zh-CN" w:bidi="hi-IN"/>
+              </w:rPr>
+              <w:t xml:space="preserve">private final int </w:t>
+            </w:r>
+            <w:r>
+              <w:rPr>
+                <w:rFonts w:eastAsia="Times New Roman" w:cs="Times New Roman" w:ascii="FreeMono" w:hAnsi="FreeMono"/>
+                <w:b w:val="false"/>
+                <w:i w:val="false"/>
+                <w:color w:val="C77DBB"/>
+                <w:sz w:val="18"/>
+                <w:szCs w:val="18"/>
+              </w:rPr>
+              <w:t xml:space="preserve">TAMANIO_MINIMO_TABLERO </w:t>
+            </w:r>
+            <w:r>
+              <w:rPr>
+                <w:rFonts w:eastAsia="Times New Roman" w:cs="Times New Roman" w:ascii="FreeMono" w:hAnsi="FreeMono"/>
+                <w:b w:val="false"/>
+                <w:i w:val="false"/>
+                <w:color w:val="BCBEC4"/>
+                <w:sz w:val="18"/>
+                <w:szCs w:val="18"/>
+              </w:rPr>
+              <w:t xml:space="preserve">= </w:t>
+            </w:r>
+            <w:r>
+              <w:rPr>
+                <w:rFonts w:eastAsia="Times New Roman" w:cs="Times New Roman" w:ascii="FreeMono" w:hAnsi="FreeMono"/>
+                <w:b w:val="false"/>
+                <w:i w:val="false"/>
+                <w:color w:val="2AACB8"/>
+                <w:sz w:val="18"/>
+                <w:szCs w:val="18"/>
+              </w:rPr>
+              <w:t>2</w:t>
+            </w:r>
+            <w:r>
+              <w:rPr>
+                <w:rFonts w:eastAsia="Times New Roman" w:cs="Times New Roman" w:ascii="FreeMono" w:hAnsi="FreeMono"/>
+                <w:b w:val="false"/>
+                <w:i w:val="false"/>
+                <w:color w:val="BCBEC4"/>
+                <w:sz w:val="18"/>
+                <w:szCs w:val="18"/>
+              </w:rPr>
+              <w:t>;</w:t>
+            </w:r>
+          </w:p>
+          <w:p>
+            <w:pPr>
+              <w:pStyle w:val="Normal"/>
+              <w:widowControl w:val="false"/>
+              <w:pBdr/>
+              <w:shd w:fill="1E1F22"/>
+              <w:rPr>
+                <w:rFonts w:ascii="FreeMono" w:hAnsi="FreeMono" w:eastAsia="Times New Roman" w:cs="Times New Roman"/>
+                <w:sz w:val="18"/>
+                <w:szCs w:val="18"/>
+              </w:rPr>
+            </w:pPr>
+            <w:r>
+              <w:rPr>
+                <w:rFonts w:eastAsia="Times New Roman" w:cs="Times New Roman" w:ascii="FreeMono" w:hAnsi="FreeMono"/>
+                <w:b w:val="false"/>
+                <w:i w:val="false"/>
+                <w:color w:val="CF8E6D"/>
+                <w:kern w:val="0"/>
+                <w:sz w:val="18"/>
+                <w:szCs w:val="18"/>
+                <w:lang w:val="en-US" w:eastAsia="zh-CN" w:bidi="hi-IN"/>
+              </w:rPr>
+              <w:t xml:space="preserve">private final int </w:t>
+            </w:r>
+            <w:r>
+              <w:rPr>
+                <w:rFonts w:eastAsia="Times New Roman" w:cs="Times New Roman" w:ascii="FreeMono" w:hAnsi="FreeMono"/>
+                <w:b w:val="false"/>
+                <w:i w:val="false"/>
+                <w:color w:val="C77DBB"/>
+                <w:sz w:val="18"/>
+                <w:szCs w:val="18"/>
+              </w:rPr>
+              <w:t xml:space="preserve">TAMANIO_MAXIMO_TABLERO </w:t>
+            </w:r>
+            <w:r>
+              <w:rPr>
+                <w:rFonts w:eastAsia="Times New Roman" w:cs="Times New Roman" w:ascii="FreeMono" w:hAnsi="FreeMono"/>
+                <w:b w:val="false"/>
+                <w:i w:val="false"/>
+                <w:color w:val="BCBEC4"/>
+                <w:sz w:val="18"/>
+                <w:szCs w:val="18"/>
+              </w:rPr>
+              <w:t xml:space="preserve">= </w:t>
+            </w:r>
+            <w:r>
+              <w:rPr>
+                <w:rFonts w:eastAsia="Times New Roman" w:cs="Times New Roman" w:ascii="FreeMono" w:hAnsi="FreeMono"/>
+                <w:b w:val="false"/>
+                <w:i w:val="false"/>
+                <w:color w:val="2AACB8"/>
+                <w:sz w:val="18"/>
+                <w:szCs w:val="18"/>
+              </w:rPr>
+              <w:t>20</w:t>
+            </w:r>
+            <w:r>
+              <w:rPr>
+                <w:rFonts w:eastAsia="Times New Roman" w:cs="Times New Roman" w:ascii="FreeMono" w:hAnsi="FreeMono"/>
+                <w:b w:val="false"/>
+                <w:i w:val="false"/>
+                <w:color w:val="BCBEC4"/>
+                <w:sz w:val="18"/>
+                <w:szCs w:val="18"/>
+              </w:rPr>
+              <w:t xml:space="preserve">; </w:t>
             </w:r>
           </w:p>
         </w:tc>
@@ -6670,6 +6822,7 @@
                 <w:sz w:val="20"/>
                 <w:szCs w:val="20"/>
               </w:rPr>
+              <w:t xml:space="preserve">En la clase JuegoSimple no se han creado variables globales. </w:t>
             </w:r>
           </w:p>
         </w:tc>
@@ -6764,6 +6917,37 @@
                 <w:sz w:val="20"/>
                 <w:szCs w:val="20"/>
               </w:rPr>
+              <w:t>Se observa que el c</w:t>
+            </w:r>
+            <w:r>
+              <w:rPr>
+                <w:rFonts w:eastAsia="Times New Roman" w:cs="Times New Roman" w:ascii="Times New Roman" w:hAnsi="Times New Roman"/>
+                <w:color w:val="auto"/>
+                <w:kern w:val="0"/>
+                <w:sz w:val="20"/>
+                <w:szCs w:val="20"/>
+                <w:lang w:val="en-US" w:eastAsia="zh-CN" w:bidi="hi-IN"/>
+              </w:rPr>
+              <w:t xml:space="preserve">ódigo del </w:t>
+            </w:r>
+            <w:r>
+              <w:rPr>
+                <w:rFonts w:eastAsia="Times New Roman" w:cs="Times New Roman" w:ascii="Times New Roman" w:hAnsi="Times New Roman"/>
+                <w:sz w:val="20"/>
+                <w:szCs w:val="20"/>
+              </w:rPr>
+              <w:t>m</w:t>
+            </w:r>
+            <w:r>
+              <w:rPr>
+                <w:rFonts w:eastAsia="Times New Roman" w:cs="Times New Roman" w:ascii="Times New Roman" w:hAnsi="Times New Roman"/>
+                <w:color w:val="auto"/>
+                <w:kern w:val="0"/>
+                <w:sz w:val="20"/>
+                <w:szCs w:val="20"/>
+                <w:lang w:val="en-US" w:eastAsia="zh-CN" w:bidi="hi-IN"/>
+              </w:rPr>
+              <w:t>étodo esEmpate es similar al del método getNumeroCeldasVacias y que esEmpate solo se llama una vez. Por lo que para no repetir código se decide eliminar el método es empate y reemplazar su llamado por la expresion getNumeroCeldasVacias() == 0</w:t>
             </w:r>
           </w:p>
         </w:tc>
@@ -6858,6 +7042,18 @@
                 <w:sz w:val="20"/>
                 <w:szCs w:val="20"/>
               </w:rPr>
+              <w:t>El m</w:t>
+            </w:r>
+            <w:r>
+              <w:rPr>
+                <w:rFonts w:eastAsia="Times New Roman" w:cs="Times New Roman" w:ascii="Times New Roman" w:hAnsi="Times New Roman"/>
+                <w:color w:val="auto"/>
+                <w:kern w:val="0"/>
+                <w:sz w:val="20"/>
+                <w:szCs w:val="20"/>
+                <w:lang w:val="en-US" w:eastAsia="zh-CN" w:bidi="hi-IN"/>
+              </w:rPr>
+              <w:t>étodo hizoSos es demasiado largo por lo que se crean dos métodos hizoSosConS e hizoSosConO que dividen la funcionalidad de hizoSos.</w:t>
             </w:r>
           </w:p>
         </w:tc>

</xml_diff>

<commit_message>
Se terminó el sprint 5: Se realizó lecciones aprendidas, resumen de código y el video de demostración.
</commit_message>
<xml_diff>
--- a/Practica3-C3S2/Sprint5-C3S2.docx
+++ b/Practica3-C3S2/Sprint5-C3S2.docx
@@ -2529,17 +2529,17 @@
         <w:tblLook w:val="0400"/>
       </w:tblPr>
       <w:tblGrid>
-        <w:gridCol w:w="534"/>
+        <w:gridCol w:w="533"/>
         <w:gridCol w:w="2100"/>
         <w:gridCol w:w="4845"/>
-        <w:gridCol w:w="1340"/>
+        <w:gridCol w:w="1341"/>
         <w:gridCol w:w="1441"/>
       </w:tblGrid>
       <w:tr>
         <w:trPr/>
         <w:tc>
           <w:tcPr>
-            <w:tcW w:w="534" w:type="dxa"/>
+            <w:tcW w:w="533" w:type="dxa"/>
             <w:tcBorders>
               <w:top w:val="single" w:sz="4" w:space="0" w:color="000000"/>
               <w:left w:val="single" w:sz="4" w:space="0" w:color="000000"/>
@@ -2638,7 +2638,7 @@
         </w:tc>
         <w:tc>
           <w:tcPr>
-            <w:tcW w:w="1340" w:type="dxa"/>
+            <w:tcW w:w="1341" w:type="dxa"/>
             <w:tcBorders>
               <w:top w:val="single" w:sz="4" w:space="0" w:color="000000"/>
               <w:left w:val="single" w:sz="4" w:space="0" w:color="000000"/>
@@ -2707,7 +2707,7 @@
         <w:trPr/>
         <w:tc>
           <w:tcPr>
-            <w:tcW w:w="534" w:type="dxa"/>
+            <w:tcW w:w="533" w:type="dxa"/>
             <w:tcBorders>
               <w:top w:val="single" w:sz="4" w:space="0" w:color="000000"/>
               <w:left w:val="single" w:sz="4" w:space="0" w:color="000000"/>
@@ -2798,7 +2798,7 @@
         </w:tc>
         <w:tc>
           <w:tcPr>
-            <w:tcW w:w="1340" w:type="dxa"/>
+            <w:tcW w:w="1341" w:type="dxa"/>
             <w:tcBorders>
               <w:top w:val="single" w:sz="4" w:space="0" w:color="000000"/>
               <w:left w:val="single" w:sz="4" w:space="0" w:color="000000"/>
@@ -2890,7 +2890,7 @@
         <w:trPr/>
         <w:tc>
           <w:tcPr>
-            <w:tcW w:w="534" w:type="dxa"/>
+            <w:tcW w:w="533" w:type="dxa"/>
             <w:tcBorders>
               <w:top w:val="single" w:sz="4" w:space="0" w:color="000000"/>
               <w:left w:val="single" w:sz="4" w:space="0" w:color="000000"/>
@@ -2981,7 +2981,7 @@
         </w:tc>
         <w:tc>
           <w:tcPr>
-            <w:tcW w:w="1340" w:type="dxa"/>
+            <w:tcW w:w="1341" w:type="dxa"/>
             <w:tcBorders>
               <w:top w:val="single" w:sz="4" w:space="0" w:color="000000"/>
               <w:left w:val="single" w:sz="4" w:space="0" w:color="000000"/>
@@ -3736,13 +3736,7 @@
         <w:rPr>
           <w:rFonts w:eastAsia="Times New Roman" w:cs="Times New Roman" w:ascii="Times New Roman" w:hAnsi="Times New Roman"/>
         </w:rPr>
-        <w:t xml:space="preserve">Fecha/hora de duración del ejercicio de revisión del código: 03/06/2023, </w:t>
-      </w:r>
-      <w:r>
-        <w:rPr>
-          <w:rFonts w:eastAsia="Times New Roman" w:cs="Times New Roman" w:ascii="Times New Roman" w:hAnsi="Times New Roman"/>
-        </w:rPr>
-        <w:t>04/06/2023</w:t>
+        <w:t>Fecha/hora de duración del ejercicio de revisión del código: 03/06/2023, 04/06/2023</w:t>
       </w:r>
     </w:p>
     <w:p>
@@ -4734,7 +4728,7 @@
                 <w:szCs w:val="20"/>
                 <w:lang w:val="en-US" w:eastAsia="zh-CN" w:bidi="hi-IN"/>
               </w:rPr>
-              <w:t xml:space="preserve">ó la guia de estilo de Java de Google, la cual indica que para bloques no vacíos se use el estilo de Kernighan y Ritchie. </w:t>
+              <w:t>ó la guia de estilo de Java de Google, la cual indica que para bloques no vacíos se use el estilo de Kernighan y Ritchie.</w:t>
             </w:r>
           </w:p>
         </w:tc>
@@ -4837,7 +4831,7 @@
                 <w:szCs w:val="20"/>
                 <w:lang w:val="en-US" w:eastAsia="zh-CN" w:bidi="hi-IN"/>
               </w:rPr>
-              <w:t xml:space="preserve">ó la guia de estilo de Java de Google, la cual indica que para indentación se usen dos espacios. </w:t>
+              <w:t>ó la guia de estilo de Java de Google, la cual indica que para indentación se usen dos espacios.</w:t>
             </w:r>
           </w:p>
         </w:tc>
@@ -6797,15 +6791,7 @@
                 <w:sz w:val="20"/>
                 <w:szCs w:val="20"/>
               </w:rPr>
-              <w:t>En la clase JuegoSimple s</w:t>
-            </w:r>
-            <w:r>
-              <w:rPr>
-                <w:rFonts w:eastAsia="Times New Roman" w:cs="Times New Roman" w:ascii="Times New Roman" w:hAnsi="Times New Roman"/>
-                <w:sz w:val="20"/>
-                <w:szCs w:val="20"/>
-              </w:rPr>
-              <w:t>e observa que el c</w:t>
+              <w:t>En la clase JuegoSimple se observa que el c</w:t>
             </w:r>
             <w:r>
               <w:rPr>
@@ -6963,29 +6949,7 @@
                 <w:szCs w:val="20"/>
                 <w:lang w:val="en-US" w:eastAsia="zh-CN" w:bidi="hi-IN"/>
               </w:rPr>
-              <w:t>étodo hizoSos es demasiado largo por lo que se crea</w:t>
-            </w:r>
-            <w:r>
-              <w:rPr>
-                <w:rFonts w:eastAsia="Times New Roman" w:cs="Times New Roman" w:ascii="Times New Roman" w:hAnsi="Times New Roman"/>
-                <w:color w:val="auto"/>
-                <w:kern w:val="0"/>
-                <w:sz w:val="20"/>
-                <w:szCs w:val="20"/>
-                <w:lang w:val="en-US" w:eastAsia="zh-CN" w:bidi="hi-IN"/>
-              </w:rPr>
-              <w:t>ron</w:t>
-            </w:r>
-            <w:r>
-              <w:rPr>
-                <w:rFonts w:eastAsia="Times New Roman" w:cs="Times New Roman" w:ascii="Times New Roman" w:hAnsi="Times New Roman"/>
-                <w:color w:val="auto"/>
-                <w:kern w:val="0"/>
-                <w:sz w:val="20"/>
-                <w:szCs w:val="20"/>
-                <w:lang w:val="en-US" w:eastAsia="zh-CN" w:bidi="hi-IN"/>
-              </w:rPr>
-              <w:t xml:space="preserve"> dos métodos hizoSosConS e hizoSosConO que dividen la funcionalidad de hizoSos.</w:t>
+              <w:t>étodo hizoSos es demasiado largo por lo que se crearon dos métodos hizoSosConS e hizoSosConO que dividen la funcionalidad de hizoSos.</w:t>
             </w:r>
           </w:p>
         </w:tc>
@@ -7083,29 +7047,7 @@
                 <w:szCs w:val="20"/>
                 <w:lang w:val="en-US" w:eastAsia="zh-CN" w:bidi="hi-IN"/>
               </w:rPr>
-              <w:t>El método aniadirLineaSos tiene 4 parámetros que son la fila y columna de las celdas que son los extremos de la línea SOS. Para re</w:t>
-            </w:r>
-            <w:r>
-              <w:rPr>
-                <w:rFonts w:eastAsia="Times New Roman" w:cs="Times New Roman" w:ascii="Times New Roman" w:hAnsi="Times New Roman"/>
-                <w:color w:val="auto"/>
-                <w:kern w:val="0"/>
-                <w:sz w:val="20"/>
-                <w:szCs w:val="20"/>
-                <w:lang w:val="en-US" w:eastAsia="zh-CN" w:bidi="hi-IN"/>
-              </w:rPr>
-              <w:t>d</w:t>
-            </w:r>
-            <w:r>
-              <w:rPr>
-                <w:rFonts w:eastAsia="Times New Roman" w:cs="Times New Roman" w:ascii="Times New Roman" w:hAnsi="Times New Roman"/>
-                <w:color w:val="auto"/>
-                <w:kern w:val="0"/>
-                <w:sz w:val="20"/>
-                <w:szCs w:val="20"/>
-                <w:lang w:val="en-US" w:eastAsia="zh-CN" w:bidi="hi-IN"/>
-              </w:rPr>
-              <w:t>ucir el número de parámetros se pasará un arreglo de 4 elementos. Para esto se modificó el constructor de la clase LineaSos ylos llamados a aniadirLineaSos hechos desde las clases JuegoSimple y JuegoGeneral.</w:t>
+              <w:t>El método aniadirLineaSos tiene 4 parámetros que son la fila y columna de las celdas que son los extremos de la línea SOS. Para reducir el número de parámetros se pasará un arreglo de 4 elementos. Para esto se modificó el constructor de la clase LineaSos ylos llamados a aniadirLineaSos hechos desde las clases JuegoSimple y JuegoGeneral.</w:t>
             </w:r>
           </w:p>
           <w:p>
@@ -7841,7 +7783,6 @@
             <w:pPr>
               <w:pStyle w:val="Normal"/>
               <w:widowControl w:val="false"/>
-              <w:pBdr/>
               <w:shd w:fill="1E1F22"/>
               <w:rPr>
                 <w:rFonts w:ascii="FreeMono" w:hAnsi="FreeMono" w:eastAsia="Times New Roman" w:cs="Times New Roman"/>
@@ -8204,7 +8145,6 @@
             <w:pPr>
               <w:pStyle w:val="Normal"/>
               <w:widowControl w:val="false"/>
-              <w:pBdr/>
               <w:shd w:fill="1E1F22"/>
               <w:rPr>
                 <w:rFonts w:ascii="FreeMono" w:hAnsi="FreeMono" w:eastAsia="Times New Roman" w:cs="Times New Roman"/>
@@ -8295,7 +8235,6 @@
             <w:pPr>
               <w:pStyle w:val="Normal"/>
               <w:widowControl w:val="false"/>
-              <w:pBdr/>
               <w:shd w:fill="1E1F22"/>
               <w:rPr>
                 <w:rFonts w:ascii="FreeMono" w:hAnsi="FreeMono" w:eastAsia="Times New Roman" w:cs="Times New Roman"/>
@@ -9024,23 +8963,7 @@
                 <w:sz w:val="20"/>
                 <w:szCs w:val="20"/>
               </w:rPr>
-              <w:t>Como se e</w:t>
-            </w:r>
-            <w:r>
-              <w:rPr>
-                <w:rFonts w:eastAsia="Times New Roman" w:cs="Times New Roman" w:ascii="Times New Roman" w:hAnsi="Times New Roman"/>
-                <w:sz w:val="20"/>
-                <w:szCs w:val="20"/>
-              </w:rPr>
-              <w:t>x</w:t>
-            </w:r>
-            <w:r>
-              <w:rPr>
-                <w:rFonts w:eastAsia="Times New Roman" w:cs="Times New Roman" w:ascii="Times New Roman" w:hAnsi="Times New Roman"/>
-                <w:sz w:val="20"/>
-                <w:szCs w:val="20"/>
-              </w:rPr>
-              <w:t>plic</w:t>
+              <w:t>Como se explic</w:t>
             </w:r>
             <w:r>
               <w:rPr>
@@ -9051,18 +8974,7 @@
                 <w:szCs w:val="20"/>
                 <w:lang w:val="en-US" w:eastAsia="zh-CN" w:bidi="hi-IN"/>
               </w:rPr>
-              <w:t xml:space="preserve">ó en la sección de código duplicado se </w:t>
-            </w:r>
-            <w:r>
-              <w:rPr>
-                <w:rFonts w:eastAsia="Times New Roman" w:cs="Times New Roman" w:ascii="Times New Roman" w:hAnsi="Times New Roman"/>
-                <w:color w:val="auto"/>
-                <w:kern w:val="0"/>
-                <w:sz w:val="20"/>
-                <w:szCs w:val="20"/>
-                <w:lang w:val="en-US" w:eastAsia="zh-CN" w:bidi="hi-IN"/>
-              </w:rPr>
-              <w:t>encontraron que los métodos hizoSos de la clase JuegoSimple y JuegoGeneral eran muy similares por lo que se realizaron modificaciones para eliminar dicho método de la clase JuegoGeneral y solo utilizar la versión de JuegoSimple.</w:t>
+              <w:t>ó en la sección de código duplicado se encontraron que los métodos hizoSos de la clase JuegoSimple y JuegoGeneral eran muy similares por lo que se realizaron modificaciones para eliminar dicho método de la clase JuegoGeneral y solo utilizar la versión de JuegoSimple.</w:t>
             </w:r>
           </w:p>
         </w:tc>
@@ -9625,6 +9537,7 @@
                 <w:sz w:val="22"/>
                 <w:szCs w:val="22"/>
               </w:rPr>
+              <w:t>AutoJuego</w:t>
             </w:r>
           </w:p>
         </w:tc>
@@ -9654,6 +9567,7 @@
                 <w:sz w:val="22"/>
                 <w:szCs w:val="22"/>
               </w:rPr>
+              <w:t>producción</w:t>
             </w:r>
           </w:p>
         </w:tc>
@@ -9683,6 +9597,7 @@
                 <w:sz w:val="22"/>
                 <w:szCs w:val="22"/>
               </w:rPr>
+              <w:t>18</w:t>
             </w:r>
           </w:p>
         </w:tc>
@@ -9715,6 +9630,7 @@
                 <w:sz w:val="22"/>
                 <w:szCs w:val="22"/>
               </w:rPr>
+              <w:t>AutoJuegoGeneral</w:t>
             </w:r>
           </w:p>
         </w:tc>
@@ -9744,6 +9660,7 @@
                 <w:sz w:val="22"/>
                 <w:szCs w:val="22"/>
               </w:rPr>
+              <w:t>producción</w:t>
             </w:r>
           </w:p>
         </w:tc>
@@ -9773,6 +9690,1626 @@
                 <w:sz w:val="22"/>
                 <w:szCs w:val="22"/>
               </w:rPr>
+              <w:t>187</w:t>
+            </w:r>
+          </w:p>
+        </w:tc>
+      </w:tr>
+      <w:tr>
+        <w:trPr/>
+        <w:tc>
+          <w:tcPr>
+            <w:tcW w:w="3508" w:type="dxa"/>
+            <w:tcBorders>
+              <w:left w:val="single" w:sz="4" w:space="0" w:color="000000"/>
+              <w:bottom w:val="single" w:sz="4" w:space="0" w:color="000000"/>
+              <w:right w:val="single" w:sz="4" w:space="0" w:color="000000"/>
+            </w:tcBorders>
+          </w:tcPr>
+          <w:p>
+            <w:pPr>
+              <w:pStyle w:val="LOnormal1"/>
+              <w:widowControl w:val="false"/>
+              <w:rPr>
+                <w:rFonts w:ascii="Times New Roman" w:hAnsi="Times New Roman" w:eastAsia="Times New Roman" w:cs="Times New Roman"/>
+                <w:sz w:val="22"/>
+                <w:szCs w:val="22"/>
+              </w:rPr>
+            </w:pPr>
+            <w:r>
+              <w:rPr>
+                <w:rFonts w:eastAsia="Times New Roman" w:cs="Times New Roman" w:ascii="Times New Roman" w:hAnsi="Times New Roman"/>
+                <w:sz w:val="22"/>
+                <w:szCs w:val="22"/>
+              </w:rPr>
+              <w:t>AutoJuegoSimple</w:t>
+            </w:r>
+          </w:p>
+        </w:tc>
+        <w:tc>
+          <w:tcPr>
+            <w:tcW w:w="3149" w:type="dxa"/>
+            <w:tcBorders>
+              <w:left w:val="single" w:sz="4" w:space="0" w:color="000000"/>
+              <w:bottom w:val="single" w:sz="4" w:space="0" w:color="000000"/>
+              <w:right w:val="single" w:sz="4" w:space="0" w:color="000000"/>
+            </w:tcBorders>
+          </w:tcPr>
+          <w:p>
+            <w:pPr>
+              <w:pStyle w:val="LOnormal1"/>
+              <w:widowControl w:val="false"/>
+              <w:rPr>
+                <w:rFonts w:ascii="Times New Roman" w:hAnsi="Times New Roman" w:eastAsia="Times New Roman" w:cs="Times New Roman"/>
+                <w:sz w:val="22"/>
+                <w:szCs w:val="22"/>
+              </w:rPr>
+            </w:pPr>
+            <w:r>
+              <w:rPr>
+                <w:rFonts w:eastAsia="Times New Roman" w:cs="Times New Roman" w:ascii="Times New Roman" w:hAnsi="Times New Roman"/>
+                <w:sz w:val="22"/>
+                <w:szCs w:val="22"/>
+              </w:rPr>
+              <w:t>producción</w:t>
+            </w:r>
+          </w:p>
+        </w:tc>
+        <w:tc>
+          <w:tcPr>
+            <w:tcW w:w="1893" w:type="dxa"/>
+            <w:tcBorders>
+              <w:left w:val="single" w:sz="4" w:space="0" w:color="000000"/>
+              <w:bottom w:val="single" w:sz="4" w:space="0" w:color="000000"/>
+              <w:right w:val="single" w:sz="4" w:space="0" w:color="000000"/>
+            </w:tcBorders>
+          </w:tcPr>
+          <w:p>
+            <w:pPr>
+              <w:pStyle w:val="LOnormal1"/>
+              <w:widowControl w:val="false"/>
+              <w:rPr>
+                <w:rFonts w:ascii="Times New Roman" w:hAnsi="Times New Roman" w:eastAsia="Times New Roman" w:cs="Times New Roman"/>
+                <w:sz w:val="22"/>
+                <w:szCs w:val="22"/>
+              </w:rPr>
+            </w:pPr>
+            <w:r>
+              <w:rPr>
+                <w:rFonts w:eastAsia="Times New Roman" w:cs="Times New Roman" w:ascii="Times New Roman" w:hAnsi="Times New Roman"/>
+                <w:sz w:val="22"/>
+                <w:szCs w:val="22"/>
+              </w:rPr>
+              <w:t>152</w:t>
+            </w:r>
+          </w:p>
+        </w:tc>
+      </w:tr>
+      <w:tr>
+        <w:trPr/>
+        <w:tc>
+          <w:tcPr>
+            <w:tcW w:w="3508" w:type="dxa"/>
+            <w:tcBorders>
+              <w:left w:val="single" w:sz="4" w:space="0" w:color="000000"/>
+              <w:bottom w:val="single" w:sz="4" w:space="0" w:color="000000"/>
+              <w:right w:val="single" w:sz="4" w:space="0" w:color="000000"/>
+            </w:tcBorders>
+          </w:tcPr>
+          <w:p>
+            <w:pPr>
+              <w:pStyle w:val="LOnormal1"/>
+              <w:widowControl w:val="false"/>
+              <w:rPr>
+                <w:rFonts w:ascii="Times New Roman" w:hAnsi="Times New Roman" w:eastAsia="Times New Roman" w:cs="Times New Roman"/>
+                <w:sz w:val="22"/>
+                <w:szCs w:val="22"/>
+              </w:rPr>
+            </w:pPr>
+            <w:r>
+              <w:rPr>
+                <w:rFonts w:eastAsia="Times New Roman" w:cs="Times New Roman" w:ascii="Times New Roman" w:hAnsi="Times New Roman"/>
+                <w:sz w:val="22"/>
+                <w:szCs w:val="22"/>
+              </w:rPr>
+              <w:t>Celda</w:t>
+            </w:r>
+          </w:p>
+        </w:tc>
+        <w:tc>
+          <w:tcPr>
+            <w:tcW w:w="3149" w:type="dxa"/>
+            <w:tcBorders>
+              <w:left w:val="single" w:sz="4" w:space="0" w:color="000000"/>
+              <w:bottom w:val="single" w:sz="4" w:space="0" w:color="000000"/>
+              <w:right w:val="single" w:sz="4" w:space="0" w:color="000000"/>
+            </w:tcBorders>
+          </w:tcPr>
+          <w:p>
+            <w:pPr>
+              <w:pStyle w:val="LOnormal1"/>
+              <w:widowControl w:val="false"/>
+              <w:rPr>
+                <w:rFonts w:ascii="Times New Roman" w:hAnsi="Times New Roman" w:eastAsia="Times New Roman" w:cs="Times New Roman"/>
+                <w:sz w:val="22"/>
+                <w:szCs w:val="22"/>
+              </w:rPr>
+            </w:pPr>
+            <w:r>
+              <w:rPr>
+                <w:rFonts w:eastAsia="Times New Roman" w:cs="Times New Roman" w:ascii="Times New Roman" w:hAnsi="Times New Roman"/>
+                <w:sz w:val="22"/>
+                <w:szCs w:val="22"/>
+              </w:rPr>
+              <w:t>producción</w:t>
+            </w:r>
+          </w:p>
+        </w:tc>
+        <w:tc>
+          <w:tcPr>
+            <w:tcW w:w="1893" w:type="dxa"/>
+            <w:tcBorders>
+              <w:left w:val="single" w:sz="4" w:space="0" w:color="000000"/>
+              <w:bottom w:val="single" w:sz="4" w:space="0" w:color="000000"/>
+              <w:right w:val="single" w:sz="4" w:space="0" w:color="000000"/>
+            </w:tcBorders>
+          </w:tcPr>
+          <w:p>
+            <w:pPr>
+              <w:pStyle w:val="LOnormal1"/>
+              <w:widowControl w:val="false"/>
+              <w:rPr>
+                <w:rFonts w:ascii="Times New Roman" w:hAnsi="Times New Roman" w:eastAsia="Times New Roman" w:cs="Times New Roman"/>
+                <w:sz w:val="22"/>
+                <w:szCs w:val="22"/>
+              </w:rPr>
+            </w:pPr>
+            <w:r>
+              <w:rPr>
+                <w:rFonts w:eastAsia="Times New Roman" w:cs="Times New Roman" w:ascii="Times New Roman" w:hAnsi="Times New Roman"/>
+                <w:sz w:val="22"/>
+                <w:szCs w:val="22"/>
+              </w:rPr>
+              <w:t>8</w:t>
+            </w:r>
+          </w:p>
+        </w:tc>
+      </w:tr>
+      <w:tr>
+        <w:trPr/>
+        <w:tc>
+          <w:tcPr>
+            <w:tcW w:w="3508" w:type="dxa"/>
+            <w:tcBorders>
+              <w:left w:val="single" w:sz="4" w:space="0" w:color="000000"/>
+              <w:bottom w:val="single" w:sz="4" w:space="0" w:color="000000"/>
+              <w:right w:val="single" w:sz="4" w:space="0" w:color="000000"/>
+            </w:tcBorders>
+          </w:tcPr>
+          <w:p>
+            <w:pPr>
+              <w:pStyle w:val="LOnormal1"/>
+              <w:widowControl w:val="false"/>
+              <w:rPr>
+                <w:rFonts w:ascii="Times New Roman" w:hAnsi="Times New Roman" w:eastAsia="Times New Roman" w:cs="Times New Roman"/>
+                <w:sz w:val="22"/>
+                <w:szCs w:val="22"/>
+              </w:rPr>
+            </w:pPr>
+            <w:r>
+              <w:rPr>
+                <w:rFonts w:eastAsia="Times New Roman" w:cs="Times New Roman" w:ascii="Times New Roman" w:hAnsi="Times New Roman"/>
+                <w:sz w:val="22"/>
+                <w:szCs w:val="22"/>
+              </w:rPr>
+              <w:t>EstadoJuego</w:t>
+            </w:r>
+          </w:p>
+        </w:tc>
+        <w:tc>
+          <w:tcPr>
+            <w:tcW w:w="3149" w:type="dxa"/>
+            <w:tcBorders>
+              <w:left w:val="single" w:sz="4" w:space="0" w:color="000000"/>
+              <w:bottom w:val="single" w:sz="4" w:space="0" w:color="000000"/>
+              <w:right w:val="single" w:sz="4" w:space="0" w:color="000000"/>
+            </w:tcBorders>
+          </w:tcPr>
+          <w:p>
+            <w:pPr>
+              <w:pStyle w:val="LOnormal1"/>
+              <w:widowControl w:val="false"/>
+              <w:rPr>
+                <w:rFonts w:ascii="Times New Roman" w:hAnsi="Times New Roman" w:eastAsia="Times New Roman" w:cs="Times New Roman"/>
+                <w:sz w:val="22"/>
+                <w:szCs w:val="22"/>
+              </w:rPr>
+            </w:pPr>
+            <w:r>
+              <w:rPr>
+                <w:rFonts w:eastAsia="Times New Roman" w:cs="Times New Roman" w:ascii="Times New Roman" w:hAnsi="Times New Roman"/>
+                <w:sz w:val="22"/>
+                <w:szCs w:val="22"/>
+              </w:rPr>
+              <w:t>producción</w:t>
+            </w:r>
+          </w:p>
+        </w:tc>
+        <w:tc>
+          <w:tcPr>
+            <w:tcW w:w="1893" w:type="dxa"/>
+            <w:tcBorders>
+              <w:left w:val="single" w:sz="4" w:space="0" w:color="000000"/>
+              <w:bottom w:val="single" w:sz="4" w:space="0" w:color="000000"/>
+              <w:right w:val="single" w:sz="4" w:space="0" w:color="000000"/>
+            </w:tcBorders>
+          </w:tcPr>
+          <w:p>
+            <w:pPr>
+              <w:pStyle w:val="LOnormal1"/>
+              <w:widowControl w:val="false"/>
+              <w:rPr>
+                <w:rFonts w:ascii="Times New Roman" w:hAnsi="Times New Roman" w:eastAsia="Times New Roman" w:cs="Times New Roman"/>
+                <w:sz w:val="22"/>
+                <w:szCs w:val="22"/>
+              </w:rPr>
+            </w:pPr>
+            <w:r>
+              <w:rPr>
+                <w:rFonts w:eastAsia="Times New Roman" w:cs="Times New Roman" w:ascii="Times New Roman" w:hAnsi="Times New Roman"/>
+                <w:sz w:val="22"/>
+                <w:szCs w:val="22"/>
+              </w:rPr>
+              <w:t>8</w:t>
+            </w:r>
+          </w:p>
+        </w:tc>
+      </w:tr>
+      <w:tr>
+        <w:trPr/>
+        <w:tc>
+          <w:tcPr>
+            <w:tcW w:w="3508" w:type="dxa"/>
+            <w:tcBorders>
+              <w:left w:val="single" w:sz="4" w:space="0" w:color="000000"/>
+              <w:bottom w:val="single" w:sz="4" w:space="0" w:color="000000"/>
+              <w:right w:val="single" w:sz="4" w:space="0" w:color="000000"/>
+            </w:tcBorders>
+          </w:tcPr>
+          <w:p>
+            <w:pPr>
+              <w:pStyle w:val="LOnormal1"/>
+              <w:widowControl w:val="false"/>
+              <w:rPr>
+                <w:rFonts w:ascii="Times New Roman" w:hAnsi="Times New Roman" w:eastAsia="Times New Roman" w:cs="Times New Roman"/>
+                <w:sz w:val="22"/>
+                <w:szCs w:val="22"/>
+              </w:rPr>
+            </w:pPr>
+            <w:r>
+              <w:rPr>
+                <w:rFonts w:eastAsia="Times New Roman" w:cs="Times New Roman" w:ascii="Times New Roman" w:hAnsi="Times New Roman"/>
+                <w:sz w:val="22"/>
+                <w:szCs w:val="22"/>
+              </w:rPr>
+              <w:t>Guardado</w:t>
+            </w:r>
+          </w:p>
+        </w:tc>
+        <w:tc>
+          <w:tcPr>
+            <w:tcW w:w="3149" w:type="dxa"/>
+            <w:tcBorders>
+              <w:left w:val="single" w:sz="4" w:space="0" w:color="000000"/>
+              <w:bottom w:val="single" w:sz="4" w:space="0" w:color="000000"/>
+              <w:right w:val="single" w:sz="4" w:space="0" w:color="000000"/>
+            </w:tcBorders>
+          </w:tcPr>
+          <w:p>
+            <w:pPr>
+              <w:pStyle w:val="LOnormal1"/>
+              <w:widowControl w:val="false"/>
+              <w:rPr>
+                <w:rFonts w:ascii="Times New Roman" w:hAnsi="Times New Roman" w:eastAsia="Times New Roman" w:cs="Times New Roman"/>
+                <w:sz w:val="22"/>
+                <w:szCs w:val="22"/>
+              </w:rPr>
+            </w:pPr>
+            <w:r>
+              <w:rPr>
+                <w:rFonts w:eastAsia="Times New Roman" w:cs="Times New Roman" w:ascii="Times New Roman" w:hAnsi="Times New Roman"/>
+                <w:sz w:val="22"/>
+                <w:szCs w:val="22"/>
+              </w:rPr>
+              <w:t>producción</w:t>
+            </w:r>
+          </w:p>
+        </w:tc>
+        <w:tc>
+          <w:tcPr>
+            <w:tcW w:w="1893" w:type="dxa"/>
+            <w:tcBorders>
+              <w:left w:val="single" w:sz="4" w:space="0" w:color="000000"/>
+              <w:bottom w:val="single" w:sz="4" w:space="0" w:color="000000"/>
+              <w:right w:val="single" w:sz="4" w:space="0" w:color="000000"/>
+            </w:tcBorders>
+          </w:tcPr>
+          <w:p>
+            <w:pPr>
+              <w:pStyle w:val="LOnormal1"/>
+              <w:widowControl w:val="false"/>
+              <w:rPr>
+                <w:rFonts w:ascii="Times New Roman" w:hAnsi="Times New Roman" w:eastAsia="Times New Roman" w:cs="Times New Roman"/>
+                <w:sz w:val="22"/>
+                <w:szCs w:val="22"/>
+              </w:rPr>
+            </w:pPr>
+            <w:r>
+              <w:rPr>
+                <w:rFonts w:eastAsia="Times New Roman" w:cs="Times New Roman" w:ascii="Times New Roman" w:hAnsi="Times New Roman"/>
+                <w:sz w:val="22"/>
+                <w:szCs w:val="22"/>
+              </w:rPr>
+              <w:t>31</w:t>
+            </w:r>
+          </w:p>
+        </w:tc>
+      </w:tr>
+      <w:tr>
+        <w:trPr/>
+        <w:tc>
+          <w:tcPr>
+            <w:tcW w:w="3508" w:type="dxa"/>
+            <w:tcBorders>
+              <w:left w:val="single" w:sz="4" w:space="0" w:color="000000"/>
+              <w:bottom w:val="single" w:sz="4" w:space="0" w:color="000000"/>
+              <w:right w:val="single" w:sz="4" w:space="0" w:color="000000"/>
+            </w:tcBorders>
+          </w:tcPr>
+          <w:p>
+            <w:pPr>
+              <w:pStyle w:val="LOnormal1"/>
+              <w:widowControl w:val="false"/>
+              <w:rPr>
+                <w:rFonts w:ascii="Times New Roman" w:hAnsi="Times New Roman" w:eastAsia="Times New Roman" w:cs="Times New Roman"/>
+                <w:sz w:val="22"/>
+                <w:szCs w:val="22"/>
+              </w:rPr>
+            </w:pPr>
+            <w:r>
+              <w:rPr>
+                <w:rFonts w:eastAsia="Times New Roman" w:cs="Times New Roman" w:ascii="Times New Roman" w:hAnsi="Times New Roman"/>
+                <w:sz w:val="22"/>
+                <w:szCs w:val="22"/>
+              </w:rPr>
+              <w:t>JuegoGeneral</w:t>
+            </w:r>
+          </w:p>
+        </w:tc>
+        <w:tc>
+          <w:tcPr>
+            <w:tcW w:w="3149" w:type="dxa"/>
+            <w:tcBorders>
+              <w:left w:val="single" w:sz="4" w:space="0" w:color="000000"/>
+              <w:bottom w:val="single" w:sz="4" w:space="0" w:color="000000"/>
+              <w:right w:val="single" w:sz="4" w:space="0" w:color="000000"/>
+            </w:tcBorders>
+          </w:tcPr>
+          <w:p>
+            <w:pPr>
+              <w:pStyle w:val="LOnormal1"/>
+              <w:widowControl w:val="false"/>
+              <w:rPr>
+                <w:rFonts w:ascii="Times New Roman" w:hAnsi="Times New Roman" w:eastAsia="Times New Roman" w:cs="Times New Roman"/>
+                <w:sz w:val="22"/>
+                <w:szCs w:val="22"/>
+              </w:rPr>
+            </w:pPr>
+            <w:r>
+              <w:rPr>
+                <w:rFonts w:eastAsia="Times New Roman" w:cs="Times New Roman" w:ascii="Times New Roman" w:hAnsi="Times New Roman"/>
+                <w:sz w:val="22"/>
+                <w:szCs w:val="22"/>
+              </w:rPr>
+              <w:t>producción</w:t>
+            </w:r>
+          </w:p>
+        </w:tc>
+        <w:tc>
+          <w:tcPr>
+            <w:tcW w:w="1893" w:type="dxa"/>
+            <w:tcBorders>
+              <w:left w:val="single" w:sz="4" w:space="0" w:color="000000"/>
+              <w:bottom w:val="single" w:sz="4" w:space="0" w:color="000000"/>
+              <w:right w:val="single" w:sz="4" w:space="0" w:color="000000"/>
+            </w:tcBorders>
+          </w:tcPr>
+          <w:p>
+            <w:pPr>
+              <w:pStyle w:val="LOnormal1"/>
+              <w:widowControl w:val="false"/>
+              <w:rPr>
+                <w:rFonts w:ascii="Times New Roman" w:hAnsi="Times New Roman" w:eastAsia="Times New Roman" w:cs="Times New Roman"/>
+                <w:sz w:val="22"/>
+                <w:szCs w:val="22"/>
+              </w:rPr>
+            </w:pPr>
+            <w:r>
+              <w:rPr>
+                <w:rFonts w:eastAsia="Times New Roman" w:cs="Times New Roman" w:ascii="Times New Roman" w:hAnsi="Times New Roman"/>
+                <w:sz w:val="22"/>
+                <w:szCs w:val="22"/>
+              </w:rPr>
+              <w:t>77</w:t>
+            </w:r>
+          </w:p>
+        </w:tc>
+      </w:tr>
+      <w:tr>
+        <w:trPr/>
+        <w:tc>
+          <w:tcPr>
+            <w:tcW w:w="3508" w:type="dxa"/>
+            <w:tcBorders>
+              <w:left w:val="single" w:sz="4" w:space="0" w:color="000000"/>
+              <w:bottom w:val="single" w:sz="4" w:space="0" w:color="000000"/>
+              <w:right w:val="single" w:sz="4" w:space="0" w:color="000000"/>
+            </w:tcBorders>
+          </w:tcPr>
+          <w:p>
+            <w:pPr>
+              <w:pStyle w:val="LOnormal1"/>
+              <w:widowControl w:val="false"/>
+              <w:rPr>
+                <w:rFonts w:ascii="Times New Roman" w:hAnsi="Times New Roman" w:eastAsia="Times New Roman" w:cs="Times New Roman"/>
+                <w:sz w:val="22"/>
+                <w:szCs w:val="22"/>
+              </w:rPr>
+            </w:pPr>
+            <w:r>
+              <w:rPr>
+                <w:rFonts w:eastAsia="Times New Roman" w:cs="Times New Roman" w:ascii="Times New Roman" w:hAnsi="Times New Roman"/>
+                <w:sz w:val="22"/>
+                <w:szCs w:val="22"/>
+              </w:rPr>
+              <w:t>JuegoSimple</w:t>
+            </w:r>
+          </w:p>
+        </w:tc>
+        <w:tc>
+          <w:tcPr>
+            <w:tcW w:w="3149" w:type="dxa"/>
+            <w:tcBorders>
+              <w:left w:val="single" w:sz="4" w:space="0" w:color="000000"/>
+              <w:bottom w:val="single" w:sz="4" w:space="0" w:color="000000"/>
+              <w:right w:val="single" w:sz="4" w:space="0" w:color="000000"/>
+            </w:tcBorders>
+          </w:tcPr>
+          <w:p>
+            <w:pPr>
+              <w:pStyle w:val="LOnormal1"/>
+              <w:widowControl w:val="false"/>
+              <w:rPr>
+                <w:rFonts w:ascii="Times New Roman" w:hAnsi="Times New Roman" w:eastAsia="Times New Roman" w:cs="Times New Roman"/>
+                <w:sz w:val="22"/>
+                <w:szCs w:val="22"/>
+              </w:rPr>
+            </w:pPr>
+            <w:r>
+              <w:rPr>
+                <w:rFonts w:eastAsia="Times New Roman" w:cs="Times New Roman" w:ascii="Times New Roman" w:hAnsi="Times New Roman"/>
+                <w:sz w:val="22"/>
+                <w:szCs w:val="22"/>
+              </w:rPr>
+              <w:t>producción</w:t>
+            </w:r>
+          </w:p>
+        </w:tc>
+        <w:tc>
+          <w:tcPr>
+            <w:tcW w:w="1893" w:type="dxa"/>
+            <w:tcBorders>
+              <w:left w:val="single" w:sz="4" w:space="0" w:color="000000"/>
+              <w:bottom w:val="single" w:sz="4" w:space="0" w:color="000000"/>
+              <w:right w:val="single" w:sz="4" w:space="0" w:color="000000"/>
+            </w:tcBorders>
+          </w:tcPr>
+          <w:p>
+            <w:pPr>
+              <w:pStyle w:val="LOnormal1"/>
+              <w:widowControl w:val="false"/>
+              <w:rPr>
+                <w:rFonts w:ascii="Times New Roman" w:hAnsi="Times New Roman" w:eastAsia="Times New Roman" w:cs="Times New Roman"/>
+                <w:sz w:val="22"/>
+                <w:szCs w:val="22"/>
+              </w:rPr>
+            </w:pPr>
+            <w:r>
+              <w:rPr>
+                <w:rFonts w:eastAsia="Times New Roman" w:cs="Times New Roman" w:ascii="Times New Roman" w:hAnsi="Times New Roman"/>
+                <w:sz w:val="22"/>
+                <w:szCs w:val="22"/>
+              </w:rPr>
+              <w:t>325</w:t>
+            </w:r>
+          </w:p>
+        </w:tc>
+      </w:tr>
+      <w:tr>
+        <w:trPr/>
+        <w:tc>
+          <w:tcPr>
+            <w:tcW w:w="3508" w:type="dxa"/>
+            <w:tcBorders>
+              <w:left w:val="single" w:sz="4" w:space="0" w:color="000000"/>
+              <w:bottom w:val="single" w:sz="4" w:space="0" w:color="000000"/>
+              <w:right w:val="single" w:sz="4" w:space="0" w:color="000000"/>
+            </w:tcBorders>
+          </w:tcPr>
+          <w:p>
+            <w:pPr>
+              <w:pStyle w:val="LOnormal1"/>
+              <w:widowControl w:val="false"/>
+              <w:rPr>
+                <w:rFonts w:ascii="Times New Roman" w:hAnsi="Times New Roman" w:eastAsia="Times New Roman" w:cs="Times New Roman"/>
+                <w:sz w:val="22"/>
+                <w:szCs w:val="22"/>
+              </w:rPr>
+            </w:pPr>
+            <w:r>
+              <w:rPr>
+                <w:rFonts w:eastAsia="Times New Roman" w:cs="Times New Roman" w:ascii="Times New Roman" w:hAnsi="Times New Roman"/>
+                <w:sz w:val="22"/>
+                <w:szCs w:val="22"/>
+              </w:rPr>
+              <w:t>LineaSos</w:t>
+            </w:r>
+          </w:p>
+        </w:tc>
+        <w:tc>
+          <w:tcPr>
+            <w:tcW w:w="3149" w:type="dxa"/>
+            <w:tcBorders>
+              <w:left w:val="single" w:sz="4" w:space="0" w:color="000000"/>
+              <w:bottom w:val="single" w:sz="4" w:space="0" w:color="000000"/>
+              <w:right w:val="single" w:sz="4" w:space="0" w:color="000000"/>
+            </w:tcBorders>
+          </w:tcPr>
+          <w:p>
+            <w:pPr>
+              <w:pStyle w:val="LOnormal1"/>
+              <w:widowControl w:val="false"/>
+              <w:rPr>
+                <w:rFonts w:ascii="Times New Roman" w:hAnsi="Times New Roman" w:eastAsia="Times New Roman" w:cs="Times New Roman"/>
+                <w:sz w:val="22"/>
+                <w:szCs w:val="22"/>
+              </w:rPr>
+            </w:pPr>
+            <w:r>
+              <w:rPr>
+                <w:rFonts w:eastAsia="Times New Roman" w:cs="Times New Roman" w:ascii="Times New Roman" w:hAnsi="Times New Roman"/>
+                <w:sz w:val="22"/>
+                <w:szCs w:val="22"/>
+              </w:rPr>
+              <w:t>producción</w:t>
+            </w:r>
+          </w:p>
+        </w:tc>
+        <w:tc>
+          <w:tcPr>
+            <w:tcW w:w="1893" w:type="dxa"/>
+            <w:tcBorders>
+              <w:left w:val="single" w:sz="4" w:space="0" w:color="000000"/>
+              <w:bottom w:val="single" w:sz="4" w:space="0" w:color="000000"/>
+              <w:right w:val="single" w:sz="4" w:space="0" w:color="000000"/>
+            </w:tcBorders>
+          </w:tcPr>
+          <w:p>
+            <w:pPr>
+              <w:pStyle w:val="LOnormal1"/>
+              <w:widowControl w:val="false"/>
+              <w:rPr>
+                <w:rFonts w:ascii="Times New Roman" w:hAnsi="Times New Roman" w:eastAsia="Times New Roman" w:cs="Times New Roman"/>
+                <w:sz w:val="22"/>
+                <w:szCs w:val="22"/>
+              </w:rPr>
+            </w:pPr>
+            <w:r>
+              <w:rPr>
+                <w:rFonts w:eastAsia="Times New Roman" w:cs="Times New Roman" w:ascii="Times New Roman" w:hAnsi="Times New Roman"/>
+                <w:sz w:val="22"/>
+                <w:szCs w:val="22"/>
+              </w:rPr>
+              <w:t>42</w:t>
+            </w:r>
+          </w:p>
+        </w:tc>
+      </w:tr>
+      <w:tr>
+        <w:trPr/>
+        <w:tc>
+          <w:tcPr>
+            <w:tcW w:w="3508" w:type="dxa"/>
+            <w:tcBorders>
+              <w:left w:val="single" w:sz="4" w:space="0" w:color="000000"/>
+              <w:bottom w:val="single" w:sz="4" w:space="0" w:color="000000"/>
+              <w:right w:val="single" w:sz="4" w:space="0" w:color="000000"/>
+            </w:tcBorders>
+          </w:tcPr>
+          <w:p>
+            <w:pPr>
+              <w:pStyle w:val="LOnormal1"/>
+              <w:widowControl w:val="false"/>
+              <w:rPr>
+                <w:rFonts w:ascii="Times New Roman" w:hAnsi="Times New Roman" w:eastAsia="Times New Roman" w:cs="Times New Roman"/>
+                <w:sz w:val="22"/>
+                <w:szCs w:val="22"/>
+              </w:rPr>
+            </w:pPr>
+            <w:r>
+              <w:rPr>
+                <w:rFonts w:eastAsia="Times New Roman" w:cs="Times New Roman" w:ascii="Times New Roman" w:hAnsi="Times New Roman"/>
+                <w:sz w:val="22"/>
+                <w:szCs w:val="22"/>
+              </w:rPr>
+              <w:t>SosGui</w:t>
+            </w:r>
+          </w:p>
+        </w:tc>
+        <w:tc>
+          <w:tcPr>
+            <w:tcW w:w="3149" w:type="dxa"/>
+            <w:tcBorders>
+              <w:left w:val="single" w:sz="4" w:space="0" w:color="000000"/>
+              <w:bottom w:val="single" w:sz="4" w:space="0" w:color="000000"/>
+              <w:right w:val="single" w:sz="4" w:space="0" w:color="000000"/>
+            </w:tcBorders>
+          </w:tcPr>
+          <w:p>
+            <w:pPr>
+              <w:pStyle w:val="LOnormal1"/>
+              <w:widowControl w:val="false"/>
+              <w:rPr>
+                <w:rFonts w:ascii="Times New Roman" w:hAnsi="Times New Roman" w:eastAsia="Times New Roman" w:cs="Times New Roman"/>
+                <w:sz w:val="22"/>
+                <w:szCs w:val="22"/>
+              </w:rPr>
+            </w:pPr>
+            <w:r>
+              <w:rPr>
+                <w:rFonts w:eastAsia="Times New Roman" w:cs="Times New Roman" w:ascii="Times New Roman" w:hAnsi="Times New Roman"/>
+                <w:sz w:val="22"/>
+                <w:szCs w:val="22"/>
+              </w:rPr>
+              <w:t>producción</w:t>
+            </w:r>
+          </w:p>
+        </w:tc>
+        <w:tc>
+          <w:tcPr>
+            <w:tcW w:w="1893" w:type="dxa"/>
+            <w:tcBorders>
+              <w:left w:val="single" w:sz="4" w:space="0" w:color="000000"/>
+              <w:bottom w:val="single" w:sz="4" w:space="0" w:color="000000"/>
+              <w:right w:val="single" w:sz="4" w:space="0" w:color="000000"/>
+            </w:tcBorders>
+          </w:tcPr>
+          <w:p>
+            <w:pPr>
+              <w:pStyle w:val="LOnormal1"/>
+              <w:widowControl w:val="false"/>
+              <w:rPr>
+                <w:rFonts w:ascii="Times New Roman" w:hAnsi="Times New Roman" w:eastAsia="Times New Roman" w:cs="Times New Roman"/>
+                <w:sz w:val="22"/>
+                <w:szCs w:val="22"/>
+              </w:rPr>
+            </w:pPr>
+            <w:r>
+              <w:rPr>
+                <w:rFonts w:eastAsia="Times New Roman" w:cs="Times New Roman" w:ascii="Times New Roman" w:hAnsi="Times New Roman"/>
+                <w:sz w:val="22"/>
+                <w:szCs w:val="22"/>
+              </w:rPr>
+              <w:t>622</w:t>
+            </w:r>
+          </w:p>
+        </w:tc>
+      </w:tr>
+      <w:tr>
+        <w:trPr/>
+        <w:tc>
+          <w:tcPr>
+            <w:tcW w:w="3508" w:type="dxa"/>
+            <w:tcBorders>
+              <w:left w:val="single" w:sz="4" w:space="0" w:color="000000"/>
+              <w:bottom w:val="single" w:sz="4" w:space="0" w:color="000000"/>
+              <w:right w:val="single" w:sz="4" w:space="0" w:color="000000"/>
+            </w:tcBorders>
+          </w:tcPr>
+          <w:p>
+            <w:pPr>
+              <w:pStyle w:val="LOnormal1"/>
+              <w:widowControl w:val="false"/>
+              <w:rPr>
+                <w:rFonts w:ascii="Times New Roman" w:hAnsi="Times New Roman" w:eastAsia="Times New Roman" w:cs="Times New Roman"/>
+                <w:sz w:val="22"/>
+                <w:szCs w:val="22"/>
+              </w:rPr>
+            </w:pPr>
+            <w:r>
+              <w:rPr>
+                <w:rFonts w:eastAsia="Times New Roman" w:cs="Times New Roman" w:ascii="Times New Roman" w:hAnsi="Times New Roman"/>
+                <w:sz w:val="22"/>
+                <w:szCs w:val="22"/>
+              </w:rPr>
+              <w:t>TipoJugador</w:t>
+            </w:r>
+          </w:p>
+        </w:tc>
+        <w:tc>
+          <w:tcPr>
+            <w:tcW w:w="3149" w:type="dxa"/>
+            <w:tcBorders>
+              <w:left w:val="single" w:sz="4" w:space="0" w:color="000000"/>
+              <w:bottom w:val="single" w:sz="4" w:space="0" w:color="000000"/>
+              <w:right w:val="single" w:sz="4" w:space="0" w:color="000000"/>
+            </w:tcBorders>
+          </w:tcPr>
+          <w:p>
+            <w:pPr>
+              <w:pStyle w:val="LOnormal1"/>
+              <w:widowControl w:val="false"/>
+              <w:rPr>
+                <w:rFonts w:ascii="Times New Roman" w:hAnsi="Times New Roman" w:eastAsia="Times New Roman" w:cs="Times New Roman"/>
+                <w:sz w:val="22"/>
+                <w:szCs w:val="22"/>
+              </w:rPr>
+            </w:pPr>
+            <w:r>
+              <w:rPr>
+                <w:rFonts w:eastAsia="Times New Roman" w:cs="Times New Roman" w:ascii="Times New Roman" w:hAnsi="Times New Roman"/>
+                <w:sz w:val="22"/>
+                <w:szCs w:val="22"/>
+              </w:rPr>
+              <w:t>producción</w:t>
+            </w:r>
+          </w:p>
+        </w:tc>
+        <w:tc>
+          <w:tcPr>
+            <w:tcW w:w="1893" w:type="dxa"/>
+            <w:tcBorders>
+              <w:left w:val="single" w:sz="4" w:space="0" w:color="000000"/>
+              <w:bottom w:val="single" w:sz="4" w:space="0" w:color="000000"/>
+              <w:right w:val="single" w:sz="4" w:space="0" w:color="000000"/>
+            </w:tcBorders>
+          </w:tcPr>
+          <w:p>
+            <w:pPr>
+              <w:pStyle w:val="LOnormal1"/>
+              <w:widowControl w:val="false"/>
+              <w:rPr>
+                <w:rFonts w:ascii="Times New Roman" w:hAnsi="Times New Roman" w:eastAsia="Times New Roman" w:cs="Times New Roman"/>
+                <w:sz w:val="22"/>
+                <w:szCs w:val="22"/>
+              </w:rPr>
+            </w:pPr>
+            <w:r>
+              <w:rPr>
+                <w:rFonts w:eastAsia="Times New Roman" w:cs="Times New Roman" w:ascii="Times New Roman" w:hAnsi="Times New Roman"/>
+                <w:sz w:val="22"/>
+                <w:szCs w:val="22"/>
+              </w:rPr>
+              <w:t>3</w:t>
+            </w:r>
+          </w:p>
+        </w:tc>
+      </w:tr>
+      <w:tr>
+        <w:trPr/>
+        <w:tc>
+          <w:tcPr>
+            <w:tcW w:w="3508" w:type="dxa"/>
+            <w:tcBorders>
+              <w:left w:val="single" w:sz="4" w:space="0" w:color="000000"/>
+              <w:bottom w:val="single" w:sz="4" w:space="0" w:color="000000"/>
+              <w:right w:val="single" w:sz="4" w:space="0" w:color="000000"/>
+            </w:tcBorders>
+          </w:tcPr>
+          <w:p>
+            <w:pPr>
+              <w:pStyle w:val="LOnormal1"/>
+              <w:widowControl w:val="false"/>
+              <w:rPr>
+                <w:rFonts w:ascii="Times New Roman" w:hAnsi="Times New Roman" w:eastAsia="Times New Roman" w:cs="Times New Roman"/>
+                <w:sz w:val="22"/>
+                <w:szCs w:val="22"/>
+              </w:rPr>
+            </w:pPr>
+            <w:r>
+              <w:rPr>
+                <w:rFonts w:eastAsia="Times New Roman" w:cs="Times New Roman" w:ascii="Times New Roman" w:hAnsi="Times New Roman"/>
+                <w:sz w:val="22"/>
+                <w:szCs w:val="22"/>
+              </w:rPr>
+              <w:t>Turno</w:t>
+            </w:r>
+          </w:p>
+        </w:tc>
+        <w:tc>
+          <w:tcPr>
+            <w:tcW w:w="3149" w:type="dxa"/>
+            <w:tcBorders>
+              <w:left w:val="single" w:sz="4" w:space="0" w:color="000000"/>
+              <w:bottom w:val="single" w:sz="4" w:space="0" w:color="000000"/>
+              <w:right w:val="single" w:sz="4" w:space="0" w:color="000000"/>
+            </w:tcBorders>
+          </w:tcPr>
+          <w:p>
+            <w:pPr>
+              <w:pStyle w:val="LOnormal1"/>
+              <w:widowControl w:val="false"/>
+              <w:rPr>
+                <w:rFonts w:ascii="Times New Roman" w:hAnsi="Times New Roman" w:eastAsia="Times New Roman" w:cs="Times New Roman"/>
+                <w:sz w:val="22"/>
+                <w:szCs w:val="22"/>
+              </w:rPr>
+            </w:pPr>
+            <w:r>
+              <w:rPr>
+                <w:rFonts w:eastAsia="Times New Roman" w:cs="Times New Roman" w:ascii="Times New Roman" w:hAnsi="Times New Roman"/>
+                <w:sz w:val="22"/>
+                <w:szCs w:val="22"/>
+              </w:rPr>
+              <w:t>producción</w:t>
+            </w:r>
+          </w:p>
+        </w:tc>
+        <w:tc>
+          <w:tcPr>
+            <w:tcW w:w="1893" w:type="dxa"/>
+            <w:tcBorders>
+              <w:left w:val="single" w:sz="4" w:space="0" w:color="000000"/>
+              <w:bottom w:val="single" w:sz="4" w:space="0" w:color="000000"/>
+              <w:right w:val="single" w:sz="4" w:space="0" w:color="000000"/>
+            </w:tcBorders>
+          </w:tcPr>
+          <w:p>
+            <w:pPr>
+              <w:pStyle w:val="LOnormal1"/>
+              <w:widowControl w:val="false"/>
+              <w:rPr>
+                <w:rFonts w:ascii="Times New Roman" w:hAnsi="Times New Roman" w:eastAsia="Times New Roman" w:cs="Times New Roman"/>
+                <w:sz w:val="22"/>
+                <w:szCs w:val="22"/>
+              </w:rPr>
+            </w:pPr>
+            <w:r>
+              <w:rPr>
+                <w:rFonts w:eastAsia="Times New Roman" w:cs="Times New Roman" w:ascii="Times New Roman" w:hAnsi="Times New Roman"/>
+                <w:sz w:val="22"/>
+                <w:szCs w:val="22"/>
+              </w:rPr>
+              <w:t>5</w:t>
+            </w:r>
+          </w:p>
+        </w:tc>
+      </w:tr>
+      <w:tr>
+        <w:trPr/>
+        <w:tc>
+          <w:tcPr>
+            <w:tcW w:w="3508" w:type="dxa"/>
+            <w:tcBorders>
+              <w:left w:val="single" w:sz="4" w:space="0" w:color="000000"/>
+              <w:bottom w:val="single" w:sz="4" w:space="0" w:color="000000"/>
+              <w:right w:val="single" w:sz="4" w:space="0" w:color="000000"/>
+            </w:tcBorders>
+          </w:tcPr>
+          <w:p>
+            <w:pPr>
+              <w:pStyle w:val="LOnormal1"/>
+              <w:widowControl w:val="false"/>
+              <w:rPr>
+                <w:rFonts w:ascii="Times New Roman" w:hAnsi="Times New Roman" w:eastAsia="Times New Roman" w:cs="Times New Roman"/>
+                <w:sz w:val="22"/>
+                <w:szCs w:val="22"/>
+              </w:rPr>
+            </w:pPr>
+            <w:r>
+              <w:rPr>
+                <w:rFonts w:eastAsia="Times New Roman" w:cs="Times New Roman" w:ascii="Times New Roman" w:hAnsi="Times New Roman"/>
+                <w:sz w:val="22"/>
+                <w:szCs w:val="22"/>
+              </w:rPr>
+              <w:t>TestAutoJuegoGeneral</w:t>
+            </w:r>
+          </w:p>
+        </w:tc>
+        <w:tc>
+          <w:tcPr>
+            <w:tcW w:w="3149" w:type="dxa"/>
+            <w:tcBorders>
+              <w:left w:val="single" w:sz="4" w:space="0" w:color="000000"/>
+              <w:bottom w:val="single" w:sz="4" w:space="0" w:color="000000"/>
+              <w:right w:val="single" w:sz="4" w:space="0" w:color="000000"/>
+            </w:tcBorders>
+          </w:tcPr>
+          <w:p>
+            <w:pPr>
+              <w:pStyle w:val="LOnormal1"/>
+              <w:widowControl w:val="false"/>
+              <w:rPr>
+                <w:rFonts w:ascii="Times New Roman" w:hAnsi="Times New Roman" w:eastAsia="Times New Roman" w:cs="Times New Roman"/>
+                <w:sz w:val="22"/>
+                <w:szCs w:val="22"/>
+              </w:rPr>
+            </w:pPr>
+            <w:r>
+              <w:rPr>
+                <w:rFonts w:eastAsia="Times New Roman" w:cs="Times New Roman" w:ascii="Times New Roman" w:hAnsi="Times New Roman"/>
+                <w:sz w:val="22"/>
+                <w:szCs w:val="22"/>
+              </w:rPr>
+              <w:t>prueba</w:t>
+            </w:r>
+          </w:p>
+        </w:tc>
+        <w:tc>
+          <w:tcPr>
+            <w:tcW w:w="1893" w:type="dxa"/>
+            <w:tcBorders>
+              <w:left w:val="single" w:sz="4" w:space="0" w:color="000000"/>
+              <w:bottom w:val="single" w:sz="4" w:space="0" w:color="000000"/>
+              <w:right w:val="single" w:sz="4" w:space="0" w:color="000000"/>
+            </w:tcBorders>
+          </w:tcPr>
+          <w:p>
+            <w:pPr>
+              <w:pStyle w:val="LOnormal1"/>
+              <w:widowControl w:val="false"/>
+              <w:rPr>
+                <w:rFonts w:ascii="Times New Roman" w:hAnsi="Times New Roman" w:eastAsia="Times New Roman" w:cs="Times New Roman"/>
+                <w:sz w:val="22"/>
+                <w:szCs w:val="22"/>
+              </w:rPr>
+            </w:pPr>
+            <w:r>
+              <w:rPr>
+                <w:rFonts w:eastAsia="Times New Roman" w:cs="Times New Roman" w:ascii="Times New Roman" w:hAnsi="Times New Roman"/>
+                <w:sz w:val="22"/>
+                <w:szCs w:val="22"/>
+              </w:rPr>
+              <w:t>99</w:t>
+            </w:r>
+          </w:p>
+        </w:tc>
+      </w:tr>
+      <w:tr>
+        <w:trPr/>
+        <w:tc>
+          <w:tcPr>
+            <w:tcW w:w="3508" w:type="dxa"/>
+            <w:tcBorders>
+              <w:left w:val="single" w:sz="4" w:space="0" w:color="000000"/>
+              <w:bottom w:val="single" w:sz="4" w:space="0" w:color="000000"/>
+              <w:right w:val="single" w:sz="4" w:space="0" w:color="000000"/>
+            </w:tcBorders>
+          </w:tcPr>
+          <w:p>
+            <w:pPr>
+              <w:pStyle w:val="LOnormal1"/>
+              <w:widowControl w:val="false"/>
+              <w:rPr>
+                <w:rFonts w:ascii="Times New Roman" w:hAnsi="Times New Roman" w:eastAsia="Times New Roman" w:cs="Times New Roman"/>
+                <w:sz w:val="22"/>
+                <w:szCs w:val="22"/>
+              </w:rPr>
+            </w:pPr>
+            <w:r>
+              <w:rPr>
+                <w:rFonts w:eastAsia="Times New Roman" w:cs="Times New Roman" w:ascii="Times New Roman" w:hAnsi="Times New Roman"/>
+                <w:sz w:val="22"/>
+                <w:szCs w:val="22"/>
+              </w:rPr>
+              <w:t>TestAutoJuegoSimple</w:t>
+            </w:r>
+          </w:p>
+        </w:tc>
+        <w:tc>
+          <w:tcPr>
+            <w:tcW w:w="3149" w:type="dxa"/>
+            <w:tcBorders>
+              <w:left w:val="single" w:sz="4" w:space="0" w:color="000000"/>
+              <w:bottom w:val="single" w:sz="4" w:space="0" w:color="000000"/>
+              <w:right w:val="single" w:sz="4" w:space="0" w:color="000000"/>
+            </w:tcBorders>
+          </w:tcPr>
+          <w:p>
+            <w:pPr>
+              <w:pStyle w:val="LOnormal1"/>
+              <w:widowControl w:val="false"/>
+              <w:rPr>
+                <w:rFonts w:ascii="Times New Roman" w:hAnsi="Times New Roman" w:eastAsia="Times New Roman" w:cs="Times New Roman"/>
+                <w:sz w:val="22"/>
+                <w:szCs w:val="22"/>
+              </w:rPr>
+            </w:pPr>
+            <w:r>
+              <w:rPr>
+                <w:rFonts w:eastAsia="Times New Roman" w:cs="Times New Roman" w:ascii="Times New Roman" w:hAnsi="Times New Roman"/>
+                <w:sz w:val="22"/>
+                <w:szCs w:val="22"/>
+              </w:rPr>
+              <w:t>prueba</w:t>
+            </w:r>
+          </w:p>
+        </w:tc>
+        <w:tc>
+          <w:tcPr>
+            <w:tcW w:w="1893" w:type="dxa"/>
+            <w:tcBorders>
+              <w:left w:val="single" w:sz="4" w:space="0" w:color="000000"/>
+              <w:bottom w:val="single" w:sz="4" w:space="0" w:color="000000"/>
+              <w:right w:val="single" w:sz="4" w:space="0" w:color="000000"/>
+            </w:tcBorders>
+          </w:tcPr>
+          <w:p>
+            <w:pPr>
+              <w:pStyle w:val="LOnormal1"/>
+              <w:widowControl w:val="false"/>
+              <w:rPr>
+                <w:rFonts w:ascii="Times New Roman" w:hAnsi="Times New Roman" w:eastAsia="Times New Roman" w:cs="Times New Roman"/>
+                <w:sz w:val="22"/>
+                <w:szCs w:val="22"/>
+              </w:rPr>
+            </w:pPr>
+            <w:r>
+              <w:rPr>
+                <w:rFonts w:eastAsia="Times New Roman" w:cs="Times New Roman" w:ascii="Times New Roman" w:hAnsi="Times New Roman"/>
+                <w:sz w:val="22"/>
+                <w:szCs w:val="22"/>
+              </w:rPr>
+              <w:t>102</w:t>
+            </w:r>
+          </w:p>
+        </w:tc>
+      </w:tr>
+      <w:tr>
+        <w:trPr/>
+        <w:tc>
+          <w:tcPr>
+            <w:tcW w:w="3508" w:type="dxa"/>
+            <w:tcBorders>
+              <w:left w:val="single" w:sz="4" w:space="0" w:color="000000"/>
+              <w:bottom w:val="single" w:sz="4" w:space="0" w:color="000000"/>
+              <w:right w:val="single" w:sz="4" w:space="0" w:color="000000"/>
+            </w:tcBorders>
+          </w:tcPr>
+          <w:p>
+            <w:pPr>
+              <w:pStyle w:val="LOnormal1"/>
+              <w:widowControl w:val="false"/>
+              <w:rPr>
+                <w:rFonts w:ascii="Times New Roman" w:hAnsi="Times New Roman" w:eastAsia="Times New Roman" w:cs="Times New Roman"/>
+                <w:sz w:val="22"/>
+                <w:szCs w:val="22"/>
+              </w:rPr>
+            </w:pPr>
+            <w:r>
+              <w:rPr>
+                <w:rFonts w:eastAsia="Times New Roman" w:cs="Times New Roman" w:ascii="Times New Roman" w:hAnsi="Times New Roman"/>
+                <w:sz w:val="22"/>
+                <w:szCs w:val="22"/>
+              </w:rPr>
+              <w:t>TestComienzaJuego</w:t>
+            </w:r>
+          </w:p>
+        </w:tc>
+        <w:tc>
+          <w:tcPr>
+            <w:tcW w:w="3149" w:type="dxa"/>
+            <w:tcBorders>
+              <w:left w:val="single" w:sz="4" w:space="0" w:color="000000"/>
+              <w:bottom w:val="single" w:sz="4" w:space="0" w:color="000000"/>
+              <w:right w:val="single" w:sz="4" w:space="0" w:color="000000"/>
+            </w:tcBorders>
+          </w:tcPr>
+          <w:p>
+            <w:pPr>
+              <w:pStyle w:val="LOnormal1"/>
+              <w:widowControl w:val="false"/>
+              <w:rPr>
+                <w:rFonts w:ascii="Times New Roman" w:hAnsi="Times New Roman" w:eastAsia="Times New Roman" w:cs="Times New Roman"/>
+                <w:sz w:val="22"/>
+                <w:szCs w:val="22"/>
+              </w:rPr>
+            </w:pPr>
+            <w:r>
+              <w:rPr>
+                <w:rFonts w:eastAsia="Times New Roman" w:cs="Times New Roman" w:ascii="Times New Roman" w:hAnsi="Times New Roman"/>
+                <w:sz w:val="22"/>
+                <w:szCs w:val="22"/>
+              </w:rPr>
+              <w:t>prueba</w:t>
+            </w:r>
+          </w:p>
+        </w:tc>
+        <w:tc>
+          <w:tcPr>
+            <w:tcW w:w="1893" w:type="dxa"/>
+            <w:tcBorders>
+              <w:left w:val="single" w:sz="4" w:space="0" w:color="000000"/>
+              <w:bottom w:val="single" w:sz="4" w:space="0" w:color="000000"/>
+              <w:right w:val="single" w:sz="4" w:space="0" w:color="000000"/>
+            </w:tcBorders>
+          </w:tcPr>
+          <w:p>
+            <w:pPr>
+              <w:pStyle w:val="LOnormal1"/>
+              <w:widowControl w:val="false"/>
+              <w:rPr>
+                <w:rFonts w:ascii="Times New Roman" w:hAnsi="Times New Roman" w:eastAsia="Times New Roman" w:cs="Times New Roman"/>
+                <w:sz w:val="22"/>
+                <w:szCs w:val="22"/>
+              </w:rPr>
+            </w:pPr>
+            <w:r>
+              <w:rPr>
+                <w:rFonts w:eastAsia="Times New Roman" w:cs="Times New Roman" w:ascii="Times New Roman" w:hAnsi="Times New Roman"/>
+                <w:sz w:val="22"/>
+                <w:szCs w:val="22"/>
+              </w:rPr>
+              <w:t>30</w:t>
+            </w:r>
+          </w:p>
+        </w:tc>
+      </w:tr>
+      <w:tr>
+        <w:trPr/>
+        <w:tc>
+          <w:tcPr>
+            <w:tcW w:w="3508" w:type="dxa"/>
+            <w:tcBorders>
+              <w:left w:val="single" w:sz="4" w:space="0" w:color="000000"/>
+              <w:bottom w:val="single" w:sz="4" w:space="0" w:color="000000"/>
+              <w:right w:val="single" w:sz="4" w:space="0" w:color="000000"/>
+            </w:tcBorders>
+          </w:tcPr>
+          <w:p>
+            <w:pPr>
+              <w:pStyle w:val="LOnormal1"/>
+              <w:widowControl w:val="false"/>
+              <w:rPr>
+                <w:rFonts w:ascii="Times New Roman" w:hAnsi="Times New Roman" w:eastAsia="Times New Roman" w:cs="Times New Roman"/>
+                <w:sz w:val="22"/>
+                <w:szCs w:val="22"/>
+              </w:rPr>
+            </w:pPr>
+            <w:r>
+              <w:rPr>
+                <w:rFonts w:eastAsia="Times New Roman" w:cs="Times New Roman" w:ascii="Times New Roman" w:hAnsi="Times New Roman"/>
+                <w:sz w:val="22"/>
+                <w:szCs w:val="22"/>
+              </w:rPr>
+              <w:t>TestJuegoGeneral</w:t>
+            </w:r>
+          </w:p>
+        </w:tc>
+        <w:tc>
+          <w:tcPr>
+            <w:tcW w:w="3149" w:type="dxa"/>
+            <w:tcBorders>
+              <w:left w:val="single" w:sz="4" w:space="0" w:color="000000"/>
+              <w:bottom w:val="single" w:sz="4" w:space="0" w:color="000000"/>
+              <w:right w:val="single" w:sz="4" w:space="0" w:color="000000"/>
+            </w:tcBorders>
+          </w:tcPr>
+          <w:p>
+            <w:pPr>
+              <w:pStyle w:val="LOnormal1"/>
+              <w:widowControl w:val="false"/>
+              <w:rPr>
+                <w:rFonts w:ascii="Times New Roman" w:hAnsi="Times New Roman" w:eastAsia="Times New Roman" w:cs="Times New Roman"/>
+                <w:sz w:val="22"/>
+                <w:szCs w:val="22"/>
+              </w:rPr>
+            </w:pPr>
+            <w:r>
+              <w:rPr>
+                <w:rFonts w:eastAsia="Times New Roman" w:cs="Times New Roman" w:ascii="Times New Roman" w:hAnsi="Times New Roman"/>
+                <w:sz w:val="22"/>
+                <w:szCs w:val="22"/>
+              </w:rPr>
+              <w:t>prueba</w:t>
+            </w:r>
+          </w:p>
+        </w:tc>
+        <w:tc>
+          <w:tcPr>
+            <w:tcW w:w="1893" w:type="dxa"/>
+            <w:tcBorders>
+              <w:left w:val="single" w:sz="4" w:space="0" w:color="000000"/>
+              <w:bottom w:val="single" w:sz="4" w:space="0" w:color="000000"/>
+              <w:right w:val="single" w:sz="4" w:space="0" w:color="000000"/>
+            </w:tcBorders>
+          </w:tcPr>
+          <w:p>
+            <w:pPr>
+              <w:pStyle w:val="LOnormal1"/>
+              <w:widowControl w:val="false"/>
+              <w:rPr>
+                <w:rFonts w:ascii="Times New Roman" w:hAnsi="Times New Roman" w:eastAsia="Times New Roman" w:cs="Times New Roman"/>
+                <w:sz w:val="22"/>
+                <w:szCs w:val="22"/>
+              </w:rPr>
+            </w:pPr>
+            <w:r>
+              <w:rPr>
+                <w:rFonts w:eastAsia="Times New Roman" w:cs="Times New Roman" w:ascii="Times New Roman" w:hAnsi="Times New Roman"/>
+                <w:sz w:val="22"/>
+                <w:szCs w:val="22"/>
+              </w:rPr>
+              <w:t>120</w:t>
+            </w:r>
+          </w:p>
+        </w:tc>
+      </w:tr>
+      <w:tr>
+        <w:trPr/>
+        <w:tc>
+          <w:tcPr>
+            <w:tcW w:w="3508" w:type="dxa"/>
+            <w:tcBorders>
+              <w:left w:val="single" w:sz="4" w:space="0" w:color="000000"/>
+              <w:bottom w:val="single" w:sz="4" w:space="0" w:color="000000"/>
+              <w:right w:val="single" w:sz="4" w:space="0" w:color="000000"/>
+            </w:tcBorders>
+          </w:tcPr>
+          <w:p>
+            <w:pPr>
+              <w:pStyle w:val="LOnormal1"/>
+              <w:widowControl w:val="false"/>
+              <w:rPr>
+                <w:rFonts w:ascii="Times New Roman" w:hAnsi="Times New Roman" w:eastAsia="Times New Roman" w:cs="Times New Roman"/>
+                <w:sz w:val="22"/>
+                <w:szCs w:val="22"/>
+              </w:rPr>
+            </w:pPr>
+            <w:r>
+              <w:rPr>
+                <w:rFonts w:eastAsia="Times New Roman" w:cs="Times New Roman" w:ascii="Times New Roman" w:hAnsi="Times New Roman"/>
+                <w:sz w:val="22"/>
+                <w:szCs w:val="22"/>
+              </w:rPr>
+              <w:t>TestJuegoSimple</w:t>
+            </w:r>
+          </w:p>
+        </w:tc>
+        <w:tc>
+          <w:tcPr>
+            <w:tcW w:w="3149" w:type="dxa"/>
+            <w:tcBorders>
+              <w:left w:val="single" w:sz="4" w:space="0" w:color="000000"/>
+              <w:bottom w:val="single" w:sz="4" w:space="0" w:color="000000"/>
+              <w:right w:val="single" w:sz="4" w:space="0" w:color="000000"/>
+            </w:tcBorders>
+          </w:tcPr>
+          <w:p>
+            <w:pPr>
+              <w:pStyle w:val="LOnormal1"/>
+              <w:widowControl w:val="false"/>
+              <w:rPr>
+                <w:rFonts w:ascii="Times New Roman" w:hAnsi="Times New Roman" w:eastAsia="Times New Roman" w:cs="Times New Roman"/>
+                <w:sz w:val="22"/>
+                <w:szCs w:val="22"/>
+              </w:rPr>
+            </w:pPr>
+            <w:r>
+              <w:rPr>
+                <w:rFonts w:eastAsia="Times New Roman" w:cs="Times New Roman" w:ascii="Times New Roman" w:hAnsi="Times New Roman"/>
+                <w:sz w:val="22"/>
+                <w:szCs w:val="22"/>
+              </w:rPr>
+              <w:t>prueba</w:t>
+            </w:r>
+          </w:p>
+        </w:tc>
+        <w:tc>
+          <w:tcPr>
+            <w:tcW w:w="1893" w:type="dxa"/>
+            <w:tcBorders>
+              <w:left w:val="single" w:sz="4" w:space="0" w:color="000000"/>
+              <w:bottom w:val="single" w:sz="4" w:space="0" w:color="000000"/>
+              <w:right w:val="single" w:sz="4" w:space="0" w:color="000000"/>
+            </w:tcBorders>
+          </w:tcPr>
+          <w:p>
+            <w:pPr>
+              <w:pStyle w:val="LOnormal1"/>
+              <w:widowControl w:val="false"/>
+              <w:rPr>
+                <w:rFonts w:ascii="Times New Roman" w:hAnsi="Times New Roman" w:eastAsia="Times New Roman" w:cs="Times New Roman"/>
+                <w:sz w:val="22"/>
+                <w:szCs w:val="22"/>
+              </w:rPr>
+            </w:pPr>
+            <w:r>
+              <w:rPr>
+                <w:rFonts w:eastAsia="Times New Roman" w:cs="Times New Roman" w:ascii="Times New Roman" w:hAnsi="Times New Roman"/>
+                <w:sz w:val="22"/>
+                <w:szCs w:val="22"/>
+              </w:rPr>
+              <w:t>84</w:t>
+            </w:r>
+          </w:p>
+        </w:tc>
+      </w:tr>
+      <w:tr>
+        <w:trPr/>
+        <w:tc>
+          <w:tcPr>
+            <w:tcW w:w="3508" w:type="dxa"/>
+            <w:tcBorders>
+              <w:left w:val="single" w:sz="4" w:space="0" w:color="000000"/>
+              <w:bottom w:val="single" w:sz="4" w:space="0" w:color="000000"/>
+              <w:right w:val="single" w:sz="4" w:space="0" w:color="000000"/>
+            </w:tcBorders>
+          </w:tcPr>
+          <w:p>
+            <w:pPr>
+              <w:pStyle w:val="LOnormal1"/>
+              <w:widowControl w:val="false"/>
+              <w:rPr>
+                <w:rFonts w:ascii="Times New Roman" w:hAnsi="Times New Roman" w:eastAsia="Times New Roman" w:cs="Times New Roman"/>
+                <w:sz w:val="22"/>
+                <w:szCs w:val="22"/>
+              </w:rPr>
+            </w:pPr>
+            <w:r>
+              <w:rPr>
+                <w:rFonts w:eastAsia="Times New Roman" w:cs="Times New Roman" w:ascii="Times New Roman" w:hAnsi="Times New Roman"/>
+                <w:sz w:val="22"/>
+                <w:szCs w:val="22"/>
+              </w:rPr>
+              <w:t>TestSeleccionaTamanio</w:t>
+            </w:r>
+          </w:p>
+        </w:tc>
+        <w:tc>
+          <w:tcPr>
+            <w:tcW w:w="3149" w:type="dxa"/>
+            <w:tcBorders>
+              <w:left w:val="single" w:sz="4" w:space="0" w:color="000000"/>
+              <w:bottom w:val="single" w:sz="4" w:space="0" w:color="000000"/>
+              <w:right w:val="single" w:sz="4" w:space="0" w:color="000000"/>
+            </w:tcBorders>
+          </w:tcPr>
+          <w:p>
+            <w:pPr>
+              <w:pStyle w:val="LOnormal1"/>
+              <w:widowControl w:val="false"/>
+              <w:rPr>
+                <w:rFonts w:ascii="Times New Roman" w:hAnsi="Times New Roman" w:eastAsia="Times New Roman" w:cs="Times New Roman"/>
+                <w:sz w:val="22"/>
+                <w:szCs w:val="22"/>
+              </w:rPr>
+            </w:pPr>
+            <w:r>
+              <w:rPr>
+                <w:rFonts w:eastAsia="Times New Roman" w:cs="Times New Roman" w:ascii="Times New Roman" w:hAnsi="Times New Roman"/>
+                <w:sz w:val="22"/>
+                <w:szCs w:val="22"/>
+              </w:rPr>
+              <w:t>prueba</w:t>
+            </w:r>
+          </w:p>
+        </w:tc>
+        <w:tc>
+          <w:tcPr>
+            <w:tcW w:w="1893" w:type="dxa"/>
+            <w:tcBorders>
+              <w:left w:val="single" w:sz="4" w:space="0" w:color="000000"/>
+              <w:bottom w:val="single" w:sz="4" w:space="0" w:color="000000"/>
+              <w:right w:val="single" w:sz="4" w:space="0" w:color="000000"/>
+            </w:tcBorders>
+          </w:tcPr>
+          <w:p>
+            <w:pPr>
+              <w:pStyle w:val="LOnormal1"/>
+              <w:widowControl w:val="false"/>
+              <w:rPr>
+                <w:rFonts w:ascii="Times New Roman" w:hAnsi="Times New Roman" w:eastAsia="Times New Roman" w:cs="Times New Roman"/>
+                <w:sz w:val="22"/>
+                <w:szCs w:val="22"/>
+              </w:rPr>
+            </w:pPr>
+            <w:r>
+              <w:rPr>
+                <w:rFonts w:eastAsia="Times New Roman" w:cs="Times New Roman" w:ascii="Times New Roman" w:hAnsi="Times New Roman"/>
+                <w:sz w:val="22"/>
+                <w:szCs w:val="22"/>
+              </w:rPr>
+              <w:t>26</w:t>
+            </w:r>
+          </w:p>
+        </w:tc>
+      </w:tr>
+      <w:tr>
+        <w:trPr/>
+        <w:tc>
+          <w:tcPr>
+            <w:tcW w:w="3508" w:type="dxa"/>
+            <w:tcBorders>
+              <w:left w:val="single" w:sz="4" w:space="0" w:color="000000"/>
+              <w:bottom w:val="single" w:sz="4" w:space="0" w:color="000000"/>
+              <w:right w:val="single" w:sz="4" w:space="0" w:color="000000"/>
+            </w:tcBorders>
+          </w:tcPr>
+          <w:p>
+            <w:pPr>
+              <w:pStyle w:val="LOnormal1"/>
+              <w:widowControl w:val="false"/>
+              <w:rPr>
+                <w:rFonts w:ascii="Times New Roman" w:hAnsi="Times New Roman" w:eastAsia="Times New Roman" w:cs="Times New Roman"/>
+                <w:sz w:val="22"/>
+                <w:szCs w:val="22"/>
+              </w:rPr>
+            </w:pPr>
+            <w:r>
+              <w:rPr>
+                <w:rFonts w:eastAsia="Times New Roman" w:cs="Times New Roman" w:ascii="Times New Roman" w:hAnsi="Times New Roman"/>
+                <w:sz w:val="22"/>
+                <w:szCs w:val="22"/>
+              </w:rPr>
+              <w:t>TestTipoJugador</w:t>
+            </w:r>
+          </w:p>
+        </w:tc>
+        <w:tc>
+          <w:tcPr>
+            <w:tcW w:w="3149" w:type="dxa"/>
+            <w:tcBorders>
+              <w:left w:val="single" w:sz="4" w:space="0" w:color="000000"/>
+              <w:bottom w:val="single" w:sz="4" w:space="0" w:color="000000"/>
+              <w:right w:val="single" w:sz="4" w:space="0" w:color="000000"/>
+            </w:tcBorders>
+          </w:tcPr>
+          <w:p>
+            <w:pPr>
+              <w:pStyle w:val="LOnormal1"/>
+              <w:widowControl w:val="false"/>
+              <w:rPr>
+                <w:rFonts w:ascii="Times New Roman" w:hAnsi="Times New Roman" w:eastAsia="Times New Roman" w:cs="Times New Roman"/>
+                <w:sz w:val="22"/>
+                <w:szCs w:val="22"/>
+              </w:rPr>
+            </w:pPr>
+            <w:r>
+              <w:rPr>
+                <w:rFonts w:eastAsia="Times New Roman" w:cs="Times New Roman" w:ascii="Times New Roman" w:hAnsi="Times New Roman"/>
+                <w:sz w:val="22"/>
+                <w:szCs w:val="22"/>
+              </w:rPr>
+              <w:t>prueba</w:t>
+            </w:r>
+          </w:p>
+        </w:tc>
+        <w:tc>
+          <w:tcPr>
+            <w:tcW w:w="1893" w:type="dxa"/>
+            <w:tcBorders>
+              <w:left w:val="single" w:sz="4" w:space="0" w:color="000000"/>
+              <w:bottom w:val="single" w:sz="4" w:space="0" w:color="000000"/>
+              <w:right w:val="single" w:sz="4" w:space="0" w:color="000000"/>
+            </w:tcBorders>
+          </w:tcPr>
+          <w:p>
+            <w:pPr>
+              <w:pStyle w:val="LOnormal1"/>
+              <w:widowControl w:val="false"/>
+              <w:rPr>
+                <w:rFonts w:ascii="Times New Roman" w:hAnsi="Times New Roman" w:eastAsia="Times New Roman" w:cs="Times New Roman"/>
+                <w:sz w:val="22"/>
+                <w:szCs w:val="22"/>
+              </w:rPr>
+            </w:pPr>
+            <w:r>
+              <w:rPr>
+                <w:rFonts w:eastAsia="Times New Roman" w:cs="Times New Roman" w:ascii="Times New Roman" w:hAnsi="Times New Roman"/>
+                <w:sz w:val="22"/>
+                <w:szCs w:val="22"/>
+              </w:rPr>
+              <w:t>31</w:t>
+            </w:r>
+          </w:p>
+        </w:tc>
+      </w:tr>
+      <w:tr>
+        <w:trPr/>
+        <w:tc>
+          <w:tcPr>
+            <w:tcW w:w="3508" w:type="dxa"/>
+            <w:tcBorders>
+              <w:left w:val="single" w:sz="4" w:space="0" w:color="000000"/>
+              <w:bottom w:val="single" w:sz="4" w:space="0" w:color="000000"/>
+              <w:right w:val="single" w:sz="4" w:space="0" w:color="000000"/>
+            </w:tcBorders>
+          </w:tcPr>
+          <w:p>
+            <w:pPr>
+              <w:pStyle w:val="LOnormal1"/>
+              <w:widowControl w:val="false"/>
+              <w:rPr>
+                <w:rFonts w:ascii="Times New Roman" w:hAnsi="Times New Roman" w:eastAsia="Times New Roman" w:cs="Times New Roman"/>
+                <w:sz w:val="22"/>
+                <w:szCs w:val="22"/>
+              </w:rPr>
+            </w:pPr>
+            <w:r>
+              <w:rPr>
+                <w:rFonts w:eastAsia="Times New Roman" w:cs="Times New Roman" w:ascii="Times New Roman" w:hAnsi="Times New Roman"/>
+                <w:sz w:val="22"/>
+                <w:szCs w:val="22"/>
+              </w:rPr>
+            </w:r>
+          </w:p>
+        </w:tc>
+        <w:tc>
+          <w:tcPr>
+            <w:tcW w:w="3149" w:type="dxa"/>
+            <w:tcBorders>
+              <w:left w:val="single" w:sz="4" w:space="0" w:color="000000"/>
+              <w:bottom w:val="single" w:sz="4" w:space="0" w:color="000000"/>
+              <w:right w:val="single" w:sz="4" w:space="0" w:color="000000"/>
+            </w:tcBorders>
+          </w:tcPr>
+          <w:p>
+            <w:pPr>
+              <w:pStyle w:val="LOnormal1"/>
+              <w:widowControl w:val="false"/>
+              <w:rPr>
+                <w:rFonts w:ascii="Times New Roman" w:hAnsi="Times New Roman" w:eastAsia="Times New Roman" w:cs="Times New Roman"/>
+                <w:sz w:val="22"/>
+                <w:szCs w:val="22"/>
+              </w:rPr>
+            </w:pPr>
+            <w:r>
+              <w:rPr>
+                <w:rFonts w:eastAsia="Times New Roman" w:cs="Times New Roman" w:ascii="Times New Roman" w:hAnsi="Times New Roman"/>
+                <w:sz w:val="22"/>
+                <w:szCs w:val="22"/>
+              </w:rPr>
+              <w:t>prueba</w:t>
+            </w:r>
+          </w:p>
+        </w:tc>
+        <w:tc>
+          <w:tcPr>
+            <w:tcW w:w="1893" w:type="dxa"/>
+            <w:tcBorders>
+              <w:left w:val="single" w:sz="4" w:space="0" w:color="000000"/>
+              <w:bottom w:val="single" w:sz="4" w:space="0" w:color="000000"/>
+              <w:right w:val="single" w:sz="4" w:space="0" w:color="000000"/>
+            </w:tcBorders>
+          </w:tcPr>
+          <w:p>
+            <w:pPr>
+              <w:pStyle w:val="LOnormal1"/>
+              <w:widowControl w:val="false"/>
+              <w:rPr>
+                <w:rFonts w:ascii="Times New Roman" w:hAnsi="Times New Roman" w:eastAsia="Times New Roman" w:cs="Times New Roman"/>
+                <w:sz w:val="22"/>
+                <w:szCs w:val="22"/>
+              </w:rPr>
+            </w:pPr>
+            <w:r>
+              <w:rPr>
+                <w:rFonts w:eastAsia="Times New Roman" w:cs="Times New Roman" w:ascii="Times New Roman" w:hAnsi="Times New Roman"/>
+                <w:sz w:val="22"/>
+                <w:szCs w:val="22"/>
+              </w:rPr>
+              <w:t>82</w:t>
             </w:r>
           </w:p>
         </w:tc>
@@ -10091,7 +11628,6 @@
         </w:rPr>
       </w:pPr>
       <w:r>
-        <w:rPr/>
         <w:drawing>
           <wp:anchor behindDoc="0" distT="0" distB="0" distL="0" distR="0" simplePos="0" locked="0" layoutInCell="0" allowOverlap="1" relativeHeight="19">
             <wp:simplePos x="0" y="0"/>
@@ -10137,6 +11673,883 @@
             </a:graphic>
           </wp:anchor>
         </w:drawing>
+      </w:r>
+      <w:r>
+        <w:rPr/>
+        <w:t xml:space="preserve"> </w:t>
+      </w:r>
+    </w:p>
+    <w:p>
+      <w:pPr>
+        <w:pStyle w:val="LOnormal1"/>
+        <w:rPr>
+          <w:rFonts w:ascii="Times New Roman" w:hAnsi="Times New Roman" w:eastAsia="Times New Roman" w:cs="Times New Roman"/>
+        </w:rPr>
+      </w:pPr>
+      <w:r>
+        <w:rPr/>
+      </w:r>
+    </w:p>
+    <w:p>
+      <w:pPr>
+        <w:pStyle w:val="LOnormal1"/>
+        <w:rPr>
+          <w:rFonts w:ascii="Times New Roman" w:hAnsi="Times New Roman" w:eastAsia="Times New Roman" w:cs="Times New Roman"/>
+        </w:rPr>
+      </w:pPr>
+      <w:r>
+        <w:rPr/>
+      </w:r>
+    </w:p>
+    <w:p>
+      <w:pPr>
+        <w:pStyle w:val="LOnormal1"/>
+        <w:rPr>
+          <w:rFonts w:ascii="Times New Roman" w:hAnsi="Times New Roman" w:eastAsia="Times New Roman" w:cs="Times New Roman"/>
+        </w:rPr>
+      </w:pPr>
+      <w:r>
+        <w:rPr/>
+      </w:r>
+    </w:p>
+    <w:p>
+      <w:pPr>
+        <w:pStyle w:val="LOnormal1"/>
+        <w:rPr>
+          <w:rFonts w:ascii="Times New Roman" w:hAnsi="Times New Roman" w:eastAsia="Times New Roman" w:cs="Times New Roman"/>
+        </w:rPr>
+      </w:pPr>
+      <w:r>
+        <w:rPr/>
+      </w:r>
+    </w:p>
+    <w:p>
+      <w:pPr>
+        <w:pStyle w:val="LOnormal1"/>
+        <w:rPr>
+          <w:rFonts w:ascii="Times New Roman" w:hAnsi="Times New Roman" w:eastAsia="Times New Roman" w:cs="Times New Roman"/>
+        </w:rPr>
+      </w:pPr>
+      <w:r>
+        <w:rPr/>
+      </w:r>
+    </w:p>
+    <w:p>
+      <w:pPr>
+        <w:pStyle w:val="LOnormal1"/>
+        <w:rPr>
+          <w:rFonts w:ascii="Times New Roman" w:hAnsi="Times New Roman" w:eastAsia="Times New Roman" w:cs="Times New Roman"/>
+        </w:rPr>
+      </w:pPr>
+      <w:r>
+        <w:rPr/>
+      </w:r>
+    </w:p>
+    <w:p>
+      <w:pPr>
+        <w:pStyle w:val="LOnormal1"/>
+        <w:rPr>
+          <w:rFonts w:ascii="Times New Roman" w:hAnsi="Times New Roman" w:eastAsia="Times New Roman" w:cs="Times New Roman"/>
+        </w:rPr>
+      </w:pPr>
+      <w:r>
+        <w:rPr/>
+      </w:r>
+    </w:p>
+    <w:p>
+      <w:pPr>
+        <w:pStyle w:val="LOnormal1"/>
+        <w:rPr>
+          <w:rFonts w:ascii="Times New Roman" w:hAnsi="Times New Roman" w:eastAsia="Times New Roman" w:cs="Times New Roman"/>
+        </w:rPr>
+      </w:pPr>
+      <w:r>
+        <w:rPr/>
+      </w:r>
+    </w:p>
+    <w:p>
+      <w:pPr>
+        <w:pStyle w:val="LOnormal1"/>
+        <w:rPr>
+          <w:rFonts w:ascii="Times New Roman" w:hAnsi="Times New Roman" w:eastAsia="Times New Roman" w:cs="Times New Roman"/>
+        </w:rPr>
+      </w:pPr>
+      <w:r>
+        <w:rPr/>
+      </w:r>
+    </w:p>
+    <w:p>
+      <w:pPr>
+        <w:pStyle w:val="LOnormal1"/>
+        <w:rPr>
+          <w:rFonts w:ascii="Times New Roman" w:hAnsi="Times New Roman" w:eastAsia="Times New Roman" w:cs="Times New Roman"/>
+        </w:rPr>
+      </w:pPr>
+      <w:r>
+        <w:rPr/>
+      </w:r>
+    </w:p>
+    <w:p>
+      <w:pPr>
+        <w:pStyle w:val="LOnormal1"/>
+        <w:rPr>
+          <w:rFonts w:ascii="Times New Roman" w:hAnsi="Times New Roman" w:eastAsia="Times New Roman" w:cs="Times New Roman"/>
+        </w:rPr>
+      </w:pPr>
+      <w:r>
+        <w:rPr/>
+      </w:r>
+    </w:p>
+    <w:p>
+      <w:pPr>
+        <w:pStyle w:val="LOnormal1"/>
+        <w:rPr>
+          <w:rFonts w:ascii="Times New Roman" w:hAnsi="Times New Roman" w:eastAsia="Times New Roman" w:cs="Times New Roman"/>
+        </w:rPr>
+      </w:pPr>
+      <w:r>
+        <w:rPr/>
+      </w:r>
+    </w:p>
+    <w:p>
+      <w:pPr>
+        <w:pStyle w:val="LOnormal1"/>
+        <w:rPr>
+          <w:rFonts w:ascii="Times New Roman" w:hAnsi="Times New Roman" w:eastAsia="Times New Roman" w:cs="Times New Roman"/>
+        </w:rPr>
+      </w:pPr>
+      <w:r>
+        <w:rPr/>
+      </w:r>
+    </w:p>
+    <w:p>
+      <w:pPr>
+        <w:pStyle w:val="LOnormal1"/>
+        <w:rPr>
+          <w:rFonts w:ascii="Times New Roman" w:hAnsi="Times New Roman" w:eastAsia="Times New Roman" w:cs="Times New Roman"/>
+        </w:rPr>
+      </w:pPr>
+      <w:r>
+        <w:rPr/>
+      </w:r>
+    </w:p>
+    <w:p>
+      <w:pPr>
+        <w:pStyle w:val="LOnormal1"/>
+        <w:rPr>
+          <w:rFonts w:ascii="Times New Roman" w:hAnsi="Times New Roman" w:eastAsia="Times New Roman" w:cs="Times New Roman"/>
+        </w:rPr>
+      </w:pPr>
+      <w:r>
+        <w:rPr/>
+      </w:r>
+    </w:p>
+    <w:p>
+      <w:pPr>
+        <w:pStyle w:val="LOnormal1"/>
+        <w:rPr>
+          <w:rFonts w:ascii="Times New Roman" w:hAnsi="Times New Roman" w:eastAsia="Times New Roman" w:cs="Times New Roman"/>
+        </w:rPr>
+      </w:pPr>
+      <w:r>
+        <w:rPr/>
+      </w:r>
+    </w:p>
+    <w:p>
+      <w:pPr>
+        <w:pStyle w:val="LOnormal1"/>
+        <w:rPr>
+          <w:rFonts w:ascii="Times New Roman" w:hAnsi="Times New Roman" w:eastAsia="Times New Roman" w:cs="Times New Roman"/>
+        </w:rPr>
+      </w:pPr>
+      <w:r>
+        <w:rPr/>
+      </w:r>
+    </w:p>
+    <w:p>
+      <w:pPr>
+        <w:pStyle w:val="LOnormal1"/>
+        <w:rPr>
+          <w:rFonts w:ascii="Times New Roman" w:hAnsi="Times New Roman" w:eastAsia="Times New Roman" w:cs="Times New Roman"/>
+        </w:rPr>
+      </w:pPr>
+      <w:r>
+        <w:rPr/>
+      </w:r>
+    </w:p>
+    <w:p>
+      <w:pPr>
+        <w:pStyle w:val="LOnormal1"/>
+        <w:rPr>
+          <w:rFonts w:ascii="Times New Roman" w:hAnsi="Times New Roman" w:eastAsia="Times New Roman" w:cs="Times New Roman"/>
+        </w:rPr>
+      </w:pPr>
+      <w:r>
+        <w:rPr/>
+      </w:r>
+    </w:p>
+    <w:p>
+      <w:pPr>
+        <w:pStyle w:val="LOnormal1"/>
+        <w:rPr>
+          <w:rFonts w:ascii="Times New Roman" w:hAnsi="Times New Roman" w:eastAsia="Times New Roman" w:cs="Times New Roman"/>
+        </w:rPr>
+      </w:pPr>
+      <w:r>
+        <w:rPr/>
+      </w:r>
+    </w:p>
+    <w:p>
+      <w:pPr>
+        <w:pStyle w:val="LOnormal1"/>
+        <w:rPr>
+          <w:rFonts w:ascii="Times New Roman" w:hAnsi="Times New Roman" w:eastAsia="Times New Roman" w:cs="Times New Roman"/>
+        </w:rPr>
+      </w:pPr>
+      <w:r>
+        <w:rPr/>
+      </w:r>
+    </w:p>
+    <w:p>
+      <w:pPr>
+        <w:pStyle w:val="LOnormal1"/>
+        <w:rPr>
+          <w:rFonts w:ascii="Times New Roman" w:hAnsi="Times New Roman" w:eastAsia="Times New Roman" w:cs="Times New Roman"/>
+        </w:rPr>
+      </w:pPr>
+      <w:r>
+        <w:rPr/>
+      </w:r>
+    </w:p>
+    <w:p>
+      <w:pPr>
+        <w:pStyle w:val="LOnormal1"/>
+        <w:rPr>
+          <w:rFonts w:ascii="Times New Roman" w:hAnsi="Times New Roman" w:eastAsia="Times New Roman" w:cs="Times New Roman"/>
+        </w:rPr>
+      </w:pPr>
+      <w:r>
+        <w:rPr/>
+      </w:r>
+    </w:p>
+    <w:p>
+      <w:pPr>
+        <w:pStyle w:val="LOnormal1"/>
+        <w:rPr>
+          <w:rFonts w:ascii="Times New Roman" w:hAnsi="Times New Roman" w:eastAsia="Times New Roman" w:cs="Times New Roman"/>
+        </w:rPr>
+      </w:pPr>
+      <w:r>
+        <w:rPr/>
+      </w:r>
+    </w:p>
+    <w:p>
+      <w:pPr>
+        <w:pStyle w:val="LOnormal1"/>
+        <w:rPr>
+          <w:rFonts w:ascii="Times New Roman" w:hAnsi="Times New Roman" w:eastAsia="Times New Roman" w:cs="Times New Roman"/>
+        </w:rPr>
+      </w:pPr>
+      <w:r>
+        <w:rPr/>
+      </w:r>
+    </w:p>
+    <w:p>
+      <w:pPr>
+        <w:pStyle w:val="LOnormal1"/>
+        <w:rPr>
+          <w:rFonts w:ascii="Times New Roman" w:hAnsi="Times New Roman" w:eastAsia="Times New Roman" w:cs="Times New Roman"/>
+        </w:rPr>
+      </w:pPr>
+      <w:r>
+        <w:rPr/>
+      </w:r>
+    </w:p>
+    <w:p>
+      <w:pPr>
+        <w:pStyle w:val="LOnormal1"/>
+        <w:rPr>
+          <w:rFonts w:ascii="Times New Roman" w:hAnsi="Times New Roman" w:eastAsia="Times New Roman" w:cs="Times New Roman"/>
+        </w:rPr>
+      </w:pPr>
+      <w:r>
+        <w:rPr/>
+      </w:r>
+    </w:p>
+    <w:p>
+      <w:pPr>
+        <w:pStyle w:val="LOnormal1"/>
+        <w:rPr>
+          <w:rFonts w:ascii="Times New Roman" w:hAnsi="Times New Roman" w:eastAsia="Times New Roman" w:cs="Times New Roman"/>
+        </w:rPr>
+      </w:pPr>
+      <w:r>
+        <w:rPr/>
+      </w:r>
+    </w:p>
+    <w:p>
+      <w:pPr>
+        <w:pStyle w:val="LOnormal1"/>
+        <w:rPr>
+          <w:rFonts w:ascii="Times New Roman" w:hAnsi="Times New Roman" w:eastAsia="Times New Roman" w:cs="Times New Roman"/>
+        </w:rPr>
+      </w:pPr>
+      <w:r>
+        <w:rPr/>
+      </w:r>
+    </w:p>
+    <w:p>
+      <w:pPr>
+        <w:pStyle w:val="LOnormal1"/>
+        <w:rPr>
+          <w:rFonts w:ascii="Times New Roman" w:hAnsi="Times New Roman" w:eastAsia="Times New Roman" w:cs="Times New Roman"/>
+        </w:rPr>
+      </w:pPr>
+      <w:r>
+        <w:rPr/>
+      </w:r>
+    </w:p>
+    <w:p>
+      <w:pPr>
+        <w:pStyle w:val="LOnormal1"/>
+        <w:rPr>
+          <w:rFonts w:ascii="Times New Roman" w:hAnsi="Times New Roman" w:eastAsia="Times New Roman" w:cs="Times New Roman"/>
+        </w:rPr>
+      </w:pPr>
+      <w:r>
+        <w:rPr/>
+      </w:r>
+    </w:p>
+    <w:p>
+      <w:pPr>
+        <w:pStyle w:val="LOnormal1"/>
+        <w:jc w:val="center"/>
+        <w:rPr>
+          <w:rFonts w:ascii="Times New Roman" w:hAnsi="Times New Roman" w:eastAsia="Times New Roman" w:cs="Times New Roman"/>
+          <w:b/>
+          <w:b/>
+          <w:bCs/>
+          <w:color w:val="auto"/>
+          <w:kern w:val="0"/>
+          <w:sz w:val="24"/>
+          <w:szCs w:val="24"/>
+          <w:lang w:val="en-US" w:eastAsia="zh-CN" w:bidi="hi-IN"/>
+        </w:rPr>
+      </w:pPr>
+      <w:r>
+        <w:rPr>
+          <w:rFonts w:eastAsia="Times New Roman" w:cs="Times New Roman" w:ascii="Times New Roman" w:hAnsi="Times New Roman"/>
+          <w:b/>
+          <w:bCs/>
+          <w:color w:val="auto"/>
+          <w:kern w:val="0"/>
+          <w:sz w:val="24"/>
+          <w:szCs w:val="24"/>
+          <w:lang w:val="en-US" w:eastAsia="zh-CN" w:bidi="hi-IN"/>
+        </w:rPr>
+        <w:t>Lecciones Aprendidas</w:t>
+      </w:r>
+    </w:p>
+    <w:p>
+      <w:pPr>
+        <w:pStyle w:val="LOnormal1"/>
+        <w:jc w:val="left"/>
+        <w:rPr>
+          <w:rFonts w:ascii="Times New Roman" w:hAnsi="Times New Roman" w:eastAsia="Times New Roman" w:cs="Times New Roman"/>
+          <w:b/>
+          <w:b/>
+          <w:bCs/>
+          <w:color w:val="auto"/>
+          <w:kern w:val="0"/>
+          <w:sz w:val="24"/>
+          <w:szCs w:val="24"/>
+          <w:lang w:val="en-US" w:eastAsia="zh-CN" w:bidi="hi-IN"/>
+        </w:rPr>
+      </w:pPr>
+      <w:r>
+        <w:rPr>
+          <w:rFonts w:eastAsia="Times New Roman" w:cs="Times New Roman" w:ascii="Times New Roman" w:hAnsi="Times New Roman"/>
+          <w:b/>
+          <w:bCs/>
+          <w:color w:val="auto"/>
+          <w:kern w:val="0"/>
+          <w:sz w:val="24"/>
+          <w:szCs w:val="24"/>
+          <w:lang w:val="en-US" w:eastAsia="zh-CN" w:bidi="hi-IN"/>
+        </w:rPr>
+        <w:t>¿Qué ganaste personalmente con el proyecto?</w:t>
+      </w:r>
+    </w:p>
+    <w:p>
+      <w:pPr>
+        <w:pStyle w:val="LOnormal1"/>
+        <w:jc w:val="left"/>
+        <w:rPr>
+          <w:rFonts w:ascii="Times New Roman" w:hAnsi="Times New Roman" w:eastAsia="Times New Roman" w:cs="Times New Roman"/>
+          <w:b w:val="false"/>
+          <w:b w:val="false"/>
+          <w:bCs w:val="false"/>
+          <w:color w:val="auto"/>
+          <w:kern w:val="0"/>
+          <w:sz w:val="24"/>
+          <w:szCs w:val="24"/>
+          <w:lang w:val="en-US" w:eastAsia="zh-CN" w:bidi="hi-IN"/>
+        </w:rPr>
+      </w:pPr>
+      <w:r>
+        <w:rPr>
+          <w:rFonts w:eastAsia="Times New Roman" w:cs="Times New Roman" w:ascii="Times New Roman" w:hAnsi="Times New Roman"/>
+          <w:b w:val="false"/>
+          <w:bCs w:val="false"/>
+          <w:color w:val="auto"/>
+          <w:kern w:val="0"/>
+          <w:sz w:val="24"/>
+          <w:szCs w:val="24"/>
+          <w:lang w:val="en-US" w:eastAsia="zh-CN" w:bidi="hi-IN"/>
+        </w:rPr>
+        <w:t>Aprendí a escribir código que sea más fácil de entender, usando para ello por ejemplo las guías de estilo de Java de Google, el utilizar nombres de variables que den una mejor idea de para que se usan, a colocar comentarios antes de las clases para indicar que abstraen, antes de métodos para indicar que hace el método, que argumentos requiere y cual es su salida, y antes de variables para aclarar su uso.</w:t>
+      </w:r>
+    </w:p>
+    <w:p>
+      <w:pPr>
+        <w:pStyle w:val="LOnormal1"/>
+        <w:jc w:val="left"/>
+        <w:rPr>
+          <w:rFonts w:ascii="Times New Roman" w:hAnsi="Times New Roman" w:eastAsia="Times New Roman" w:cs="Times New Roman"/>
+          <w:b w:val="false"/>
+          <w:b w:val="false"/>
+          <w:bCs w:val="false"/>
+          <w:color w:val="auto"/>
+          <w:kern w:val="0"/>
+          <w:sz w:val="24"/>
+          <w:szCs w:val="24"/>
+          <w:lang w:val="en-US" w:eastAsia="zh-CN" w:bidi="hi-IN"/>
+        </w:rPr>
+      </w:pPr>
+      <w:r>
+        <w:rPr>
+          <w:rFonts w:eastAsia="Times New Roman" w:cs="Times New Roman" w:ascii="Times New Roman" w:hAnsi="Times New Roman"/>
+          <w:b w:val="false"/>
+          <w:bCs w:val="false"/>
+          <w:color w:val="auto"/>
+          <w:kern w:val="0"/>
+          <w:sz w:val="24"/>
+          <w:szCs w:val="24"/>
+          <w:lang w:val="en-US" w:eastAsia="zh-CN" w:bidi="hi-IN"/>
+        </w:rPr>
+        <w:t xml:space="preserve">Aprendí a utilizar los principios SOLID como guía para escribir programas que </w:t>
+      </w:r>
+      <w:r>
+        <w:rPr>
+          <w:rFonts w:eastAsia="Times New Roman" w:cs="Times New Roman" w:ascii="Times New Roman" w:hAnsi="Times New Roman"/>
+          <w:b w:val="false"/>
+          <w:bCs w:val="false"/>
+          <w:color w:val="auto"/>
+          <w:kern w:val="0"/>
+          <w:sz w:val="24"/>
+          <w:szCs w:val="24"/>
+          <w:lang w:val="en-US" w:eastAsia="zh-CN" w:bidi="hi-IN"/>
+        </w:rPr>
+        <w:t>sean más fáciles de entender,  de modificar sin alterar mucho el código fuente en caso se requiera añadir alguna funcionalidad o realizar cambios en la implementación de algún método.</w:t>
+      </w:r>
+    </w:p>
+    <w:p>
+      <w:pPr>
+        <w:pStyle w:val="LOnormal1"/>
+        <w:jc w:val="left"/>
+        <w:rPr>
+          <w:rFonts w:ascii="Times New Roman" w:hAnsi="Times New Roman" w:eastAsia="Times New Roman" w:cs="Times New Roman"/>
+          <w:b w:val="false"/>
+          <w:b w:val="false"/>
+          <w:bCs w:val="false"/>
+          <w:color w:val="auto"/>
+          <w:kern w:val="0"/>
+          <w:sz w:val="24"/>
+          <w:szCs w:val="24"/>
+          <w:lang w:val="en-US" w:eastAsia="zh-CN" w:bidi="hi-IN"/>
+        </w:rPr>
+      </w:pPr>
+      <w:r>
+        <w:rPr>
+          <w:rFonts w:eastAsia="Times New Roman" w:cs="Times New Roman" w:ascii="Times New Roman" w:hAnsi="Times New Roman"/>
+          <w:b w:val="false"/>
+          <w:bCs w:val="false"/>
+          <w:color w:val="auto"/>
+          <w:kern w:val="0"/>
+          <w:sz w:val="24"/>
+          <w:szCs w:val="24"/>
+          <w:lang w:val="en-US" w:eastAsia="zh-CN" w:bidi="hi-IN"/>
+        </w:rPr>
+        <w:t>Practiqué la refactorización, lo cual ví que ayuda a escribir código más legible y también puede llegar a eliminar varias líneas de código innecesariamente repetido, lo cual facilita la comprensión del programa en general.</w:t>
+      </w:r>
+    </w:p>
+    <w:p>
+      <w:pPr>
+        <w:pStyle w:val="LOnormal1"/>
+        <w:jc w:val="left"/>
+        <w:rPr>
+          <w:rFonts w:ascii="Times New Roman" w:hAnsi="Times New Roman" w:eastAsia="Times New Roman" w:cs="Times New Roman"/>
+          <w:b w:val="false"/>
+          <w:b w:val="false"/>
+          <w:bCs w:val="false"/>
+          <w:color w:val="auto"/>
+          <w:kern w:val="0"/>
+          <w:sz w:val="24"/>
+          <w:szCs w:val="24"/>
+          <w:lang w:val="en-US" w:eastAsia="zh-CN" w:bidi="hi-IN"/>
+        </w:rPr>
+      </w:pPr>
+      <w:r>
+        <w:rPr>
+          <w:rFonts w:eastAsia="Times New Roman" w:cs="Times New Roman" w:ascii="Times New Roman" w:hAnsi="Times New Roman"/>
+          <w:b w:val="false"/>
+          <w:bCs w:val="false"/>
+          <w:color w:val="auto"/>
+          <w:kern w:val="0"/>
+          <w:sz w:val="24"/>
+          <w:szCs w:val="24"/>
+          <w:lang w:val="en-US" w:eastAsia="zh-CN" w:bidi="hi-IN"/>
+        </w:rPr>
+        <w:t>Pude practicar mucho más las pruebas unitarias que había visto muy poco y que ahora veo más su importancia para comprobar cada vez que se realizan cambios que el programa sigue funcionando y no se ha introducido algún bug.</w:t>
+      </w:r>
+    </w:p>
+    <w:p>
+      <w:pPr>
+        <w:pStyle w:val="LOnormal1"/>
+        <w:jc w:val="left"/>
+        <w:rPr>
+          <w:rFonts w:ascii="Times New Roman" w:hAnsi="Times New Roman" w:eastAsia="Times New Roman" w:cs="Times New Roman"/>
+          <w:b w:val="false"/>
+          <w:b w:val="false"/>
+          <w:bCs w:val="false"/>
+          <w:color w:val="auto"/>
+          <w:kern w:val="0"/>
+          <w:sz w:val="24"/>
+          <w:szCs w:val="24"/>
+          <w:lang w:val="en-US" w:eastAsia="zh-CN" w:bidi="hi-IN"/>
+        </w:rPr>
+      </w:pPr>
+      <w:r>
+        <w:rPr>
+          <w:rFonts w:eastAsia="Times New Roman" w:cs="Times New Roman" w:ascii="Times New Roman" w:hAnsi="Times New Roman"/>
+          <w:b w:val="false"/>
+          <w:bCs w:val="false"/>
+          <w:color w:val="auto"/>
+          <w:kern w:val="0"/>
+          <w:sz w:val="24"/>
+          <w:szCs w:val="24"/>
+          <w:lang w:val="en-US" w:eastAsia="zh-CN" w:bidi="hi-IN"/>
+        </w:rPr>
+      </w:r>
+    </w:p>
+    <w:p>
+      <w:pPr>
+        <w:pStyle w:val="LOnormal1"/>
+        <w:jc w:val="left"/>
+        <w:rPr>
+          <w:rFonts w:ascii="Times New Roman" w:hAnsi="Times New Roman" w:eastAsia="Times New Roman" w:cs="Times New Roman"/>
+          <w:b/>
+          <w:b/>
+          <w:bCs/>
+          <w:color w:val="auto"/>
+          <w:kern w:val="0"/>
+          <w:sz w:val="24"/>
+          <w:szCs w:val="24"/>
+          <w:lang w:val="en-US" w:eastAsia="zh-CN" w:bidi="hi-IN"/>
+        </w:rPr>
+      </w:pPr>
+      <w:r>
+        <w:rPr>
+          <w:rFonts w:eastAsia="Times New Roman" w:cs="Times New Roman" w:ascii="Times New Roman" w:hAnsi="Times New Roman"/>
+          <w:b/>
+          <w:bCs/>
+          <w:color w:val="auto"/>
+          <w:kern w:val="0"/>
+          <w:sz w:val="24"/>
+          <w:szCs w:val="24"/>
+          <w:lang w:val="en-US" w:eastAsia="zh-CN" w:bidi="hi-IN"/>
+        </w:rPr>
+        <w:t>¿Qué hace bien tu proyecto y que podría hacer mejor?</w:t>
+      </w:r>
+    </w:p>
+    <w:p>
+      <w:pPr>
+        <w:pStyle w:val="LOnormal1"/>
+        <w:jc w:val="left"/>
+        <w:rPr>
+          <w:rFonts w:ascii="Times New Roman" w:hAnsi="Times New Roman" w:eastAsia="Times New Roman" w:cs="Times New Roman"/>
+          <w:b w:val="false"/>
+          <w:b w:val="false"/>
+          <w:bCs w:val="false"/>
+          <w:color w:val="auto"/>
+          <w:kern w:val="0"/>
+          <w:sz w:val="24"/>
+          <w:szCs w:val="24"/>
+          <w:lang w:val="en-US" w:eastAsia="zh-CN" w:bidi="hi-IN"/>
+        </w:rPr>
+      </w:pPr>
+      <w:r>
+        <w:rPr>
+          <w:rFonts w:eastAsia="Times New Roman" w:cs="Times New Roman" w:ascii="Times New Roman" w:hAnsi="Times New Roman"/>
+          <w:b w:val="false"/>
+          <w:bCs w:val="false"/>
+          <w:color w:val="auto"/>
+          <w:kern w:val="0"/>
+          <w:sz w:val="24"/>
+          <w:szCs w:val="24"/>
+          <w:lang w:val="en-US" w:eastAsia="zh-CN" w:bidi="hi-IN"/>
+        </w:rPr>
+        <w:t>El proyecto ejecuta de manera correcta el juego SOS implementado, permitiendo jugar los dos tipos de juego: simple y general, entre humanos, entre humano computador y computador-computador en distintos tamaño de tablero. Permite resetear el juego para volver al mismo estado inicial. Permite guardar el juego en archivo de texto, el cual indica las jugadas realizadas durante la partida. Permite reproducir el juego guardado, el cual se muestra en el tablero de manera fluida de tal manera que cada jugada se realiza luego de un pequeño tiempo para simular un juego real. También se puede ver el turno actual de cada jugador durante la partida.</w:t>
+      </w:r>
+    </w:p>
+    <w:p>
+      <w:pPr>
+        <w:pStyle w:val="LOnormal1"/>
+        <w:jc w:val="left"/>
+        <w:rPr>
+          <w:rFonts w:ascii="Times New Roman" w:hAnsi="Times New Roman" w:eastAsia="Times New Roman" w:cs="Times New Roman"/>
+          <w:b w:val="false"/>
+          <w:b w:val="false"/>
+          <w:bCs w:val="false"/>
+          <w:color w:val="auto"/>
+          <w:kern w:val="0"/>
+          <w:sz w:val="24"/>
+          <w:szCs w:val="24"/>
+          <w:lang w:val="en-US" w:eastAsia="zh-CN" w:bidi="hi-IN"/>
+        </w:rPr>
+      </w:pPr>
+      <w:r>
+        <w:rPr>
+          <w:rFonts w:eastAsia="Times New Roman" w:cs="Times New Roman" w:ascii="Times New Roman" w:hAnsi="Times New Roman"/>
+          <w:b w:val="false"/>
+          <w:bCs w:val="false"/>
+          <w:color w:val="auto"/>
+          <w:kern w:val="0"/>
+          <w:sz w:val="24"/>
+          <w:szCs w:val="24"/>
+          <w:lang w:val="en-US" w:eastAsia="zh-CN" w:bidi="hi-IN"/>
+        </w:rPr>
+        <w:t xml:space="preserve">Lo que se podría hacer mejor es que el juego no salo guarde el último juego </w:t>
+      </w:r>
+      <w:r>
+        <w:rPr>
+          <w:rFonts w:eastAsia="Times New Roman" w:cs="Times New Roman" w:ascii="Times New Roman" w:hAnsi="Times New Roman"/>
+          <w:b w:val="false"/>
+          <w:bCs w:val="false"/>
+          <w:color w:val="auto"/>
+          <w:kern w:val="0"/>
+          <w:sz w:val="24"/>
+          <w:szCs w:val="24"/>
+          <w:lang w:val="en-US" w:eastAsia="zh-CN" w:bidi="hi-IN"/>
+        </w:rPr>
+        <w:t xml:space="preserve">terminado </w:t>
+      </w:r>
+      <w:r>
+        <w:rPr>
+          <w:rFonts w:eastAsia="Times New Roman" w:cs="Times New Roman" w:ascii="Times New Roman" w:hAnsi="Times New Roman"/>
+          <w:b w:val="false"/>
+          <w:bCs w:val="false"/>
+          <w:color w:val="auto"/>
+          <w:kern w:val="0"/>
+          <w:sz w:val="24"/>
+          <w:szCs w:val="24"/>
+          <w:lang w:val="en-US" w:eastAsia="zh-CN" w:bidi="hi-IN"/>
+        </w:rPr>
+        <w:t xml:space="preserve">sino que pueda guardar varios juegos </w:t>
+      </w:r>
+      <w:r>
+        <w:rPr>
+          <w:rFonts w:eastAsia="Times New Roman" w:cs="Times New Roman" w:ascii="Times New Roman" w:hAnsi="Times New Roman"/>
+          <w:b w:val="false"/>
+          <w:bCs w:val="false"/>
+          <w:color w:val="auto"/>
+          <w:kern w:val="0"/>
+          <w:sz w:val="24"/>
+          <w:szCs w:val="24"/>
+          <w:lang w:val="en-US" w:eastAsia="zh-CN" w:bidi="hi-IN"/>
+        </w:rPr>
+        <w:t xml:space="preserve">y que se pueda seleccionar cual reproducir y </w:t>
+      </w:r>
+      <w:r>
+        <w:rPr>
+          <w:rFonts w:eastAsia="Times New Roman" w:cs="Times New Roman" w:ascii="Times New Roman" w:hAnsi="Times New Roman"/>
+          <w:b w:val="false"/>
+          <w:bCs w:val="false"/>
+          <w:color w:val="auto"/>
+          <w:kern w:val="0"/>
+          <w:sz w:val="24"/>
+          <w:szCs w:val="24"/>
+          <w:lang w:val="en-US" w:eastAsia="zh-CN" w:bidi="hi-IN"/>
+        </w:rPr>
+        <w:t>que también permita borrar juegos guardados. También sería mejor que cualquier colo</w:t>
+      </w:r>
+      <w:r>
+        <w:rPr>
+          <w:rFonts w:eastAsia="Times New Roman" w:cs="Times New Roman" w:ascii="Times New Roman" w:hAnsi="Times New Roman"/>
+          <w:b w:val="false"/>
+          <w:bCs w:val="false"/>
+          <w:color w:val="auto"/>
+          <w:kern w:val="0"/>
+          <w:sz w:val="24"/>
+          <w:szCs w:val="24"/>
+          <w:lang w:val="en-US" w:eastAsia="zh-CN" w:bidi="hi-IN"/>
+        </w:rPr>
+        <w:t>r</w:t>
+      </w:r>
+      <w:r>
+        <w:rPr>
+          <w:rFonts w:eastAsia="Times New Roman" w:cs="Times New Roman" w:ascii="Times New Roman" w:hAnsi="Times New Roman"/>
+          <w:b w:val="false"/>
+          <w:bCs w:val="false"/>
+          <w:color w:val="auto"/>
+          <w:kern w:val="0"/>
+          <w:sz w:val="24"/>
+          <w:szCs w:val="24"/>
+          <w:lang w:val="en-US" w:eastAsia="zh-CN" w:bidi="hi-IN"/>
+        </w:rPr>
+        <w:t xml:space="preserve"> de jugador pudiera iniciar ya que actualmente siempre inicia el jugador azul. Sería mejor si se ejecutara en un contenedor Docker para que no tenga problemas al ejecutarse en diferentes sistemas. </w:t>
+      </w:r>
+      <w:r>
+        <w:rPr>
+          <w:rFonts w:eastAsia="Times New Roman" w:cs="Times New Roman" w:ascii="Times New Roman" w:hAnsi="Times New Roman"/>
+          <w:b w:val="false"/>
+          <w:bCs w:val="false"/>
+          <w:color w:val="auto"/>
+          <w:kern w:val="0"/>
+          <w:sz w:val="24"/>
+          <w:szCs w:val="24"/>
+          <w:lang w:val="en-US" w:eastAsia="zh-CN" w:bidi="hi-IN"/>
+        </w:rPr>
+        <w:t xml:space="preserve">Asmismo mejoraría </w:t>
+      </w:r>
+      <w:r>
+        <w:rPr>
+          <w:rFonts w:eastAsia="Times New Roman" w:cs="Times New Roman" w:ascii="Times New Roman" w:hAnsi="Times New Roman"/>
+          <w:b w:val="false"/>
+          <w:bCs w:val="false"/>
+          <w:color w:val="auto"/>
+          <w:kern w:val="0"/>
+          <w:sz w:val="24"/>
+          <w:szCs w:val="24"/>
+          <w:lang w:val="en-US" w:eastAsia="zh-CN" w:bidi="hi-IN"/>
+        </w:rPr>
+        <w:t xml:space="preserve">si el juego pudiera ejecutarse desde un navegador web ya que de esa manera cualquiera podría ejecutarlo así no tenga instalado la </w:t>
+      </w:r>
+      <w:r>
+        <w:rPr>
+          <w:rFonts w:eastAsia="Times New Roman" w:cs="Times New Roman" w:ascii="Times New Roman" w:hAnsi="Times New Roman"/>
+          <w:b w:val="false"/>
+          <w:bCs w:val="false"/>
+          <w:color w:val="auto"/>
+          <w:kern w:val="0"/>
+          <w:sz w:val="24"/>
+          <w:szCs w:val="24"/>
+          <w:lang w:val="en-US" w:eastAsia="zh-CN" w:bidi="hi-IN"/>
+        </w:rPr>
+        <w:t>JVM</w:t>
+      </w:r>
+      <w:r>
+        <w:rPr>
+          <w:rFonts w:eastAsia="Times New Roman" w:cs="Times New Roman" w:ascii="Times New Roman" w:hAnsi="Times New Roman"/>
+          <w:b w:val="false"/>
+          <w:bCs w:val="false"/>
+          <w:color w:val="auto"/>
+          <w:kern w:val="0"/>
+          <w:sz w:val="24"/>
+          <w:szCs w:val="24"/>
+          <w:lang w:val="en-US" w:eastAsia="zh-CN" w:bidi="hi-IN"/>
+        </w:rPr>
+        <w:t xml:space="preserve"> en su computadora. También sería mejor si los juegos se grabacen </w:t>
+      </w:r>
+      <w:r>
+        <w:rPr>
+          <w:rFonts w:eastAsia="Times New Roman" w:cs="Times New Roman" w:ascii="Times New Roman" w:hAnsi="Times New Roman"/>
+          <w:b w:val="false"/>
+          <w:bCs w:val="false"/>
+          <w:color w:val="auto"/>
+          <w:kern w:val="0"/>
+          <w:sz w:val="24"/>
+          <w:szCs w:val="24"/>
+          <w:lang w:val="en-US" w:eastAsia="zh-CN" w:bidi="hi-IN"/>
+        </w:rPr>
+        <w:t>en una base de datos para asegurar que los datos no se pierdan.</w:t>
+      </w:r>
+    </w:p>
+    <w:p>
+      <w:pPr>
+        <w:pStyle w:val="LOnormal1"/>
+        <w:jc w:val="left"/>
+        <w:rPr>
+          <w:rFonts w:ascii="Times New Roman" w:hAnsi="Times New Roman" w:eastAsia="Times New Roman" w:cs="Times New Roman"/>
+          <w:b w:val="false"/>
+          <w:b w:val="false"/>
+          <w:bCs w:val="false"/>
+          <w:color w:val="auto"/>
+          <w:kern w:val="0"/>
+          <w:sz w:val="24"/>
+          <w:szCs w:val="24"/>
+          <w:lang w:val="en-US" w:eastAsia="zh-CN" w:bidi="hi-IN"/>
+        </w:rPr>
+      </w:pPr>
+      <w:r>
+        <w:rPr>
+          <w:rFonts w:eastAsia="Times New Roman" w:cs="Times New Roman" w:ascii="Times New Roman" w:hAnsi="Times New Roman"/>
+          <w:b w:val="false"/>
+          <w:bCs w:val="false"/>
+          <w:color w:val="auto"/>
+          <w:kern w:val="0"/>
+          <w:sz w:val="24"/>
+          <w:szCs w:val="24"/>
+          <w:lang w:val="en-US" w:eastAsia="zh-CN" w:bidi="hi-IN"/>
+        </w:rPr>
+      </w:r>
+    </w:p>
+    <w:p>
+      <w:pPr>
+        <w:pStyle w:val="LOnormal1"/>
+        <w:jc w:val="left"/>
+        <w:rPr>
+          <w:b/>
+          <w:b/>
+          <w:bCs/>
+        </w:rPr>
+      </w:pPr>
+      <w:r>
+        <w:rPr>
+          <w:rFonts w:eastAsia="Times New Roman" w:cs="Times New Roman" w:ascii="Times New Roman" w:hAnsi="Times New Roman"/>
+          <w:b/>
+          <w:bCs/>
+          <w:color w:val="auto"/>
+          <w:kern w:val="0"/>
+          <w:sz w:val="24"/>
+          <w:szCs w:val="24"/>
+          <w:lang w:val="en-US" w:eastAsia="zh-CN" w:bidi="hi-IN"/>
+        </w:rPr>
+        <w:t>¿Cómo podrías mejorar tu proceso de desarrollo si desarrollas un juego similar desde cero?</w:t>
+      </w:r>
+    </w:p>
+    <w:p>
+      <w:pPr>
+        <w:pStyle w:val="LOnormal1"/>
+        <w:jc w:val="left"/>
+        <w:rPr>
+          <w:b w:val="false"/>
+          <w:b w:val="false"/>
+          <w:bCs w:val="false"/>
+        </w:rPr>
+      </w:pPr>
+      <w:r>
+        <w:rPr>
+          <w:rFonts w:eastAsia="Times New Roman" w:cs="Times New Roman" w:ascii="Times New Roman" w:hAnsi="Times New Roman"/>
+          <w:b w:val="false"/>
+          <w:bCs w:val="false"/>
+          <w:color w:val="auto"/>
+          <w:kern w:val="0"/>
+          <w:sz w:val="24"/>
+          <w:szCs w:val="24"/>
+          <w:lang w:val="en-US" w:eastAsia="zh-CN" w:bidi="hi-IN"/>
+        </w:rPr>
+        <w:t>Si empezace a desarrollar un juego similar desde cero mi proceso de desarrollo mejoraría comparado con lo que haría si no hubiera hecho este proyecto ya que ahora sé que para organizarlo en un inicio lo mejor sería empezar realizando historias de usuario y definiendo los criterios de aceptación de dichas historias de usuario. Inclusive colocarles prioridades. Esto ayudaría mucho a estar más enfocado al momento de programar en realizar una tarea en específico y no hacerlo de manera desordenada. Adicionalmente, el realizar pruebas unitarias desde el inicio ayuda a comprobar el código a lo largo del proyecto, ya que anteriormente escribía todo el código y lo ejecutaba al final, resultando muy dificil depurar cualquier error en el programa o estar seguro de que el programa funciona para distintos valores de entrada. Finalmente, la revisión de código mejoraría el programa para poder entendorlo en un futuro en caso quiera modificarlo.</w:t>
       </w:r>
     </w:p>
     <w:sectPr>
@@ -10385,7 +12798,7 @@
     </w:r>
     <w:r>
       <w:rPr/>
-      <w:t>6</w:t>
+      <w:t>7</w:t>
     </w:r>
     <w:r>
       <w:rPr/>
@@ -10503,7 +12916,7 @@
     </w:r>
     <w:r>
       <w:rPr/>
-      <w:t>6</w:t>
+      <w:t>7</w:t>
     </w:r>
     <w:r>
       <w:rPr/>

</xml_diff>

<commit_message>
Se cambió el video de demostración
</commit_message>
<xml_diff>
--- a/Practica3-C3S2/Sprint5-C3S2.docx
+++ b/Practica3-C3S2/Sprint5-C3S2.docx
@@ -2529,17 +2529,17 @@
         <w:tblLook w:val="0400"/>
       </w:tblPr>
       <w:tblGrid>
-        <w:gridCol w:w="533"/>
+        <w:gridCol w:w="532"/>
         <w:gridCol w:w="2100"/>
         <w:gridCol w:w="4845"/>
-        <w:gridCol w:w="1341"/>
+        <w:gridCol w:w="1342"/>
         <w:gridCol w:w="1441"/>
       </w:tblGrid>
       <w:tr>
         <w:trPr/>
         <w:tc>
           <w:tcPr>
-            <w:tcW w:w="533" w:type="dxa"/>
+            <w:tcW w:w="532" w:type="dxa"/>
             <w:tcBorders>
               <w:top w:val="single" w:sz="4" w:space="0" w:color="000000"/>
               <w:left w:val="single" w:sz="4" w:space="0" w:color="000000"/>
@@ -2638,7 +2638,7 @@
         </w:tc>
         <w:tc>
           <w:tcPr>
-            <w:tcW w:w="1341" w:type="dxa"/>
+            <w:tcW w:w="1342" w:type="dxa"/>
             <w:tcBorders>
               <w:top w:val="single" w:sz="4" w:space="0" w:color="000000"/>
               <w:left w:val="single" w:sz="4" w:space="0" w:color="000000"/>
@@ -2707,7 +2707,7 @@
         <w:trPr/>
         <w:tc>
           <w:tcPr>
-            <w:tcW w:w="533" w:type="dxa"/>
+            <w:tcW w:w="532" w:type="dxa"/>
             <w:tcBorders>
               <w:top w:val="single" w:sz="4" w:space="0" w:color="000000"/>
               <w:left w:val="single" w:sz="4" w:space="0" w:color="000000"/>
@@ -2798,7 +2798,7 @@
         </w:tc>
         <w:tc>
           <w:tcPr>
-            <w:tcW w:w="1341" w:type="dxa"/>
+            <w:tcW w:w="1342" w:type="dxa"/>
             <w:tcBorders>
               <w:top w:val="single" w:sz="4" w:space="0" w:color="000000"/>
               <w:left w:val="single" w:sz="4" w:space="0" w:color="000000"/>
@@ -2890,7 +2890,7 @@
         <w:trPr/>
         <w:tc>
           <w:tcPr>
-            <w:tcW w:w="533" w:type="dxa"/>
+            <w:tcW w:w="532" w:type="dxa"/>
             <w:tcBorders>
               <w:top w:val="single" w:sz="4" w:space="0" w:color="000000"/>
               <w:left w:val="single" w:sz="4" w:space="0" w:color="000000"/>
@@ -2981,7 +2981,7 @@
         </w:tc>
         <w:tc>
           <w:tcPr>
-            <w:tcW w:w="1341" w:type="dxa"/>
+            <w:tcW w:w="1342" w:type="dxa"/>
             <w:tcBorders>
               <w:top w:val="single" w:sz="4" w:space="0" w:color="000000"/>
               <w:left w:val="single" w:sz="4" w:space="0" w:color="000000"/>
@@ -11374,6 +11374,7 @@
                 <w:sz w:val="22"/>
                 <w:szCs w:val="22"/>
               </w:rPr>
+              <w:t>2052</w:t>
             </w:r>
           </w:p>
         </w:tc>
@@ -11687,7 +11688,9 @@
         </w:rPr>
       </w:pPr>
       <w:r>
-        <w:rPr/>
+        <w:rPr>
+          <w:rFonts w:eastAsia="Times New Roman" w:cs="Times New Roman" w:ascii="Times New Roman" w:hAnsi="Times New Roman"/>
+        </w:rPr>
       </w:r>
     </w:p>
     <w:p>
@@ -11698,7 +11701,9 @@
         </w:rPr>
       </w:pPr>
       <w:r>
-        <w:rPr/>
+        <w:rPr>
+          <w:rFonts w:eastAsia="Times New Roman" w:cs="Times New Roman" w:ascii="Times New Roman" w:hAnsi="Times New Roman"/>
+        </w:rPr>
       </w:r>
     </w:p>
     <w:p>
@@ -11709,7 +11714,9 @@
         </w:rPr>
       </w:pPr>
       <w:r>
-        <w:rPr/>
+        <w:rPr>
+          <w:rFonts w:eastAsia="Times New Roman" w:cs="Times New Roman" w:ascii="Times New Roman" w:hAnsi="Times New Roman"/>
+        </w:rPr>
       </w:r>
     </w:p>
     <w:p>
@@ -11720,7 +11727,9 @@
         </w:rPr>
       </w:pPr>
       <w:r>
-        <w:rPr/>
+        <w:rPr>
+          <w:rFonts w:eastAsia="Times New Roman" w:cs="Times New Roman" w:ascii="Times New Roman" w:hAnsi="Times New Roman"/>
+        </w:rPr>
       </w:r>
     </w:p>
     <w:p>
@@ -11731,7 +11740,9 @@
         </w:rPr>
       </w:pPr>
       <w:r>
-        <w:rPr/>
+        <w:rPr>
+          <w:rFonts w:eastAsia="Times New Roman" w:cs="Times New Roman" w:ascii="Times New Roman" w:hAnsi="Times New Roman"/>
+        </w:rPr>
       </w:r>
     </w:p>
     <w:p>
@@ -11742,7 +11753,9 @@
         </w:rPr>
       </w:pPr>
       <w:r>
-        <w:rPr/>
+        <w:rPr>
+          <w:rFonts w:eastAsia="Times New Roman" w:cs="Times New Roman" w:ascii="Times New Roman" w:hAnsi="Times New Roman"/>
+        </w:rPr>
       </w:r>
     </w:p>
     <w:p>
@@ -11753,7 +11766,9 @@
         </w:rPr>
       </w:pPr>
       <w:r>
-        <w:rPr/>
+        <w:rPr>
+          <w:rFonts w:eastAsia="Times New Roman" w:cs="Times New Roman" w:ascii="Times New Roman" w:hAnsi="Times New Roman"/>
+        </w:rPr>
       </w:r>
     </w:p>
     <w:p>
@@ -11764,7 +11779,9 @@
         </w:rPr>
       </w:pPr>
       <w:r>
-        <w:rPr/>
+        <w:rPr>
+          <w:rFonts w:eastAsia="Times New Roman" w:cs="Times New Roman" w:ascii="Times New Roman" w:hAnsi="Times New Roman"/>
+        </w:rPr>
       </w:r>
     </w:p>
     <w:p>
@@ -11775,7 +11792,9 @@
         </w:rPr>
       </w:pPr>
       <w:r>
-        <w:rPr/>
+        <w:rPr>
+          <w:rFonts w:eastAsia="Times New Roman" w:cs="Times New Roman" w:ascii="Times New Roman" w:hAnsi="Times New Roman"/>
+        </w:rPr>
       </w:r>
     </w:p>
     <w:p>
@@ -11786,7 +11805,9 @@
         </w:rPr>
       </w:pPr>
       <w:r>
-        <w:rPr/>
+        <w:rPr>
+          <w:rFonts w:eastAsia="Times New Roman" w:cs="Times New Roman" w:ascii="Times New Roman" w:hAnsi="Times New Roman"/>
+        </w:rPr>
       </w:r>
     </w:p>
     <w:p>
@@ -11797,7 +11818,9 @@
         </w:rPr>
       </w:pPr>
       <w:r>
-        <w:rPr/>
+        <w:rPr>
+          <w:rFonts w:eastAsia="Times New Roman" w:cs="Times New Roman" w:ascii="Times New Roman" w:hAnsi="Times New Roman"/>
+        </w:rPr>
       </w:r>
     </w:p>
     <w:p>
@@ -11808,7 +11831,9 @@
         </w:rPr>
       </w:pPr>
       <w:r>
-        <w:rPr/>
+        <w:rPr>
+          <w:rFonts w:eastAsia="Times New Roman" w:cs="Times New Roman" w:ascii="Times New Roman" w:hAnsi="Times New Roman"/>
+        </w:rPr>
       </w:r>
     </w:p>
     <w:p>
@@ -11819,7 +11844,9 @@
         </w:rPr>
       </w:pPr>
       <w:r>
-        <w:rPr/>
+        <w:rPr>
+          <w:rFonts w:eastAsia="Times New Roman" w:cs="Times New Roman" w:ascii="Times New Roman" w:hAnsi="Times New Roman"/>
+        </w:rPr>
       </w:r>
     </w:p>
     <w:p>
@@ -11830,7 +11857,9 @@
         </w:rPr>
       </w:pPr>
       <w:r>
-        <w:rPr/>
+        <w:rPr>
+          <w:rFonts w:eastAsia="Times New Roman" w:cs="Times New Roman" w:ascii="Times New Roman" w:hAnsi="Times New Roman"/>
+        </w:rPr>
       </w:r>
     </w:p>
     <w:p>
@@ -11841,7 +11870,9 @@
         </w:rPr>
       </w:pPr>
       <w:r>
-        <w:rPr/>
+        <w:rPr>
+          <w:rFonts w:eastAsia="Times New Roman" w:cs="Times New Roman" w:ascii="Times New Roman" w:hAnsi="Times New Roman"/>
+        </w:rPr>
       </w:r>
     </w:p>
     <w:p>
@@ -11852,7 +11883,9 @@
         </w:rPr>
       </w:pPr>
       <w:r>
-        <w:rPr/>
+        <w:rPr>
+          <w:rFonts w:eastAsia="Times New Roman" w:cs="Times New Roman" w:ascii="Times New Roman" w:hAnsi="Times New Roman"/>
+        </w:rPr>
       </w:r>
     </w:p>
     <w:p>
@@ -11863,7 +11896,9 @@
         </w:rPr>
       </w:pPr>
       <w:r>
-        <w:rPr/>
+        <w:rPr>
+          <w:rFonts w:eastAsia="Times New Roman" w:cs="Times New Roman" w:ascii="Times New Roman" w:hAnsi="Times New Roman"/>
+        </w:rPr>
       </w:r>
     </w:p>
     <w:p>
@@ -11874,7 +11909,9 @@
         </w:rPr>
       </w:pPr>
       <w:r>
-        <w:rPr/>
+        <w:rPr>
+          <w:rFonts w:eastAsia="Times New Roman" w:cs="Times New Roman" w:ascii="Times New Roman" w:hAnsi="Times New Roman"/>
+        </w:rPr>
       </w:r>
     </w:p>
     <w:p>
@@ -11885,7 +11922,9 @@
         </w:rPr>
       </w:pPr>
       <w:r>
-        <w:rPr/>
+        <w:rPr>
+          <w:rFonts w:eastAsia="Times New Roman" w:cs="Times New Roman" w:ascii="Times New Roman" w:hAnsi="Times New Roman"/>
+        </w:rPr>
       </w:r>
     </w:p>
     <w:p>
@@ -11896,7 +11935,9 @@
         </w:rPr>
       </w:pPr>
       <w:r>
-        <w:rPr/>
+        <w:rPr>
+          <w:rFonts w:eastAsia="Times New Roman" w:cs="Times New Roman" w:ascii="Times New Roman" w:hAnsi="Times New Roman"/>
+        </w:rPr>
       </w:r>
     </w:p>
     <w:p>
@@ -11907,7 +11948,9 @@
         </w:rPr>
       </w:pPr>
       <w:r>
-        <w:rPr/>
+        <w:rPr>
+          <w:rFonts w:eastAsia="Times New Roman" w:cs="Times New Roman" w:ascii="Times New Roman" w:hAnsi="Times New Roman"/>
+        </w:rPr>
       </w:r>
     </w:p>
     <w:p>
@@ -11918,7 +11961,9 @@
         </w:rPr>
       </w:pPr>
       <w:r>
-        <w:rPr/>
+        <w:rPr>
+          <w:rFonts w:eastAsia="Times New Roman" w:cs="Times New Roman" w:ascii="Times New Roman" w:hAnsi="Times New Roman"/>
+        </w:rPr>
       </w:r>
     </w:p>
     <w:p>
@@ -11929,7 +11974,9 @@
         </w:rPr>
       </w:pPr>
       <w:r>
-        <w:rPr/>
+        <w:rPr>
+          <w:rFonts w:eastAsia="Times New Roman" w:cs="Times New Roman" w:ascii="Times New Roman" w:hAnsi="Times New Roman"/>
+        </w:rPr>
       </w:r>
     </w:p>
     <w:p>
@@ -11940,7 +11987,9 @@
         </w:rPr>
       </w:pPr>
       <w:r>
-        <w:rPr/>
+        <w:rPr>
+          <w:rFonts w:eastAsia="Times New Roman" w:cs="Times New Roman" w:ascii="Times New Roman" w:hAnsi="Times New Roman"/>
+        </w:rPr>
       </w:r>
     </w:p>
     <w:p>
@@ -11951,7 +12000,9 @@
         </w:rPr>
       </w:pPr>
       <w:r>
-        <w:rPr/>
+        <w:rPr>
+          <w:rFonts w:eastAsia="Times New Roman" w:cs="Times New Roman" w:ascii="Times New Roman" w:hAnsi="Times New Roman"/>
+        </w:rPr>
       </w:r>
     </w:p>
     <w:p>
@@ -11962,7 +12013,9 @@
         </w:rPr>
       </w:pPr>
       <w:r>
-        <w:rPr/>
+        <w:rPr>
+          <w:rFonts w:eastAsia="Times New Roman" w:cs="Times New Roman" w:ascii="Times New Roman" w:hAnsi="Times New Roman"/>
+        </w:rPr>
       </w:r>
     </w:p>
     <w:p>
@@ -11973,7 +12026,9 @@
         </w:rPr>
       </w:pPr>
       <w:r>
-        <w:rPr/>
+        <w:rPr>
+          <w:rFonts w:eastAsia="Times New Roman" w:cs="Times New Roman" w:ascii="Times New Roman" w:hAnsi="Times New Roman"/>
+        </w:rPr>
       </w:r>
     </w:p>
     <w:p>
@@ -11984,7 +12039,9 @@
         </w:rPr>
       </w:pPr>
       <w:r>
-        <w:rPr/>
+        <w:rPr>
+          <w:rFonts w:eastAsia="Times New Roman" w:cs="Times New Roman" w:ascii="Times New Roman" w:hAnsi="Times New Roman"/>
+        </w:rPr>
       </w:r>
     </w:p>
     <w:p>
@@ -11995,7 +12052,9 @@
         </w:rPr>
       </w:pPr>
       <w:r>
-        <w:rPr/>
+        <w:rPr>
+          <w:rFonts w:eastAsia="Times New Roman" w:cs="Times New Roman" w:ascii="Times New Roman" w:hAnsi="Times New Roman"/>
+        </w:rPr>
       </w:r>
     </w:p>
     <w:p>
@@ -12006,7 +12065,9 @@
         </w:rPr>
       </w:pPr>
       <w:r>
-        <w:rPr/>
+        <w:rPr>
+          <w:rFonts w:eastAsia="Times New Roman" w:cs="Times New Roman" w:ascii="Times New Roman" w:hAnsi="Times New Roman"/>
+        </w:rPr>
       </w:r>
     </w:p>
     <w:p>
@@ -12017,7 +12078,9 @@
         </w:rPr>
       </w:pPr>
       <w:r>
-        <w:rPr/>
+        <w:rPr>
+          <w:rFonts w:eastAsia="Times New Roman" w:cs="Times New Roman" w:ascii="Times New Roman" w:hAnsi="Times New Roman"/>
+        </w:rPr>
       </w:r>
     </w:p>
     <w:p>
@@ -12137,20 +12200,7 @@
           <w:szCs w:val="24"/>
           <w:lang w:val="en-US" w:eastAsia="zh-CN" w:bidi="hi-IN"/>
         </w:rPr>
-        <w:t xml:space="preserve">Aprendí a utilizar los principios SOLID como guía para escribir programas que </w:t>
-      </w:r>
-      <w:r>
-        <w:rPr>
-          <w:rFonts w:eastAsia="Times New Roman" w:cs="Times New Roman" w:ascii="Times New Roman" w:hAnsi="Times New Roman"/>
-          <w:b w:val="false"/>
-          <w:bCs w:val="false"/>
-          <w:color w:val="auto"/>
-          <w:kern w:val="0"/>
-          <w:sz w:val="24"/>
-          <w:szCs w:val="24"/>
-          <w:lang w:val="en-US" w:eastAsia="zh-CN" w:bidi="hi-IN"/>
-        </w:rPr>
-        <w:t>sean más fáciles de entender,  de modificar sin alterar mucho el código fuente en caso se requiera añadir alguna funcionalidad o realizar cambios en la implementación de algún método.</w:t>
+        <w:t>Aprendí a utilizar los principios SOLID como guía para escribir programas que sean más fáciles de entender,  de modificar sin alterar mucho el código fuente en caso se requiera añadir alguna funcionalidad o realizar cambios en la implementación de algún método.</w:t>
       </w:r>
     </w:p>
     <w:p>
@@ -12180,7 +12230,7 @@
           <w:szCs w:val="24"/>
           <w:lang w:val="en-US" w:eastAsia="zh-CN" w:bidi="hi-IN"/>
         </w:rPr>
-        <w:t>Practiqué la refactorización, lo cual ví que ayuda a escribir código más legible y también puede llegar a eliminar varias líneas de código innecesariamente repetido, lo cual facilita la comprensión del programa en general.</w:t>
+        <w:t>Practiqué la refactorización, lo cual ví que ayuda a escribir código más legible y también puede llegar a eliminar varias líneas de código repetido, lo cual facilita la comprensión del programa en general.</w:t>
       </w:r>
     </w:p>
     <w:p>
@@ -12210,7 +12260,33 @@
           <w:szCs w:val="24"/>
           <w:lang w:val="en-US" w:eastAsia="zh-CN" w:bidi="hi-IN"/>
         </w:rPr>
-        <w:t>Pude practicar mucho más las pruebas unitarias que había visto muy poco y que ahora veo más su importancia para comprobar cada vez que se realizan cambios que el programa sigue funcionando y no se ha introducido algún bug.</w:t>
+        <w:t xml:space="preserve">Pude practicar más las pruebas unitarias que había visto muy poco y que ahora veo más su importancia para comprobar cada vez que se realizan cambios que el programa sigue funcionando y no se ha introducido algún </w:t>
+      </w:r>
+      <w:r>
+        <w:rPr>
+          <w:rFonts w:eastAsia="Times New Roman" w:cs="Times New Roman" w:ascii="Times New Roman" w:hAnsi="Times New Roman"/>
+          <w:b w:val="false"/>
+          <w:bCs w:val="false"/>
+          <w:color w:val="auto"/>
+          <w:kern w:val="0"/>
+          <w:sz w:val="24"/>
+          <w:szCs w:val="24"/>
+          <w:lang w:val="en-US" w:eastAsia="zh-CN" w:bidi="hi-IN"/>
+        </w:rPr>
+        <w:t>error</w:t>
+      </w:r>
+      <w:r>
+        <w:rPr>
+          <w:rFonts w:eastAsia="Times New Roman" w:cs="Times New Roman" w:ascii="Times New Roman" w:hAnsi="Times New Roman"/>
+          <w:b w:val="false"/>
+          <w:bCs w:val="false"/>
+          <w:color w:val="auto"/>
+          <w:kern w:val="0"/>
+          <w:sz w:val="24"/>
+          <w:szCs w:val="24"/>
+          <w:lang w:val="en-US" w:eastAsia="zh-CN" w:bidi="hi-IN"/>
+        </w:rPr>
+        <w:t>.</w:t>
       </w:r>
     </w:p>
     <w:p>
@@ -12240,6 +12316,36 @@
           <w:szCs w:val="24"/>
           <w:lang w:val="en-US" w:eastAsia="zh-CN" w:bidi="hi-IN"/>
         </w:rPr>
+        <w:t>También aprendí a como trabajar en sprints, en donde en cada spring se tiene una aplicación que implementa ciertas funcionalidades, dadas en un inicio a través de historias de usuario y comprobadas mediante criterios de aceptación, y luego en cada spring subsiguiente se van añadiendo nuevas funcionalidades que mejoran el proyecto.</w:t>
+      </w:r>
+    </w:p>
+    <w:p>
+      <w:pPr>
+        <w:pStyle w:val="LOnormal1"/>
+        <w:jc w:val="left"/>
+        <w:rPr>
+          <w:rFonts w:ascii="Times New Roman" w:hAnsi="Times New Roman" w:eastAsia="Times New Roman" w:cs="Times New Roman"/>
+          <w:b w:val="false"/>
+          <w:b w:val="false"/>
+          <w:bCs w:val="false"/>
+          <w:color w:val="auto"/>
+          <w:kern w:val="0"/>
+          <w:sz w:val="24"/>
+          <w:szCs w:val="24"/>
+          <w:lang w:val="en-US" w:eastAsia="zh-CN" w:bidi="hi-IN"/>
+        </w:rPr>
+      </w:pPr>
+      <w:r>
+        <w:rPr>
+          <w:rFonts w:eastAsia="Times New Roman" w:cs="Times New Roman" w:ascii="Times New Roman" w:hAnsi="Times New Roman"/>
+          <w:b w:val="false"/>
+          <w:bCs w:val="false"/>
+          <w:color w:val="auto"/>
+          <w:kern w:val="0"/>
+          <w:sz w:val="24"/>
+          <w:szCs w:val="24"/>
+          <w:lang w:val="en-US" w:eastAsia="zh-CN" w:bidi="hi-IN"/>
+        </w:rPr>
       </w:r>
     </w:p>
     <w:p>
@@ -12299,7 +12405,7 @@
           <w:szCs w:val="24"/>
           <w:lang w:val="en-US" w:eastAsia="zh-CN" w:bidi="hi-IN"/>
         </w:rPr>
-        <w:t>El proyecto ejecuta de manera correcta el juego SOS implementado, permitiendo jugar los dos tipos de juego: simple y general, entre humanos, entre humano computador y computador-computador en distintos tamaño de tablero. Permite resetear el juego para volver al mismo estado inicial. Permite guardar el juego en archivo de texto, el cual indica las jugadas realizadas durante la partida. Permite reproducir el juego guardado, el cual se muestra en el tablero de manera fluida de tal manera que cada jugada se realiza luego de un pequeño tiempo para simular un juego real. También se puede ver el turno actual de cada jugador durante la partida.</w:t>
+        <w:t>El proyecto ejecuta de manera correcta el juego SOS implementado, permitiendo jugar los dos tipos de juego: simple y general, entre humanos, entre humano-computador y computador-computador en distintos tamaño de tablero. Permite resetear el juego para volver al mismo estado inicial. Permite guardar el juego en archivo de texto, el cual indica las jugadas realizadas durante la partida. Permite reproducir el juego guardado, el cual se muestra en el tablero de manera fluida de tal manera que cada jugada se realiza luego de un pequeño tiempo para simular un juego real. También se puede ver el turno actual de cada jugador durante la partida.</w:t>
       </w:r>
     </w:p>
     <w:p>
@@ -12329,7 +12435,7 @@
           <w:szCs w:val="24"/>
           <w:lang w:val="en-US" w:eastAsia="zh-CN" w:bidi="hi-IN"/>
         </w:rPr>
-        <w:t xml:space="preserve">Lo que se podría hacer mejor es que el juego no salo guarde el último juego </w:t>
+        <w:t>Lo que se podría hacer mejor es que el juego no s</w:t>
       </w:r>
       <w:r>
         <w:rPr>
@@ -12342,7 +12448,7 @@
           <w:szCs w:val="24"/>
           <w:lang w:val="en-US" w:eastAsia="zh-CN" w:bidi="hi-IN"/>
         </w:rPr>
-        <w:t xml:space="preserve">terminado </w:t>
+        <w:t>o</w:t>
       </w:r>
       <w:r>
         <w:rPr>
@@ -12355,7 +12461,7 @@
           <w:szCs w:val="24"/>
           <w:lang w:val="en-US" w:eastAsia="zh-CN" w:bidi="hi-IN"/>
         </w:rPr>
-        <w:t xml:space="preserve">sino que pueda guardar varios juegos </w:t>
+        <w:t xml:space="preserve">lo guarde el último juego terminado sino que pueda guardar varios juegos y que se pueda seleccionar cual reproducir y que también permita borrar juegos guardados. También sería mejor que cualquier color de jugador pudiera iniciar ya que actualmente siempre inicia el jugador azul. </w:t>
       </w:r>
       <w:r>
         <w:rPr>
@@ -12368,7 +12474,7 @@
           <w:szCs w:val="24"/>
           <w:lang w:val="en-US" w:eastAsia="zh-CN" w:bidi="hi-IN"/>
         </w:rPr>
-        <w:t xml:space="preserve">y que se pueda seleccionar cual reproducir y </w:t>
+        <w:t>Asimismo,</w:t>
       </w:r>
       <w:r>
         <w:rPr>
@@ -12381,7 +12487,7 @@
           <w:szCs w:val="24"/>
           <w:lang w:val="en-US" w:eastAsia="zh-CN" w:bidi="hi-IN"/>
         </w:rPr>
-        <w:t>que también permita borrar juegos guardados. También sería mejor que cualquier colo</w:t>
+        <w:t xml:space="preserve"> </w:t>
       </w:r>
       <w:r>
         <w:rPr>
@@ -12394,7 +12500,7 @@
           <w:szCs w:val="24"/>
           <w:lang w:val="en-US" w:eastAsia="zh-CN" w:bidi="hi-IN"/>
         </w:rPr>
-        <w:t>r</w:t>
+        <w:t>una posible mejora sería</w:t>
       </w:r>
       <w:r>
         <w:rPr>
@@ -12407,7 +12513,7 @@
           <w:szCs w:val="24"/>
           <w:lang w:val="en-US" w:eastAsia="zh-CN" w:bidi="hi-IN"/>
         </w:rPr>
-        <w:t xml:space="preserve"> de jugador pudiera iniciar ya que actualmente siempre inicia el jugador azul. Sería mejor si se ejecutara en un contenedor Docker para que no tenga problemas al ejecutarse en diferentes sistemas. </w:t>
+        <w:t xml:space="preserve"> </w:t>
       </w:r>
       <w:r>
         <w:rPr>
@@ -12420,7 +12526,7 @@
           <w:szCs w:val="24"/>
           <w:lang w:val="en-US" w:eastAsia="zh-CN" w:bidi="hi-IN"/>
         </w:rPr>
-        <w:t xml:space="preserve">Asmismo mejoraría </w:t>
+        <w:t xml:space="preserve">que </w:t>
       </w:r>
       <w:r>
         <w:rPr>
@@ -12433,7 +12539,7 @@
           <w:szCs w:val="24"/>
           <w:lang w:val="en-US" w:eastAsia="zh-CN" w:bidi="hi-IN"/>
         </w:rPr>
-        <w:t xml:space="preserve">si el juego pudiera ejecutarse desde un navegador web ya que de esa manera cualquiera podría ejecutarlo así no tenga instalado la </w:t>
+        <w:t xml:space="preserve">el juego pudiera ejecutarse desde un navegador web ya que de esa manera podría ejecutarlo </w:t>
       </w:r>
       <w:r>
         <w:rPr>
@@ -12446,7 +12552,7 @@
           <w:szCs w:val="24"/>
           <w:lang w:val="en-US" w:eastAsia="zh-CN" w:bidi="hi-IN"/>
         </w:rPr>
-        <w:t>JVM</w:t>
+        <w:t xml:space="preserve">cualquiera </w:t>
       </w:r>
       <w:r>
         <w:rPr>
@@ -12459,7 +12565,7 @@
           <w:szCs w:val="24"/>
           <w:lang w:val="en-US" w:eastAsia="zh-CN" w:bidi="hi-IN"/>
         </w:rPr>
-        <w:t xml:space="preserve"> en su computadora. También sería mejor si los juegos se grabacen </w:t>
+        <w:t xml:space="preserve">así no tenga instalado </w:t>
       </w:r>
       <w:r>
         <w:rPr>
@@ -12472,7 +12578,46 @@
           <w:szCs w:val="24"/>
           <w:lang w:val="en-US" w:eastAsia="zh-CN" w:bidi="hi-IN"/>
         </w:rPr>
-        <w:t>en una base de datos para asegurar que los datos no se pierdan.</w:t>
+        <w:t>el JRE</w:t>
+      </w:r>
+      <w:r>
+        <w:rPr>
+          <w:rFonts w:eastAsia="Times New Roman" w:cs="Times New Roman" w:ascii="Times New Roman" w:hAnsi="Times New Roman"/>
+          <w:b w:val="false"/>
+          <w:bCs w:val="false"/>
+          <w:color w:val="auto"/>
+          <w:kern w:val="0"/>
+          <w:sz w:val="24"/>
+          <w:szCs w:val="24"/>
+          <w:lang w:val="en-US" w:eastAsia="zh-CN" w:bidi="hi-IN"/>
+        </w:rPr>
+        <w:t xml:space="preserve"> en su computadora. </w:t>
+      </w:r>
+      <w:r>
+        <w:rPr>
+          <w:rFonts w:eastAsia="Times New Roman" w:cs="Times New Roman" w:ascii="Times New Roman" w:hAnsi="Times New Roman"/>
+          <w:b w:val="false"/>
+          <w:bCs w:val="false"/>
+          <w:color w:val="auto"/>
+          <w:kern w:val="0"/>
+          <w:sz w:val="24"/>
+          <w:szCs w:val="24"/>
+          <w:lang w:val="en-US" w:eastAsia="zh-CN" w:bidi="hi-IN"/>
+        </w:rPr>
+        <w:t xml:space="preserve">En ese caso, se podría implementar que los jugadores jueguen cada uno desde su computadora, </w:t>
+      </w:r>
+      <w:r>
+        <w:rPr>
+          <w:rFonts w:eastAsia="Times New Roman" w:cs="Times New Roman" w:ascii="Times New Roman" w:hAnsi="Times New Roman"/>
+          <w:b w:val="false"/>
+          <w:bCs w:val="false"/>
+          <w:color w:val="auto"/>
+          <w:kern w:val="0"/>
+          <w:sz w:val="24"/>
+          <w:szCs w:val="24"/>
+          <w:lang w:val="en-US" w:eastAsia="zh-CN" w:bidi="hi-IN"/>
+        </w:rPr>
+        <w:t xml:space="preserve">ya que actualmente ambos jugadores deben jugar desde la misma computadora. </w:t>
       </w:r>
     </w:p>
     <w:p>
@@ -12549,7 +12694,20 @@
           <w:szCs w:val="24"/>
           <w:lang w:val="en-US" w:eastAsia="zh-CN" w:bidi="hi-IN"/>
         </w:rPr>
-        <w:t>Si empezace a desarrollar un juego similar desde cero mi proceso de desarrollo mejoraría comparado con lo que haría si no hubiera hecho este proyecto ya que ahora sé que para organizarlo en un inicio lo mejor sería empezar realizando historias de usuario y definiendo los criterios de aceptación de dichas historias de usuario. Inclusive colocarles prioridades. Esto ayudaría mucho a estar más enfocado al momento de programar en realizar una tarea en específico y no hacerlo de manera desordenada. Adicionalmente, el realizar pruebas unitarias desde el inicio ayuda a comprobar el código a lo largo del proyecto, ya que anteriormente escribía todo el código y lo ejecutaba al final, resultando muy dificil depurar cualquier error en el programa o estar seguro de que el programa funciona para distintos valores de entrada. Finalmente, la revisión de código mejoraría el programa para poder entendorlo en un futuro en caso quiera modificarlo.</w:t>
+        <w:t xml:space="preserve">Si empezace a desarrollar un juego similar desde cero mi proceso de desarrollo mejoraría comparado con lo que haría si no hubiera hecho este proyecto ya que ahora sé que para organizarlo en un inicio lo mejor sería empezar realizando historias de usuario y definiendo los criterios de aceptación de dichas historias de usuario. Inclusive colocarles prioridades. Esto ayudaría mucho a estar más enfocado al momento de programar en realizar una tarea en específico y no hacerlo de manera desordenada. Adicionalmente, el realizar pruebas unitarias desde el inicio ayuda a comprobar el código a lo largo del proyecto, ya que anteriormente escribía todo el código y lo ejecutaba al final, resultando muy dificil depurar cualquier error en el programa o estar seguro de que el programa funciona para distintos valores de entrada. Finalmente, la revisión de código mejoraría el programa para </w:t>
+      </w:r>
+      <w:r>
+        <w:rPr>
+          <w:rFonts w:eastAsia="Times New Roman" w:cs="Times New Roman" w:ascii="Times New Roman" w:hAnsi="Times New Roman"/>
+          <w:b w:val="false"/>
+          <w:bCs w:val="false"/>
+          <w:color w:val="auto"/>
+          <w:kern w:val="0"/>
+          <w:sz w:val="24"/>
+          <w:szCs w:val="24"/>
+          <w:lang w:val="en-US" w:eastAsia="zh-CN" w:bidi="hi-IN"/>
+        </w:rPr>
+        <w:t>que sea más facil de entender y de modificar posiblemente en un futuro.</w:t>
       </w:r>
     </w:p>
     <w:sectPr>
@@ -12798,7 +12956,7 @@
     </w:r>
     <w:r>
       <w:rPr/>
-      <w:t>7</w:t>
+      <w:t>2</w:t>
     </w:r>
     <w:r>
       <w:rPr/>
@@ -12916,7 +13074,7 @@
     </w:r>
     <w:r>
       <w:rPr/>
-      <w:t>7</w:t>
+      <w:t>2</w:t>
     </w:r>
     <w:r>
       <w:rPr/>

</xml_diff>